<commit_message>
Bao cao, de cuong 31/8
</commit_message>
<xml_diff>
--- a/Outline thesis/De cuong/De Cuong_ 31_8.docx
+++ b/Outline thesis/De cuong/De Cuong_ 31_8.docx
@@ -900,7 +900,7 @@
                 <w:noProof/>
                 <w:webHidden/>
               </w:rPr>
-              <w:t>5</w:t>
+              <w:t>6</w:t>
             </w:r>
             <w:r>
               <w:rPr>
@@ -1160,7 +1160,7 @@
                 <w:noProof/>
                 <w:webHidden/>
               </w:rPr>
-              <w:t>9</w:t>
+              <w:t>10</w:t>
             </w:r>
             <w:r>
               <w:rPr>
@@ -1421,7 +1421,7 @@
                 <w:noProof/>
                 <w:webHidden/>
               </w:rPr>
-              <w:t>14</w:t>
+              <w:t>15</w:t>
             </w:r>
             <w:r>
               <w:rPr>
@@ -1508,7 +1508,7 @@
                 <w:noProof/>
                 <w:webHidden/>
               </w:rPr>
-              <w:t>16</w:t>
+              <w:t>18</w:t>
             </w:r>
             <w:r>
               <w:rPr>
@@ -1595,7 +1595,7 @@
                 <w:noProof/>
                 <w:webHidden/>
               </w:rPr>
-              <w:t>17</w:t>
+              <w:t>18</w:t>
             </w:r>
             <w:r>
               <w:rPr>
@@ -1756,189 +1756,6 @@
         <w:ind w:left="360" w:firstLine="360"/>
         <w:jc w:val="both"/>
         <w:rPr>
-          <w:rFonts w:ascii="Times New Roman" w:eastAsia="Calibri" w:hAnsi="Times New Roman" w:cs="Times New Roman"/>
-          <w:color w:val="FF0000"/>
-          <w:sz w:val="26"/>
-          <w:szCs w:val="26"/>
-        </w:rPr>
-      </w:pPr>
-      <w:r>
-        <w:rPr>
-          <w:rFonts w:ascii="Times New Roman" w:eastAsia="Calibri" w:hAnsi="Times New Roman" w:cs="Times New Roman"/>
-          <w:color w:val="FF0000"/>
-          <w:sz w:val="26"/>
-          <w:szCs w:val="26"/>
-        </w:rPr>
-        <w:t xml:space="preserve">Trong quá trình học tập cũng như nghiên cứu khoa học việc tìm kiếm và tham khảo tài liệu khoa học là </w:t>
-      </w:r>
-      <w:r>
-        <w:rPr>
-          <w:rFonts w:ascii="Times New Roman" w:eastAsia="Calibri" w:hAnsi="Times New Roman" w:cs="Times New Roman"/>
-          <w:color w:val="FF0000"/>
-          <w:sz w:val="26"/>
-          <w:szCs w:val="26"/>
-        </w:rPr>
-        <w:t xml:space="preserve">điều rất cần thiết và quan trọng. Nhưng </w:t>
-      </w:r>
-      <w:r>
-        <w:rPr>
-          <w:rFonts w:ascii="Times New Roman" w:eastAsia="Calibri" w:hAnsi="Times New Roman" w:cs="Times New Roman"/>
-          <w:color w:val="FF0000"/>
-          <w:sz w:val="26"/>
-          <w:szCs w:val="26"/>
-        </w:rPr>
-        <w:t xml:space="preserve"> hiện nay </w:t>
-      </w:r>
-      <w:r>
-        <w:rPr>
-          <w:rFonts w:ascii="Times New Roman" w:eastAsia="Calibri" w:hAnsi="Times New Roman" w:cs="Times New Roman"/>
-          <w:color w:val="FF0000"/>
-          <w:sz w:val="26"/>
-          <w:szCs w:val="26"/>
-        </w:rPr>
-        <w:t>với tốc độ phát triển mạnh mẽ của công nghệ thông tin và truyền thông</w:t>
-      </w:r>
-      <w:r>
-        <w:rPr>
-          <w:rFonts w:ascii="Times New Roman" w:eastAsia="Calibri" w:hAnsi="Times New Roman" w:cs="Times New Roman"/>
-          <w:color w:val="FF0000"/>
-          <w:sz w:val="26"/>
-          <w:szCs w:val="26"/>
-        </w:rPr>
-        <w:t>,</w:t>
-      </w:r>
-      <w:r>
-        <w:rPr>
-          <w:rFonts w:ascii="Times New Roman" w:eastAsia="Calibri" w:hAnsi="Times New Roman" w:cs="Times New Roman"/>
-          <w:color w:val="FF0000"/>
-          <w:sz w:val="26"/>
-          <w:szCs w:val="26"/>
-        </w:rPr>
-        <w:t xml:space="preserve"> cùng với những tiện ích chia sẽ tài liệu trên mạng Internet</w:t>
-      </w:r>
-      <w:r>
-        <w:rPr>
-          <w:rFonts w:ascii="Times New Roman" w:eastAsia="Calibri" w:hAnsi="Times New Roman" w:cs="Times New Roman"/>
-          <w:color w:val="FF0000"/>
-          <w:sz w:val="26"/>
-          <w:szCs w:val="26"/>
-        </w:rPr>
-        <w:t xml:space="preserve">. </w:t>
-      </w:r>
-      <w:r>
-        <w:rPr>
-          <w:rFonts w:ascii="Times New Roman" w:eastAsia="Calibri" w:hAnsi="Times New Roman" w:cs="Times New Roman"/>
-          <w:color w:val="FF0000"/>
-          <w:sz w:val="26"/>
-          <w:szCs w:val="26"/>
-        </w:rPr>
-        <w:t>Dẫn tới khối lượng tài liệu khá phong phú và đa dạng như</w:t>
-      </w:r>
-      <w:r>
-        <w:rPr>
-          <w:rFonts w:ascii="Times New Roman" w:eastAsia="Calibri" w:hAnsi="Times New Roman" w:cs="Times New Roman"/>
-          <w:color w:val="FF0000"/>
-          <w:sz w:val="26"/>
-          <w:szCs w:val="26"/>
-        </w:rPr>
-        <w:t>ng</w:t>
-      </w:r>
-      <w:r>
-        <w:rPr>
-          <w:rFonts w:ascii="Times New Roman" w:eastAsia="Calibri" w:hAnsi="Times New Roman" w:cs="Times New Roman"/>
-          <w:color w:val="FF0000"/>
-          <w:sz w:val="26"/>
-          <w:szCs w:val="26"/>
-        </w:rPr>
-        <w:t xml:space="preserve"> hầu hết</w:t>
-      </w:r>
-      <w:r>
-        <w:rPr>
-          <w:rFonts w:ascii="Times New Roman" w:eastAsia="Calibri" w:hAnsi="Times New Roman" w:cs="Times New Roman"/>
-          <w:color w:val="FF0000"/>
-          <w:sz w:val="26"/>
-          <w:szCs w:val="26"/>
-        </w:rPr>
-        <w:t xml:space="preserve"> chưa được phân loại rõ ràng và đôi lúc người khó khăn trong việc tìm kiếm. Vấn đề đặt ra cần có một công cụ </w:t>
-      </w:r>
-      <w:r>
-        <w:rPr>
-          <w:rFonts w:ascii="Times New Roman" w:eastAsia="Calibri" w:hAnsi="Times New Roman" w:cs="Times New Roman"/>
-          <w:color w:val="FF0000"/>
-          <w:sz w:val="26"/>
-          <w:szCs w:val="26"/>
-        </w:rPr>
-        <w:t xml:space="preserve">tiện ích có khả năng tìm kiếm, thu thập thông tin chỉ mục của những bài báo khoa học </w:t>
-      </w:r>
-      <w:r>
-        <w:rPr>
-          <w:rFonts w:ascii="Times New Roman" w:eastAsia="Calibri" w:hAnsi="Times New Roman" w:cs="Times New Roman"/>
-          <w:color w:val="FF0000"/>
-          <w:sz w:val="26"/>
-          <w:szCs w:val="26"/>
-        </w:rPr>
-        <w:t>từ trên mạng</w:t>
-      </w:r>
-      <w:r>
-        <w:rPr>
-          <w:rFonts w:ascii="Times New Roman" w:eastAsia="Calibri" w:hAnsi="Times New Roman" w:cs="Times New Roman"/>
-          <w:color w:val="FF0000"/>
-          <w:sz w:val="26"/>
-          <w:szCs w:val="26"/>
-        </w:rPr>
-        <w:t>. Sau đó dựa vào nội dung của mỗi bài báo để phân loại</w:t>
-      </w:r>
-      <w:r>
-        <w:rPr>
-          <w:rFonts w:ascii="Times New Roman" w:eastAsia="Calibri" w:hAnsi="Times New Roman" w:cs="Times New Roman"/>
-          <w:color w:val="FF0000"/>
-          <w:sz w:val="26"/>
-          <w:szCs w:val="26"/>
-        </w:rPr>
-        <w:t xml:space="preserve"> các bài báo khoa học theo các chủ đề khác nhau</w:t>
-      </w:r>
-      <w:r>
-        <w:rPr>
-          <w:rFonts w:ascii="Times New Roman" w:eastAsia="Calibri" w:hAnsi="Times New Roman" w:cs="Times New Roman"/>
-          <w:color w:val="FF0000"/>
-          <w:sz w:val="26"/>
-          <w:szCs w:val="26"/>
-        </w:rPr>
-        <w:t xml:space="preserve">. </w:t>
-      </w:r>
-      <w:r>
-        <w:rPr>
-          <w:rFonts w:ascii="Times New Roman" w:eastAsia="Calibri" w:hAnsi="Times New Roman" w:cs="Times New Roman"/>
-          <w:color w:val="FF0000"/>
-          <w:sz w:val="26"/>
-          <w:szCs w:val="26"/>
-        </w:rPr>
-        <w:t>G</w:t>
-      </w:r>
-      <w:r>
-        <w:rPr>
-          <w:rFonts w:ascii="Times New Roman" w:eastAsia="Calibri" w:hAnsi="Times New Roman" w:cs="Times New Roman"/>
-          <w:color w:val="FF0000"/>
-          <w:sz w:val="26"/>
-          <w:szCs w:val="26"/>
-        </w:rPr>
-        <w:t>iúp người dùng dễ dàng tìm kiếm và sử dụng hơn.</w:t>
-      </w:r>
-      <w:r>
-        <w:rPr>
-          <w:rFonts w:ascii="Times New Roman" w:eastAsia="Calibri" w:hAnsi="Times New Roman" w:cs="Times New Roman"/>
-          <w:color w:val="FF0000"/>
-          <w:sz w:val="26"/>
-          <w:szCs w:val="26"/>
-        </w:rPr>
-        <w:t xml:space="preserve"> </w:t>
-      </w:r>
-    </w:p>
-    <w:p>
-      <w:pPr>
-        <w:ind w:left="360" w:firstLine="360"/>
-        <w:jc w:val="both"/>
-        <w:rPr>
           <w:rFonts w:ascii="Times New Roman" w:hAnsi="Times New Roman" w:cs="Times New Roman"/>
           <w:sz w:val="26"/>
           <w:szCs w:val="26"/>
@@ -2040,110 +1857,6 @@
           <w:sz w:val="26"/>
           <w:szCs w:val="26"/>
         </w:rPr>
-        <w:t xml:space="preserve"> Cùng với đó hiện nay có </w:t>
-      </w:r>
-      <w:r>
-        <w:rPr>
-          <w:rFonts w:ascii="Times New Roman" w:hAnsi="Times New Roman" w:cs="Times New Roman"/>
-          <w:sz w:val="26"/>
-          <w:szCs w:val="26"/>
-        </w:rPr>
-        <w:t>Vì vậy</w:t>
-      </w:r>
-      <w:r>
-        <w:rPr>
-          <w:rFonts w:ascii="Times New Roman" w:hAnsi="Times New Roman" w:cs="Times New Roman"/>
-          <w:sz w:val="26"/>
-          <w:szCs w:val="26"/>
-        </w:rPr>
-        <w:t xml:space="preserve"> việc</w:t>
-      </w:r>
-      <w:r>
-        <w:rPr>
-          <w:rFonts w:ascii="Times New Roman" w:hAnsi="Times New Roman" w:cs="Times New Roman"/>
-          <w:sz w:val="26"/>
-          <w:szCs w:val="26"/>
-        </w:rPr>
-        <w:t xml:space="preserve"> tìm kiếm </w:t>
-      </w:r>
-      <w:r>
-        <w:rPr>
-          <w:rFonts w:ascii="Times New Roman" w:hAnsi="Times New Roman" w:cs="Times New Roman"/>
-          <w:sz w:val="26"/>
-          <w:szCs w:val="26"/>
-        </w:rPr>
-        <w:t xml:space="preserve">tài liệu </w:t>
-      </w:r>
-      <w:r>
-        <w:rPr>
-          <w:rFonts w:ascii="Times New Roman" w:hAnsi="Times New Roman" w:cs="Times New Roman"/>
-          <w:sz w:val="26"/>
-          <w:szCs w:val="26"/>
-        </w:rPr>
-        <w:t>đặt ra yêu cầu</w:t>
-      </w:r>
-      <w:r>
-        <w:rPr>
-          <w:rFonts w:ascii="Times New Roman" w:hAnsi="Times New Roman" w:cs="Times New Roman"/>
-          <w:sz w:val="26"/>
-          <w:szCs w:val="26"/>
-        </w:rPr>
-        <w:t>:</w:t>
-      </w:r>
-      <w:r>
-        <w:rPr>
-          <w:rFonts w:ascii="Times New Roman" w:hAnsi="Times New Roman" w:cs="Times New Roman"/>
-          <w:sz w:val="26"/>
-          <w:szCs w:val="26"/>
-        </w:rPr>
-        <w:t xml:space="preserve"> cần có một cơ sở dữ liệu về các bài báo khoa học được phân loại</w:t>
-      </w:r>
-      <w:r>
-        <w:rPr>
-          <w:rFonts w:ascii="Times New Roman" w:hAnsi="Times New Roman" w:cs="Times New Roman"/>
-          <w:sz w:val="26"/>
-          <w:szCs w:val="26"/>
-        </w:rPr>
-        <w:t xml:space="preserve"> theo chủ</w:t>
-      </w:r>
-      <w:r>
-        <w:rPr>
-          <w:rFonts w:ascii="Times New Roman" w:hAnsi="Times New Roman" w:cs="Times New Roman"/>
-          <w:sz w:val="26"/>
-          <w:szCs w:val="26"/>
-        </w:rPr>
-        <w:t xml:space="preserve"> đề mà bài báo đề cập</w:t>
-      </w:r>
-      <w:r>
-        <w:rPr>
-          <w:rFonts w:ascii="Times New Roman" w:hAnsi="Times New Roman" w:cs="Times New Roman"/>
-          <w:sz w:val="26"/>
-          <w:szCs w:val="26"/>
-        </w:rPr>
-        <w:t xml:space="preserve"> để </w:t>
-      </w:r>
-      <w:r>
-        <w:rPr>
-          <w:rFonts w:ascii="Times New Roman" w:hAnsi="Times New Roman" w:cs="Times New Roman"/>
-          <w:sz w:val="26"/>
-          <w:szCs w:val="26"/>
-        </w:rPr>
-        <w:t>người dùng có thể dễ dàng tra cứu và tìm kiếm thông tin</w:t>
-      </w:r>
-      <w:r>
-        <w:rPr>
-          <w:rFonts w:ascii="Times New Roman" w:hAnsi="Times New Roman" w:cs="Times New Roman"/>
-          <w:sz w:val="26"/>
-          <w:szCs w:val="26"/>
-        </w:rPr>
-        <w:t>.</w:t>
-      </w:r>
-      <w:r>
-        <w:rPr>
-          <w:rFonts w:ascii="Times New Roman" w:hAnsi="Times New Roman" w:cs="Times New Roman"/>
-          <w:sz w:val="26"/>
-          <w:szCs w:val="26"/>
-        </w:rPr>
         <w:t xml:space="preserve"> </w:t>
       </w:r>
     </w:p>
@@ -2159,19 +1872,35 @@
       </w:pPr>
       <w:r>
         <w:rPr>
-          <w:rFonts w:ascii="Times New Roman" w:hAnsi="Times New Roman"/>
-          <w:sz w:val="26"/>
-          <w:szCs w:val="26"/>
-        </w:rPr>
-        <w:t>Các thư viện</w:t>
-      </w:r>
-      <w:r>
-        <w:rPr>
-          <w:rFonts w:ascii="Times New Roman" w:hAnsi="Times New Roman" w:cs="Times New Roman"/>
-          <w:sz w:val="26"/>
-          <w:szCs w:val="26"/>
-        </w:rPr>
-        <w:t xml:space="preserve"> viện số phổ biến hiện nay như ACM </w:t>
+          <w:rFonts w:ascii="Times New Roman" w:hAnsi="Times New Roman" w:cs="Times New Roman"/>
+          <w:sz w:val="26"/>
+          <w:szCs w:val="26"/>
+        </w:rPr>
+        <w:t>K</w:t>
+      </w:r>
+      <w:r>
+        <w:rPr>
+          <w:rFonts w:ascii="Times New Roman" w:hAnsi="Times New Roman" w:cs="Times New Roman"/>
+          <w:sz w:val="26"/>
+          <w:szCs w:val="26"/>
+        </w:rPr>
+        <w:t>hi</w:t>
+      </w:r>
+      <w:r>
+        <w:rPr>
+          <w:rFonts w:ascii="Times New Roman" w:hAnsi="Times New Roman" w:cs="Times New Roman"/>
+          <w:sz w:val="26"/>
+          <w:szCs w:val="26"/>
+        </w:rPr>
+        <w:t xml:space="preserve"> cần tìm kiếm một bài báo khoa học người dùng có thể vào các thư viện số như </w:t>
+      </w:r>
+      <w:r>
+        <w:rPr>
+          <w:rFonts w:ascii="Times New Roman" w:hAnsi="Times New Roman" w:cs="Times New Roman"/>
+          <w:sz w:val="26"/>
+          <w:szCs w:val="26"/>
+        </w:rPr>
+        <w:t xml:space="preserve">ACM </w:t>
       </w:r>
       <w:r>
         <w:rPr>
@@ -2205,22 +1934,8 @@
           <w:sz w:val="26"/>
           <w:szCs w:val="26"/>
         </w:rPr>
-        <w:t xml:space="preserve">, </w:t>
-      </w:r>
-      <w:bookmarkStart w:id="4" w:name="OLE_LINK1"/>
-      <w:bookmarkStart w:id="5" w:name="OLE_LINK2"/>
-      <w:bookmarkStart w:id="6" w:name="OLE_LINK3"/>
-      <w:r>
-        <w:rPr>
-          <w:rFonts w:ascii="Times New Roman" w:hAnsi="Times New Roman" w:cs="Times New Roman"/>
-          <w:sz w:val="26"/>
-          <w:szCs w:val="26"/>
-        </w:rPr>
-        <w:t>IEEE Xplore</w:t>
-      </w:r>
-      <w:bookmarkEnd w:id="4"/>
-      <w:bookmarkEnd w:id="5"/>
-      <w:bookmarkEnd w:id="6"/>
+        <w:t>, IEEE Xplore</w:t>
+      </w:r>
       <w:r>
         <w:rPr>
           <w:rStyle w:val="FootnoteReference"/>
@@ -2236,128 +1951,138 @@
           <w:sz w:val="26"/>
           <w:szCs w:val="26"/>
         </w:rPr>
-        <w:t xml:space="preserve">  khi người dùng tra cứu một bài báo khoa học thì kết quả trả về từ hệ thống bao gồm thông </w:t>
-      </w:r>
-      <w:r>
-        <w:rPr>
-          <w:rFonts w:ascii="Times New Roman" w:hAnsi="Times New Roman" w:cs="Times New Roman"/>
-          <w:sz w:val="26"/>
-          <w:szCs w:val="26"/>
-        </w:rPr>
-        <w:lastRenderedPageBreak/>
-        <w:t xml:space="preserve">tin về tác giả, </w:t>
-      </w:r>
-      <w:r>
-        <w:rPr>
-          <w:rFonts w:ascii="Times New Roman" w:hAnsi="Times New Roman" w:cs="Times New Roman"/>
-          <w:sz w:val="26"/>
-          <w:szCs w:val="26"/>
-        </w:rPr>
-        <w:t>tiêu</w:t>
-      </w:r>
-      <w:r>
-        <w:rPr>
-          <w:rFonts w:ascii="Times New Roman" w:hAnsi="Times New Roman" w:cs="Times New Roman"/>
-          <w:sz w:val="26"/>
-          <w:szCs w:val="26"/>
-        </w:rPr>
-        <w:t xml:space="preserve"> đề, nơi công bố, nhà xuất bản, tóm tắt của bài báo, phần </w:t>
-      </w:r>
-      <w:r>
-        <w:rPr>
-          <w:rFonts w:ascii="Times New Roman" w:hAnsi="Times New Roman" w:cs="Times New Roman"/>
-          <w:sz w:val="26"/>
-          <w:szCs w:val="26"/>
-        </w:rPr>
-        <w:t>trích dẫn</w:t>
-      </w:r>
-      <w:r>
-        <w:rPr>
-          <w:rFonts w:ascii="Times New Roman" w:hAnsi="Times New Roman" w:cs="Times New Roman"/>
-          <w:sz w:val="26"/>
-          <w:szCs w:val="26"/>
-        </w:rPr>
-        <w:t xml:space="preserve"> và đường dẫn để truy cập hoặc tải tài liệu đó về (</w:t>
-      </w:r>
-      <w:r>
-        <w:rPr>
-          <w:rFonts w:ascii="Times New Roman" w:hAnsi="Times New Roman" w:cs="Times New Roman"/>
-          <w:sz w:val="26"/>
-          <w:szCs w:val="26"/>
-        </w:rPr>
-        <w:t xml:space="preserve">đối với hai thư viện số </w:t>
-      </w:r>
-      <w:r>
-        <w:rPr>
-          <w:rFonts w:ascii="Times New Roman" w:hAnsi="Times New Roman" w:cs="Times New Roman"/>
-          <w:sz w:val="26"/>
-          <w:szCs w:val="26"/>
-        </w:rPr>
-        <w:t>ACM và IEEEXplore đòi hỏi người dùng phải đăng ký làm thành viên và phải trả phí</w:t>
-      </w:r>
-      <w:r>
-        <w:rPr>
-          <w:rFonts w:ascii="Times New Roman" w:hAnsi="Times New Roman" w:cs="Times New Roman"/>
-          <w:sz w:val="26"/>
-          <w:szCs w:val="26"/>
-        </w:rPr>
-        <w:t xml:space="preserve"> trước khi tải</w:t>
-      </w:r>
-      <w:r>
-        <w:rPr>
-          <w:rFonts w:ascii="Times New Roman" w:hAnsi="Times New Roman" w:cs="Times New Roman"/>
-          <w:sz w:val="26"/>
-          <w:szCs w:val="26"/>
-        </w:rPr>
-        <w:t xml:space="preserve"> về</w:t>
-      </w:r>
-      <w:r>
-        <w:rPr>
-          <w:rFonts w:ascii="Times New Roman" w:hAnsi="Times New Roman" w:cs="Times New Roman"/>
-          <w:sz w:val="26"/>
-          <w:szCs w:val="26"/>
-        </w:rPr>
-        <w:t xml:space="preserve">). </w:t>
-      </w:r>
-      <w:r>
-        <w:rPr>
-          <w:rFonts w:ascii="Times New Roman" w:hAnsi="Times New Roman" w:cs="Times New Roman"/>
-          <w:sz w:val="26"/>
-          <w:szCs w:val="26"/>
-        </w:rPr>
-        <w:t xml:space="preserve"> Nhưng những </w:t>
-      </w:r>
-      <w:r>
-        <w:rPr>
-          <w:rFonts w:ascii="Times New Roman" w:hAnsi="Times New Roman" w:cs="Times New Roman"/>
-          <w:sz w:val="26"/>
-          <w:szCs w:val="26"/>
-        </w:rPr>
-        <w:t>thông tin</w:t>
-      </w:r>
-      <w:r>
-        <w:rPr>
-          <w:rFonts w:ascii="Times New Roman" w:hAnsi="Times New Roman" w:cs="Times New Roman"/>
-          <w:sz w:val="26"/>
-          <w:szCs w:val="26"/>
-        </w:rPr>
-        <w:t xml:space="preserve"> mà thư viện số cung cấp</w:t>
-      </w:r>
-      <w:r>
-        <w:rPr>
-          <w:rFonts w:ascii="Times New Roman" w:hAnsi="Times New Roman" w:cs="Times New Roman"/>
-          <w:sz w:val="26"/>
-          <w:szCs w:val="26"/>
-        </w:rPr>
-        <w:t xml:space="preserve"> không bao gồm</w:t>
-      </w:r>
-      <w:r>
-        <w:rPr>
-          <w:rFonts w:ascii="Times New Roman" w:hAnsi="Times New Roman" w:cs="Times New Roman"/>
-          <w:sz w:val="26"/>
-          <w:szCs w:val="26"/>
-        </w:rPr>
-        <w:t xml:space="preserve"> loại chuyên đề của bài báo, như vậy những thông tin thu thập từ các thư viện số về cần thiết phải phân loại để xác định chuyên đề của bài báo.</w:t>
+        <w:t xml:space="preserve"> hoặc các dữ liệu chỉ mục như DBLP</w:t>
+      </w:r>
+      <w:r>
+        <w:rPr>
+          <w:rStyle w:val="FootnoteReference"/>
+          <w:rFonts w:ascii="Times New Roman" w:hAnsi="Times New Roman" w:cs="Times New Roman"/>
+          <w:sz w:val="26"/>
+          <w:szCs w:val="26"/>
+        </w:rPr>
+        <w:footnoteReference w:id="5"/>
+      </w:r>
+      <w:r>
+        <w:rPr>
+          <w:rFonts w:ascii="Times New Roman" w:hAnsi="Times New Roman" w:cs="Times New Roman"/>
+          <w:sz w:val="26"/>
+          <w:szCs w:val="26"/>
+        </w:rPr>
+        <w:t xml:space="preserve"> để tìm kiếm</w:t>
+      </w:r>
+      <w:r>
+        <w:rPr>
+          <w:rFonts w:ascii="Times New Roman" w:hAnsi="Times New Roman" w:cs="Times New Roman"/>
+          <w:sz w:val="26"/>
+          <w:szCs w:val="26"/>
+        </w:rPr>
+        <w:t xml:space="preserve"> các bài báo</w:t>
+      </w:r>
+      <w:r>
+        <w:rPr>
+          <w:rFonts w:ascii="Times New Roman" w:hAnsi="Times New Roman" w:cs="Times New Roman"/>
+          <w:sz w:val="26"/>
+          <w:szCs w:val="26"/>
+        </w:rPr>
+        <w:t xml:space="preserve">. </w:t>
+      </w:r>
+      <w:r>
+        <w:rPr>
+          <w:rFonts w:ascii="Times New Roman" w:hAnsi="Times New Roman" w:cs="Times New Roman"/>
+          <w:sz w:val="26"/>
+          <w:szCs w:val="26"/>
+        </w:rPr>
+        <w:t xml:space="preserve"> </w:t>
+      </w:r>
+      <w:r>
+        <w:rPr>
+          <w:rFonts w:ascii="Times New Roman" w:hAnsi="Times New Roman" w:cs="Times New Roman"/>
+          <w:sz w:val="26"/>
+          <w:szCs w:val="26"/>
+        </w:rPr>
+        <w:t xml:space="preserve">Nhưng hạn chế của các thư viện số cũng như dữ liệu chỉ mục là những thông tin của bài báo không bao gồm loại chủ đề mà bài báo đề cập đến hoặc nếu có thì chủ đề </w:t>
+      </w:r>
+      <w:r>
+        <w:rPr>
+          <w:rFonts w:ascii="Times New Roman" w:hAnsi="Times New Roman" w:cs="Times New Roman"/>
+          <w:sz w:val="26"/>
+          <w:szCs w:val="26"/>
+        </w:rPr>
+        <w:t xml:space="preserve">này được xác định một cách thủ công khi đưa lên thư viện số theo một khung phân loại có sẵn </w:t>
+      </w:r>
+      <w:r>
+        <w:t xml:space="preserve">ACM </w:t>
+      </w:r>
+      <w:r>
+        <w:rPr>
+          <w:rFonts w:ascii="Times New Roman" w:hAnsi="Times New Roman" w:cs="Times New Roman"/>
+          <w:sz w:val="26"/>
+          <w:szCs w:val="26"/>
+        </w:rPr>
+        <w:t>Computing Classification</w:t>
+      </w:r>
+      <w:r>
+        <w:rPr>
+          <w:rFonts w:ascii="Times New Roman" w:hAnsi="Times New Roman" w:cs="Times New Roman"/>
+          <w:sz w:val="26"/>
+          <w:szCs w:val="26"/>
+        </w:rPr>
+        <w:t xml:space="preserve"> </w:t>
+      </w:r>
+      <w:r>
+        <w:rPr>
+          <w:rStyle w:val="FootnoteReference"/>
+          <w:rFonts w:ascii="Times New Roman" w:hAnsi="Times New Roman" w:cs="Times New Roman"/>
+          <w:sz w:val="26"/>
+          <w:szCs w:val="26"/>
+        </w:rPr>
+        <w:footnoteReference w:id="6"/>
+      </w:r>
+      <w:r>
+        <w:rPr>
+          <w:rFonts w:ascii="Times New Roman" w:hAnsi="Times New Roman" w:cs="Times New Roman"/>
+          <w:sz w:val="26"/>
+          <w:szCs w:val="26"/>
+        </w:rPr>
+        <w:t xml:space="preserve"> </w:t>
+      </w:r>
+      <w:r>
+        <w:t xml:space="preserve"> </w:t>
+      </w:r>
+      <w:r>
+        <w:t xml:space="preserve">. </w:t>
+      </w:r>
+      <w:r>
+        <w:rPr>
+          <w:rFonts w:ascii="Times New Roman" w:hAnsi="Times New Roman" w:cs="Times New Roman"/>
+          <w:sz w:val="26"/>
+          <w:szCs w:val="26"/>
+        </w:rPr>
+        <w:t xml:space="preserve">Vì vậy cần xây dựng một cơ sở dữ liệu </w:t>
+      </w:r>
+      <w:r>
+        <w:rPr>
+          <w:rFonts w:ascii="Times New Roman" w:hAnsi="Times New Roman" w:cs="Times New Roman"/>
+          <w:sz w:val="26"/>
+          <w:szCs w:val="26"/>
+        </w:rPr>
+        <w:t>lưu</w:t>
+      </w:r>
+      <w:r>
+        <w:rPr>
+          <w:rFonts w:ascii="Times New Roman" w:hAnsi="Times New Roman" w:cs="Times New Roman"/>
+          <w:sz w:val="26"/>
+          <w:szCs w:val="26"/>
+        </w:rPr>
+        <w:t xml:space="preserve"> các cơ sở </w:t>
+      </w:r>
+      <w:r>
+        <w:rPr>
+          <w:rFonts w:ascii="Times New Roman" w:hAnsi="Times New Roman" w:cs="Times New Roman"/>
+          <w:sz w:val="26"/>
+          <w:szCs w:val="26"/>
+        </w:rPr>
+        <w:t xml:space="preserve">chỉ mục các bài báo bao gồm cả thông tin về chủ đề của bài báo từ đó có thể xây dựng các ứng dụng cho phép người dùng tìm kiếm bài báo theo chủ đề. </w:t>
       </w:r>
     </w:p>
     <w:p>
@@ -2377,7 +2102,48 @@
           <w:sz w:val="26"/>
           <w:szCs w:val="26"/>
         </w:rPr>
-        <w:t xml:space="preserve">Hệ thống xây dựng cơ sở chỉ mục các bài báo khoa học có chức năng thu thập các thông tin bài báo khoa học từ các thư viện số, sau đó dựa vào thông tin phần tóm tắt của mỗi bài báo </w:t>
+        <w:t>Hệ thống xây dựng cơ sở chỉ mục các bài báo khoa học có chức năng thu thập các thông tin bài báo khoa học từ các thư viện số</w:t>
+      </w:r>
+      <w:r>
+        <w:rPr>
+          <w:rFonts w:ascii="Times New Roman" w:hAnsi="Times New Roman" w:cs="Times New Roman"/>
+          <w:sz w:val="26"/>
+          <w:szCs w:val="26"/>
+        </w:rPr>
+        <w:t xml:space="preserve"> và các thư viện chỉ mục có sẵn</w:t>
+      </w:r>
+      <w:r>
+        <w:rPr>
+          <w:rFonts w:ascii="Times New Roman" w:hAnsi="Times New Roman" w:cs="Times New Roman"/>
+          <w:sz w:val="26"/>
+          <w:szCs w:val="26"/>
+        </w:rPr>
+        <w:t xml:space="preserve">, sau đó </w:t>
+      </w:r>
+      <w:r>
+        <w:rPr>
+          <w:rFonts w:ascii="Times New Roman" w:hAnsi="Times New Roman" w:cs="Times New Roman"/>
+          <w:sz w:val="26"/>
+          <w:szCs w:val="26"/>
+        </w:rPr>
+        <w:lastRenderedPageBreak/>
+        <w:t>dựa vào thông tin phần tóm tắt</w:t>
+      </w:r>
+      <w:r>
+        <w:rPr>
+          <w:rFonts w:ascii="Times New Roman" w:hAnsi="Times New Roman" w:cs="Times New Roman"/>
+          <w:sz w:val="26"/>
+          <w:szCs w:val="26"/>
+        </w:rPr>
+        <w:t xml:space="preserve"> (abstract), title</w:t>
+      </w:r>
+      <w:r>
+        <w:rPr>
+          <w:rFonts w:ascii="Times New Roman" w:hAnsi="Times New Roman" w:cs="Times New Roman"/>
+          <w:sz w:val="26"/>
+          <w:szCs w:val="26"/>
+        </w:rPr>
+        <w:t xml:space="preserve"> của mỗi bài báo </w:t>
       </w:r>
       <w:r>
         <w:rPr>
@@ -2409,7 +2175,15 @@
           <w:sz w:val="26"/>
           <w:szCs w:val="26"/>
         </w:rPr>
-        <w:t xml:space="preserve"> thành</w:t>
+        <w:t xml:space="preserve"> </w:t>
+      </w:r>
+      <w:r>
+        <w:rPr>
+          <w:rFonts w:ascii="Times New Roman" w:hAnsi="Times New Roman" w:cs="Times New Roman"/>
+          <w:sz w:val="26"/>
+          <w:szCs w:val="26"/>
+        </w:rPr>
+        <w:t>xuống</w:t>
       </w:r>
       <w:r>
         <w:rPr>
@@ -2442,7 +2216,7 @@
           <w:szCs w:val="26"/>
         </w:rPr>
       </w:pPr>
-      <w:bookmarkStart w:id="7" w:name="_Toc270602847"/>
+      <w:bookmarkStart w:id="4" w:name="_Toc270602847"/>
       <w:r>
         <w:rPr>
           <w:rFonts w:ascii="Times New Roman" w:hAnsi="Times New Roman"/>
@@ -2451,7 +2225,7 @@
         </w:rPr>
         <w:t>Mục tiêu và phạm vi của đề tài:</w:t>
       </w:r>
-      <w:bookmarkEnd w:id="7"/>
+      <w:bookmarkEnd w:id="4"/>
     </w:p>
     <w:p>
       <w:pPr>
@@ -2471,14 +2245,14 @@
         </w:rPr>
         <w:t xml:space="preserve"> </w:t>
       </w:r>
-      <w:bookmarkStart w:id="8" w:name="_Toc270602848"/>
+      <w:bookmarkStart w:id="5" w:name="_Toc270602848"/>
       <w:r>
         <w:rPr>
           <w:rFonts w:ascii="Times New Roman" w:hAnsi="Times New Roman" w:cs="Times New Roman"/>
         </w:rPr>
         <w:t>Mục tiêu của đề tài:</w:t>
       </w:r>
-      <w:bookmarkEnd w:id="8"/>
+      <w:bookmarkEnd w:id="5"/>
     </w:p>
     <w:p>
       <w:pPr>
@@ -2526,7 +2300,39 @@
           <w:sz w:val="26"/>
           <w:szCs w:val="26"/>
         </w:rPr>
-        <w:t xml:space="preserve"> từ các thư viện số.</w:t>
+        <w:t>:</w:t>
+      </w:r>
+      <w:r>
+        <w:rPr>
+          <w:rFonts w:ascii="Times New Roman" w:hAnsi="Times New Roman" w:cs="Times New Roman"/>
+          <w:sz w:val="26"/>
+          <w:szCs w:val="26"/>
+        </w:rPr>
+        <w:t xml:space="preserve"> từ các thư viện số</w:t>
+      </w:r>
+      <w:r>
+        <w:rPr>
+          <w:rFonts w:ascii="Times New Roman" w:hAnsi="Times New Roman" w:cs="Times New Roman"/>
+          <w:sz w:val="26"/>
+          <w:szCs w:val="26"/>
+        </w:rPr>
+        <w:t xml:space="preserve">, các </w:t>
+      </w:r>
+      <w:r>
+        <w:rPr>
+          <w:rFonts w:ascii="Times New Roman" w:hAnsi="Times New Roman" w:cs="Times New Roman"/>
+          <w:sz w:val="26"/>
+          <w:szCs w:val="26"/>
+        </w:rPr>
+        <w:t>cơ sở dữ liệu có sẵn</w:t>
+      </w:r>
+      <w:r>
+        <w:rPr>
+          <w:rFonts w:ascii="Times New Roman" w:hAnsi="Times New Roman" w:cs="Times New Roman"/>
+          <w:sz w:val="26"/>
+          <w:szCs w:val="26"/>
+        </w:rPr>
+        <w:t>.</w:t>
       </w:r>
     </w:p>
     <w:p>
@@ -2549,7 +2355,23 @@
           <w:sz w:val="26"/>
           <w:szCs w:val="26"/>
         </w:rPr>
-        <w:t>Phân loại các bài báo sau khi hệ thống thu thập về theo từng chuyên mục</w:t>
+        <w:t>Phân loại các bài báo sau khi hệ thố</w:t>
+      </w:r>
+      <w:r>
+        <w:rPr>
+          <w:rFonts w:ascii="Times New Roman" w:hAnsi="Times New Roman" w:cs="Times New Roman"/>
+          <w:sz w:val="26"/>
+          <w:szCs w:val="26"/>
+        </w:rPr>
+        <w:t xml:space="preserve">ng thu </w:t>
+      </w:r>
+      <w:r>
+        <w:rPr>
+          <w:rFonts w:ascii="Times New Roman" w:hAnsi="Times New Roman" w:cs="Times New Roman"/>
+          <w:sz w:val="26"/>
+          <w:szCs w:val="26"/>
+        </w:rPr>
+        <w:t>thập về theo từng chuyên mục</w:t>
       </w:r>
       <w:r>
         <w:rPr>
@@ -2565,7 +2387,23 @@
           <w:sz w:val="26"/>
           <w:szCs w:val="26"/>
         </w:rPr>
-        <w:t xml:space="preserve"> chuyên đề đã được định nghĩa trước.</w:t>
+        <w:t xml:space="preserve"> chuyên đề</w:t>
+      </w:r>
+      <w:r>
+        <w:rPr>
+          <w:rFonts w:ascii="Times New Roman" w:hAnsi="Times New Roman" w:cs="Times New Roman"/>
+          <w:sz w:val="26"/>
+          <w:szCs w:val="26"/>
+        </w:rPr>
+        <w:t xml:space="preserve"> mà bài báo đề cập đến</w:t>
+      </w:r>
+      <w:r>
+        <w:rPr>
+          <w:rFonts w:ascii="Times New Roman" w:hAnsi="Times New Roman" w:cs="Times New Roman"/>
+          <w:sz w:val="26"/>
+          <w:szCs w:val="26"/>
+        </w:rPr>
+        <w:t>.</w:t>
       </w:r>
     </w:p>
     <w:p>
@@ -2586,14 +2424,14 @@
         </w:rPr>
         <w:t xml:space="preserve"> </w:t>
       </w:r>
-      <w:bookmarkStart w:id="9" w:name="_Toc270602849"/>
+      <w:bookmarkStart w:id="6" w:name="_Toc270602849"/>
       <w:r>
         <w:rPr>
           <w:rFonts w:ascii="Times New Roman" w:hAnsi="Times New Roman" w:cs="Times New Roman"/>
         </w:rPr>
         <w:t>Phạm vị của đề tài:</w:t>
       </w:r>
-      <w:bookmarkEnd w:id="9"/>
+      <w:bookmarkEnd w:id="6"/>
     </w:p>
     <w:p>
       <w:pPr>
@@ -2609,7 +2447,7 @@
           <w:szCs w:val="26"/>
         </w:rPr>
       </w:pPr>
-      <w:bookmarkStart w:id="10" w:name="OLE_LINK29"/>
+      <w:bookmarkStart w:id="7" w:name="OLE_LINK29"/>
       <w:r>
         <w:rPr>
           <w:rFonts w:ascii="Times New Roman" w:hAnsi="Times New Roman" w:cs="Times New Roman"/>
@@ -2624,7 +2462,23 @@
           <w:sz w:val="26"/>
           <w:szCs w:val="26"/>
         </w:rPr>
-        <w:t xml:space="preserve">Citeseer. </w:t>
+        <w:t>Citeseer</w:t>
+      </w:r>
+      <w:r>
+        <w:rPr>
+          <w:rFonts w:ascii="Times New Roman" w:hAnsi="Times New Roman" w:cs="Times New Roman"/>
+          <w:sz w:val="26"/>
+          <w:szCs w:val="26"/>
+        </w:rPr>
+        <w:t xml:space="preserve"> và cơ sở dữ liệu chỉ mục từ DBLP</w:t>
+      </w:r>
+      <w:r>
+        <w:rPr>
+          <w:rFonts w:ascii="Times New Roman" w:hAnsi="Times New Roman" w:cs="Times New Roman"/>
+          <w:sz w:val="26"/>
+          <w:szCs w:val="26"/>
+        </w:rPr>
+        <w:t xml:space="preserve">. </w:t>
       </w:r>
     </w:p>
     <w:p>
@@ -2647,7 +2501,40 @@
           <w:sz w:val="26"/>
           <w:szCs w:val="26"/>
         </w:rPr>
-        <w:t xml:space="preserve">Khung phân loại của bài báo khoa học được sử dụng trong đề tài thuộc lĩnh vực khoa học máy tính. </w:t>
+        <w:t>Khung phân loại của bài báo khoa học được sử dụng trong đề tài thuộc lĩnh vực khoa học máy tính</w:t>
+      </w:r>
+      <w:r>
+        <w:rPr>
+          <w:rFonts w:ascii="Times New Roman" w:hAnsi="Times New Roman" w:cs="Times New Roman"/>
+          <w:sz w:val="26"/>
+          <w:szCs w:val="26"/>
+        </w:rPr>
+        <w:t xml:space="preserve"> được tham khảo trên Wiki</w:t>
+      </w:r>
+      <w:r>
+        <w:rPr>
+          <w:rFonts w:ascii="Times New Roman" w:hAnsi="Times New Roman" w:cs="Times New Roman"/>
+          <w:sz w:val="26"/>
+          <w:szCs w:val="26"/>
+        </w:rPr>
+        <w:t xml:space="preserve"> </w:t>
+      </w:r>
+      <w:r>
+        <w:rPr>
+          <w:rStyle w:val="FootnoteReference"/>
+          <w:rFonts w:ascii="Times New Roman" w:hAnsi="Times New Roman" w:cs="Times New Roman"/>
+          <w:sz w:val="26"/>
+          <w:szCs w:val="26"/>
+        </w:rPr>
+        <w:footnoteReference w:id="7"/>
+      </w:r>
+      <w:r>
+        <w:rPr>
+          <w:rFonts w:ascii="Times New Roman" w:hAnsi="Times New Roman" w:cs="Times New Roman"/>
+          <w:sz w:val="26"/>
+          <w:szCs w:val="26"/>
+        </w:rPr>
+        <w:t xml:space="preserve">. </w:t>
       </w:r>
     </w:p>
     <w:p>
@@ -2664,8 +2551,8 @@
           <w:szCs w:val="26"/>
         </w:rPr>
       </w:pPr>
-      <w:bookmarkStart w:id="11" w:name="_Toc270602850"/>
-      <w:bookmarkEnd w:id="10"/>
+      <w:bookmarkStart w:id="8" w:name="_Toc270602850"/>
+      <w:bookmarkEnd w:id="7"/>
       <w:r>
         <w:rPr>
           <w:rFonts w:ascii="Times New Roman" w:hAnsi="Times New Roman"/>
@@ -2674,7 +2561,7 @@
         </w:rPr>
         <w:t>Các ứng dụng và nghiên cứu liên quan:</w:t>
       </w:r>
-      <w:bookmarkEnd w:id="11"/>
+      <w:bookmarkEnd w:id="8"/>
     </w:p>
     <w:p>
       <w:pPr>
@@ -2773,18 +2660,9 @@
           <w:sz w:val="26"/>
           <w:szCs w:val="26"/>
         </w:rPr>
-        <w:t xml:space="preserve">chọn khảo sát ba thư viện số </w:t>
-      </w:r>
-      <w:r>
-        <w:rPr>
-          <w:rFonts w:ascii="Times New Roman" w:hAnsi="Times New Roman" w:cs="Times New Roman"/>
-          <w:sz w:val="26"/>
-          <w:szCs w:val="26"/>
-        </w:rPr>
-        <w:lastRenderedPageBreak/>
-        <w:t xml:space="preserve">sau: </w:t>
-      </w:r>
-      <w:bookmarkStart w:id="12" w:name="OLE_LINK4"/>
+        <w:t xml:space="preserve">chọn khảo sát ba thư viện số sau: </w:t>
+      </w:r>
+      <w:bookmarkStart w:id="9" w:name="OLE_LINK4"/>
       <w:r>
         <w:rPr>
           <w:rFonts w:ascii="Times New Roman" w:hAnsi="Times New Roman" w:cs="Times New Roman"/>
@@ -2919,7 +2797,7 @@
         </w:rPr>
         <w:t xml:space="preserve"> </w:t>
       </w:r>
-      <w:bookmarkEnd w:id="12"/>
+      <w:bookmarkEnd w:id="9"/>
       <w:r>
         <w:rPr>
           <w:rFonts w:ascii="Times New Roman" w:hAnsi="Times New Roman" w:cs="Times New Roman"/>
@@ -2960,7 +2838,24 @@
           <w:sz w:val="26"/>
           <w:szCs w:val="26"/>
         </w:rPr>
-        <w:t>à một công cụ là Jabref.</w:t>
+        <w:t>à một công cụ là Jabref</w:t>
+      </w:r>
+      <w:r>
+        <w:rPr>
+          <w:rStyle w:val="FootnoteReference"/>
+          <w:rFonts w:ascii="Times New Roman" w:hAnsi="Times New Roman" w:cs="Times New Roman"/>
+          <w:sz w:val="26"/>
+          <w:szCs w:val="26"/>
+        </w:rPr>
+        <w:footnoteReference w:id="8"/>
+      </w:r>
+      <w:r>
+        <w:rPr>
+          <w:rFonts w:ascii="Times New Roman" w:hAnsi="Times New Roman" w:cs="Times New Roman"/>
+          <w:sz w:val="26"/>
+          <w:szCs w:val="26"/>
+        </w:rPr>
+        <w:t>.</w:t>
       </w:r>
     </w:p>
     <w:p>
@@ -2981,14 +2876,14 @@
         </w:rPr>
         <w:t xml:space="preserve"> </w:t>
       </w:r>
-      <w:bookmarkStart w:id="13" w:name="_Toc270602851"/>
+      <w:bookmarkStart w:id="10" w:name="_Toc270602851"/>
       <w:r>
         <w:rPr>
           <w:rFonts w:ascii="Times New Roman" w:hAnsi="Times New Roman" w:cs="Times New Roman"/>
         </w:rPr>
         <w:t>Thư viện số ACM</w:t>
       </w:r>
-      <w:bookmarkEnd w:id="13"/>
+      <w:bookmarkEnd w:id="10"/>
     </w:p>
     <w:p>
       <w:pPr>
@@ -3056,7 +2951,16 @@
           <w:sz w:val="26"/>
           <w:szCs w:val="26"/>
         </w:rPr>
-        <w:t xml:space="preserve"> lưu trữ các thông tin ngắn gọn dễ hiểu của các bài báo khoa học, các tạp chí và báo cáo hội nghị. Giúp cho người dùng dễ dàng tìm kiếm các tài liệ</w:t>
+        <w:t xml:space="preserve"> lưu trữ các thông tin ngắn gọn dễ hiểu của các bài báo khoa học, các tạp chí và báo cáo hội nghị. Giúp cho </w:t>
+      </w:r>
+      <w:r>
+        <w:rPr>
+          <w:rFonts w:ascii="Times New Roman" w:hAnsi="Times New Roman" w:cs="Times New Roman"/>
+          <w:sz w:val="26"/>
+          <w:szCs w:val="26"/>
+        </w:rPr>
+        <w:lastRenderedPageBreak/>
+        <w:t>người dùng dễ dàng tìm kiếm các tài liệ</w:t>
       </w:r>
       <w:r>
         <w:rPr>
@@ -3688,8 +3592,8 @@
           <w:szCs w:val="26"/>
         </w:rPr>
       </w:pPr>
-      <w:bookmarkStart w:id="14" w:name="OLE_LINK7"/>
-      <w:bookmarkStart w:id="15" w:name="OLE_LINK8"/>
+      <w:bookmarkStart w:id="11" w:name="OLE_LINK7"/>
+      <w:bookmarkStart w:id="12" w:name="OLE_LINK8"/>
       <w:r>
         <w:rPr>
           <w:rFonts w:ascii="Times New Roman" w:hAnsi="Times New Roman" w:cs="Times New Roman"/>
@@ -3715,8 +3619,8 @@
         </w:rPr>
         <w:t xml:space="preserve"> ACM, khung phân loại dạng cây và được định nghĩa và bổ xung bởi người dùng. </w:t>
       </w:r>
-      <w:bookmarkEnd w:id="14"/>
-      <w:bookmarkEnd w:id="15"/>
+      <w:bookmarkEnd w:id="11"/>
+      <w:bookmarkEnd w:id="12"/>
       <w:r>
         <w:rPr>
           <w:rFonts w:ascii="Times New Roman" w:hAnsi="Times New Roman" w:cs="Times New Roman"/>
@@ -3758,19 +3662,18 @@
         <w:rPr>
           <w:rFonts w:ascii="Times New Roman" w:hAnsi="Times New Roman" w:cs="Times New Roman"/>
         </w:rPr>
-        <w:lastRenderedPageBreak/>
         <w:t xml:space="preserve"> </w:t>
       </w:r>
-      <w:bookmarkStart w:id="16" w:name="_Toc270602852"/>
+      <w:bookmarkStart w:id="13" w:name="_Toc270602852"/>
       <w:r>
         <w:rPr>
           <w:rFonts w:ascii="Times New Roman" w:hAnsi="Times New Roman" w:cs="Times New Roman"/>
         </w:rPr>
         <w:t>Thư viện số IEEExplore</w:t>
       </w:r>
-      <w:bookmarkEnd w:id="16"/>
-    </w:p>
-    <w:bookmarkStart w:id="17" w:name="OLE_LINK9"/>
+      <w:bookmarkEnd w:id="13"/>
+    </w:p>
+    <w:bookmarkStart w:id="14" w:name="OLE_LINK9"/>
     <w:p>
       <w:pPr>
         <w:pStyle w:val="ListParagraph"/>
@@ -3862,7 +3765,7 @@
         </w:rPr>
         <w:t>p.</w:t>
       </w:r>
-      <w:bookmarkEnd w:id="17"/>
+      <w:bookmarkEnd w:id="14"/>
       <w:r>
         <w:rPr>
           <w:rFonts w:ascii="Times New Roman" w:hAnsi="Times New Roman" w:cs="Times New Roman"/>
@@ -3931,6 +3834,7 @@
           <w:sz w:val="26"/>
           <w:szCs w:val="26"/>
         </w:rPr>
+        <w:lastRenderedPageBreak/>
         <w:t>Kết quả mà trang web này đưa ra sau khi tìm kiếm là một danh sách các bài báo</w:t>
       </w:r>
       <w:r>
@@ -4482,168 +4386,252 @@
           <w:sz w:val="26"/>
           <w:szCs w:val="26"/>
         </w:rPr>
+        <w:t xml:space="preserve">Tên quốc gia, tên thành phố. </w:t>
+      </w:r>
+    </w:p>
+    <w:p>
+      <w:pPr>
+        <w:ind w:firstLine="360"/>
+        <w:jc w:val="both"/>
+        <w:rPr>
+          <w:rFonts w:ascii="Times New Roman" w:hAnsi="Times New Roman" w:cs="Times New Roman"/>
+          <w:sz w:val="26"/>
+          <w:szCs w:val="26"/>
+        </w:rPr>
+      </w:pPr>
+      <w:r>
+        <w:rPr>
+          <w:rFonts w:ascii="Times New Roman" w:hAnsi="Times New Roman" w:cs="Times New Roman"/>
+          <w:sz w:val="26"/>
+          <w:szCs w:val="26"/>
+        </w:rPr>
+        <w:t>Chỉ có thành viên của trang web mới được phép xem toàn bộ bài báo</w:t>
+      </w:r>
+      <w:r>
+        <w:rPr>
+          <w:rFonts w:ascii="Times New Roman" w:hAnsi="Times New Roman" w:cs="Times New Roman"/>
+          <w:sz w:val="26"/>
+          <w:szCs w:val="26"/>
+        </w:rPr>
+        <w:t xml:space="preserve"> hoặc</w:t>
+      </w:r>
+      <w:r>
+        <w:rPr>
+          <w:rFonts w:ascii="Times New Roman" w:hAnsi="Times New Roman" w:cs="Times New Roman"/>
+          <w:sz w:val="26"/>
+          <w:szCs w:val="26"/>
+        </w:rPr>
+        <w:t xml:space="preserve"> tải các bài bá</w:t>
+      </w:r>
+      <w:r>
+        <w:rPr>
+          <w:rFonts w:ascii="Times New Roman" w:hAnsi="Times New Roman" w:cs="Times New Roman"/>
+          <w:sz w:val="26"/>
+          <w:szCs w:val="26"/>
+        </w:rPr>
+        <w:t xml:space="preserve">o </w:t>
+      </w:r>
+      <w:r>
+        <w:rPr>
+          <w:rFonts w:ascii="Times New Roman" w:hAnsi="Times New Roman" w:cs="Times New Roman"/>
+          <w:sz w:val="26"/>
+          <w:szCs w:val="26"/>
+        </w:rPr>
+        <w:t>về</w:t>
+      </w:r>
+      <w:r>
+        <w:rPr>
+          <w:rFonts w:ascii="Times New Roman" w:hAnsi="Times New Roman" w:cs="Times New Roman"/>
+          <w:sz w:val="26"/>
+          <w:szCs w:val="26"/>
+        </w:rPr>
+        <w:t xml:space="preserve"> máy</w:t>
+      </w:r>
+      <w:r>
+        <w:rPr>
+          <w:rFonts w:ascii="Times New Roman" w:hAnsi="Times New Roman" w:cs="Times New Roman"/>
+          <w:sz w:val="26"/>
+          <w:szCs w:val="26"/>
+        </w:rPr>
+        <w:t xml:space="preserve">. Nếu </w:t>
+      </w:r>
+      <w:bookmarkStart w:id="15" w:name="OLE_LINK1"/>
+      <w:bookmarkStart w:id="16" w:name="OLE_LINK2"/>
+      <w:r>
+        <w:rPr>
+          <w:rFonts w:ascii="Times New Roman" w:hAnsi="Times New Roman" w:cs="Times New Roman"/>
+          <w:sz w:val="26"/>
+          <w:szCs w:val="26"/>
+        </w:rPr>
+        <w:t>người dùng</w:t>
+      </w:r>
+      <w:r>
+        <w:rPr>
+          <w:rFonts w:ascii="Times New Roman" w:hAnsi="Times New Roman" w:cs="Times New Roman"/>
+          <w:sz w:val="26"/>
+          <w:szCs w:val="26"/>
+        </w:rPr>
+        <w:t xml:space="preserve"> </w:t>
+      </w:r>
+      <w:bookmarkEnd w:id="15"/>
+      <w:bookmarkEnd w:id="16"/>
+      <w:r>
+        <w:rPr>
+          <w:rFonts w:ascii="Times New Roman" w:hAnsi="Times New Roman" w:cs="Times New Roman"/>
+          <w:sz w:val="26"/>
+          <w:szCs w:val="26"/>
+        </w:rPr>
+        <w:t>không phải là thành viên</w:t>
+      </w:r>
+      <w:r>
+        <w:rPr>
+          <w:rFonts w:ascii="Times New Roman" w:hAnsi="Times New Roman" w:cs="Times New Roman"/>
+          <w:sz w:val="26"/>
+          <w:szCs w:val="26"/>
+        </w:rPr>
+        <w:t xml:space="preserve"> của website</w:t>
+      </w:r>
+      <w:r>
+        <w:rPr>
+          <w:rFonts w:ascii="Times New Roman" w:hAnsi="Times New Roman" w:cs="Times New Roman"/>
+          <w:sz w:val="26"/>
+          <w:szCs w:val="26"/>
+        </w:rPr>
+        <w:t xml:space="preserve"> thì </w:t>
+      </w:r>
+      <w:r>
+        <w:rPr>
+          <w:rFonts w:ascii="Times New Roman" w:hAnsi="Times New Roman" w:cs="Times New Roman"/>
+          <w:sz w:val="26"/>
+          <w:szCs w:val="26"/>
+        </w:rPr>
+        <w:t>người dùng</w:t>
+      </w:r>
+      <w:r>
+        <w:rPr>
+          <w:rFonts w:ascii="Times New Roman" w:hAnsi="Times New Roman" w:cs="Times New Roman"/>
+          <w:sz w:val="26"/>
+          <w:szCs w:val="26"/>
+        </w:rPr>
+        <w:t xml:space="preserve"> </w:t>
+      </w:r>
+      <w:r>
+        <w:rPr>
+          <w:rFonts w:ascii="Times New Roman" w:hAnsi="Times New Roman" w:cs="Times New Roman"/>
+          <w:sz w:val="26"/>
+          <w:szCs w:val="26"/>
+        </w:rPr>
+        <w:t>chỉ được tìm kiếm và xem một phần về các bài báo như đã nêu ở</w:t>
+      </w:r>
+      <w:r>
+        <w:rPr>
+          <w:rFonts w:ascii="Times New Roman" w:hAnsi="Times New Roman" w:cs="Times New Roman"/>
+          <w:sz w:val="26"/>
+          <w:szCs w:val="26"/>
+        </w:rPr>
+        <w:t xml:space="preserve"> trên và </w:t>
+      </w:r>
+      <w:r>
+        <w:rPr>
+          <w:rFonts w:ascii="Times New Roman" w:hAnsi="Times New Roman" w:cs="Times New Roman"/>
+          <w:sz w:val="26"/>
+          <w:szCs w:val="26"/>
+        </w:rPr>
+        <w:t>không được xem toàn bộ</w:t>
+      </w:r>
+      <w:r>
+        <w:rPr>
+          <w:rFonts w:ascii="Times New Roman" w:hAnsi="Times New Roman" w:cs="Times New Roman"/>
+          <w:sz w:val="26"/>
+          <w:szCs w:val="26"/>
+        </w:rPr>
+        <w:t xml:space="preserve"> bài báo cũng</w:t>
+      </w:r>
+      <w:r>
+        <w:rPr>
+          <w:rFonts w:ascii="Times New Roman" w:hAnsi="Times New Roman" w:cs="Times New Roman"/>
+          <w:sz w:val="26"/>
+          <w:szCs w:val="26"/>
+        </w:rPr>
+        <w:t xml:space="preserve"> tải bài báo đó.</w:t>
+      </w:r>
+    </w:p>
+    <w:p>
+      <w:pPr>
+        <w:ind w:firstLine="360"/>
+        <w:jc w:val="both"/>
+        <w:rPr>
+          <w:rFonts w:ascii="Times New Roman" w:hAnsi="Times New Roman" w:cs="Times New Roman"/>
+          <w:sz w:val="26"/>
+          <w:szCs w:val="26"/>
+        </w:rPr>
+      </w:pPr>
+      <w:r>
+        <w:rPr>
+          <w:rFonts w:ascii="Times New Roman" w:hAnsi="Times New Roman" w:cs="Times New Roman"/>
+          <w:sz w:val="26"/>
+          <w:szCs w:val="26"/>
+        </w:rPr>
+        <w:t xml:space="preserve">Thư viện số thêm dữ liệu do các tác giả của các bài báo đó nhập vào, </w:t>
+      </w:r>
+      <w:r>
+        <w:rPr>
+          <w:rFonts w:ascii="Times New Roman" w:hAnsi="Times New Roman" w:cs="Times New Roman"/>
+          <w:sz w:val="26"/>
+          <w:szCs w:val="26"/>
+        </w:rPr>
+        <w:t xml:space="preserve">hệ thống sẽ </w:t>
+      </w:r>
+      <w:r>
+        <w:rPr>
+          <w:rFonts w:ascii="Times New Roman" w:hAnsi="Times New Roman" w:cs="Times New Roman"/>
+          <w:sz w:val="26"/>
+          <w:szCs w:val="26"/>
+        </w:rPr>
+        <w:t>đưa</w:t>
+      </w:r>
+      <w:r>
+        <w:rPr>
+          <w:rFonts w:ascii="Times New Roman" w:hAnsi="Times New Roman" w:cs="Times New Roman"/>
+          <w:sz w:val="26"/>
+          <w:szCs w:val="26"/>
+        </w:rPr>
+        <w:t xml:space="preserve"> ra một mẫu và yêu cầu </w:t>
+      </w:r>
+      <w:r>
+        <w:rPr>
+          <w:rFonts w:ascii="Times New Roman" w:hAnsi="Times New Roman" w:cs="Times New Roman"/>
+          <w:sz w:val="26"/>
+          <w:szCs w:val="26"/>
+        </w:rPr>
+        <w:t>tác giả hoặc tổ chức điền thông tin vào</w:t>
+      </w:r>
+      <w:r>
+        <w:rPr>
+          <w:rFonts w:ascii="Times New Roman" w:hAnsi="Times New Roman" w:cs="Times New Roman"/>
+          <w:sz w:val="26"/>
+          <w:szCs w:val="26"/>
+        </w:rPr>
+        <w:t>.</w:t>
+      </w:r>
+    </w:p>
+    <w:p>
+      <w:pPr>
+        <w:ind w:firstLine="360"/>
+        <w:jc w:val="both"/>
+        <w:rPr>
+          <w:rFonts w:ascii="Times New Roman" w:hAnsi="Times New Roman" w:cs="Times New Roman"/>
+          <w:sz w:val="26"/>
+          <w:szCs w:val="26"/>
+        </w:rPr>
+      </w:pPr>
+      <w:r>
+        <w:rPr>
+          <w:rFonts w:ascii="Times New Roman" w:hAnsi="Times New Roman" w:cs="Times New Roman"/>
+          <w:sz w:val="26"/>
+          <w:szCs w:val="26"/>
+        </w:rPr>
         <w:lastRenderedPageBreak/>
-        <w:t xml:space="preserve">Tên quốc gia, tên thành phố. </w:t>
-      </w:r>
-    </w:p>
-    <w:p>
-      <w:pPr>
-        <w:ind w:firstLine="360"/>
-        <w:jc w:val="both"/>
-        <w:rPr>
-          <w:rFonts w:ascii="Times New Roman" w:hAnsi="Times New Roman" w:cs="Times New Roman"/>
-          <w:sz w:val="26"/>
-          <w:szCs w:val="26"/>
-        </w:rPr>
-      </w:pPr>
-      <w:r>
-        <w:rPr>
-          <w:rFonts w:ascii="Times New Roman" w:hAnsi="Times New Roman" w:cs="Times New Roman"/>
-          <w:sz w:val="26"/>
-          <w:szCs w:val="26"/>
-        </w:rPr>
-        <w:t>Chỉ có thành viên của trang web mới được phép xem toàn bộ bài báo</w:t>
-      </w:r>
-      <w:r>
-        <w:rPr>
-          <w:rFonts w:ascii="Times New Roman" w:hAnsi="Times New Roman" w:cs="Times New Roman"/>
-          <w:sz w:val="26"/>
-          <w:szCs w:val="26"/>
-        </w:rPr>
-        <w:t xml:space="preserve"> hoặc</w:t>
-      </w:r>
-      <w:r>
-        <w:rPr>
-          <w:rFonts w:ascii="Times New Roman" w:hAnsi="Times New Roman" w:cs="Times New Roman"/>
-          <w:sz w:val="26"/>
-          <w:szCs w:val="26"/>
-        </w:rPr>
-        <w:t xml:space="preserve"> tải các bài bá</w:t>
-      </w:r>
-      <w:r>
-        <w:rPr>
-          <w:rFonts w:ascii="Times New Roman" w:hAnsi="Times New Roman" w:cs="Times New Roman"/>
-          <w:sz w:val="26"/>
-          <w:szCs w:val="26"/>
-        </w:rPr>
-        <w:t xml:space="preserve">o </w:t>
-      </w:r>
-      <w:r>
-        <w:rPr>
-          <w:rFonts w:ascii="Times New Roman" w:hAnsi="Times New Roman" w:cs="Times New Roman"/>
-          <w:sz w:val="26"/>
-          <w:szCs w:val="26"/>
-        </w:rPr>
-        <w:t>về máy. Nếu bạn không phải là thành viên thì bạn chỉ được tìm kiếm và xem một phần về các bài báo như đã nêu ở</w:t>
-      </w:r>
-      <w:r>
-        <w:rPr>
-          <w:rFonts w:ascii="Times New Roman" w:hAnsi="Times New Roman" w:cs="Times New Roman"/>
-          <w:sz w:val="26"/>
-          <w:szCs w:val="26"/>
-        </w:rPr>
-        <w:t xml:space="preserve"> trên và </w:t>
-      </w:r>
-      <w:r>
-        <w:rPr>
-          <w:rFonts w:ascii="Times New Roman" w:hAnsi="Times New Roman" w:cs="Times New Roman"/>
-          <w:sz w:val="26"/>
-          <w:szCs w:val="26"/>
-        </w:rPr>
-        <w:t>không được xem toàn bộ</w:t>
-      </w:r>
-      <w:r>
-        <w:rPr>
-          <w:rFonts w:ascii="Times New Roman" w:hAnsi="Times New Roman" w:cs="Times New Roman"/>
-          <w:sz w:val="26"/>
-          <w:szCs w:val="26"/>
-        </w:rPr>
-        <w:t xml:space="preserve"> bài báo cũng</w:t>
-      </w:r>
-      <w:r>
-        <w:rPr>
-          <w:rFonts w:ascii="Times New Roman" w:hAnsi="Times New Roman" w:cs="Times New Roman"/>
-          <w:sz w:val="26"/>
-          <w:szCs w:val="26"/>
-        </w:rPr>
-        <w:t xml:space="preserve"> tải bài báo đó.</w:t>
-      </w:r>
-    </w:p>
-    <w:p>
-      <w:pPr>
-        <w:ind w:firstLine="360"/>
-        <w:jc w:val="both"/>
-        <w:rPr>
-          <w:rFonts w:ascii="Times New Roman" w:hAnsi="Times New Roman" w:cs="Times New Roman"/>
-          <w:sz w:val="26"/>
-          <w:szCs w:val="26"/>
-        </w:rPr>
-      </w:pPr>
-      <w:r>
-        <w:rPr>
-          <w:rFonts w:ascii="Times New Roman" w:hAnsi="Times New Roman" w:cs="Times New Roman"/>
-          <w:sz w:val="26"/>
-          <w:szCs w:val="26"/>
-        </w:rPr>
-        <w:t xml:space="preserve">Thư viện số thêm dữ liệu do các tác giả của các bài báo đó nhập vào, </w:t>
-      </w:r>
-      <w:r>
-        <w:rPr>
-          <w:rFonts w:ascii="Times New Roman" w:hAnsi="Times New Roman" w:cs="Times New Roman"/>
-          <w:sz w:val="26"/>
-          <w:szCs w:val="26"/>
-        </w:rPr>
-        <w:t xml:space="preserve">hệ thống sẽ </w:t>
-      </w:r>
-      <w:r>
-        <w:rPr>
-          <w:rFonts w:ascii="Times New Roman" w:hAnsi="Times New Roman" w:cs="Times New Roman"/>
-          <w:sz w:val="26"/>
-          <w:szCs w:val="26"/>
-        </w:rPr>
-        <w:t>đưa</w:t>
-      </w:r>
-      <w:r>
-        <w:rPr>
-          <w:rFonts w:ascii="Times New Roman" w:hAnsi="Times New Roman" w:cs="Times New Roman"/>
-          <w:sz w:val="26"/>
-          <w:szCs w:val="26"/>
-        </w:rPr>
-        <w:t xml:space="preserve"> ra một mẫu và yêu cầu </w:t>
-      </w:r>
-      <w:r>
-        <w:rPr>
-          <w:rFonts w:ascii="Times New Roman" w:hAnsi="Times New Roman" w:cs="Times New Roman"/>
-          <w:sz w:val="26"/>
-          <w:szCs w:val="26"/>
-        </w:rPr>
-        <w:t>tác giả hoặc tổ chức điền thông tin vào</w:t>
-      </w:r>
-      <w:r>
-        <w:rPr>
-          <w:rFonts w:ascii="Times New Roman" w:hAnsi="Times New Roman" w:cs="Times New Roman"/>
-          <w:sz w:val="26"/>
-          <w:szCs w:val="26"/>
-        </w:rPr>
-        <w:t>.</w:t>
-      </w:r>
-    </w:p>
-    <w:p>
-      <w:pPr>
-        <w:ind w:firstLine="360"/>
-        <w:jc w:val="both"/>
-        <w:rPr>
-          <w:rFonts w:ascii="Times New Roman" w:hAnsi="Times New Roman" w:cs="Times New Roman"/>
-          <w:sz w:val="26"/>
-          <w:szCs w:val="26"/>
-        </w:rPr>
-      </w:pPr>
-      <w:r>
-        <w:rPr>
-          <w:rFonts w:ascii="Times New Roman" w:hAnsi="Times New Roman" w:cs="Times New Roman"/>
-          <w:sz w:val="26"/>
-          <w:szCs w:val="26"/>
-        </w:rPr>
         <w:t xml:space="preserve">Thư viện số IEEExplore phân loại </w:t>
       </w:r>
       <w:r>
@@ -4812,7 +4800,44 @@
           <w:sz w:val="26"/>
           <w:szCs w:val="26"/>
         </w:rPr>
-        <w:t>Phân loại theo chủ đề:</w:t>
+        <w:t>Phân loại theo chủ đề</w:t>
+      </w:r>
+      <w:r>
+        <w:rPr>
+          <w:rFonts w:ascii="Times New Roman" w:hAnsi="Times New Roman" w:cs="Times New Roman"/>
+          <w:b/>
+          <w:sz w:val="26"/>
+          <w:szCs w:val="26"/>
+        </w:rPr>
+        <w:t xml:space="preserve"> </w:t>
+      </w:r>
+      <w:r>
+        <w:rPr>
+          <w:rStyle w:val="FootnoteReference"/>
+          <w:rFonts w:ascii="Times New Roman" w:hAnsi="Times New Roman" w:cs="Times New Roman"/>
+          <w:b/>
+          <w:sz w:val="26"/>
+          <w:szCs w:val="26"/>
+        </w:rPr>
+        <w:footnoteReference w:id="9"/>
+      </w:r>
+      <w:r>
+        <w:rPr>
+          <w:rFonts w:ascii="Times New Roman" w:hAnsi="Times New Roman" w:cs="Times New Roman"/>
+          <w:b/>
+          <w:sz w:val="26"/>
+          <w:szCs w:val="26"/>
+        </w:rPr>
+        <w:t xml:space="preserve"> </w:t>
+      </w:r>
+      <w:r>
+        <w:rPr>
+          <w:rFonts w:ascii="Times New Roman" w:hAnsi="Times New Roman" w:cs="Times New Roman"/>
+          <w:b/>
+          <w:sz w:val="26"/>
+          <w:szCs w:val="26"/>
+        </w:rPr>
+        <w:t>:</w:t>
       </w:r>
     </w:p>
     <w:p>
@@ -4835,23 +4860,15 @@
           <w:sz w:val="26"/>
           <w:szCs w:val="26"/>
         </w:rPr>
-        <w:t>Thư viện số này chia ra nhiều loại chủ đề khác nhau như: communocation, networking &amp; broadcasting, computing &amp; processing, engineering profession… (</w:t>
-      </w:r>
-      <w:r>
-        <w:rPr>
-          <w:rFonts w:ascii="Times New Roman" w:hAnsi="Times New Roman" w:cs="Times New Roman"/>
-          <w:sz w:val="26"/>
-          <w:szCs w:val="26"/>
-        </w:rPr>
-        <w:t>http://ieeexplore.ieee.org/xpl/booksBySubjectCategory.jsp</w:t>
-      </w:r>
-      <w:r>
-        <w:rPr>
-          <w:rFonts w:ascii="Times New Roman" w:hAnsi="Times New Roman" w:cs="Times New Roman"/>
-          <w:sz w:val="26"/>
-          <w:szCs w:val="26"/>
-        </w:rPr>
-        <w:t>)</w:t>
+        <w:t>Thư viện số này chia ra nhiều loại chủ đề khác nhau như: communocation, networking &amp; broadcasting, computing &amp; processing, e</w:t>
+      </w:r>
+      <w:r>
+        <w:rPr>
+          <w:rFonts w:ascii="Times New Roman" w:hAnsi="Times New Roman" w:cs="Times New Roman"/>
+          <w:sz w:val="26"/>
+          <w:szCs w:val="26"/>
+        </w:rPr>
+        <w:t xml:space="preserve">ngineering profession… </w:t>
       </w:r>
     </w:p>
     <w:p>
@@ -4872,14 +4889,14 @@
         </w:rPr>
         <w:t xml:space="preserve"> </w:t>
       </w:r>
-      <w:bookmarkStart w:id="18" w:name="_Toc270602853"/>
+      <w:bookmarkStart w:id="17" w:name="_Toc270602853"/>
       <w:r>
         <w:rPr>
           <w:rFonts w:ascii="Times New Roman" w:hAnsi="Times New Roman" w:cs="Times New Roman"/>
         </w:rPr>
         <w:t>Thư viện số Citeseer</w:t>
       </w:r>
-      <w:bookmarkEnd w:id="18"/>
+      <w:bookmarkEnd w:id="17"/>
     </w:p>
     <w:p>
       <w:pPr>
@@ -4891,8 +4908,8 @@
           <w:szCs w:val="26"/>
         </w:rPr>
       </w:pPr>
-      <w:bookmarkStart w:id="19" w:name="OLE_LINK15"/>
-      <w:bookmarkStart w:id="20" w:name="OLE_LINK16"/>
+      <w:bookmarkStart w:id="18" w:name="OLE_LINK15"/>
+      <w:bookmarkStart w:id="19" w:name="OLE_LINK16"/>
       <w:r>
         <w:rPr>
           <w:rFonts w:ascii="Times New Roman" w:hAnsi="Times New Roman" w:cs="Times New Roman"/>
@@ -4939,16 +4956,16 @@
           <w:rFonts w:ascii="Times New Roman" w:hAnsi="Times New Roman" w:cs="Times New Roman"/>
         </w:rPr>
       </w:pPr>
-      <w:bookmarkStart w:id="21" w:name="_Toc270602854"/>
+      <w:bookmarkStart w:id="20" w:name="_Toc270602854"/>
+      <w:bookmarkEnd w:id="18"/>
       <w:bookmarkEnd w:id="19"/>
+      <w:r>
+        <w:rPr>
+          <w:rFonts w:ascii="Times New Roman" w:hAnsi="Times New Roman" w:cs="Times New Roman"/>
+        </w:rPr>
+        <w:t>Công cụ Jabref</w:t>
+      </w:r>
       <w:bookmarkEnd w:id="20"/>
-      <w:r>
-        <w:rPr>
-          <w:rFonts w:ascii="Times New Roman" w:hAnsi="Times New Roman" w:cs="Times New Roman"/>
-        </w:rPr>
-        <w:t>Công cụ Jabref</w:t>
-      </w:r>
-      <w:bookmarkEnd w:id="21"/>
     </w:p>
     <w:p>
       <w:pPr>
@@ -4991,8 +5008,81 @@
           <w:szCs w:val="26"/>
         </w:rPr>
       </w:pPr>
-      <w:bookmarkStart w:id="22" w:name="OLE_LINK10"/>
-      <w:bookmarkStart w:id="23" w:name="OLE_LINK11"/>
+      <w:bookmarkStart w:id="21" w:name="OLE_LINK10"/>
+      <w:bookmarkStart w:id="22" w:name="OLE_LINK11"/>
+      <w:r>
+        <w:rPr>
+          <w:rFonts w:ascii="Times New Roman" w:hAnsi="Times New Roman" w:cs="Times New Roman"/>
+          <w:sz w:val="26"/>
+          <w:szCs w:val="26"/>
+        </w:rPr>
+        <w:t xml:space="preserve">Jabref </w:t>
+      </w:r>
+      <w:r>
+        <w:rPr>
+          <w:rFonts w:ascii="Times New Roman" w:hAnsi="Times New Roman" w:cs="Times New Roman"/>
+          <w:sz w:val="26"/>
+          <w:szCs w:val="26"/>
+        </w:rPr>
+        <w:t>là một phần mềm quản lý tài liệu tham khảo của các bài báo khoa học, bằng cách sử dụng định dạ</w:t>
+      </w:r>
+      <w:r>
+        <w:rPr>
+          <w:rFonts w:ascii="Times New Roman" w:hAnsi="Times New Roman" w:cs="Times New Roman"/>
+          <w:sz w:val="26"/>
+          <w:szCs w:val="26"/>
+        </w:rPr>
+        <w:t xml:space="preserve">ng file Bibtex </w:t>
+      </w:r>
+      <w:r>
+        <w:rPr>
+          <w:rFonts w:ascii="Times New Roman" w:hAnsi="Times New Roman" w:cs="Times New Roman"/>
+          <w:sz w:val="26"/>
+          <w:szCs w:val="26"/>
+        </w:rPr>
+        <w:t>để lưu trữ thông tin. Các thông tin ở đây bao gồm các phần reference của một bài báo khoa học như: tên bài báo, tên tác giả, tên hội thảo của bài báo, năm công bố, tóm tắt của bài báo …</w:t>
+      </w:r>
+      <w:bookmarkEnd w:id="21"/>
+      <w:bookmarkEnd w:id="22"/>
+      <w:r>
+        <w:rPr>
+          <w:rFonts w:ascii="Times New Roman" w:hAnsi="Times New Roman" w:cs="Times New Roman"/>
+          <w:sz w:val="26"/>
+          <w:szCs w:val="26"/>
+        </w:rPr>
+        <w:t xml:space="preserve"> </w:t>
+      </w:r>
+    </w:p>
+    <w:p>
+      <w:pPr>
+        <w:ind w:firstLine="720"/>
+        <w:jc w:val="both"/>
+        <w:rPr>
+          <w:rFonts w:ascii="Times New Roman" w:hAnsi="Times New Roman" w:cs="Times New Roman"/>
+          <w:sz w:val="26"/>
+          <w:szCs w:val="26"/>
+        </w:rPr>
+      </w:pPr>
+      <w:r>
+        <w:rPr>
+          <w:rFonts w:ascii="Times New Roman" w:hAnsi="Times New Roman" w:cs="Times New Roman"/>
+          <w:sz w:val="26"/>
+          <w:szCs w:val="26"/>
+        </w:rPr>
+        <w:t>Chương  trình được viết trên nền java có thể chạy được tốt trên hầu hết các hệ điều hành khác nhau.</w:t>
+      </w:r>
+    </w:p>
+    <w:p>
+      <w:pPr>
+        <w:jc w:val="both"/>
+        <w:rPr>
+          <w:rFonts w:ascii="Times New Roman" w:hAnsi="Times New Roman" w:cs="Times New Roman"/>
+          <w:sz w:val="26"/>
+          <w:szCs w:val="26"/>
+        </w:rPr>
+      </w:pPr>
+      <w:bookmarkStart w:id="23" w:name="OLE_LINK12"/>
+      <w:bookmarkStart w:id="24" w:name="OLE_LINK13"/>
       <w:r>
         <w:rPr>
           <w:rFonts w:ascii="Times New Roman" w:hAnsi="Times New Roman" w:cs="Times New Roman"/>
@@ -5000,79 +5090,6 @@
           <w:szCs w:val="26"/>
         </w:rPr>
         <w:lastRenderedPageBreak/>
-        <w:t xml:space="preserve">Jabref </w:t>
-      </w:r>
-      <w:r>
-        <w:rPr>
-          <w:rFonts w:ascii="Times New Roman" w:hAnsi="Times New Roman" w:cs="Times New Roman"/>
-          <w:sz w:val="26"/>
-          <w:szCs w:val="26"/>
-        </w:rPr>
-        <w:t>là một phần mềm quản lý tài liệu tham khảo của các bài báo khoa học, bằng cách sử dụng định dạ</w:t>
-      </w:r>
-      <w:r>
-        <w:rPr>
-          <w:rFonts w:ascii="Times New Roman" w:hAnsi="Times New Roman" w:cs="Times New Roman"/>
-          <w:sz w:val="26"/>
-          <w:szCs w:val="26"/>
-        </w:rPr>
-        <w:t xml:space="preserve">ng file Bibtex </w:t>
-      </w:r>
-      <w:r>
-        <w:rPr>
-          <w:rFonts w:ascii="Times New Roman" w:hAnsi="Times New Roman" w:cs="Times New Roman"/>
-          <w:sz w:val="26"/>
-          <w:szCs w:val="26"/>
-        </w:rPr>
-        <w:t>để lưu trữ thông tin. Các thông tin ở đây bao gồm các phần reference của một bài báo khoa học như: tên bài báo, tên tác giả, tên hội thảo của bài báo, năm công bố, tóm tắt của bài báo …</w:t>
-      </w:r>
-      <w:bookmarkEnd w:id="22"/>
-      <w:bookmarkEnd w:id="23"/>
-      <w:r>
-        <w:rPr>
-          <w:rFonts w:ascii="Times New Roman" w:hAnsi="Times New Roman" w:cs="Times New Roman"/>
-          <w:sz w:val="26"/>
-          <w:szCs w:val="26"/>
-        </w:rPr>
-        <w:t xml:space="preserve"> </w:t>
-      </w:r>
-    </w:p>
-    <w:p>
-      <w:pPr>
-        <w:ind w:firstLine="720"/>
-        <w:jc w:val="both"/>
-        <w:rPr>
-          <w:rFonts w:ascii="Times New Roman" w:hAnsi="Times New Roman" w:cs="Times New Roman"/>
-          <w:sz w:val="26"/>
-          <w:szCs w:val="26"/>
-        </w:rPr>
-      </w:pPr>
-      <w:r>
-        <w:rPr>
-          <w:rFonts w:ascii="Times New Roman" w:hAnsi="Times New Roman" w:cs="Times New Roman"/>
-          <w:sz w:val="26"/>
-          <w:szCs w:val="26"/>
-        </w:rPr>
-        <w:t>Chương  trình được viết trên nền java có thể chạy được tốt trên hầu hết các hệ điều hành khác nhau.</w:t>
-      </w:r>
-    </w:p>
-    <w:p>
-      <w:pPr>
-        <w:jc w:val="both"/>
-        <w:rPr>
-          <w:rFonts w:ascii="Times New Roman" w:hAnsi="Times New Roman" w:cs="Times New Roman"/>
-          <w:sz w:val="26"/>
-          <w:szCs w:val="26"/>
-        </w:rPr>
-      </w:pPr>
-      <w:bookmarkStart w:id="24" w:name="OLE_LINK12"/>
-      <w:bookmarkStart w:id="25" w:name="OLE_LINK13"/>
-      <w:r>
-        <w:rPr>
-          <w:rFonts w:ascii="Times New Roman" w:hAnsi="Times New Roman" w:cs="Times New Roman"/>
-          <w:sz w:val="26"/>
-          <w:szCs w:val="26"/>
-        </w:rPr>
         <w:t>Phiên bản đầu tiên của Jabref được công bố vào năm 2003 bởi Morten O. Alver and Nizar Batada và Jabref là viết tắt của “</w:t>
       </w:r>
       <w:r>
@@ -5148,8 +5165,8 @@
         <w:t>erence”.</w:t>
       </w:r>
     </w:p>
+    <w:bookmarkEnd w:id="23"/>
     <w:bookmarkEnd w:id="24"/>
-    <w:bookmarkEnd w:id="25"/>
     <w:p>
       <w:pPr>
         <w:pStyle w:val="ListParagraph"/>
@@ -5363,16 +5380,7 @@
           <w:sz w:val="26"/>
           <w:szCs w:val="26"/>
         </w:rPr>
-        <w:t xml:space="preserve">Mặc định chương trình sẽ đánh dấu các tài liệu tìm được, nhưng chúng ta có thể bỏ chọn tất cả bằng “Deselect all”, hoặc chọn </w:t>
-      </w:r>
-      <w:r>
-        <w:rPr>
-          <w:rFonts w:ascii="Times New Roman" w:hAnsi="Times New Roman" w:cs="Times New Roman"/>
-          <w:sz w:val="26"/>
-          <w:szCs w:val="26"/>
-        </w:rPr>
-        <w:lastRenderedPageBreak/>
-        <w:t>“Deselect all duplicates” để bỏ tất cả các tài liệu đã trùng trong cơ sở dữ liệu trước khi thêm chúng vào dữ liệu của bạn.</w:t>
+        <w:t>Mặc định chương trình sẽ đánh dấu các tài liệu tìm được, nhưng chúng ta có thể bỏ chọn tất cả bằng “Deselect all”, hoặc chọn “Deselect all duplicates” để bỏ tất cả các tài liệu đã trùng trong cơ sở dữ liệu trước khi thêm chúng vào dữ liệu của bạn.</w:t>
       </w:r>
     </w:p>
     <w:p>
@@ -5464,6 +5472,7 @@
           <w:sz w:val="26"/>
           <w:szCs w:val="26"/>
         </w:rPr>
+        <w:lastRenderedPageBreak/>
         <w:t>Tìm kiếm với Meline, ACM, Citeseer, IEEExplore và arXIV</w:t>
       </w:r>
     </w:p>
@@ -5819,7 +5828,7 @@
         </w:rPr>
         <w:t xml:space="preserve">Meline, ACM, Citeseer, IEEExplore và </w:t>
       </w:r>
-      <w:bookmarkStart w:id="26" w:name="OLE_LINK14"/>
+      <w:bookmarkStart w:id="25" w:name="OLE_LINK14"/>
       <w:r>
         <w:rPr>
           <w:rFonts w:ascii="Times New Roman" w:hAnsi="Times New Roman" w:cs="Times New Roman"/>
@@ -5828,7 +5837,7 @@
         </w:rPr>
         <w:t>arXIV</w:t>
       </w:r>
-      <w:bookmarkEnd w:id="26"/>
+      <w:bookmarkEnd w:id="25"/>
       <w:r>
         <w:rPr>
           <w:rFonts w:ascii="Times New Roman" w:hAnsi="Times New Roman" w:cs="Times New Roman"/>
@@ -5844,15 +5853,14 @@
         <w:ind w:firstLine="720"/>
         <w:jc w:val="both"/>
       </w:pPr>
-      <w:bookmarkStart w:id="27" w:name="_Toc270602855"/>
-      <w:r>
-        <w:lastRenderedPageBreak/>
+      <w:bookmarkStart w:id="26" w:name="_Toc270602855"/>
+      <w:r>
         <w:t xml:space="preserve">4.5  </w:t>
       </w:r>
       <w:r>
         <w:t>Digital Bibliography &amp; Library Project (DBLP).</w:t>
       </w:r>
-      <w:bookmarkEnd w:id="27"/>
+      <w:bookmarkEnd w:id="26"/>
       <w:r>
         <w:t xml:space="preserve"> </w:t>
       </w:r>
@@ -5928,6 +5936,7 @@
           <w:sz w:val="26"/>
           <w:szCs w:val="26"/>
         </w:rPr>
+        <w:lastRenderedPageBreak/>
         <w:t>Tính đến tháng 1/2010 DBLP chứa thông tin của</w:t>
       </w:r>
       <w:r>
@@ -5946,8 +5955,8 @@
         </w:rPr>
         <w:t xml:space="preserve">,3 triệu bài báo trong lĩnh vực khoa học máy tính được thu thập từ các thư viện số, các hội nghị à các tạp chí. </w:t>
       </w:r>
-      <w:bookmarkStart w:id="28" w:name="OLE_LINK19"/>
-      <w:bookmarkStart w:id="29" w:name="OLE_LINK20"/>
+      <w:bookmarkStart w:id="27" w:name="OLE_LINK19"/>
+      <w:bookmarkStart w:id="28" w:name="OLE_LINK20"/>
     </w:p>
     <w:p>
       <w:pPr>
@@ -6021,8 +6030,8 @@
         </w:rPr>
         <w:t xml:space="preserve">Hiện nay có một số ứng dụng được xây dựng cho phép tìm kiếm các thông tin về các bài báo được rút ra từ dữ liệu của DBLP trong đó </w:t>
       </w:r>
-      <w:bookmarkStart w:id="30" w:name="OLE_LINK23"/>
-      <w:bookmarkStart w:id="31" w:name="OLE_LINK24"/>
+      <w:bookmarkStart w:id="29" w:name="OLE_LINK23"/>
+      <w:bookmarkStart w:id="30" w:name="OLE_LINK24"/>
       <w:r>
         <w:rPr>
           <w:rFonts w:ascii="Times New Roman" w:hAnsi="Times New Roman" w:cs="Times New Roman"/>
@@ -6031,10 +6040,10 @@
         </w:rPr>
         <w:t xml:space="preserve">có  </w:t>
       </w:r>
-      <w:bookmarkStart w:id="32" w:name="OLE_LINK21"/>
-      <w:bookmarkStart w:id="33" w:name="OLE_LINK22"/>
-      <w:bookmarkStart w:id="34" w:name="OLE_LINK25"/>
-      <w:bookmarkStart w:id="35" w:name="OLE_LINK26"/>
+      <w:bookmarkStart w:id="31" w:name="OLE_LINK21"/>
+      <w:bookmarkStart w:id="32" w:name="OLE_LINK22"/>
+      <w:bookmarkStart w:id="33" w:name="OLE_LINK25"/>
+      <w:bookmarkStart w:id="34" w:name="OLE_LINK26"/>
       <w:r>
         <w:rPr>
           <w:rFonts w:ascii="Times New Roman" w:hAnsi="Times New Roman" w:cs="Times New Roman"/>
@@ -6043,8 +6052,8 @@
         </w:rPr>
         <w:t xml:space="preserve">CompleteSearch DBLP </w:t>
       </w:r>
+      <w:bookmarkEnd w:id="29"/>
       <w:bookmarkEnd w:id="30"/>
-      <w:bookmarkEnd w:id="31"/>
       <w:r>
         <w:rPr>
           <w:rFonts w:ascii="Times New Roman" w:hAnsi="Times New Roman" w:cs="Times New Roman"/>
@@ -6071,18 +6080,18 @@
         </w:rPr>
         <w:t xml:space="preserve"> </w:t>
       </w:r>
+      <w:bookmarkEnd w:id="31"/>
       <w:bookmarkEnd w:id="32"/>
+      <w:r>
+        <w:rPr>
+          <w:rFonts w:ascii="Times New Roman" w:hAnsi="Times New Roman" w:cs="Times New Roman"/>
+          <w:sz w:val="26"/>
+          <w:szCs w:val="26"/>
+        </w:rPr>
+        <w:t xml:space="preserve">và DBL – Brown </w:t>
+      </w:r>
       <w:bookmarkEnd w:id="33"/>
-      <w:r>
-        <w:rPr>
-          <w:rFonts w:ascii="Times New Roman" w:hAnsi="Times New Roman" w:cs="Times New Roman"/>
-          <w:sz w:val="26"/>
-          <w:szCs w:val="26"/>
-        </w:rPr>
-        <w:t xml:space="preserve">và DBL – Brown </w:t>
-      </w:r>
       <w:bookmarkEnd w:id="34"/>
-      <w:bookmarkEnd w:id="35"/>
       <w:r>
         <w:rPr>
           <w:rFonts w:ascii="Times New Roman" w:hAnsi="Times New Roman" w:cs="Times New Roman"/>
@@ -6182,8 +6191,8 @@
         <w:t xml:space="preserve">DBL – Brown : Là chương trình sử dụng để tìm kiếm trên file dữ liệu DBLP offline Chương trình cho phép nhìn một cách trực quan về dữ liệu của một bài báo. </w:t>
       </w:r>
     </w:p>
+    <w:bookmarkEnd w:id="27"/>
     <w:bookmarkEnd w:id="28"/>
-    <w:bookmarkEnd w:id="29"/>
     <w:p>
       <w:pPr>
         <w:ind w:firstLine="720"/>
@@ -6232,7 +6241,15 @@
           <w:sz w:val="26"/>
           <w:szCs w:val="26"/>
         </w:rPr>
-        <w:t>TOCs ) của các hội nghị và tạ</w:t>
+        <w:t>TOCs</w:t>
+      </w:r>
+      <w:r>
+        <w:rPr>
+          <w:rFonts w:ascii="Times New Roman" w:hAnsi="Times New Roman" w:cs="Times New Roman"/>
+          <w:sz w:val="26"/>
+          <w:szCs w:val="26"/>
+        </w:rPr>
+        <w:t>) của các hội nghị và tạ</w:t>
       </w:r>
       <w:r>
         <w:rPr>
@@ -6248,7 +6265,39 @@
           <w:sz w:val="26"/>
           <w:szCs w:val="26"/>
         </w:rPr>
-        <w:t>í trong lĩnh vực dữ liệu và lập trình logic . Các file TOCs được nhập bằng tay và theo định dạng HTML đượ</w:t>
+        <w:t>í trong lĩnh vực dữ liệu và lậ</w:t>
+      </w:r>
+      <w:r>
+        <w:rPr>
+          <w:rFonts w:ascii="Times New Roman" w:hAnsi="Times New Roman" w:cs="Times New Roman"/>
+          <w:sz w:val="26"/>
+          <w:szCs w:val="26"/>
+        </w:rPr>
+        <w:t>p trình logic</w:t>
+      </w:r>
+      <w:r>
+        <w:rPr>
+          <w:rFonts w:ascii="Times New Roman" w:hAnsi="Times New Roman" w:cs="Times New Roman"/>
+          <w:sz w:val="26"/>
+          <w:szCs w:val="26"/>
+        </w:rPr>
+        <w:t>. Các file TOCs được nhập bằ</w:t>
+      </w:r>
+      <w:r>
+        <w:rPr>
+          <w:rFonts w:ascii="Times New Roman" w:hAnsi="Times New Roman" w:cs="Times New Roman"/>
+          <w:sz w:val="26"/>
+          <w:szCs w:val="26"/>
+        </w:rPr>
+        <w:t xml:space="preserve">ng tay </w:t>
+      </w:r>
+      <w:r>
+        <w:rPr>
+          <w:rFonts w:ascii="Times New Roman" w:hAnsi="Times New Roman" w:cs="Times New Roman"/>
+          <w:sz w:val="26"/>
+          <w:szCs w:val="26"/>
+        </w:rPr>
+        <w:t>và theo định dạng HTML đượ</w:t>
       </w:r>
       <w:r>
         <w:rPr>
@@ -6296,7 +6345,23 @@
           <w:sz w:val="26"/>
           <w:szCs w:val="26"/>
         </w:rPr>
-        <w:t xml:space="preserve"> bằng thủ công .</w:t>
+        <w:t xml:space="preserve"> bằng thủ</w:t>
+      </w:r>
+      <w:r>
+        <w:rPr>
+          <w:rFonts w:ascii="Times New Roman" w:hAnsi="Times New Roman" w:cs="Times New Roman"/>
+          <w:sz w:val="26"/>
+          <w:szCs w:val="26"/>
+        </w:rPr>
+        <w:t xml:space="preserve"> công</w:t>
+      </w:r>
+      <w:r>
+        <w:rPr>
+          <w:rFonts w:ascii="Times New Roman" w:hAnsi="Times New Roman" w:cs="Times New Roman"/>
+          <w:sz w:val="26"/>
+          <w:szCs w:val="26"/>
+        </w:rPr>
+        <w:t>.</w:t>
       </w:r>
     </w:p>
     <w:p>
@@ -6363,16 +6428,7 @@
           <w:sz w:val="26"/>
           <w:szCs w:val="26"/>
         </w:rPr>
-        <w:t xml:space="preserve">Kết quả thu được từ sau bước này là file TOC_OUT </w:t>
-      </w:r>
-      <w:r>
-        <w:rPr>
-          <w:rFonts w:ascii="Times New Roman" w:hAnsi="Times New Roman" w:cs="Times New Roman"/>
-          <w:sz w:val="26"/>
-          <w:szCs w:val="26"/>
-        </w:rPr>
-        <w:lastRenderedPageBreak/>
-        <w:t>chứa thông tin chỉ mục của page hay tạp chí mà ta nhập</w:t>
+        <w:t>Kết quả thu được từ sau bước này là file TOC_OUT chứa thông tin chỉ mục của page hay tạp chí mà ta nhập</w:t>
       </w:r>
       <w:r>
         <w:rPr>
@@ -6446,14 +6502,13 @@
           <v:shape id="_x0000_i1025" type="#_x0000_t75" style="width:359.25pt;height:268.85pt" o:ole="">
             <v:imagedata r:id="rId14" o:title=""/>
           </v:shape>
-          <o:OLEObject Type="Embed" ProgID="PowerPoint.Slide.12" ShapeID="_x0000_i1025" DrawAspect="Content" ObjectID="_1344756362" r:id="rId15"/>
+          <o:OLEObject Type="Embed" ProgID="PowerPoint.Slide.12" ShapeID="_x0000_i1025" DrawAspect="Content" ObjectID="_1344765315" r:id="rId15"/>
         </w:object>
       </w:r>
     </w:p>
     <w:p>
       <w:pPr>
-        <w:ind w:firstLine="720"/>
-        <w:jc w:val="both"/>
+        <w:jc w:val="center"/>
         <w:rPr>
           <w:rFonts w:ascii="Times New Roman" w:hAnsi="Times New Roman" w:cs="Times New Roman"/>
           <w:i/>
@@ -6504,7 +6559,7 @@
           <w:rFonts w:ascii="Times New Roman" w:hAnsi="Times New Roman" w:cs="Times New Roman"/>
         </w:rPr>
       </w:pPr>
-      <w:bookmarkStart w:id="36" w:name="_Toc270602856"/>
+      <w:bookmarkStart w:id="35" w:name="_Toc270602856"/>
       <w:r>
         <w:rPr>
           <w:rFonts w:ascii="Times New Roman" w:hAnsi="Times New Roman" w:cs="Times New Roman"/>
@@ -6523,7 +6578,7 @@
         </w:rPr>
         <w:t>lĩnh vực khoa học máy tính:</w:t>
       </w:r>
-      <w:bookmarkEnd w:id="36"/>
+      <w:bookmarkEnd w:id="35"/>
     </w:p>
     <w:p>
       <w:pPr>
@@ -6543,15 +6598,6 @@
           <w:szCs w:val="26"/>
         </w:rPr>
         <w:t>Khung được tham khảo tại Wiki</w:t>
-      </w:r>
-      <w:r>
-        <w:rPr>
-          <w:rStyle w:val="FootnoteReference"/>
-          <w:rFonts w:ascii="Times New Roman" w:hAnsi="Times New Roman" w:cs="Times New Roman"/>
-          <w:sz w:val="26"/>
-          <w:szCs w:val="26"/>
-        </w:rPr>
-        <w:footnoteReference w:id="5"/>
       </w:r>
     </w:p>
     <w:p>
@@ -6579,7 +6625,7 @@
           </w:rPr>
           <w:t xml:space="preserve"> </w:t>
         </w:r>
-        <w:bookmarkStart w:id="37" w:name="_Toc270410149"/>
+        <w:bookmarkStart w:id="36" w:name="_Toc270410149"/>
         <w:r>
           <w:rPr>
             <w:rFonts w:ascii="Times New Roman" w:hAnsi="Times New Roman" w:cs="Times New Roman"/>
@@ -6589,7 +6635,7 @@
           </w:rPr>
           <w:t>Theoretical computer science</w:t>
         </w:r>
-        <w:bookmarkEnd w:id="37"/>
+        <w:bookmarkEnd w:id="36"/>
       </w:hyperlink>
       <w:r>
         <w:t>.</w:t>
@@ -6740,7 +6786,6 @@
           <w:sz w:val="26"/>
           <w:szCs w:val="26"/>
         </w:rPr>
-        <w:lastRenderedPageBreak/>
         <w:t>Type theory</w:t>
       </w:r>
       <w:r>
@@ -6867,6 +6912,7 @@
           <w:sz w:val="26"/>
           <w:szCs w:val="26"/>
         </w:rPr>
+        <w:lastRenderedPageBreak/>
         <w:t>Algorithms and data structures</w:t>
       </w:r>
       <w:r>
@@ -7373,7 +7419,6 @@
           <w:sz w:val="26"/>
           <w:szCs w:val="26"/>
         </w:rPr>
-        <w:lastRenderedPageBreak/>
         <w:t>Natural language processing/ Computational linguistics</w:t>
       </w:r>
       <w:r>
@@ -7506,6 +7551,7 @@
           <w:sz w:val="26"/>
           <w:szCs w:val="26"/>
         </w:rPr>
+        <w:lastRenderedPageBreak/>
         <w:t>Congnitive science</w:t>
       </w:r>
       <w:r>
@@ -7906,7 +7952,7 @@
           <w:szCs w:val="26"/>
         </w:rPr>
       </w:pPr>
-      <w:bookmarkStart w:id="38" w:name="_Toc270602857"/>
+      <w:bookmarkStart w:id="37" w:name="_Toc270602857"/>
       <w:r>
         <w:rPr>
           <w:rFonts w:ascii="Times New Roman" w:hAnsi="Times New Roman"/>
@@ -7923,7 +7969,7 @@
         </w:rPr>
         <w:t>.</w:t>
       </w:r>
-      <w:bookmarkEnd w:id="38"/>
+      <w:bookmarkEnd w:id="37"/>
     </w:p>
     <w:p>
       <w:pPr>
@@ -7938,14 +7984,14 @@
           <w:rFonts w:ascii="Times New Roman" w:hAnsi="Times New Roman" w:cs="Times New Roman"/>
         </w:rPr>
       </w:pPr>
-      <w:bookmarkStart w:id="39" w:name="_Toc270602858"/>
+      <w:bookmarkStart w:id="38" w:name="_Toc270602858"/>
       <w:r>
         <w:rPr>
           <w:rFonts w:ascii="Times New Roman" w:hAnsi="Times New Roman" w:cs="Times New Roman"/>
         </w:rPr>
         <w:t>Nội dung</w:t>
       </w:r>
-      <w:bookmarkEnd w:id="39"/>
+      <w:bookmarkEnd w:id="38"/>
     </w:p>
     <w:p>
       <w:pPr>
@@ -7981,57 +8027,117 @@
         </w:rPr>
       </w:pPr>
       <w:r>
-        <w:object w:dxaOrig="7199" w:dyaOrig="5388">
-          <v:shape id="_x0000_i1026" type="#_x0000_t75" style="width:487.15pt;height:337pt" o:ole="">
+        <w:rPr>
+          <w:rFonts w:ascii="Times New Roman" w:hAnsi="Times New Roman" w:cs="Times New Roman"/>
+          <w:sz w:val="26"/>
+          <w:szCs w:val="26"/>
+        </w:rPr>
+        <w:object w:dxaOrig="7197" w:dyaOrig="5395">
+          <v:shape id="_x0000_i1026" type="#_x0000_t75" style="width:481pt;height:269.6pt" o:ole="">
             <v:imagedata r:id="rId17" o:title=""/>
           </v:shape>
-          <o:OLEObject Type="Embed" ProgID="PowerPoint.Slide.12" ShapeID="_x0000_i1026" DrawAspect="Content" ObjectID="_1344756363" r:id="rId18"/>
+          <o:OLEObject Type="Embed" ProgID="PowerPoint.Slide.12" ShapeID="_x0000_i1026" DrawAspect="Content" ObjectID="_1344765316" r:id="rId18"/>
         </w:object>
       </w:r>
     </w:p>
     <w:p>
       <w:pPr>
-        <w:jc w:val="both"/>
-        <w:rPr>
-          <w:rFonts w:ascii="Times New Roman" w:hAnsi="Times New Roman" w:cs="Times New Roman"/>
-          <w:sz w:val="26"/>
-          <w:szCs w:val="26"/>
-        </w:rPr>
-      </w:pPr>
-      <w:r>
-        <w:object w:dxaOrig="7199" w:dyaOrig="5388">
-          <v:shape id="_x0000_i1027" type="#_x0000_t75" style="width:494.8pt;height:338.55pt" o:ole="">
+        <w:jc w:val="center"/>
+        <w:rPr>
+          <w:rFonts w:ascii="Times New Roman" w:hAnsi="Times New Roman" w:cs="Times New Roman"/>
+          <w:i/>
+          <w:sz w:val="26"/>
+          <w:szCs w:val="26"/>
+        </w:rPr>
+      </w:pPr>
+      <w:r>
+        <w:rPr>
+          <w:rFonts w:ascii="Times New Roman" w:hAnsi="Times New Roman" w:cs="Times New Roman"/>
+          <w:i/>
+          <w:sz w:val="26"/>
+          <w:szCs w:val="26"/>
+        </w:rPr>
+        <w:t>Kiến trúc chương trình</w:t>
+      </w:r>
+    </w:p>
+    <w:p>
+      <w:pPr>
+        <w:jc w:val="both"/>
+        <w:rPr>
+          <w:rFonts w:ascii="Times New Roman" w:hAnsi="Times New Roman" w:cs="Times New Roman"/>
+          <w:sz w:val="26"/>
+          <w:szCs w:val="26"/>
+        </w:rPr>
+      </w:pPr>
+      <w:r>
+        <w:rPr>
+          <w:rFonts w:ascii="Times New Roman" w:hAnsi="Times New Roman" w:cs="Times New Roman"/>
+          <w:sz w:val="26"/>
+          <w:szCs w:val="26"/>
+        </w:rPr>
+        <w:object w:dxaOrig="7197" w:dyaOrig="5395">
+          <v:shape id="_x0000_i1027" type="#_x0000_t75" style="width:464.15pt;height:269.6pt" o:ole="">
             <v:imagedata r:id="rId19" o:title=""/>
           </v:shape>
-          <o:OLEObject Type="Embed" ProgID="PowerPoint.Slide.12" ShapeID="_x0000_i1027" DrawAspect="Content" ObjectID="_1344756364" r:id="rId20"/>
+          <o:OLEObject Type="Embed" ProgID="PowerPoint.Slide.12" ShapeID="_x0000_i1027" DrawAspect="Content" ObjectID="_1344765317" r:id="rId20"/>
         </w:object>
       </w:r>
-      <w:r>
-        <w:rPr>
-          <w:rFonts w:ascii="Times New Roman" w:hAnsi="Times New Roman" w:cs="Times New Roman"/>
-          <w:sz w:val="26"/>
-          <w:szCs w:val="26"/>
-        </w:rPr>
-        <w:t xml:space="preserve"> </w:t>
-      </w:r>
-    </w:p>
-    <w:p>
-      <w:pPr>
-        <w:jc w:val="both"/>
-        <w:rPr>
-          <w:rFonts w:ascii="Times New Roman" w:hAnsi="Times New Roman" w:cs="Times New Roman"/>
-          <w:sz w:val="26"/>
-          <w:szCs w:val="26"/>
-        </w:rPr>
-      </w:pPr>
-      <w:r>
-        <w:object w:dxaOrig="7199" w:dyaOrig="5388">
-          <v:shape id="_x0000_i1028" type="#_x0000_t75" style="width:460.35pt;height:279.55pt" o:ole="">
+    </w:p>
+    <w:p>
+      <w:pPr>
+        <w:jc w:val="both"/>
+        <w:rPr>
+          <w:rFonts w:ascii="Times New Roman" w:hAnsi="Times New Roman" w:cs="Times New Roman"/>
+          <w:sz w:val="26"/>
+          <w:szCs w:val="26"/>
+        </w:rPr>
+      </w:pPr>
+      <w:r>
+        <w:rPr>
+          <w:rFonts w:ascii="Times New Roman" w:hAnsi="Times New Roman" w:cs="Times New Roman"/>
+          <w:sz w:val="26"/>
+          <w:szCs w:val="26"/>
+        </w:rPr>
+        <w:object w:dxaOrig="7197" w:dyaOrig="5395">
+          <v:shape id="_x0000_i1028" type="#_x0000_t75" style="width:438.15pt;height:269.6pt" o:ole="">
             <v:imagedata r:id="rId21" o:title=""/>
           </v:shape>
-          <o:OLEObject Type="Embed" ProgID="PowerPoint.Slide.12" ShapeID="_x0000_i1028" DrawAspect="Content" ObjectID="_1344756365" r:id="rId22"/>
+          <o:OLEObject Type="Embed" ProgID="PowerPoint.Slide.12" ShapeID="_x0000_i1028" DrawAspect="Content" ObjectID="_1344765318" r:id="rId22"/>
         </w:object>
       </w:r>
+    </w:p>
+    <w:p>
+      <w:pPr>
+        <w:jc w:val="both"/>
+        <w:rPr>
+          <w:rFonts w:ascii="Times New Roman" w:hAnsi="Times New Roman" w:cs="Times New Roman"/>
+          <w:sz w:val="26"/>
+          <w:szCs w:val="26"/>
+        </w:rPr>
+      </w:pPr>
+      <w:r>
+        <w:rPr>
+          <w:rFonts w:ascii="Times New Roman" w:hAnsi="Times New Roman" w:cs="Times New Roman"/>
+          <w:sz w:val="26"/>
+          <w:szCs w:val="26"/>
+        </w:rPr>
+        <w:object w:dxaOrig="7197" w:dyaOrig="5395">
+          <v:shape id="_x0000_i1029" type="#_x0000_t75" style="width:447.3pt;height:334.7pt" o:ole="">
+            <v:imagedata r:id="rId23" o:title=""/>
+          </v:shape>
+          <o:OLEObject Type="Embed" ProgID="PowerPoint.Slide.12" ShapeID="_x0000_i1029" DrawAspect="Content" ObjectID="_1344765319" r:id="rId24"/>
+        </w:object>
+      </w:r>
+    </w:p>
+    <w:p>
+      <w:pPr>
+        <w:jc w:val="both"/>
+        <w:rPr>
+          <w:rFonts w:ascii="Times New Roman" w:hAnsi="Times New Roman" w:cs="Times New Roman"/>
+          <w:sz w:val="26"/>
+          <w:szCs w:val="26"/>
+        </w:rPr>
+      </w:pPr>
     </w:p>
     <w:p>
       <w:pPr>
@@ -8069,7 +8175,23 @@
           <w:sz w:val="26"/>
           <w:szCs w:val="26"/>
         </w:rPr>
-        <w:t>- Thu thập thông tin các bài báo khoa học trên các thư viện số theo từ khóa của người dùng nhập vào. Từ khóa ở đây bao gồm các thông tin được các thư viện số hỗ trợ như khảo sát ở trên.</w:t>
+        <w:t>- Thu thập thông tin các bài báo khoa học trên các thư viện số theo từ khóa của người dùng nhập vào. Từ khóa ở đây bao gồm các thông tin được các thư viện số</w:t>
+      </w:r>
+      <w:r>
+        <w:rPr>
+          <w:rFonts w:ascii="Times New Roman" w:hAnsi="Times New Roman" w:cs="Times New Roman"/>
+          <w:sz w:val="26"/>
+          <w:szCs w:val="26"/>
+        </w:rPr>
+        <w:t xml:space="preserve"> tương ứng</w:t>
+      </w:r>
+      <w:r>
+        <w:rPr>
+          <w:rFonts w:ascii="Times New Roman" w:hAnsi="Times New Roman" w:cs="Times New Roman"/>
+          <w:sz w:val="26"/>
+          <w:szCs w:val="26"/>
+        </w:rPr>
+        <w:t xml:space="preserve"> hỗ trợ như khảo sát ở trên.</w:t>
       </w:r>
     </w:p>
     <w:p>
@@ -8088,7 +8210,15 @@
           <w:sz w:val="26"/>
           <w:szCs w:val="26"/>
         </w:rPr>
-        <w:t>- Phân loại bài báo khoa học theo khung phân loại dựa trên abtract nà module thu thập về.</w:t>
+        <w:t xml:space="preserve">- </w:t>
+      </w:r>
+      <w:r>
+        <w:rPr>
+          <w:rFonts w:ascii="Times New Roman" w:hAnsi="Times New Roman" w:cs="Times New Roman"/>
+          <w:sz w:val="26"/>
+          <w:szCs w:val="26"/>
+        </w:rPr>
+        <w:t>Cập nhật dữ liệu từ các cơ sở chỉ mục có sẵn trong đề tài tà DBLP.</w:t>
       </w:r>
     </w:p>
     <w:p>
@@ -8107,18 +8237,59 @@
           <w:sz w:val="26"/>
           <w:szCs w:val="26"/>
         </w:rPr>
+        <w:t>- Phân loại bài báo khoa học theo khung phân loại dựa trên ab</w:t>
+      </w:r>
+      <w:r>
+        <w:rPr>
+          <w:rFonts w:ascii="Times New Roman" w:hAnsi="Times New Roman" w:cs="Times New Roman"/>
+          <w:sz w:val="26"/>
+          <w:szCs w:val="26"/>
+        </w:rPr>
+        <w:t>s</w:t>
+      </w:r>
+      <w:r>
+        <w:rPr>
+          <w:rFonts w:ascii="Times New Roman" w:hAnsi="Times New Roman" w:cs="Times New Roman"/>
+          <w:sz w:val="26"/>
+          <w:szCs w:val="26"/>
+        </w:rPr>
+        <w:t>tract</w:t>
+      </w:r>
+      <w:r>
+        <w:rPr>
+          <w:rFonts w:ascii="Times New Roman" w:hAnsi="Times New Roman" w:cs="Times New Roman"/>
+          <w:sz w:val="26"/>
+          <w:szCs w:val="26"/>
+        </w:rPr>
+        <w:t>, title được rút ra từ thông tin của bài báo</w:t>
+      </w:r>
+      <w:r>
+        <w:rPr>
+          <w:rFonts w:ascii="Times New Roman" w:hAnsi="Times New Roman" w:cs="Times New Roman"/>
+          <w:sz w:val="26"/>
+          <w:szCs w:val="26"/>
+        </w:rPr>
+        <w:t>.</w:t>
+      </w:r>
+    </w:p>
+    <w:p>
+      <w:pPr>
+        <w:ind w:firstLine="450"/>
+        <w:jc w:val="both"/>
+        <w:rPr>
+          <w:rFonts w:ascii="Times New Roman" w:hAnsi="Times New Roman" w:cs="Times New Roman"/>
+          <w:sz w:val="26"/>
+          <w:szCs w:val="26"/>
+        </w:rPr>
+      </w:pPr>
+      <w:r>
+        <w:rPr>
+          <w:rFonts w:ascii="Times New Roman" w:hAnsi="Times New Roman" w:cs="Times New Roman"/>
+          <w:sz w:val="26"/>
+          <w:szCs w:val="26"/>
+        </w:rPr>
         <w:t xml:space="preserve">- Kiểm tra và lưu thông tin của các bài báo xuống database của chương trình </w:t>
       </w:r>
-    </w:p>
-    <w:p>
-      <w:pPr>
-        <w:jc w:val="both"/>
-        <w:rPr>
-          <w:rFonts w:ascii="Times New Roman" w:hAnsi="Times New Roman" w:cs="Times New Roman"/>
-          <w:sz w:val="26"/>
-          <w:szCs w:val="26"/>
-        </w:rPr>
-      </w:pPr>
     </w:p>
     <w:p>
       <w:pPr>
@@ -8133,7 +8304,7 @@
           <w:rFonts w:ascii="Times New Roman" w:hAnsi="Times New Roman" w:cs="Times New Roman"/>
         </w:rPr>
       </w:pPr>
-      <w:bookmarkStart w:id="40" w:name="_Toc270602859"/>
+      <w:bookmarkStart w:id="39" w:name="_Toc270602859"/>
       <w:r>
         <w:rPr>
           <w:rFonts w:ascii="Times New Roman" w:hAnsi="Times New Roman" w:cs="Times New Roman"/>
@@ -8146,7 +8317,7 @@
         </w:rPr>
         <w:t>:</w:t>
       </w:r>
-      <w:bookmarkEnd w:id="40"/>
+      <w:bookmarkEnd w:id="39"/>
     </w:p>
     <w:p>
       <w:pPr>
@@ -8205,7 +8376,23 @@
           <w:sz w:val="26"/>
           <w:szCs w:val="26"/>
         </w:rPr>
-        <w:t xml:space="preserve">n 27/12/2010 </w:t>
+        <w:t xml:space="preserve">n </w:t>
+      </w:r>
+      <w:r>
+        <w:rPr>
+          <w:rFonts w:ascii="Times New Roman" w:hAnsi="Times New Roman" w:cs="Times New Roman"/>
+          <w:sz w:val="26"/>
+          <w:szCs w:val="26"/>
+        </w:rPr>
+        <w:t xml:space="preserve">3/1/ </w:t>
+      </w:r>
+      <w:r>
+        <w:rPr>
+          <w:rFonts w:ascii="Times New Roman" w:hAnsi="Times New Roman" w:cs="Times New Roman"/>
+          <w:sz w:val="26"/>
+          <w:szCs w:val="26"/>
+        </w:rPr>
+        <w:t xml:space="preserve">2010 </w:t>
       </w:r>
       <w:r>
         <w:rPr>
@@ -8221,7 +8408,15 @@
           <w:sz w:val="26"/>
           <w:szCs w:val="26"/>
         </w:rPr>
-        <w:t xml:space="preserve">rong 18 tuần. </w:t>
+        <w:t>rong 20</w:t>
+      </w:r>
+      <w:r>
+        <w:rPr>
+          <w:rFonts w:ascii="Times New Roman" w:hAnsi="Times New Roman" w:cs="Times New Roman"/>
+          <w:sz w:val="26"/>
+          <w:szCs w:val="26"/>
+        </w:rPr>
+        <w:t xml:space="preserve"> tuần. </w:t>
       </w:r>
     </w:p>
     <w:tbl>
@@ -8670,7 +8865,7 @@
                 <w:sz w:val="26"/>
                 <w:szCs w:val="26"/>
               </w:rPr>
-              <w:t xml:space="preserve">/9 </w:t>
+              <w:t>/9</w:t>
             </w:r>
           </w:p>
         </w:tc>
@@ -8721,7 +8916,31 @@
                 <w:sz w:val="26"/>
                 <w:szCs w:val="26"/>
               </w:rPr>
-              <w:t xml:space="preserve">Đọc các bài báo tham khảo chính để đưa ra các việc cần thực hiện trong chương trình. </w:t>
+              <w:t>Tìm kiếm và k</w:t>
+            </w:r>
+            <w:r>
+              <w:rPr>
+                <w:rFonts w:ascii="Times New Roman" w:hAnsi="Times New Roman" w:cs="Times New Roman"/>
+                <w:sz w:val="26"/>
+                <w:szCs w:val="26"/>
+              </w:rPr>
+              <w:t>hảo sát các chương trình, đề tài tương tự (</w:t>
+            </w:r>
+            <w:r>
+              <w:rPr>
+                <w:rFonts w:ascii="Times New Roman" w:hAnsi="Times New Roman" w:cs="Times New Roman"/>
+                <w:sz w:val="26"/>
+                <w:szCs w:val="26"/>
+              </w:rPr>
+              <w:t>Expert Finder System for DBLP</w:t>
+            </w:r>
+            <w:r>
+              <w:rPr>
+                <w:rFonts w:ascii="Times New Roman" w:hAnsi="Times New Roman" w:cs="Times New Roman"/>
+                <w:sz w:val="26"/>
+                <w:szCs w:val="26"/>
+              </w:rPr>
+              <w:t>).</w:t>
             </w:r>
           </w:p>
           <w:p>
@@ -8744,7 +8963,7 @@
                 <w:sz w:val="26"/>
                 <w:szCs w:val="26"/>
               </w:rPr>
-              <w:t>Tham khảo cách rút trích các thông tin từ thư viện số của chương trình Jabref để từ đó thiết kế module rút trích các thông tin từ các thư viện số này.</w:t>
+              <w:t>Liên hệ với các tác giả có liên quan để xin tài liệu, source code.</w:t>
             </w:r>
           </w:p>
           <w:p>
@@ -8767,35 +8986,15 @@
                 <w:sz w:val="26"/>
                 <w:szCs w:val="26"/>
               </w:rPr>
-              <w:t>Phân tích thiết kế cơ sở dữ liệu với nhóm có liên quan.</w:t>
-            </w:r>
-          </w:p>
-        </w:tc>
-        <w:tc>
-          <w:tcPr>
-            <w:tcW w:w="3870" w:type="dxa"/>
-          </w:tcPr>
-          <w:p>
-            <w:pPr>
-              <w:numPr>
-                <w:ilvl w:val="0"/>
-                <w:numId w:val="10"/>
-              </w:numPr>
-              <w:spacing w:after="200" w:line="276" w:lineRule="auto"/>
-              <w:jc w:val="both"/>
-              <w:rPr>
-                <w:rFonts w:ascii="Times New Roman" w:hAnsi="Times New Roman" w:cs="Times New Roman"/>
-                <w:sz w:val="26"/>
-                <w:szCs w:val="26"/>
-              </w:rPr>
-            </w:pPr>
-            <w:r>
-              <w:rPr>
-                <w:rFonts w:ascii="Times New Roman" w:hAnsi="Times New Roman" w:cs="Times New Roman"/>
-                <w:sz w:val="26"/>
-                <w:szCs w:val="26"/>
-              </w:rPr>
-              <w:t>Phân tích thiết kế phần lấy thông tin từ thư viện số.</w:t>
+              <w:t>Đọc các bài báo tham khảo</w:t>
+            </w:r>
+            <w:r>
+              <w:rPr>
+                <w:rFonts w:ascii="Times New Roman" w:hAnsi="Times New Roman" w:cs="Times New Roman"/>
+                <w:sz w:val="26"/>
+                <w:szCs w:val="26"/>
+              </w:rPr>
+              <w:t xml:space="preserve"> về phần xây dựng dữ liệu về thông tin chỉ mục các bài báo.</w:t>
             </w:r>
           </w:p>
           <w:p>
@@ -8818,153 +9017,39 @@
                 <w:sz w:val="26"/>
                 <w:szCs w:val="26"/>
               </w:rPr>
-              <w:t>Xem phần giải pháp tránh trùng lắp dữ liệu trong cơ sở dữ liệu.</w:t>
-            </w:r>
-          </w:p>
-          <w:p>
-            <w:pPr>
-              <w:numPr>
-                <w:ilvl w:val="0"/>
-                <w:numId w:val="11"/>
-              </w:numPr>
-              <w:spacing w:after="200" w:line="276" w:lineRule="auto"/>
-              <w:jc w:val="both"/>
-              <w:rPr>
-                <w:rFonts w:ascii="Times New Roman" w:hAnsi="Times New Roman" w:cs="Times New Roman"/>
-                <w:sz w:val="26"/>
-                <w:szCs w:val="26"/>
-              </w:rPr>
-            </w:pPr>
-            <w:r>
-              <w:rPr>
-                <w:rFonts w:ascii="Times New Roman" w:hAnsi="Times New Roman" w:cs="Times New Roman"/>
-                <w:sz w:val="26"/>
-                <w:szCs w:val="26"/>
-              </w:rPr>
-              <w:t>Thiết kế cơ sở dữ liệu</w:t>
-            </w:r>
-            <w:r>
-              <w:rPr>
-                <w:rFonts w:ascii="Times New Roman" w:hAnsi="Times New Roman" w:cs="Times New Roman"/>
-                <w:sz w:val="26"/>
-                <w:szCs w:val="26"/>
-              </w:rPr>
-              <w:t xml:space="preserve"> cho chương trình.</w:t>
-            </w:r>
-          </w:p>
-          <w:p>
-            <w:pPr>
-              <w:numPr>
-                <w:ilvl w:val="0"/>
-                <w:numId w:val="11"/>
-              </w:numPr>
-              <w:spacing w:after="200" w:line="276" w:lineRule="auto"/>
-              <w:jc w:val="both"/>
-              <w:rPr>
-                <w:rFonts w:ascii="Times New Roman" w:hAnsi="Times New Roman" w:cs="Times New Roman"/>
-                <w:sz w:val="26"/>
-                <w:szCs w:val="26"/>
-              </w:rPr>
-            </w:pPr>
-            <w:r>
-              <w:rPr>
-                <w:rFonts w:ascii="Times New Roman" w:hAnsi="Times New Roman" w:cs="Times New Roman"/>
-                <w:sz w:val="26"/>
-                <w:szCs w:val="26"/>
-              </w:rPr>
-              <w:t xml:space="preserve">Viết phần phân tích thiết kế cơ sở dữ liệu cho chương trình vào báo cáo. </w:t>
-            </w:r>
-          </w:p>
-        </w:tc>
-      </w:tr>
-      <w:tr>
-        <w:tc>
-          <w:tcPr>
-            <w:tcW w:w="1458" w:type="dxa"/>
-          </w:tcPr>
-          <w:p>
-            <w:pPr>
-              <w:jc w:val="both"/>
-              <w:rPr>
-                <w:rFonts w:ascii="Times New Roman" w:hAnsi="Times New Roman" w:cs="Times New Roman"/>
-                <w:sz w:val="26"/>
-                <w:szCs w:val="26"/>
-              </w:rPr>
-            </w:pPr>
-            <w:r>
-              <w:rPr>
-                <w:rFonts w:ascii="Times New Roman" w:hAnsi="Times New Roman" w:cs="Times New Roman"/>
-                <w:sz w:val="26"/>
-                <w:szCs w:val="26"/>
-              </w:rPr>
-              <w:t>20</w:t>
-            </w:r>
-            <w:r>
-              <w:rPr>
-                <w:rFonts w:ascii="Times New Roman" w:hAnsi="Times New Roman" w:cs="Times New Roman"/>
-                <w:sz w:val="26"/>
-                <w:szCs w:val="26"/>
-              </w:rPr>
-              <w:t xml:space="preserve">/9 – </w:t>
-            </w:r>
-            <w:r>
-              <w:rPr>
-                <w:rFonts w:ascii="Times New Roman" w:hAnsi="Times New Roman" w:cs="Times New Roman"/>
-                <w:sz w:val="26"/>
-                <w:szCs w:val="26"/>
-              </w:rPr>
-              <w:t>4/10</w:t>
-            </w:r>
-          </w:p>
-        </w:tc>
-        <w:tc>
-          <w:tcPr>
-            <w:tcW w:w="900" w:type="dxa"/>
-          </w:tcPr>
-          <w:p>
-            <w:pPr>
-              <w:jc w:val="both"/>
-              <w:rPr>
-                <w:rFonts w:ascii="Times New Roman" w:hAnsi="Times New Roman" w:cs="Times New Roman"/>
-                <w:sz w:val="26"/>
-                <w:szCs w:val="26"/>
-              </w:rPr>
-            </w:pPr>
-            <w:r>
-              <w:rPr>
-                <w:rFonts w:ascii="Times New Roman" w:hAnsi="Times New Roman" w:cs="Times New Roman"/>
-                <w:sz w:val="26"/>
-                <w:szCs w:val="26"/>
-              </w:rPr>
-              <w:t>2</w:t>
-            </w:r>
-          </w:p>
-        </w:tc>
-        <w:tc>
-          <w:tcPr>
-            <w:tcW w:w="4050" w:type="dxa"/>
-          </w:tcPr>
-          <w:p>
-            <w:pPr>
-              <w:numPr>
-                <w:ilvl w:val="0"/>
-                <w:numId w:val="10"/>
-              </w:numPr>
-              <w:spacing w:after="200" w:line="276" w:lineRule="auto"/>
-              <w:jc w:val="both"/>
-              <w:rPr>
-                <w:rFonts w:ascii="Times New Roman" w:hAnsi="Times New Roman" w:cs="Times New Roman"/>
-                <w:sz w:val="26"/>
-                <w:szCs w:val="26"/>
-              </w:rPr>
-            </w:pPr>
-            <w:r>
-              <w:rPr>
-                <w:rFonts w:ascii="Times New Roman" w:hAnsi="Times New Roman" w:cs="Times New Roman"/>
-                <w:sz w:val="26"/>
-                <w:szCs w:val="26"/>
-              </w:rPr>
-              <w:t>Thiết kế giao diện chương trình</w:t>
+              <w:t xml:space="preserve">Phân tích thiết kế cơ sở dữ liệu </w:t>
+            </w:r>
+            <w:r>
+              <w:rPr>
+                <w:rFonts w:ascii="Times New Roman" w:hAnsi="Times New Roman" w:cs="Times New Roman"/>
+                <w:sz w:val="26"/>
+                <w:szCs w:val="26"/>
+              </w:rPr>
+              <w:t>(</w:t>
+            </w:r>
+            <w:r>
+              <w:rPr>
+                <w:rFonts w:ascii="Times New Roman" w:hAnsi="Times New Roman" w:cs="Times New Roman"/>
+                <w:sz w:val="26"/>
+                <w:szCs w:val="26"/>
+              </w:rPr>
+              <w:t>vớ</w:t>
+            </w:r>
+            <w:r>
+              <w:rPr>
+                <w:rFonts w:ascii="Times New Roman" w:hAnsi="Times New Roman" w:cs="Times New Roman"/>
+                <w:sz w:val="26"/>
+                <w:szCs w:val="26"/>
+              </w:rPr>
+              <w:t>i nhóm có liên quan</w:t>
+            </w:r>
+            <w:r>
+              <w:rPr>
+                <w:rFonts w:ascii="Times New Roman" w:hAnsi="Times New Roman" w:cs="Times New Roman"/>
+                <w:sz w:val="26"/>
+                <w:szCs w:val="26"/>
+              </w:rPr>
+              <w:t>)</w:t>
             </w:r>
             <w:r>
               <w:rPr>
@@ -8995,35 +9080,12 @@
                 <w:sz w:val="26"/>
                 <w:szCs w:val="26"/>
               </w:rPr>
-              <w:t>Cài đặt và kiểm thử môdun rút trích thông tin từ các thư viện số.</w:t>
+              <w:t>Thiết kế màn hình chương trình.</w:t>
             </w:r>
           </w:p>
           <w:p>
             <w:pPr>
-              <w:numPr>
-                <w:ilvl w:val="0"/>
-                <w:numId w:val="10"/>
-              </w:numPr>
               <w:spacing w:after="200" w:line="276" w:lineRule="auto"/>
-              <w:jc w:val="both"/>
-              <w:rPr>
-                <w:rFonts w:ascii="Times New Roman" w:hAnsi="Times New Roman" w:cs="Times New Roman"/>
-                <w:sz w:val="26"/>
-                <w:szCs w:val="26"/>
-              </w:rPr>
-            </w:pPr>
-            <w:r>
-              <w:rPr>
-                <w:rFonts w:ascii="Times New Roman" w:hAnsi="Times New Roman" w:cs="Times New Roman"/>
-                <w:sz w:val="26"/>
-                <w:szCs w:val="26"/>
-              </w:rPr>
-              <w:t xml:space="preserve"> Đọc các bài báo và bước đầu cài đặt thử phần phân loại tài liệu, rút đặc trưng. </w:t>
-            </w:r>
-          </w:p>
-          <w:p>
-            <w:pPr>
-              <w:ind w:left="360"/>
               <w:jc w:val="both"/>
               <w:rPr>
                 <w:rFonts w:ascii="Times New Roman" w:hAnsi="Times New Roman" w:cs="Times New Roman"/>
@@ -9057,23 +9119,262 @@
                 <w:sz w:val="26"/>
                 <w:szCs w:val="26"/>
               </w:rPr>
-              <w:t xml:space="preserve">Hoàn thiện môdun rút trích thông tin từ thư viện số </w:t>
-            </w:r>
-            <w:r>
-              <w:rPr>
-                <w:rFonts w:ascii="Times New Roman" w:hAnsi="Times New Roman" w:cs="Times New Roman"/>
-                <w:sz w:val="26"/>
-                <w:szCs w:val="26"/>
-              </w:rPr>
-              <w:t xml:space="preserve">và cập nhật </w:t>
-            </w:r>
-            <w:r>
-              <w:rPr>
-                <w:rFonts w:ascii="Times New Roman" w:hAnsi="Times New Roman" w:cs="Times New Roman"/>
-                <w:sz w:val="26"/>
-                <w:szCs w:val="26"/>
-              </w:rPr>
-              <w:t>vào cơ sở dữ liệu.</w:t>
+              <w:t>Viết báo cáo trình bày về các hệ thống tương tự.</w:t>
+            </w:r>
+          </w:p>
+          <w:p>
+            <w:pPr>
+              <w:numPr>
+                <w:ilvl w:val="0"/>
+                <w:numId w:val="10"/>
+              </w:numPr>
+              <w:spacing w:after="200" w:line="276" w:lineRule="auto"/>
+              <w:jc w:val="both"/>
+              <w:rPr>
+                <w:rFonts w:ascii="Times New Roman" w:hAnsi="Times New Roman" w:cs="Times New Roman"/>
+                <w:sz w:val="26"/>
+                <w:szCs w:val="26"/>
+              </w:rPr>
+            </w:pPr>
+            <w:r>
+              <w:rPr>
+                <w:rFonts w:ascii="Times New Roman" w:hAnsi="Times New Roman" w:cs="Times New Roman"/>
+                <w:sz w:val="26"/>
+                <w:szCs w:val="26"/>
+              </w:rPr>
+              <w:t>Có bảng thiết kế cơ sở dữ liệu.</w:t>
+            </w:r>
+          </w:p>
+          <w:p>
+            <w:pPr>
+              <w:numPr>
+                <w:ilvl w:val="0"/>
+                <w:numId w:val="10"/>
+              </w:numPr>
+              <w:spacing w:after="200" w:line="276" w:lineRule="auto"/>
+              <w:jc w:val="both"/>
+              <w:rPr>
+                <w:rFonts w:ascii="Times New Roman" w:hAnsi="Times New Roman" w:cs="Times New Roman"/>
+                <w:sz w:val="26"/>
+                <w:szCs w:val="26"/>
+              </w:rPr>
+            </w:pPr>
+            <w:r>
+              <w:rPr>
+                <w:rFonts w:ascii="Times New Roman" w:hAnsi="Times New Roman" w:cs="Times New Roman"/>
+                <w:sz w:val="26"/>
+                <w:szCs w:val="26"/>
+              </w:rPr>
+              <w:t xml:space="preserve">Có thiết kế về màn hình chương trình các yêu cầu input, output của mỗi module. </w:t>
+            </w:r>
+          </w:p>
+          <w:p>
+            <w:pPr>
+              <w:pStyle w:val="ListParagraph"/>
+              <w:numPr>
+                <w:ilvl w:val="0"/>
+                <w:numId w:val="11"/>
+              </w:numPr>
+              <w:spacing w:after="200" w:line="276" w:lineRule="auto"/>
+              <w:jc w:val="both"/>
+              <w:rPr>
+                <w:rFonts w:ascii="Times New Roman" w:hAnsi="Times New Roman" w:cs="Times New Roman"/>
+                <w:sz w:val="26"/>
+                <w:szCs w:val="26"/>
+              </w:rPr>
+            </w:pPr>
+            <w:r>
+              <w:rPr>
+                <w:rFonts w:ascii="Times New Roman" w:hAnsi="Times New Roman" w:cs="Times New Roman"/>
+                <w:sz w:val="26"/>
+                <w:szCs w:val="26"/>
+              </w:rPr>
+              <w:t>Viết được phần các nghiên cứu liên quan về những hệ thống tương tự  trong báo cáo chính</w:t>
+            </w:r>
+          </w:p>
+        </w:tc>
+      </w:tr>
+      <w:tr>
+        <w:tc>
+          <w:tcPr>
+            <w:tcW w:w="1458" w:type="dxa"/>
+          </w:tcPr>
+          <w:p>
+            <w:pPr>
+              <w:jc w:val="both"/>
+              <w:rPr>
+                <w:rFonts w:ascii="Times New Roman" w:hAnsi="Times New Roman" w:cs="Times New Roman"/>
+                <w:sz w:val="26"/>
+                <w:szCs w:val="26"/>
+              </w:rPr>
+            </w:pPr>
+            <w:r>
+              <w:rPr>
+                <w:rFonts w:ascii="Times New Roman" w:hAnsi="Times New Roman" w:cs="Times New Roman"/>
+                <w:sz w:val="26"/>
+                <w:szCs w:val="26"/>
+              </w:rPr>
+              <w:t>20</w:t>
+            </w:r>
+            <w:r>
+              <w:rPr>
+                <w:rFonts w:ascii="Times New Roman" w:hAnsi="Times New Roman" w:cs="Times New Roman"/>
+                <w:sz w:val="26"/>
+                <w:szCs w:val="26"/>
+              </w:rPr>
+              <w:t xml:space="preserve">/9 – </w:t>
+            </w:r>
+            <w:r>
+              <w:rPr>
+                <w:rFonts w:ascii="Times New Roman" w:hAnsi="Times New Roman" w:cs="Times New Roman"/>
+                <w:sz w:val="26"/>
+                <w:szCs w:val="26"/>
+              </w:rPr>
+              <w:t>4/10</w:t>
+            </w:r>
+          </w:p>
+        </w:tc>
+        <w:tc>
+          <w:tcPr>
+            <w:tcW w:w="900" w:type="dxa"/>
+          </w:tcPr>
+          <w:p>
+            <w:pPr>
+              <w:jc w:val="both"/>
+              <w:rPr>
+                <w:rFonts w:ascii="Times New Roman" w:hAnsi="Times New Roman" w:cs="Times New Roman"/>
+                <w:sz w:val="26"/>
+                <w:szCs w:val="26"/>
+              </w:rPr>
+            </w:pPr>
+            <w:r>
+              <w:rPr>
+                <w:rFonts w:ascii="Times New Roman" w:hAnsi="Times New Roman" w:cs="Times New Roman"/>
+                <w:sz w:val="26"/>
+                <w:szCs w:val="26"/>
+              </w:rPr>
+              <w:t>2</w:t>
+            </w:r>
+          </w:p>
+        </w:tc>
+        <w:tc>
+          <w:tcPr>
+            <w:tcW w:w="4050" w:type="dxa"/>
+          </w:tcPr>
+          <w:p>
+            <w:pPr>
+              <w:spacing w:after="200" w:line="276" w:lineRule="auto"/>
+              <w:jc w:val="both"/>
+              <w:rPr>
+                <w:rFonts w:ascii="Times New Roman" w:hAnsi="Times New Roman" w:cs="Times New Roman"/>
+                <w:sz w:val="26"/>
+                <w:szCs w:val="26"/>
+              </w:rPr>
+            </w:pPr>
+          </w:p>
+          <w:p>
+            <w:pPr>
+              <w:numPr>
+                <w:ilvl w:val="0"/>
+                <w:numId w:val="10"/>
+              </w:numPr>
+              <w:spacing w:after="200" w:line="276" w:lineRule="auto"/>
+              <w:jc w:val="both"/>
+              <w:rPr>
+                <w:rFonts w:ascii="Times New Roman" w:hAnsi="Times New Roman" w:cs="Times New Roman"/>
+                <w:sz w:val="26"/>
+                <w:szCs w:val="26"/>
+              </w:rPr>
+            </w:pPr>
+            <w:r>
+              <w:rPr>
+                <w:rFonts w:ascii="Times New Roman" w:hAnsi="Times New Roman" w:cs="Times New Roman"/>
+                <w:sz w:val="26"/>
+                <w:szCs w:val="26"/>
+              </w:rPr>
+              <w:t>Tham khảo cách rút trích các thông tin từ thư viện số của chương trình Jabref để từ đó thiết kế module rút trích các thông tin từ các thư viện số này</w:t>
+            </w:r>
+            <w:r>
+              <w:rPr>
+                <w:rFonts w:ascii="Times New Roman" w:hAnsi="Times New Roman" w:cs="Times New Roman"/>
+                <w:sz w:val="26"/>
+                <w:szCs w:val="26"/>
+              </w:rPr>
+              <w:t>.</w:t>
+            </w:r>
+          </w:p>
+          <w:p>
+            <w:pPr>
+              <w:numPr>
+                <w:ilvl w:val="0"/>
+                <w:numId w:val="10"/>
+              </w:numPr>
+              <w:spacing w:after="200" w:line="276" w:lineRule="auto"/>
+              <w:jc w:val="both"/>
+              <w:rPr>
+                <w:rFonts w:ascii="Times New Roman" w:hAnsi="Times New Roman" w:cs="Times New Roman"/>
+                <w:sz w:val="26"/>
+                <w:szCs w:val="26"/>
+              </w:rPr>
+            </w:pPr>
+            <w:r>
+              <w:rPr>
+                <w:rFonts w:ascii="Times New Roman" w:hAnsi="Times New Roman" w:cs="Times New Roman"/>
+                <w:sz w:val="26"/>
+                <w:szCs w:val="26"/>
+              </w:rPr>
+              <w:t>Thiết kế module thu thập dữ liệu</w:t>
+            </w:r>
+          </w:p>
+        </w:tc>
+        <w:tc>
+          <w:tcPr>
+            <w:tcW w:w="3870" w:type="dxa"/>
+          </w:tcPr>
+          <w:p>
+            <w:pPr>
+              <w:numPr>
+                <w:ilvl w:val="0"/>
+                <w:numId w:val="10"/>
+              </w:numPr>
+              <w:spacing w:after="200" w:line="276" w:lineRule="auto"/>
+              <w:jc w:val="both"/>
+              <w:rPr>
+                <w:rFonts w:ascii="Times New Roman" w:hAnsi="Times New Roman" w:cs="Times New Roman"/>
+                <w:sz w:val="26"/>
+                <w:szCs w:val="26"/>
+              </w:rPr>
+            </w:pPr>
+            <w:r>
+              <w:rPr>
+                <w:rFonts w:ascii="Times New Roman" w:hAnsi="Times New Roman" w:cs="Times New Roman"/>
+                <w:sz w:val="26"/>
+                <w:szCs w:val="26"/>
+              </w:rPr>
+              <w:t>Phân tích thiết kế phần lấy thông tin từ thư viện số.</w:t>
+            </w:r>
+          </w:p>
+          <w:p>
+            <w:pPr>
+              <w:numPr>
+                <w:ilvl w:val="0"/>
+                <w:numId w:val="10"/>
+              </w:numPr>
+              <w:spacing w:after="200" w:line="276" w:lineRule="auto"/>
+              <w:jc w:val="both"/>
+              <w:rPr>
+                <w:rFonts w:ascii="Times New Roman" w:hAnsi="Times New Roman" w:cs="Times New Roman"/>
+                <w:sz w:val="26"/>
+                <w:szCs w:val="26"/>
+              </w:rPr>
+            </w:pPr>
+            <w:r>
+              <w:rPr>
+                <w:rFonts w:ascii="Times New Roman" w:hAnsi="Times New Roman" w:cs="Times New Roman"/>
+                <w:sz w:val="26"/>
+                <w:szCs w:val="26"/>
+              </w:rPr>
+              <w:t>Xem phần giải pháp tránh trùng lắp dữ liệu trong cơ sở dữ liệu.</w:t>
             </w:r>
           </w:p>
           <w:p>
@@ -9096,7 +9397,38 @@
                 <w:sz w:val="26"/>
                 <w:szCs w:val="26"/>
               </w:rPr>
-              <w:t>Viết phần báo cáo về môdun rút trích thông tin.</w:t>
+              <w:t>Thiết kế cơ sở dữ liệu</w:t>
+            </w:r>
+            <w:r>
+              <w:rPr>
+                <w:rFonts w:ascii="Times New Roman" w:hAnsi="Times New Roman" w:cs="Times New Roman"/>
+                <w:sz w:val="26"/>
+                <w:szCs w:val="26"/>
+              </w:rPr>
+              <w:t xml:space="preserve"> cho chương trình.</w:t>
+            </w:r>
+          </w:p>
+          <w:p>
+            <w:pPr>
+              <w:numPr>
+                <w:ilvl w:val="0"/>
+                <w:numId w:val="11"/>
+              </w:numPr>
+              <w:spacing w:after="200" w:line="276" w:lineRule="auto"/>
+              <w:jc w:val="both"/>
+              <w:rPr>
+                <w:rFonts w:ascii="Times New Roman" w:hAnsi="Times New Roman" w:cs="Times New Roman"/>
+                <w:sz w:val="26"/>
+                <w:szCs w:val="26"/>
+              </w:rPr>
+            </w:pPr>
+            <w:r>
+              <w:rPr>
+                <w:rFonts w:ascii="Times New Roman" w:hAnsi="Times New Roman" w:cs="Times New Roman"/>
+                <w:sz w:val="26"/>
+                <w:szCs w:val="26"/>
+              </w:rPr>
+              <w:t xml:space="preserve">Viết phần phân tích thiết kế cơ sở dữ liệu cho chương trình vào báo cáo. </w:t>
             </w:r>
           </w:p>
         </w:tc>
@@ -9196,7 +9528,7 @@
                 <w:sz w:val="26"/>
                 <w:szCs w:val="26"/>
               </w:rPr>
-              <w:t>Đọc tài liệu và các hệ thống phân loại tài liệu đã có (phương pháp, souce code chạy thử) để đưa ra hướng đi của nhóm.</w:t>
+              <w:t>Cài đặt và kiểm thử môdun rút trích thông tin từ các thư viện số.</w:t>
             </w:r>
           </w:p>
           <w:p>
@@ -9219,8 +9551,28 @@
                 <w:sz w:val="26"/>
                 <w:szCs w:val="26"/>
               </w:rPr>
-              <w:t>Thu thập tài liệu để làm tài liệu thử nghiệm cho phần phân loại.</w:t>
-            </w:r>
+              <w:t xml:space="preserve"> Đọc các bài báo và bước đầu </w:t>
+            </w:r>
+            <w:r>
+              <w:rPr>
+                <w:rFonts w:ascii="Times New Roman" w:hAnsi="Times New Roman" w:cs="Times New Roman"/>
+                <w:sz w:val="26"/>
+                <w:szCs w:val="26"/>
+              </w:rPr>
+              <w:lastRenderedPageBreak/>
+              <w:t xml:space="preserve">cài đặt thử phần phân loại tài liệu, rút đặc trưng. </w:t>
+            </w:r>
+          </w:p>
+          <w:p>
+            <w:pPr>
+              <w:ind w:left="360"/>
+              <w:jc w:val="both"/>
+              <w:rPr>
+                <w:rFonts w:ascii="Times New Roman" w:hAnsi="Times New Roman" w:cs="Times New Roman"/>
+                <w:sz w:val="26"/>
+                <w:szCs w:val="26"/>
+              </w:rPr>
+            </w:pPr>
           </w:p>
         </w:tc>
         <w:tc>
@@ -9247,30 +9599,24 @@
                 <w:sz w:val="26"/>
                 <w:szCs w:val="26"/>
               </w:rPr>
-              <w:t>Phân tích thiết kế phần phân loại tài liệu.</w:t>
-            </w:r>
-          </w:p>
-          <w:p>
-            <w:pPr>
-              <w:numPr>
-                <w:ilvl w:val="0"/>
-                <w:numId w:val="10"/>
-              </w:numPr>
-              <w:spacing w:after="200" w:line="276" w:lineRule="auto"/>
-              <w:jc w:val="both"/>
-              <w:rPr>
-                <w:rFonts w:ascii="Times New Roman" w:hAnsi="Times New Roman" w:cs="Times New Roman"/>
-                <w:sz w:val="26"/>
-                <w:szCs w:val="26"/>
-              </w:rPr>
-            </w:pPr>
-            <w:r>
-              <w:rPr>
-                <w:rFonts w:ascii="Times New Roman" w:hAnsi="Times New Roman" w:cs="Times New Roman"/>
-                <w:sz w:val="26"/>
-                <w:szCs w:val="26"/>
-              </w:rPr>
-              <w:t>Có dữ liệu cho phần kiểm thử phân loại tài liệu.</w:t>
+              <w:lastRenderedPageBreak/>
+              <w:t xml:space="preserve">Hoàn thiện môdun rút trích thông tin từ thư viện số </w:t>
+            </w:r>
+            <w:r>
+              <w:rPr>
+                <w:rFonts w:ascii="Times New Roman" w:hAnsi="Times New Roman" w:cs="Times New Roman"/>
+                <w:sz w:val="26"/>
+                <w:szCs w:val="26"/>
+              </w:rPr>
+              <w:t xml:space="preserve">và cập nhật </w:t>
+            </w:r>
+            <w:r>
+              <w:rPr>
+                <w:rFonts w:ascii="Times New Roman" w:hAnsi="Times New Roman" w:cs="Times New Roman"/>
+                <w:sz w:val="26"/>
+                <w:szCs w:val="26"/>
+              </w:rPr>
+              <w:t>vào cơ sở dữ liệu.</w:t>
             </w:r>
           </w:p>
           <w:p>
@@ -9293,45 +9639,40 @@
                 <w:sz w:val="26"/>
                 <w:szCs w:val="26"/>
               </w:rPr>
-              <w:t>Viết phần nghiên cứu các đề tài phân lọai tài liệu, thuật toán và hướng đi của đề tài.</w:t>
+              <w:t xml:space="preserve">Viết phần báo cáo về </w:t>
+            </w:r>
+            <w:r>
+              <w:rPr>
+                <w:rFonts w:ascii="Times New Roman" w:hAnsi="Times New Roman" w:cs="Times New Roman"/>
+                <w:sz w:val="26"/>
+                <w:szCs w:val="26"/>
+              </w:rPr>
+              <w:lastRenderedPageBreak/>
+              <w:t>môdun rút trích thông tin</w:t>
+            </w:r>
+            <w:r>
+              <w:rPr>
+                <w:rFonts w:ascii="Times New Roman" w:hAnsi="Times New Roman" w:cs="Times New Roman"/>
+                <w:sz w:val="26"/>
+                <w:szCs w:val="26"/>
+              </w:rPr>
+              <w:t xml:space="preserve"> bài báo từ thư viện số</w:t>
+            </w:r>
+            <w:r>
+              <w:rPr>
+                <w:rFonts w:ascii="Times New Roman" w:hAnsi="Times New Roman" w:cs="Times New Roman"/>
+                <w:sz w:val="26"/>
+                <w:szCs w:val="26"/>
+              </w:rPr>
+              <w:t>.</w:t>
             </w:r>
           </w:p>
         </w:tc>
       </w:tr>
-    </w:tbl>
-    <w:p>
-      <w:pPr>
-        <w:jc w:val="both"/>
-      </w:pPr>
-    </w:p>
-    <w:p>
-      <w:pPr>
-        <w:jc w:val="both"/>
-      </w:pPr>
-    </w:p>
-    <w:tbl>
-      <w:tblPr>
-        <w:tblW w:w="10278" w:type="dxa"/>
-        <w:tblBorders>
-          <w:top w:val="single" w:sz="4" w:space="0" w:color="000000"/>
-          <w:left w:val="single" w:sz="4" w:space="0" w:color="000000"/>
-          <w:bottom w:val="single" w:sz="4" w:space="0" w:color="000000"/>
-          <w:right w:val="single" w:sz="4" w:space="0" w:color="000000"/>
-          <w:insideH w:val="single" w:sz="4" w:space="0" w:color="000000"/>
-          <w:insideV w:val="single" w:sz="4" w:space="0" w:color="000000"/>
-        </w:tblBorders>
-        <w:tblLook w:val="04A0"/>
-      </w:tblPr>
-      <w:tblGrid>
-        <w:gridCol w:w="1548"/>
-        <w:gridCol w:w="810"/>
-        <w:gridCol w:w="4050"/>
-        <w:gridCol w:w="3870"/>
-      </w:tblGrid>
       <w:tr>
         <w:tc>
           <w:tcPr>
-            <w:tcW w:w="1548" w:type="dxa"/>
+            <w:tcW w:w="1458" w:type="dxa"/>
           </w:tcPr>
           <w:p>
             <w:pPr>
@@ -9365,29 +9706,29 @@
                 <w:sz w:val="26"/>
                 <w:szCs w:val="26"/>
               </w:rPr>
-              <w:t xml:space="preserve"> </w:t>
-            </w:r>
-            <w:r>
-              <w:rPr>
-                <w:rFonts w:ascii="Times New Roman" w:hAnsi="Times New Roman" w:cs="Times New Roman"/>
-                <w:sz w:val="26"/>
-                <w:szCs w:val="26"/>
-              </w:rPr>
-              <w:t>–</w:t>
-            </w:r>
-            <w:r>
-              <w:rPr>
-                <w:rFonts w:ascii="Times New Roman" w:hAnsi="Times New Roman" w:cs="Times New Roman"/>
-                <w:sz w:val="26"/>
-                <w:szCs w:val="26"/>
-              </w:rPr>
-              <w:t xml:space="preserve"> 2/11</w:t>
+              <w:t xml:space="preserve"> –</w:t>
+            </w:r>
+            <w:r>
+              <w:rPr>
+                <w:rFonts w:ascii="Times New Roman" w:hAnsi="Times New Roman" w:cs="Times New Roman"/>
+                <w:sz w:val="26"/>
+                <w:szCs w:val="26"/>
+              </w:rPr>
+              <w:t xml:space="preserve"> 1</w:t>
+            </w:r>
+            <w:r>
+              <w:rPr>
+                <w:rFonts w:ascii="Times New Roman" w:hAnsi="Times New Roman" w:cs="Times New Roman"/>
+                <w:sz w:val="26"/>
+                <w:szCs w:val="26"/>
+              </w:rPr>
+              <w:t>/11</w:t>
             </w:r>
           </w:p>
         </w:tc>
         <w:tc>
           <w:tcPr>
-            <w:tcW w:w="810" w:type="dxa"/>
+            <w:tcW w:w="900" w:type="dxa"/>
           </w:tcPr>
           <w:p>
             <w:pPr>
@@ -9404,7 +9745,7 @@
                 <w:sz w:val="26"/>
                 <w:szCs w:val="26"/>
               </w:rPr>
-              <w:t>4</w:t>
+              <w:t>2</w:t>
             </w:r>
           </w:p>
         </w:tc>
@@ -9432,23 +9773,30 @@
                 <w:sz w:val="26"/>
                 <w:szCs w:val="26"/>
               </w:rPr>
-              <w:t>Cài đặt  và ki</w:t>
-            </w:r>
-            <w:r>
-              <w:rPr>
-                <w:rFonts w:ascii="Times New Roman" w:hAnsi="Times New Roman" w:cs="Times New Roman"/>
-                <w:sz w:val="26"/>
-                <w:szCs w:val="26"/>
-              </w:rPr>
-              <w:t>ể</w:t>
-            </w:r>
-            <w:r>
-              <w:rPr>
-                <w:rFonts w:ascii="Times New Roman" w:hAnsi="Times New Roman" w:cs="Times New Roman"/>
-                <w:sz w:val="26"/>
-                <w:szCs w:val="26"/>
-              </w:rPr>
-              <w:t>m thử  môdun phân loại tài liệu</w:t>
+              <w:t>Đọc tài liệu và các hệ thống phân loại tài liệu đã có (phương pháp, souce code chạy thử) để đưa ra hướng đi của nhóm.</w:t>
+            </w:r>
+          </w:p>
+          <w:p>
+            <w:pPr>
+              <w:numPr>
+                <w:ilvl w:val="0"/>
+                <w:numId w:val="10"/>
+              </w:numPr>
+              <w:spacing w:after="200" w:line="276" w:lineRule="auto"/>
+              <w:jc w:val="both"/>
+              <w:rPr>
+                <w:rFonts w:ascii="Times New Roman" w:hAnsi="Times New Roman" w:cs="Times New Roman"/>
+                <w:sz w:val="26"/>
+                <w:szCs w:val="26"/>
+              </w:rPr>
+            </w:pPr>
+            <w:r>
+              <w:rPr>
+                <w:rFonts w:ascii="Times New Roman" w:hAnsi="Times New Roman" w:cs="Times New Roman"/>
+                <w:sz w:val="26"/>
+                <w:szCs w:val="26"/>
+              </w:rPr>
+              <w:t>Thu thập tài liệu để làm tài liệu thử nghiệm cho phần phân loại.</w:t>
             </w:r>
           </w:p>
         </w:tc>
@@ -9476,15 +9824,53 @@
                 <w:sz w:val="26"/>
                 <w:szCs w:val="26"/>
               </w:rPr>
-              <w:t xml:space="preserve">Cài đặt xong các thuật toán phân loại tài liệu dựa trên </w:t>
-            </w:r>
-            <w:r>
-              <w:rPr>
-                <w:rFonts w:ascii="Times New Roman" w:hAnsi="Times New Roman" w:cs="Times New Roman"/>
-                <w:sz w:val="26"/>
-                <w:szCs w:val="26"/>
-              </w:rPr>
-              <w:t>tài liệu tham khảo.</w:t>
+              <w:t>Phân tích thiết kế phần phân loại tài liệu.</w:t>
+            </w:r>
+          </w:p>
+          <w:p>
+            <w:pPr>
+              <w:numPr>
+                <w:ilvl w:val="0"/>
+                <w:numId w:val="10"/>
+              </w:numPr>
+              <w:spacing w:after="200" w:line="276" w:lineRule="auto"/>
+              <w:jc w:val="both"/>
+              <w:rPr>
+                <w:rFonts w:ascii="Times New Roman" w:hAnsi="Times New Roman" w:cs="Times New Roman"/>
+                <w:sz w:val="26"/>
+                <w:szCs w:val="26"/>
+              </w:rPr>
+            </w:pPr>
+            <w:r>
+              <w:rPr>
+                <w:rFonts w:ascii="Times New Roman" w:hAnsi="Times New Roman" w:cs="Times New Roman"/>
+                <w:sz w:val="26"/>
+                <w:szCs w:val="26"/>
+              </w:rPr>
+              <w:t>Có dữ liệu cho phần kiểm thử phân loại tài liệu.</w:t>
+            </w:r>
+          </w:p>
+          <w:p>
+            <w:pPr>
+              <w:numPr>
+                <w:ilvl w:val="0"/>
+                <w:numId w:val="11"/>
+              </w:numPr>
+              <w:spacing w:after="200" w:line="276" w:lineRule="auto"/>
+              <w:jc w:val="both"/>
+              <w:rPr>
+                <w:rFonts w:ascii="Times New Roman" w:hAnsi="Times New Roman" w:cs="Times New Roman"/>
+                <w:sz w:val="26"/>
+                <w:szCs w:val="26"/>
+              </w:rPr>
+            </w:pPr>
+            <w:r>
+              <w:rPr>
+                <w:rFonts w:ascii="Times New Roman" w:hAnsi="Times New Roman" w:cs="Times New Roman"/>
+                <w:sz w:val="26"/>
+                <w:szCs w:val="26"/>
+              </w:rPr>
+              <w:t>Viết phần nghiên cứu các đề tài phân lọai tài liệu, thuật toán và hướng đi của đề tài.</w:t>
             </w:r>
           </w:p>
         </w:tc>
@@ -9492,7 +9878,7 @@
       <w:tr>
         <w:tc>
           <w:tcPr>
-            <w:tcW w:w="1548" w:type="dxa"/>
+            <w:tcW w:w="1458" w:type="dxa"/>
           </w:tcPr>
           <w:p>
             <w:pPr>
@@ -9509,21 +9895,13 @@
                 <w:sz w:val="26"/>
                 <w:szCs w:val="26"/>
               </w:rPr>
-              <w:t xml:space="preserve">22/11 </w:t>
-            </w:r>
-            <w:r>
-              <w:rPr>
-                <w:rFonts w:ascii="Times New Roman" w:hAnsi="Times New Roman" w:cs="Times New Roman"/>
-                <w:sz w:val="26"/>
-                <w:szCs w:val="26"/>
-              </w:rPr>
-              <w:t>– 9/11</w:t>
+              <w:t>1/11 – 29/11</w:t>
             </w:r>
           </w:p>
         </w:tc>
         <w:tc>
           <w:tcPr>
-            <w:tcW w:w="810" w:type="dxa"/>
+            <w:tcW w:w="900" w:type="dxa"/>
           </w:tcPr>
           <w:p>
             <w:pPr>
@@ -9540,7 +9918,7 @@
                 <w:sz w:val="26"/>
                 <w:szCs w:val="26"/>
               </w:rPr>
-              <w:t>1</w:t>
+              <w:t>4</w:t>
             </w:r>
           </w:p>
         </w:tc>
@@ -9568,6 +9946,266 @@
                 <w:sz w:val="26"/>
                 <w:szCs w:val="26"/>
               </w:rPr>
+              <w:t>Cài đặt  và ki</w:t>
+            </w:r>
+            <w:r>
+              <w:rPr>
+                <w:rFonts w:ascii="Times New Roman" w:hAnsi="Times New Roman" w:cs="Times New Roman"/>
+                <w:sz w:val="26"/>
+                <w:szCs w:val="26"/>
+              </w:rPr>
+              <w:t>ể</w:t>
+            </w:r>
+            <w:r>
+              <w:rPr>
+                <w:rFonts w:ascii="Times New Roman" w:hAnsi="Times New Roman" w:cs="Times New Roman"/>
+                <w:sz w:val="26"/>
+                <w:szCs w:val="26"/>
+              </w:rPr>
+              <w:t>m thử  môdun phân loại tài liệu</w:t>
+            </w:r>
+          </w:p>
+        </w:tc>
+        <w:tc>
+          <w:tcPr>
+            <w:tcW w:w="3870" w:type="dxa"/>
+          </w:tcPr>
+          <w:p>
+            <w:pPr>
+              <w:numPr>
+                <w:ilvl w:val="0"/>
+                <w:numId w:val="10"/>
+              </w:numPr>
+              <w:spacing w:after="200" w:line="276" w:lineRule="auto"/>
+              <w:jc w:val="both"/>
+              <w:rPr>
+                <w:rFonts w:ascii="Times New Roman" w:hAnsi="Times New Roman" w:cs="Times New Roman"/>
+                <w:sz w:val="26"/>
+                <w:szCs w:val="26"/>
+              </w:rPr>
+            </w:pPr>
+            <w:r>
+              <w:rPr>
+                <w:rFonts w:ascii="Times New Roman" w:hAnsi="Times New Roman" w:cs="Times New Roman"/>
+                <w:sz w:val="26"/>
+                <w:szCs w:val="26"/>
+              </w:rPr>
+              <w:t xml:space="preserve">Cài đặt xong các thuật toán phân loại tài liệu dựa trên </w:t>
+            </w:r>
+            <w:r>
+              <w:rPr>
+                <w:rFonts w:ascii="Times New Roman" w:hAnsi="Times New Roman" w:cs="Times New Roman"/>
+                <w:sz w:val="26"/>
+                <w:szCs w:val="26"/>
+              </w:rPr>
+              <w:t>abstract và title của bài báo.</w:t>
+            </w:r>
+          </w:p>
+          <w:p>
+            <w:pPr>
+              <w:spacing w:after="200" w:line="276" w:lineRule="auto"/>
+              <w:ind w:left="720"/>
+              <w:jc w:val="both"/>
+              <w:rPr>
+                <w:rFonts w:ascii="Times New Roman" w:hAnsi="Times New Roman" w:cs="Times New Roman"/>
+                <w:sz w:val="26"/>
+                <w:szCs w:val="26"/>
+              </w:rPr>
+            </w:pPr>
+            <w:r>
+              <w:rPr>
+                <w:rFonts w:ascii="Times New Roman" w:hAnsi="Times New Roman" w:cs="Times New Roman"/>
+                <w:sz w:val="26"/>
+                <w:szCs w:val="26"/>
+              </w:rPr>
+              <w:sym w:font="Wingdings" w:char="F0E0"/>
+            </w:r>
+            <w:r>
+              <w:rPr>
+                <w:rFonts w:ascii="Times New Roman" w:hAnsi="Times New Roman" w:cs="Times New Roman"/>
+                <w:sz w:val="26"/>
+                <w:szCs w:val="26"/>
+              </w:rPr>
+              <w:t xml:space="preserve"> Viết vào báo cáo phần phân loại tài liệu của hệ thống. </w:t>
+            </w:r>
+          </w:p>
+        </w:tc>
+      </w:tr>
+      <w:tr>
+        <w:tc>
+          <w:tcPr>
+            <w:tcW w:w="1458" w:type="dxa"/>
+          </w:tcPr>
+          <w:p>
+            <w:pPr>
+              <w:jc w:val="both"/>
+              <w:rPr>
+                <w:rFonts w:ascii="Times New Roman" w:hAnsi="Times New Roman" w:cs="Times New Roman"/>
+                <w:sz w:val="26"/>
+                <w:szCs w:val="26"/>
+              </w:rPr>
+            </w:pPr>
+            <w:r>
+              <w:rPr>
+                <w:rFonts w:ascii="Times New Roman" w:hAnsi="Times New Roman" w:cs="Times New Roman"/>
+                <w:sz w:val="26"/>
+                <w:szCs w:val="26"/>
+              </w:rPr>
+              <w:t>29/11 – 13/12</w:t>
+            </w:r>
+          </w:p>
+        </w:tc>
+        <w:tc>
+          <w:tcPr>
+            <w:tcW w:w="900" w:type="dxa"/>
+          </w:tcPr>
+          <w:p>
+            <w:pPr>
+              <w:jc w:val="both"/>
+              <w:rPr>
+                <w:rFonts w:ascii="Times New Roman" w:hAnsi="Times New Roman" w:cs="Times New Roman"/>
+                <w:sz w:val="26"/>
+                <w:szCs w:val="26"/>
+              </w:rPr>
+            </w:pPr>
+            <w:r>
+              <w:rPr>
+                <w:rFonts w:ascii="Times New Roman" w:hAnsi="Times New Roman" w:cs="Times New Roman"/>
+                <w:sz w:val="26"/>
+                <w:szCs w:val="26"/>
+              </w:rPr>
+              <w:t>2</w:t>
+            </w:r>
+          </w:p>
+        </w:tc>
+        <w:tc>
+          <w:tcPr>
+            <w:tcW w:w="4050" w:type="dxa"/>
+          </w:tcPr>
+          <w:p>
+            <w:pPr>
+              <w:numPr>
+                <w:ilvl w:val="0"/>
+                <w:numId w:val="10"/>
+              </w:numPr>
+              <w:spacing w:after="200" w:line="276" w:lineRule="auto"/>
+              <w:jc w:val="both"/>
+              <w:rPr>
+                <w:rFonts w:ascii="Times New Roman" w:hAnsi="Times New Roman" w:cs="Times New Roman"/>
+                <w:sz w:val="26"/>
+                <w:szCs w:val="26"/>
+              </w:rPr>
+            </w:pPr>
+            <w:r>
+              <w:rPr>
+                <w:rFonts w:ascii="Times New Roman" w:hAnsi="Times New Roman" w:cs="Times New Roman"/>
+                <w:sz w:val="26"/>
+                <w:szCs w:val="26"/>
+              </w:rPr>
+              <w:t>Import dữ liệu từ DBLP vào hệ thống, cho hệ thống chạy kết hợp các module</w:t>
+            </w:r>
+          </w:p>
+        </w:tc>
+        <w:tc>
+          <w:tcPr>
+            <w:tcW w:w="3870" w:type="dxa"/>
+          </w:tcPr>
+          <w:p>
+            <w:pPr>
+              <w:numPr>
+                <w:ilvl w:val="0"/>
+                <w:numId w:val="10"/>
+              </w:numPr>
+              <w:spacing w:after="200" w:line="276" w:lineRule="auto"/>
+              <w:jc w:val="both"/>
+              <w:rPr>
+                <w:rFonts w:ascii="Times New Roman" w:hAnsi="Times New Roman" w:cs="Times New Roman"/>
+                <w:sz w:val="26"/>
+                <w:szCs w:val="26"/>
+              </w:rPr>
+            </w:pPr>
+            <w:r>
+              <w:rPr>
+                <w:rFonts w:ascii="Times New Roman" w:hAnsi="Times New Roman" w:cs="Times New Roman"/>
+                <w:sz w:val="26"/>
+                <w:szCs w:val="26"/>
+              </w:rPr>
+              <w:t>Import được dữ liệu từ dblp vào hệ thống (dữ liệu của 1 số tác giả).</w:t>
+            </w:r>
+          </w:p>
+        </w:tc>
+      </w:tr>
+      <w:tr>
+        <w:tc>
+          <w:tcPr>
+            <w:tcW w:w="1458" w:type="dxa"/>
+          </w:tcPr>
+          <w:p>
+            <w:pPr>
+              <w:jc w:val="both"/>
+              <w:rPr>
+                <w:rFonts w:ascii="Times New Roman" w:hAnsi="Times New Roman" w:cs="Times New Roman"/>
+                <w:sz w:val="26"/>
+                <w:szCs w:val="26"/>
+              </w:rPr>
+            </w:pPr>
+            <w:r>
+              <w:rPr>
+                <w:rFonts w:ascii="Times New Roman" w:hAnsi="Times New Roman" w:cs="Times New Roman"/>
+                <w:sz w:val="26"/>
+                <w:szCs w:val="26"/>
+              </w:rPr>
+              <w:t>13/12 – 20/ 12</w:t>
+            </w:r>
+          </w:p>
+        </w:tc>
+        <w:tc>
+          <w:tcPr>
+            <w:tcW w:w="900" w:type="dxa"/>
+          </w:tcPr>
+          <w:p>
+            <w:pPr>
+              <w:jc w:val="both"/>
+              <w:rPr>
+                <w:rFonts w:ascii="Times New Roman" w:hAnsi="Times New Roman" w:cs="Times New Roman"/>
+                <w:sz w:val="26"/>
+                <w:szCs w:val="26"/>
+              </w:rPr>
+            </w:pPr>
+            <w:r>
+              <w:rPr>
+                <w:rFonts w:ascii="Times New Roman" w:hAnsi="Times New Roman" w:cs="Times New Roman"/>
+                <w:sz w:val="26"/>
+                <w:szCs w:val="26"/>
+              </w:rPr>
+              <w:t>1</w:t>
+            </w:r>
+          </w:p>
+        </w:tc>
+        <w:tc>
+          <w:tcPr>
+            <w:tcW w:w="4050" w:type="dxa"/>
+          </w:tcPr>
+          <w:p>
+            <w:pPr>
+              <w:numPr>
+                <w:ilvl w:val="0"/>
+                <w:numId w:val="10"/>
+              </w:numPr>
+              <w:spacing w:after="200" w:line="276" w:lineRule="auto"/>
+              <w:jc w:val="both"/>
+              <w:rPr>
+                <w:rFonts w:ascii="Times New Roman" w:hAnsi="Times New Roman" w:cs="Times New Roman"/>
+                <w:sz w:val="26"/>
+                <w:szCs w:val="26"/>
+              </w:rPr>
+            </w:pPr>
+            <w:r>
+              <w:rPr>
+                <w:rFonts w:ascii="Times New Roman" w:hAnsi="Times New Roman" w:cs="Times New Roman"/>
+                <w:sz w:val="26"/>
+                <w:szCs w:val="26"/>
+              </w:rPr>
               <w:t>Test và kiểm tra toàn bộ chương trình</w:t>
             </w:r>
           </w:p>
@@ -9601,7 +10239,7 @@
       <w:tr>
         <w:tc>
           <w:tcPr>
-            <w:tcW w:w="1548" w:type="dxa"/>
+            <w:tcW w:w="1458" w:type="dxa"/>
           </w:tcPr>
           <w:p>
             <w:pPr>
@@ -9618,37 +10256,13 @@
                 <w:sz w:val="26"/>
                 <w:szCs w:val="26"/>
               </w:rPr>
-              <w:t xml:space="preserve">29/11 </w:t>
-            </w:r>
-            <w:r>
-              <w:rPr>
-                <w:rFonts w:ascii="Times New Roman" w:hAnsi="Times New Roman" w:cs="Times New Roman"/>
-                <w:sz w:val="26"/>
-                <w:szCs w:val="26"/>
-              </w:rPr>
-              <w:t xml:space="preserve">-  </w:t>
-            </w:r>
-            <w:r>
-              <w:rPr>
-                <w:rFonts w:ascii="Times New Roman" w:hAnsi="Times New Roman" w:cs="Times New Roman"/>
-                <w:sz w:val="26"/>
-                <w:szCs w:val="26"/>
-              </w:rPr>
-              <w:t>13</w:t>
-            </w:r>
-            <w:r>
-              <w:rPr>
-                <w:rFonts w:ascii="Times New Roman" w:hAnsi="Times New Roman" w:cs="Times New Roman"/>
-                <w:sz w:val="26"/>
-                <w:szCs w:val="26"/>
-              </w:rPr>
-              <w:t>/12</w:t>
+              <w:t>20/12 - 27/12</w:t>
             </w:r>
           </w:p>
         </w:tc>
         <w:tc>
           <w:tcPr>
-            <w:tcW w:w="810" w:type="dxa"/>
+            <w:tcW w:w="900" w:type="dxa"/>
           </w:tcPr>
           <w:p>
             <w:pPr>
@@ -9665,7 +10279,201 @@
                 <w:sz w:val="26"/>
                 <w:szCs w:val="26"/>
               </w:rPr>
-              <w:t>2</w:t>
+              <w:t>1</w:t>
+            </w:r>
+          </w:p>
+        </w:tc>
+        <w:tc>
+          <w:tcPr>
+            <w:tcW w:w="4050" w:type="dxa"/>
+          </w:tcPr>
+          <w:p>
+            <w:pPr>
+              <w:numPr>
+                <w:ilvl w:val="0"/>
+                <w:numId w:val="10"/>
+              </w:numPr>
+              <w:spacing w:after="200" w:line="276" w:lineRule="auto"/>
+              <w:jc w:val="both"/>
+              <w:rPr>
+                <w:rFonts w:ascii="Times New Roman" w:hAnsi="Times New Roman" w:cs="Times New Roman"/>
+                <w:sz w:val="26"/>
+                <w:szCs w:val="26"/>
+              </w:rPr>
+            </w:pPr>
+            <w:r>
+              <w:rPr>
+                <w:rFonts w:ascii="Times New Roman" w:hAnsi="Times New Roman" w:cs="Times New Roman"/>
+                <w:sz w:val="26"/>
+                <w:szCs w:val="26"/>
+              </w:rPr>
+              <w:t>Hoàn thiện báo cáo</w:t>
+            </w:r>
+          </w:p>
+        </w:tc>
+        <w:tc>
+          <w:tcPr>
+            <w:tcW w:w="3870" w:type="dxa"/>
+          </w:tcPr>
+          <w:p>
+            <w:pPr>
+              <w:spacing w:after="200" w:line="276" w:lineRule="auto"/>
+              <w:ind w:left="720"/>
+              <w:jc w:val="both"/>
+              <w:rPr>
+                <w:rFonts w:ascii="Times New Roman" w:hAnsi="Times New Roman" w:cs="Times New Roman"/>
+                <w:sz w:val="26"/>
+                <w:szCs w:val="26"/>
+              </w:rPr>
+            </w:pPr>
+            <w:r>
+              <w:rPr>
+                <w:rFonts w:ascii="Times New Roman" w:hAnsi="Times New Roman" w:cs="Times New Roman"/>
+                <w:sz w:val="26"/>
+                <w:szCs w:val="26"/>
+              </w:rPr>
+              <w:t>Gửi Thầy báo cáo góp ý cho nhóm</w:t>
+            </w:r>
+          </w:p>
+        </w:tc>
+      </w:tr>
+      <w:tr>
+        <w:tc>
+          <w:tcPr>
+            <w:tcW w:w="1458" w:type="dxa"/>
+          </w:tcPr>
+          <w:p>
+            <w:pPr>
+              <w:jc w:val="both"/>
+              <w:rPr>
+                <w:rFonts w:ascii="Times New Roman" w:hAnsi="Times New Roman" w:cs="Times New Roman"/>
+                <w:sz w:val="26"/>
+                <w:szCs w:val="26"/>
+              </w:rPr>
+            </w:pPr>
+            <w:r>
+              <w:rPr>
+                <w:rFonts w:ascii="Times New Roman" w:hAnsi="Times New Roman" w:cs="Times New Roman"/>
+                <w:sz w:val="26"/>
+                <w:szCs w:val="26"/>
+              </w:rPr>
+              <w:t>27/12 – 3/1</w:t>
+            </w:r>
+          </w:p>
+        </w:tc>
+        <w:tc>
+          <w:tcPr>
+            <w:tcW w:w="900" w:type="dxa"/>
+          </w:tcPr>
+          <w:p>
+            <w:pPr>
+              <w:jc w:val="both"/>
+              <w:rPr>
+                <w:rFonts w:ascii="Times New Roman" w:hAnsi="Times New Roman" w:cs="Times New Roman"/>
+                <w:sz w:val="26"/>
+                <w:szCs w:val="26"/>
+              </w:rPr>
+            </w:pPr>
+            <w:r>
+              <w:rPr>
+                <w:rFonts w:ascii="Times New Roman" w:hAnsi="Times New Roman" w:cs="Times New Roman"/>
+                <w:sz w:val="26"/>
+                <w:szCs w:val="26"/>
+              </w:rPr>
+              <w:t>1</w:t>
+            </w:r>
+          </w:p>
+        </w:tc>
+        <w:tc>
+          <w:tcPr>
+            <w:tcW w:w="4050" w:type="dxa"/>
+          </w:tcPr>
+          <w:p>
+            <w:pPr>
+              <w:numPr>
+                <w:ilvl w:val="0"/>
+                <w:numId w:val="10"/>
+              </w:numPr>
+              <w:spacing w:after="200" w:line="276" w:lineRule="auto"/>
+              <w:jc w:val="both"/>
+              <w:rPr>
+                <w:rFonts w:ascii="Times New Roman" w:hAnsi="Times New Roman" w:cs="Times New Roman"/>
+                <w:sz w:val="26"/>
+                <w:szCs w:val="26"/>
+              </w:rPr>
+            </w:pPr>
+            <w:r>
+              <w:rPr>
+                <w:rFonts w:ascii="Times New Roman" w:hAnsi="Times New Roman" w:cs="Times New Roman"/>
+                <w:sz w:val="26"/>
+                <w:szCs w:val="26"/>
+              </w:rPr>
+              <w:t>Hoàn thiện báo cáo và chương trình</w:t>
+            </w:r>
+          </w:p>
+        </w:tc>
+        <w:tc>
+          <w:tcPr>
+            <w:tcW w:w="3870" w:type="dxa"/>
+          </w:tcPr>
+          <w:p>
+            <w:pPr>
+              <w:spacing w:after="200" w:line="276" w:lineRule="auto"/>
+              <w:ind w:left="720"/>
+              <w:jc w:val="both"/>
+              <w:rPr>
+                <w:rFonts w:ascii="Times New Roman" w:hAnsi="Times New Roman" w:cs="Times New Roman"/>
+                <w:sz w:val="26"/>
+                <w:szCs w:val="26"/>
+              </w:rPr>
+            </w:pPr>
+          </w:p>
+        </w:tc>
+      </w:tr>
+      <w:tr>
+        <w:tc>
+          <w:tcPr>
+            <w:tcW w:w="1458" w:type="dxa"/>
+          </w:tcPr>
+          <w:p>
+            <w:pPr>
+              <w:jc w:val="both"/>
+              <w:rPr>
+                <w:rFonts w:ascii="Times New Roman" w:hAnsi="Times New Roman" w:cs="Times New Roman"/>
+                <w:sz w:val="26"/>
+                <w:szCs w:val="26"/>
+              </w:rPr>
+            </w:pPr>
+            <w:r>
+              <w:rPr>
+                <w:rFonts w:ascii="Times New Roman" w:hAnsi="Times New Roman" w:cs="Times New Roman"/>
+                <w:sz w:val="26"/>
+                <w:szCs w:val="26"/>
+              </w:rPr>
+              <w:t>Tổng</w:t>
+            </w:r>
+          </w:p>
+        </w:tc>
+        <w:tc>
+          <w:tcPr>
+            <w:tcW w:w="900" w:type="dxa"/>
+          </w:tcPr>
+          <w:p>
+            <w:pPr>
+              <w:jc w:val="both"/>
+              <w:rPr>
+                <w:rFonts w:ascii="Times New Roman" w:hAnsi="Times New Roman" w:cs="Times New Roman"/>
+                <w:sz w:val="26"/>
+                <w:szCs w:val="26"/>
+              </w:rPr>
+            </w:pPr>
+            <w:r>
+              <w:rPr>
+                <w:rFonts w:ascii="Times New Roman" w:hAnsi="Times New Roman" w:cs="Times New Roman"/>
+                <w:sz w:val="26"/>
+                <w:szCs w:val="26"/>
+              </w:rPr>
+              <w:t>20</w:t>
             </w:r>
           </w:p>
         </w:tc>
@@ -9690,7 +10498,7 @@
                 <w:sz w:val="26"/>
                 <w:szCs w:val="26"/>
               </w:rPr>
-              <w:t>Hoàn thiện báo cáo</w:t>
+              <w:t>Tổng kết và đánh giá.</w:t>
             </w:r>
           </w:p>
         </w:tc>
@@ -9709,190 +10517,15 @@
                 <w:szCs w:val="26"/>
               </w:rPr>
             </w:pPr>
-            <w:r>
-              <w:rPr>
-                <w:rFonts w:ascii="Times New Roman" w:hAnsi="Times New Roman" w:cs="Times New Roman"/>
-                <w:sz w:val="26"/>
-                <w:szCs w:val="26"/>
-              </w:rPr>
-              <w:t>Gửi Thầy báo cáo góp ý cho nhóm</w:t>
-            </w:r>
-          </w:p>
-        </w:tc>
-      </w:tr>
-      <w:tr>
-        <w:tc>
-          <w:tcPr>
-            <w:tcW w:w="1548" w:type="dxa"/>
-          </w:tcPr>
-          <w:p>
-            <w:pPr>
-              <w:jc w:val="both"/>
-              <w:rPr>
-                <w:rFonts w:ascii="Times New Roman" w:hAnsi="Times New Roman" w:cs="Times New Roman"/>
-                <w:sz w:val="26"/>
-                <w:szCs w:val="26"/>
-              </w:rPr>
-            </w:pPr>
-            <w:r>
-              <w:rPr>
-                <w:rFonts w:ascii="Times New Roman" w:hAnsi="Times New Roman" w:cs="Times New Roman"/>
-                <w:sz w:val="26"/>
-                <w:szCs w:val="26"/>
-              </w:rPr>
-              <w:t>13/12 – 27/12</w:t>
-            </w:r>
-          </w:p>
-        </w:tc>
-        <w:tc>
-          <w:tcPr>
-            <w:tcW w:w="810" w:type="dxa"/>
-          </w:tcPr>
-          <w:p>
-            <w:pPr>
-              <w:jc w:val="both"/>
-              <w:rPr>
-                <w:rFonts w:ascii="Times New Roman" w:hAnsi="Times New Roman" w:cs="Times New Roman"/>
-                <w:sz w:val="26"/>
-                <w:szCs w:val="26"/>
-              </w:rPr>
-            </w:pPr>
-            <w:r>
-              <w:rPr>
-                <w:rFonts w:ascii="Times New Roman" w:hAnsi="Times New Roman" w:cs="Times New Roman"/>
-                <w:sz w:val="26"/>
-                <w:szCs w:val="26"/>
-              </w:rPr>
-              <w:t>2</w:t>
-            </w:r>
-          </w:p>
-        </w:tc>
-        <w:tc>
-          <w:tcPr>
-            <w:tcW w:w="4050" w:type="dxa"/>
-          </w:tcPr>
-          <w:p>
-            <w:pPr>
-              <w:spacing w:after="200" w:line="276" w:lineRule="auto"/>
-              <w:ind w:left="720"/>
-              <w:jc w:val="both"/>
-              <w:rPr>
-                <w:rFonts w:ascii="Times New Roman" w:hAnsi="Times New Roman" w:cs="Times New Roman"/>
-                <w:sz w:val="26"/>
-                <w:szCs w:val="26"/>
-              </w:rPr>
-            </w:pPr>
-            <w:r>
-              <w:rPr>
-                <w:rFonts w:ascii="Times New Roman" w:hAnsi="Times New Roman" w:cs="Times New Roman"/>
-                <w:sz w:val="26"/>
-                <w:szCs w:val="26"/>
-              </w:rPr>
-              <w:t>Hoàn thiện báo cáo và chương trình</w:t>
-            </w:r>
-          </w:p>
-        </w:tc>
-        <w:tc>
-          <w:tcPr>
-            <w:tcW w:w="3870" w:type="dxa"/>
-          </w:tcPr>
-          <w:p>
-            <w:pPr>
-              <w:spacing w:after="200" w:line="276" w:lineRule="auto"/>
-              <w:ind w:left="720"/>
-              <w:jc w:val="both"/>
-              <w:rPr>
-                <w:rFonts w:ascii="Times New Roman" w:hAnsi="Times New Roman" w:cs="Times New Roman"/>
-                <w:sz w:val="26"/>
-                <w:szCs w:val="26"/>
-              </w:rPr>
-            </w:pPr>
-          </w:p>
-        </w:tc>
-      </w:tr>
-      <w:tr>
-        <w:tc>
-          <w:tcPr>
-            <w:tcW w:w="1548" w:type="dxa"/>
-          </w:tcPr>
-          <w:p>
-            <w:pPr>
-              <w:jc w:val="both"/>
-              <w:rPr>
-                <w:rFonts w:ascii="Times New Roman" w:hAnsi="Times New Roman" w:cs="Times New Roman"/>
-                <w:sz w:val="26"/>
-                <w:szCs w:val="26"/>
-              </w:rPr>
-            </w:pPr>
-            <w:r>
-              <w:rPr>
-                <w:rFonts w:ascii="Times New Roman" w:hAnsi="Times New Roman" w:cs="Times New Roman"/>
-                <w:sz w:val="26"/>
-                <w:szCs w:val="26"/>
-              </w:rPr>
-              <w:t>Tổng</w:t>
-            </w:r>
-          </w:p>
-        </w:tc>
-        <w:tc>
-          <w:tcPr>
-            <w:tcW w:w="810" w:type="dxa"/>
-          </w:tcPr>
-          <w:p>
-            <w:pPr>
-              <w:jc w:val="both"/>
-              <w:rPr>
-                <w:rFonts w:ascii="Times New Roman" w:hAnsi="Times New Roman" w:cs="Times New Roman"/>
-                <w:sz w:val="26"/>
-                <w:szCs w:val="26"/>
-              </w:rPr>
-            </w:pPr>
-            <w:r>
-              <w:rPr>
-                <w:rFonts w:ascii="Times New Roman" w:hAnsi="Times New Roman" w:cs="Times New Roman"/>
-                <w:sz w:val="26"/>
-                <w:szCs w:val="26"/>
-              </w:rPr>
-              <w:t>18</w:t>
-            </w:r>
-          </w:p>
-        </w:tc>
-        <w:tc>
-          <w:tcPr>
-            <w:tcW w:w="4050" w:type="dxa"/>
-          </w:tcPr>
-          <w:p>
-            <w:pPr>
-              <w:spacing w:after="200" w:line="276" w:lineRule="auto"/>
-              <w:ind w:left="720"/>
-              <w:jc w:val="both"/>
-              <w:rPr>
-                <w:rFonts w:ascii="Times New Roman" w:hAnsi="Times New Roman" w:cs="Times New Roman"/>
-                <w:sz w:val="26"/>
-                <w:szCs w:val="26"/>
-              </w:rPr>
-            </w:pPr>
-          </w:p>
-        </w:tc>
-        <w:tc>
-          <w:tcPr>
-            <w:tcW w:w="3870" w:type="dxa"/>
-          </w:tcPr>
-          <w:p>
-            <w:pPr>
-              <w:spacing w:after="200" w:line="276" w:lineRule="auto"/>
-              <w:ind w:left="720"/>
-              <w:jc w:val="both"/>
-              <w:rPr>
-                <w:rFonts w:ascii="Times New Roman" w:hAnsi="Times New Roman" w:cs="Times New Roman"/>
-                <w:sz w:val="26"/>
-                <w:szCs w:val="26"/>
-              </w:rPr>
-            </w:pPr>
           </w:p>
         </w:tc>
       </w:tr>
     </w:tbl>
+    <w:p>
+      <w:pPr>
+        <w:jc w:val="both"/>
+      </w:pPr>
+    </w:p>
     <w:p>
       <w:pPr>
         <w:jc w:val="both"/>
@@ -9910,14 +10543,15 @@
           <w:rFonts w:ascii="Times New Roman" w:hAnsi="Times New Roman" w:cs="Times New Roman"/>
         </w:rPr>
       </w:pPr>
-      <w:bookmarkStart w:id="41" w:name="_Toc270602860"/>
-      <w:r>
-        <w:rPr>
-          <w:rFonts w:ascii="Times New Roman" w:hAnsi="Times New Roman" w:cs="Times New Roman"/>
-        </w:rPr>
+      <w:bookmarkStart w:id="40" w:name="_Toc270602860"/>
+      <w:r>
+        <w:rPr>
+          <w:rFonts w:ascii="Times New Roman" w:hAnsi="Times New Roman" w:cs="Times New Roman"/>
+        </w:rPr>
+        <w:lastRenderedPageBreak/>
         <w:t>Kết quả dự kiến:</w:t>
       </w:r>
-      <w:bookmarkEnd w:id="41"/>
+      <w:bookmarkEnd w:id="40"/>
     </w:p>
     <w:p>
       <w:pPr>
@@ -9978,148 +10612,47 @@
           <w:sz w:val="26"/>
           <w:szCs w:val="26"/>
         </w:rPr>
-        <w:t>Phân loại được tài liệu thuộc lĩnh vực khoa học máy tính dựa trên abtract mà module thu thập về (đã được định nghĩa trước trong khung phân loại).</w:t>
-      </w:r>
-    </w:p>
-    <w:p>
-      <w:pPr>
-        <w:jc w:val="both"/>
-        <w:rPr>
-          <w:rFonts w:ascii="Times New Roman" w:hAnsi="Times New Roman" w:cs="Times New Roman"/>
-          <w:sz w:val="26"/>
-          <w:szCs w:val="26"/>
-        </w:rPr>
-      </w:pPr>
-    </w:p>
-    <w:p>
-      <w:pPr>
-        <w:jc w:val="both"/>
-        <w:rPr>
-          <w:rFonts w:ascii="Times New Roman" w:hAnsi="Times New Roman" w:cs="Times New Roman"/>
-          <w:sz w:val="26"/>
-          <w:szCs w:val="26"/>
-        </w:rPr>
-      </w:pPr>
-    </w:p>
-    <w:p>
-      <w:pPr>
-        <w:jc w:val="both"/>
-        <w:rPr>
-          <w:rFonts w:ascii="Times New Roman" w:hAnsi="Times New Roman" w:cs="Times New Roman"/>
-          <w:sz w:val="26"/>
-          <w:szCs w:val="26"/>
-        </w:rPr>
-      </w:pPr>
-    </w:p>
-    <w:p>
-      <w:pPr>
-        <w:jc w:val="both"/>
-        <w:rPr>
-          <w:rFonts w:ascii="Times New Roman" w:hAnsi="Times New Roman" w:cs="Times New Roman"/>
-          <w:sz w:val="26"/>
-          <w:szCs w:val="26"/>
-        </w:rPr>
-      </w:pPr>
-    </w:p>
-    <w:p>
-      <w:pPr>
-        <w:jc w:val="both"/>
-        <w:rPr>
-          <w:rFonts w:ascii="Times New Roman" w:hAnsi="Times New Roman" w:cs="Times New Roman"/>
-          <w:sz w:val="26"/>
-          <w:szCs w:val="26"/>
-        </w:rPr>
-      </w:pPr>
-    </w:p>
-    <w:p>
-      <w:pPr>
-        <w:jc w:val="both"/>
-        <w:rPr>
-          <w:rFonts w:ascii="Times New Roman" w:hAnsi="Times New Roman" w:cs="Times New Roman"/>
-          <w:sz w:val="26"/>
-          <w:szCs w:val="26"/>
-        </w:rPr>
-      </w:pPr>
-    </w:p>
-    <w:p>
-      <w:pPr>
-        <w:jc w:val="both"/>
-        <w:rPr>
-          <w:rFonts w:ascii="Times New Roman" w:hAnsi="Times New Roman" w:cs="Times New Roman"/>
-          <w:sz w:val="26"/>
-          <w:szCs w:val="26"/>
-        </w:rPr>
-      </w:pPr>
-    </w:p>
-    <w:p>
-      <w:pPr>
-        <w:jc w:val="both"/>
-        <w:rPr>
-          <w:rFonts w:ascii="Times New Roman" w:hAnsi="Times New Roman" w:cs="Times New Roman"/>
-          <w:sz w:val="26"/>
-          <w:szCs w:val="26"/>
-        </w:rPr>
-      </w:pPr>
-    </w:p>
-    <w:p>
-      <w:pPr>
-        <w:jc w:val="both"/>
-        <w:rPr>
-          <w:rFonts w:ascii="Times New Roman" w:hAnsi="Times New Roman" w:cs="Times New Roman"/>
-          <w:sz w:val="26"/>
-          <w:szCs w:val="26"/>
-        </w:rPr>
-      </w:pPr>
-    </w:p>
-    <w:p>
-      <w:pPr>
-        <w:jc w:val="both"/>
-        <w:rPr>
-          <w:rFonts w:ascii="Times New Roman" w:hAnsi="Times New Roman" w:cs="Times New Roman"/>
-          <w:sz w:val="26"/>
-          <w:szCs w:val="26"/>
-        </w:rPr>
-      </w:pPr>
-    </w:p>
-    <w:p>
-      <w:pPr>
-        <w:jc w:val="both"/>
-        <w:rPr>
-          <w:rFonts w:ascii="Times New Roman" w:hAnsi="Times New Roman" w:cs="Times New Roman"/>
-          <w:sz w:val="26"/>
-          <w:szCs w:val="26"/>
-        </w:rPr>
-      </w:pPr>
-    </w:p>
-    <w:p>
-      <w:pPr>
-        <w:jc w:val="both"/>
-        <w:rPr>
-          <w:rFonts w:ascii="Times New Roman" w:hAnsi="Times New Roman" w:cs="Times New Roman"/>
-          <w:sz w:val="26"/>
-          <w:szCs w:val="26"/>
-        </w:rPr>
-      </w:pPr>
-    </w:p>
-    <w:p>
-      <w:pPr>
-        <w:jc w:val="both"/>
-        <w:rPr>
-          <w:rFonts w:ascii="Times New Roman" w:hAnsi="Times New Roman" w:cs="Times New Roman"/>
-          <w:sz w:val="26"/>
-          <w:szCs w:val="26"/>
-        </w:rPr>
-      </w:pPr>
-    </w:p>
-    <w:p>
-      <w:pPr>
-        <w:jc w:val="both"/>
-        <w:rPr>
-          <w:rFonts w:ascii="Times New Roman" w:hAnsi="Times New Roman" w:cs="Times New Roman"/>
-          <w:sz w:val="26"/>
-          <w:szCs w:val="26"/>
-        </w:rPr>
-      </w:pPr>
+        <w:t>Cập nhật dữ liệu được từ cơ sở dữ liệu chỉ mục DBLP.</w:t>
+      </w:r>
+    </w:p>
+    <w:p>
+      <w:pPr>
+        <w:pStyle w:val="ListParagraph"/>
+        <w:numPr>
+          <w:ilvl w:val="0"/>
+          <w:numId w:val="10"/>
+        </w:numPr>
+        <w:jc w:val="both"/>
+        <w:rPr>
+          <w:rFonts w:ascii="Times New Roman" w:hAnsi="Times New Roman" w:cs="Times New Roman"/>
+          <w:sz w:val="26"/>
+          <w:szCs w:val="26"/>
+        </w:rPr>
+      </w:pPr>
+      <w:r>
+        <w:rPr>
+          <w:rFonts w:ascii="Times New Roman" w:hAnsi="Times New Roman" w:cs="Times New Roman"/>
+          <w:sz w:val="26"/>
+          <w:szCs w:val="26"/>
+        </w:rPr>
+        <w:t>Phân loại được tài liệu thuộc lĩnh vực khoa học máy tính dựa trên abtract</w:t>
+      </w:r>
+      <w:r>
+        <w:rPr>
+          <w:rFonts w:ascii="Times New Roman" w:hAnsi="Times New Roman" w:cs="Times New Roman"/>
+          <w:sz w:val="26"/>
+          <w:szCs w:val="26"/>
+        </w:rPr>
+        <w:t xml:space="preserve"> hoặc title</w:t>
+      </w:r>
+      <w:r>
+        <w:rPr>
+          <w:rFonts w:ascii="Times New Roman" w:hAnsi="Times New Roman" w:cs="Times New Roman"/>
+          <w:sz w:val="26"/>
+          <w:szCs w:val="26"/>
+        </w:rPr>
+        <w:t xml:space="preserve"> mà module thu thập về (đã được định nghĩa trước trong khung phân loại).</w:t>
+      </w:r>
     </w:p>
     <w:p>
       <w:pPr>
@@ -10135,7 +10668,7 @@
           <w:szCs w:val="26"/>
         </w:rPr>
       </w:pPr>
-      <w:bookmarkStart w:id="42" w:name="_Toc270602861"/>
+      <w:bookmarkStart w:id="41" w:name="_Toc270602861"/>
       <w:r>
         <w:rPr>
           <w:rFonts w:ascii="Times New Roman" w:hAnsi="Times New Roman"/>
@@ -10144,7 +10677,7 @@
         </w:rPr>
         <w:t>Các tài liệu tham khảo chính dự kiến:</w:t>
       </w:r>
-      <w:bookmarkEnd w:id="42"/>
+      <w:bookmarkEnd w:id="41"/>
     </w:p>
     <w:p>
       <w:pPr>
@@ -10351,26 +10884,28 @@
         <w:jc w:val="both"/>
         <w:rPr>
           <w:rFonts w:ascii="Times New Roman" w:hAnsi="Times New Roman" w:cs="Times New Roman"/>
-          <w:sz w:val="26"/>
-          <w:szCs w:val="26"/>
-        </w:rPr>
-      </w:pPr>
-      <w:r>
-        <w:rPr>
-          <w:rFonts w:ascii="Times New Roman" w:hAnsi="Times New Roman" w:cs="Times New Roman"/>
-          <w:sz w:val="26"/>
-          <w:szCs w:val="26"/>
-        </w:rPr>
-        <w:t xml:space="preserve">[7] Gui-Rong Xue. Dikan Xing. Qiang Yang.Yong Yu Deep. </w:t>
-      </w:r>
-      <w:r>
-        <w:rPr>
-          <w:rFonts w:ascii="Times New Roman" w:hAnsi="Times New Roman" w:cs="Times New Roman"/>
           <w:i/>
           <w:iCs/>
           <w:sz w:val="26"/>
           <w:szCs w:val="26"/>
         </w:rPr>
+      </w:pPr>
+      <w:r>
+        <w:rPr>
+          <w:rFonts w:ascii="Times New Roman" w:hAnsi="Times New Roman" w:cs="Times New Roman"/>
+          <w:sz w:val="26"/>
+          <w:szCs w:val="26"/>
+        </w:rPr>
+        <w:t xml:space="preserve">[7] Gui-Rong Xue. Dikan Xing. Qiang Yang.Yong Yu Deep. </w:t>
+      </w:r>
+      <w:r>
+        <w:rPr>
+          <w:rFonts w:ascii="Times New Roman" w:hAnsi="Times New Roman" w:cs="Times New Roman"/>
+          <w:i/>
+          <w:iCs/>
+          <w:sz w:val="26"/>
+          <w:szCs w:val="26"/>
+        </w:rPr>
         <w:t xml:space="preserve">Classification in Large-scale Text Hierarchies </w:t>
       </w:r>
     </w:p>
@@ -10379,13 +10914,122 @@
         <w:jc w:val="both"/>
         <w:rPr>
           <w:rFonts w:ascii="Times New Roman" w:hAnsi="Times New Roman" w:cs="Times New Roman"/>
+          <w:iCs/>
+          <w:sz w:val="26"/>
+          <w:szCs w:val="26"/>
+        </w:rPr>
+      </w:pPr>
+      <w:r>
+        <w:rPr>
+          <w:rFonts w:ascii="Times New Roman" w:hAnsi="Times New Roman" w:cs="Times New Roman"/>
+          <w:iCs/>
+          <w:sz w:val="26"/>
+          <w:szCs w:val="26"/>
+        </w:rPr>
+        <w:t xml:space="preserve">[8] </w:t>
+      </w:r>
+      <w:r>
+        <w:rPr>
+          <w:rFonts w:ascii="Times New Roman" w:hAnsi="Times New Roman" w:cs="Times New Roman"/>
+          <w:sz w:val="26"/>
+          <w:szCs w:val="26"/>
+        </w:rPr>
+        <w:t>PhilipFisher-Ogden</w:t>
+      </w:r>
+      <w:r>
+        <w:t xml:space="preserve"> </w:t>
+      </w:r>
+      <w:r>
+        <w:rPr>
+          <w:rFonts w:ascii="Times New Roman" w:hAnsi="Times New Roman" w:cs="Times New Roman"/>
+          <w:iCs/>
+          <w:sz w:val="26"/>
+          <w:szCs w:val="26"/>
+        </w:rPr>
+        <w:t>Chương trình</w:t>
+      </w:r>
+      <w:r>
+        <w:rPr>
+          <w:rFonts w:ascii="Times New Roman" w:hAnsi="Times New Roman" w:cs="Times New Roman"/>
+          <w:iCs/>
+          <w:sz w:val="26"/>
+          <w:szCs w:val="26"/>
+        </w:rPr>
+        <w:t xml:space="preserve"> </w:t>
+      </w:r>
+      <w:r>
+        <w:rPr>
+          <w:rFonts w:ascii="Times New Roman" w:hAnsi="Times New Roman" w:cs="Times New Roman"/>
+          <w:iCs/>
+          <w:sz w:val="26"/>
+          <w:szCs w:val="26"/>
+        </w:rPr>
+        <w:t xml:space="preserve">Expert Finder System for </w:t>
+      </w:r>
+      <w:hyperlink r:id="rId25" w:history="1">
+        <w:r>
+          <w:rPr>
+            <w:rFonts w:ascii="Times New Roman" w:hAnsi="Times New Roman" w:cs="Times New Roman"/>
+            <w:iCs/>
+            <w:sz w:val="26"/>
+            <w:szCs w:val="26"/>
+          </w:rPr>
+          <w:t>DBLP</w:t>
+        </w:r>
+      </w:hyperlink>
+      <w:r>
+        <w:rPr>
+          <w:rFonts w:ascii="Times New Roman" w:hAnsi="Times New Roman" w:cs="Times New Roman"/>
+          <w:iCs/>
+          <w:sz w:val="26"/>
+          <w:szCs w:val="26"/>
+        </w:rPr>
+        <w:t xml:space="preserve"> </w:t>
+      </w:r>
+      <w:hyperlink r:id="rId26" w:history="1">
+        <w:r>
+          <w:rPr>
+            <w:rStyle w:val="Hyperlink"/>
+            <w:rFonts w:ascii="Times New Roman" w:hAnsi="Times New Roman" w:cs="Times New Roman"/>
+            <w:iCs/>
+            <w:sz w:val="26"/>
+            <w:szCs w:val="26"/>
+          </w:rPr>
+          <w:t>http://code.google.com/p/dblp-expert-finder/</w:t>
+        </w:r>
+      </w:hyperlink>
+      <w:r>
+        <w:rPr>
+          <w:rFonts w:ascii="Times New Roman" w:hAnsi="Times New Roman" w:cs="Times New Roman"/>
+          <w:iCs/>
+          <w:sz w:val="26"/>
+          <w:szCs w:val="26"/>
+        </w:rPr>
+        <w:t xml:space="preserve"> </w:t>
+      </w:r>
+    </w:p>
+    <w:p>
+      <w:pPr>
+        <w:jc w:val="both"/>
+        <w:rPr>
+          <w:rFonts w:ascii="Times New Roman" w:hAnsi="Times New Roman" w:cs="Times New Roman"/>
+          <w:sz w:val="26"/>
+          <w:szCs w:val="26"/>
+        </w:rPr>
+      </w:pPr>
+    </w:p>
+    <w:p>
+      <w:pPr>
+        <w:jc w:val="both"/>
+        <w:rPr>
+          <w:rFonts w:ascii="Times New Roman" w:hAnsi="Times New Roman" w:cs="Times New Roman"/>
           <w:sz w:val="26"/>
           <w:szCs w:val="26"/>
         </w:rPr>
       </w:pPr>
     </w:p>
     <w:sectPr>
-      <w:footerReference w:type="default" r:id="rId23"/>
+      <w:footerReference w:type="default" r:id="rId27"/>
       <w:pgSz w:w="12240" w:h="15840" w:code="1"/>
       <w:pgMar w:top="1440" w:right="1440" w:bottom="1440" w:left="1440" w:header="720" w:footer="720" w:gutter="0"/>
       <w:cols w:space="720"/>
@@ -10450,7 +11094,7 @@
             <w:rPr>
               <w:noProof/>
             </w:rPr>
-            <w:t>2</w:t>
+            <w:t>1</w:t>
           </w:r>
         </w:fldSimple>
         <w:r>
@@ -10577,14 +11221,105 @@
       <w:r>
         <w:t xml:space="preserve"> </w:t>
       </w:r>
+      <w:hyperlink r:id="rId3" w:history="1">
+        <w:r>
+          <w:rPr>
+            <w:rStyle w:val="Hyperlink"/>
+          </w:rPr>
+          <w:t>http://dblp.mpi-inf.mpg.de/dblp-mirror/index.php</w:t>
+        </w:r>
+      </w:hyperlink>
+    </w:p>
+  </w:footnote>
+  <w:footnote w:id="6">
+    <w:p>
+      <w:pPr>
+        <w:pStyle w:val="FootnoteText"/>
+      </w:pPr>
+      <w:r>
+        <w:rPr>
+          <w:rStyle w:val="FootnoteReference"/>
+        </w:rPr>
+        <w:footnoteRef/>
+      </w:r>
+      <w:r>
+        <w:t xml:space="preserve"> </w:t>
+      </w:r>
+      <w:hyperlink r:id="rId4" w:history="1">
+        <w:r>
+          <w:rPr>
+            <w:rStyle w:val="Hyperlink"/>
+          </w:rPr>
+          <w:t>http://www.acm.org/about/class/ccs98-html</w:t>
+        </w:r>
+      </w:hyperlink>
+    </w:p>
+    <w:p>
+      <w:pPr>
+        <w:pStyle w:val="FootnoteText"/>
+      </w:pPr>
+    </w:p>
+  </w:footnote>
+  <w:footnote w:id="7">
+    <w:p>
+      <w:pPr>
+        <w:pStyle w:val="FootnoteText"/>
+      </w:pPr>
+      <w:r>
+        <w:rPr>
+          <w:rStyle w:val="FootnoteReference"/>
+        </w:rPr>
+        <w:footnoteRef/>
+      </w:r>
+      <w:r>
+        <w:t xml:space="preserve"> </w:t>
+      </w:r>
       <w:r>
         <w:t>http://en.wikipedia.org/wiki/Computer_science</w:t>
       </w:r>
     </w:p>
+  </w:footnote>
+  <w:footnote w:id="8">
     <w:p>
       <w:pPr>
         <w:pStyle w:val="FootnoteText"/>
       </w:pPr>
+      <w:r>
+        <w:rPr>
+          <w:rStyle w:val="FootnoteReference"/>
+        </w:rPr>
+        <w:footnoteRef/>
+      </w:r>
+      <w:r>
+        <w:t xml:space="preserve"> </w:t>
+      </w:r>
+      <w:r>
+        <w:t>http://jabref.sourceforge.net/</w:t>
+      </w:r>
+    </w:p>
+  </w:footnote>
+  <w:footnote w:id="9">
+    <w:p>
+      <w:pPr>
+        <w:pStyle w:val="FootnoteText"/>
+      </w:pPr>
+      <w:r>
+        <w:rPr>
+          <w:rStyle w:val="FootnoteReference"/>
+        </w:rPr>
+        <w:footnoteRef/>
+      </w:r>
+      <w:r>
+        <w:t xml:space="preserve"> </w:t>
+      </w:r>
+      <w:r>
+        <w:rPr>
+          <w:rFonts w:ascii="Times New Roman" w:hAnsi="Times New Roman"/>
+          <w:sz w:val="26"/>
+          <w:szCs w:val="26"/>
+        </w:rPr>
+        <w:t>http://ieeexplore.ieee.org/xpl/booksBySubjectCategory.jsp</w:t>
+      </w:r>
     </w:p>
   </w:footnote>
 </w:footnotes>
@@ -13040,7 +13775,6 @@
   <w:style w:type="character" w:default="1" w:styleId="DefaultParagraphFont">
     <w:name w:val="Default Paragraph Font"/>
     <w:uiPriority w:val="1"/>
-    <w:semiHidden/>
     <w:unhideWhenUsed/>
   </w:style>
   <w:style w:type="table" w:default="1" w:styleId="TableNormal">
@@ -13567,7 +14301,7 @@
 </file>
 
 <file path=customXml/itemProps1.xml><?xml version="1.0" encoding="utf-8"?>
-<ds:datastoreItem xmlns:ds="http://schemas.openxmlformats.org/officeDocument/2006/customXml" ds:itemID="{9F80A753-1E62-420E-A74C-7CE006A72248}">
+<ds:datastoreItem xmlns:ds="http://schemas.openxmlformats.org/officeDocument/2006/customXml" ds:itemID="{B6E5DF7D-B5C8-4769-8461-13860CB4A8F6}">
   <ds:schemaRefs>
     <ds:schemaRef ds:uri="http://schemas.openxmlformats.org/officeDocument/2006/bibliography"/>
   </ds:schemaRefs>

</xml_diff>

<commit_message>
thêm phần Citeseer và jabref
</commit_message>
<xml_diff>
--- a/Outline thesis/De cuong/De Cuong_ 31_8.docx
+++ b/Outline thesis/De cuong/De Cuong_ 31_8.docx
@@ -4916,7 +4916,418 @@
           <w:sz w:val="26"/>
           <w:szCs w:val="26"/>
         </w:rPr>
-        <w:t>Là một thư viện số mà tài liệu được thư viện cung cấp chủ yếu là về lĩnh vực máy tính. Thư viện số này dùng hệ thống Autonomous Citation Indexing (ACI) để đánh chỉ mục và tìm kiếm tài liệu từ đó tạo cơ sở để người dùng có thể tìm kiếm được các bài báo. Khi ng</w:t>
+        <w:t xml:space="preserve">Là một thư viện số mà tài liệu được thư viện cung cấp chủ yếu là về lĩnh vực máy tính. </w:t>
+      </w:r>
+    </w:p>
+    <w:p>
+      <w:pPr>
+        <w:ind w:firstLine="360"/>
+        <w:jc w:val="both"/>
+        <w:rPr>
+          <w:rFonts w:ascii="Times New Roman" w:hAnsi="Times New Roman" w:cs="Times New Roman"/>
+          <w:sz w:val="26"/>
+          <w:szCs w:val="26"/>
+        </w:rPr>
+      </w:pPr>
+      <w:r>
+        <w:rPr>
+          <w:rFonts w:ascii="Times New Roman" w:hAnsi="Times New Roman" w:cs="Times New Roman"/>
+          <w:sz w:val="26"/>
+          <w:szCs w:val="26"/>
+        </w:rPr>
+        <w:t xml:space="preserve">Thư viện số này dùng hệ thống Autonomous Citation Indexing (ACI) để đánh chỉ mục và tìm kiếm tài liệu từ đó tạo cơ sở để người dùng có thể tìm kiếm được các bài báo. </w:t>
+      </w:r>
+      <w:r>
+        <w:rPr>
+          <w:rFonts w:ascii="Times New Roman" w:hAnsi="Times New Roman" w:cs="Times New Roman"/>
+          <w:sz w:val="26"/>
+          <w:szCs w:val="26"/>
+        </w:rPr>
+        <w:t>ACI đánh dấu các trích dẫn của bài báo dựa vào một số đặc trưng và một vài thuật toán.</w:t>
+      </w:r>
+    </w:p>
+    <w:p>
+      <w:pPr>
+        <w:ind w:firstLine="360"/>
+        <w:jc w:val="both"/>
+        <w:rPr>
+          <w:rFonts w:ascii="Times New Roman" w:hAnsi="Times New Roman" w:cs="Times New Roman"/>
+          <w:sz w:val="26"/>
+          <w:szCs w:val="26"/>
+        </w:rPr>
+      </w:pPr>
+      <w:r>
+        <w:rPr>
+          <w:rFonts w:ascii="Times New Roman" w:hAnsi="Times New Roman" w:cs="Times New Roman"/>
+          <w:sz w:val="26"/>
+          <w:szCs w:val="26"/>
+        </w:rPr>
+        <w:t>Ví dụ như: Tr</w:t>
+      </w:r>
+      <w:r>
+        <w:rPr>
+          <w:rFonts w:ascii="Times New Roman" w:hAnsi="Times New Roman" w:cs="Times New Roman"/>
+          <w:sz w:val="26"/>
+          <w:szCs w:val="26"/>
+        </w:rPr>
+        <w:t xml:space="preserve">ong một bài báo thì thông tin tác giả hầu như là tiếp theo sau phần tiêu đề của bài báo. Citeseer còn sử dụng database về tên tác giả, tên tổ chức… Để so khớp và rút thông tin. </w:t>
+      </w:r>
+    </w:p>
+    <w:p>
+      <w:pPr>
+        <w:ind w:firstLine="360"/>
+        <w:jc w:val="both"/>
+        <w:rPr>
+          <w:rFonts w:ascii="Times New Roman" w:hAnsi="Times New Roman" w:cs="Times New Roman"/>
+          <w:sz w:val="26"/>
+          <w:szCs w:val="26"/>
+        </w:rPr>
+      </w:pPr>
+      <w:r>
+        <w:rPr>
+          <w:rFonts w:ascii="Times New Roman" w:hAnsi="Times New Roman" w:cs="Times New Roman"/>
+          <w:sz w:val="26"/>
+          <w:szCs w:val="26"/>
+        </w:rPr>
+        <w:t>Ngoài ra bài báo Digital librar</w:t>
+      </w:r>
+      <w:r>
+        <w:rPr>
+          <w:rFonts w:ascii="Times New Roman" w:hAnsi="Times New Roman" w:cs="Times New Roman"/>
+          <w:sz w:val="26"/>
+          <w:szCs w:val="26"/>
+        </w:rPr>
+        <w:t>ies and autonomous citation Indexing, tác giả đã nói bốn phương pháp nhận dạng nhóm các trích dẫn của bài báo.</w:t>
+      </w:r>
+    </w:p>
+    <w:p>
+      <w:pPr>
+        <w:pStyle w:val="ListParagraph"/>
+        <w:numPr>
+          <w:ilvl w:val="0"/>
+          <w:numId w:val="5"/>
+        </w:numPr>
+        <w:jc w:val="both"/>
+        <w:rPr>
+          <w:rFonts w:ascii="Times New Roman" w:hAnsi="Times New Roman" w:cs="Times New Roman"/>
+          <w:sz w:val="26"/>
+          <w:szCs w:val="26"/>
+        </w:rPr>
+      </w:pPr>
+      <w:r>
+        <w:rPr>
+          <w:rFonts w:ascii="Times New Roman" w:hAnsi="Times New Roman" w:cs="Times New Roman"/>
+          <w:sz w:val="26"/>
+          <w:szCs w:val="26"/>
+        </w:rPr>
+        <w:t>String distance or edit distance (khoảng cách chuỗi)</w:t>
+      </w:r>
+    </w:p>
+    <w:p>
+      <w:pPr>
+        <w:pStyle w:val="ListParagraph"/>
+        <w:numPr>
+          <w:ilvl w:val="0"/>
+          <w:numId w:val="5"/>
+        </w:numPr>
+        <w:jc w:val="both"/>
+        <w:rPr>
+          <w:rFonts w:ascii="Times New Roman" w:hAnsi="Times New Roman" w:cs="Times New Roman"/>
+          <w:sz w:val="26"/>
+          <w:szCs w:val="26"/>
+        </w:rPr>
+      </w:pPr>
+      <w:r>
+        <w:rPr>
+          <w:rFonts w:ascii="Times New Roman" w:hAnsi="Times New Roman" w:cs="Times New Roman"/>
+          <w:sz w:val="26"/>
+          <w:szCs w:val="26"/>
+        </w:rPr>
+        <w:t>Word frequency and word occurrence (phương pháp dựa vào tuần suất xuất hiện của từ trong văn bản).</w:t>
+      </w:r>
+    </w:p>
+    <w:p>
+      <w:pPr>
+        <w:pStyle w:val="ListParagraph"/>
+        <w:numPr>
+          <w:ilvl w:val="0"/>
+          <w:numId w:val="5"/>
+        </w:numPr>
+        <w:jc w:val="both"/>
+        <w:rPr>
+          <w:rFonts w:ascii="Times New Roman" w:hAnsi="Times New Roman" w:cs="Times New Roman"/>
+          <w:sz w:val="26"/>
+          <w:szCs w:val="26"/>
+        </w:rPr>
+      </w:pPr>
+      <w:r>
+        <w:rPr>
+          <w:rFonts w:ascii="Times New Roman" w:hAnsi="Times New Roman" w:cs="Times New Roman"/>
+          <w:sz w:val="26"/>
+          <w:szCs w:val="26"/>
+        </w:rPr>
+        <w:lastRenderedPageBreak/>
+        <w:t xml:space="preserve">Knowledge about subfields or the structure </w:t>
+      </w:r>
+      <w:r>
+        <w:rPr>
+          <w:rFonts w:ascii="Times New Roman" w:hAnsi="Times New Roman" w:cs="Times New Roman"/>
+          <w:sz w:val="26"/>
+          <w:szCs w:val="26"/>
+        </w:rPr>
+        <w:t xml:space="preserve">(tri thức về phần con </w:t>
+      </w:r>
+      <w:r>
+        <w:rPr>
+          <w:rFonts w:ascii="Times New Roman" w:hAnsi="Times New Roman" w:cs="Times New Roman"/>
+          <w:sz w:val="26"/>
+          <w:szCs w:val="26"/>
+        </w:rPr>
+        <w:t>hoặc</w:t>
+      </w:r>
+      <w:r>
+        <w:rPr>
+          <w:rFonts w:ascii="Times New Roman" w:hAnsi="Times New Roman" w:cs="Times New Roman"/>
+          <w:sz w:val="26"/>
+          <w:szCs w:val="26"/>
+        </w:rPr>
+        <w:t xml:space="preserve"> cấu trúc).</w:t>
+      </w:r>
+      <w:r>
+        <w:rPr>
+          <w:rFonts w:ascii="Times New Roman" w:hAnsi="Times New Roman" w:cs="Times New Roman"/>
+          <w:sz w:val="26"/>
+          <w:szCs w:val="26"/>
+        </w:rPr>
+        <w:t xml:space="preserve"> Trong trường hợp là các trích dẫn, subfields như tên tác giả, tiêu đề, năm công bố, …</w:t>
+      </w:r>
+    </w:p>
+    <w:p>
+      <w:pPr>
+        <w:pStyle w:val="ListParagraph"/>
+        <w:numPr>
+          <w:ilvl w:val="0"/>
+          <w:numId w:val="5"/>
+        </w:numPr>
+        <w:jc w:val="both"/>
+        <w:rPr>
+          <w:rFonts w:ascii="Times New Roman" w:hAnsi="Times New Roman" w:cs="Times New Roman"/>
+          <w:color w:val="FF0000"/>
+          <w:sz w:val="26"/>
+          <w:szCs w:val="26"/>
+        </w:rPr>
+      </w:pPr>
+      <w:bookmarkStart w:id="20" w:name="OLE_LINK17"/>
+      <w:bookmarkStart w:id="21" w:name="OLE_LINK18"/>
+      <w:r>
+        <w:rPr>
+          <w:rFonts w:ascii="Times New Roman" w:hAnsi="Times New Roman" w:cs="Times New Roman"/>
+          <w:color w:val="FF0000"/>
+          <w:sz w:val="26"/>
+          <w:szCs w:val="26"/>
+        </w:rPr>
+        <w:t xml:space="preserve">Probabilistic model </w:t>
+      </w:r>
+      <w:bookmarkEnd w:id="20"/>
+      <w:bookmarkEnd w:id="21"/>
+      <w:r>
+        <w:rPr>
+          <w:rFonts w:ascii="Times New Roman" w:hAnsi="Times New Roman" w:cs="Times New Roman"/>
+          <w:color w:val="FF0000"/>
+          <w:sz w:val="26"/>
+          <w:szCs w:val="26"/>
+        </w:rPr>
+        <w:t>(mô hình xác xuất.)</w:t>
+      </w:r>
+      <w:r>
+        <w:rPr>
+          <w:rFonts w:ascii="Times New Roman" w:hAnsi="Times New Roman" w:cs="Times New Roman"/>
+          <w:color w:val="FF0000"/>
+          <w:sz w:val="26"/>
+          <w:szCs w:val="26"/>
+        </w:rPr>
+        <w:t xml:space="preserve"> </w:t>
+      </w:r>
+      <w:r>
+        <w:rPr>
+          <w:rFonts w:ascii="Times New Roman" w:hAnsi="Times New Roman" w:cs="Times New Roman"/>
+          <w:color w:val="FF0000"/>
+          <w:sz w:val="26"/>
+          <w:szCs w:val="26"/>
+        </w:rPr>
+        <w:t>mô hình rút thông tin trong bài báo. (</w:t>
+      </w:r>
+      <w:r>
+        <w:rPr>
+          <w:rFonts w:ascii="Times New Roman" w:hAnsi="Times New Roman" w:cs="Times New Roman"/>
+          <w:color w:val="FF0000"/>
+          <w:sz w:val="26"/>
+          <w:szCs w:val="26"/>
+        </w:rPr>
+        <w:t>A</w:t>
+      </w:r>
+      <w:r>
+        <w:rPr>
+          <w:rFonts w:ascii="Times New Roman" w:hAnsi="Times New Roman" w:cs="Times New Roman"/>
+          <w:color w:val="FF0000"/>
+          <w:sz w:val="26"/>
+          <w:szCs w:val="26"/>
+        </w:rPr>
+        <w:t xml:space="preserve"> </w:t>
+      </w:r>
+      <w:r>
+        <w:rPr>
+          <w:rFonts w:ascii="Times New Roman" w:hAnsi="Times New Roman" w:cs="Times New Roman"/>
+          <w:color w:val="FF0000"/>
+          <w:sz w:val="26"/>
+          <w:szCs w:val="26"/>
+        </w:rPr>
+        <w:t>Probabilistic</w:t>
+      </w:r>
+      <w:r>
+        <w:rPr>
+          <w:rFonts w:ascii="Times New Roman" w:hAnsi="Times New Roman" w:cs="Times New Roman"/>
+          <w:color w:val="FF0000"/>
+          <w:sz w:val="26"/>
+          <w:szCs w:val="26"/>
+        </w:rPr>
+        <w:t xml:space="preserve"> </w:t>
+      </w:r>
+      <w:r>
+        <w:rPr>
+          <w:rFonts w:ascii="Times New Roman" w:hAnsi="Times New Roman" w:cs="Times New Roman"/>
+          <w:color w:val="FF0000"/>
+          <w:sz w:val="26"/>
+          <w:szCs w:val="26"/>
+        </w:rPr>
+        <w:t>Model</w:t>
+      </w:r>
+      <w:r>
+        <w:rPr>
+          <w:rFonts w:ascii="Times New Roman" w:hAnsi="Times New Roman" w:cs="Times New Roman"/>
+          <w:color w:val="FF0000"/>
+          <w:sz w:val="26"/>
+          <w:szCs w:val="26"/>
+        </w:rPr>
+        <w:t xml:space="preserve"> </w:t>
+      </w:r>
+      <w:r>
+        <w:rPr>
+          <w:rFonts w:ascii="Times New Roman" w:hAnsi="Times New Roman" w:cs="Times New Roman"/>
+          <w:color w:val="FF0000"/>
+          <w:sz w:val="26"/>
+          <w:szCs w:val="26"/>
+        </w:rPr>
+        <w:t>of</w:t>
+      </w:r>
+      <w:r>
+        <w:rPr>
+          <w:rFonts w:ascii="Times New Roman" w:hAnsi="Times New Roman" w:cs="Times New Roman"/>
+          <w:color w:val="FF0000"/>
+          <w:sz w:val="26"/>
+          <w:szCs w:val="26"/>
+        </w:rPr>
+        <w:t xml:space="preserve"> </w:t>
+      </w:r>
+      <w:r>
+        <w:rPr>
+          <w:rFonts w:ascii="Times New Roman" w:hAnsi="Times New Roman" w:cs="Times New Roman"/>
+          <w:color w:val="FF0000"/>
+          <w:sz w:val="26"/>
+          <w:szCs w:val="26"/>
+        </w:rPr>
+        <w:t>Redundancy</w:t>
+      </w:r>
+      <w:r>
+        <w:rPr>
+          <w:rFonts w:ascii="Times New Roman" w:hAnsi="Times New Roman" w:cs="Times New Roman"/>
+          <w:color w:val="FF0000"/>
+          <w:sz w:val="26"/>
+          <w:szCs w:val="26"/>
+        </w:rPr>
+        <w:t xml:space="preserve"> </w:t>
+      </w:r>
+      <w:r>
+        <w:rPr>
+          <w:rFonts w:ascii="Times New Roman" w:hAnsi="Times New Roman" w:cs="Times New Roman"/>
+          <w:color w:val="FF0000"/>
+          <w:sz w:val="26"/>
+          <w:szCs w:val="26"/>
+        </w:rPr>
+        <w:t>in</w:t>
+      </w:r>
+      <w:r>
+        <w:rPr>
+          <w:rFonts w:ascii="Times New Roman" w:hAnsi="Times New Roman" w:cs="Times New Roman"/>
+          <w:color w:val="FF0000"/>
+          <w:sz w:val="26"/>
+          <w:szCs w:val="26"/>
+        </w:rPr>
+        <w:t xml:space="preserve"> </w:t>
+      </w:r>
+      <w:r>
+        <w:rPr>
+          <w:rFonts w:ascii="Times New Roman" w:hAnsi="Times New Roman" w:cs="Times New Roman"/>
+          <w:color w:val="FF0000"/>
+          <w:sz w:val="26"/>
+          <w:szCs w:val="26"/>
+        </w:rPr>
+        <w:t>Information</w:t>
+      </w:r>
+      <w:r>
+        <w:rPr>
+          <w:rFonts w:ascii="Times New Roman" w:hAnsi="Times New Roman" w:cs="Times New Roman"/>
+          <w:color w:val="FF0000"/>
+          <w:sz w:val="26"/>
+          <w:szCs w:val="26"/>
+        </w:rPr>
+        <w:t xml:space="preserve"> </w:t>
+      </w:r>
+      <w:r>
+        <w:rPr>
+          <w:rFonts w:ascii="Times New Roman" w:hAnsi="Times New Roman" w:cs="Times New Roman"/>
+          <w:color w:val="FF0000"/>
+          <w:sz w:val="26"/>
+          <w:szCs w:val="26"/>
+        </w:rPr>
+        <w:t>Extraction</w:t>
+      </w:r>
+      <w:r>
+        <w:rPr>
+          <w:rFonts w:ascii="Times New Roman" w:hAnsi="Times New Roman" w:cs="Times New Roman"/>
+          <w:color w:val="FF0000"/>
+          <w:sz w:val="26"/>
+          <w:szCs w:val="26"/>
+        </w:rPr>
+        <w:t>.</w:t>
+      </w:r>
+      <w:r>
+        <w:rPr>
+          <w:rFonts w:ascii="Times New Roman" w:hAnsi="Times New Roman" w:cs="Times New Roman"/>
+          <w:color w:val="FF0000"/>
+          <w:sz w:val="26"/>
+          <w:szCs w:val="26"/>
+        </w:rPr>
+        <w:t>)</w:t>
+      </w:r>
+    </w:p>
+    <w:p>
+      <w:pPr>
+        <w:ind w:firstLine="360"/>
+        <w:jc w:val="both"/>
+        <w:rPr>
+          <w:rFonts w:ascii="Times New Roman" w:hAnsi="Times New Roman" w:cs="Times New Roman"/>
+          <w:sz w:val="26"/>
+          <w:szCs w:val="26"/>
+        </w:rPr>
+      </w:pPr>
+      <w:r>
+        <w:rPr>
+          <w:rFonts w:ascii="Times New Roman" w:hAnsi="Times New Roman" w:cs="Times New Roman"/>
+          <w:sz w:val="26"/>
+          <w:szCs w:val="26"/>
+        </w:rPr>
+        <w:t>Khi ng</w:t>
       </w:r>
       <w:r>
         <w:rPr>
@@ -4956,7 +5367,7 @@
           <w:rFonts w:ascii="Times New Roman" w:hAnsi="Times New Roman" w:cs="Times New Roman"/>
         </w:rPr>
       </w:pPr>
-      <w:bookmarkStart w:id="20" w:name="_Toc270602854"/>
+      <w:bookmarkStart w:id="22" w:name="_Toc270602854"/>
       <w:bookmarkEnd w:id="18"/>
       <w:bookmarkEnd w:id="19"/>
       <w:r>
@@ -4965,7 +5376,7 @@
         </w:rPr>
         <w:t>Công cụ Jabref</w:t>
       </w:r>
-      <w:bookmarkEnd w:id="20"/>
+      <w:bookmarkEnd w:id="22"/>
     </w:p>
     <w:p>
       <w:pPr>
@@ -5008,8 +5419,8 @@
           <w:szCs w:val="26"/>
         </w:rPr>
       </w:pPr>
-      <w:bookmarkStart w:id="21" w:name="OLE_LINK10"/>
-      <w:bookmarkStart w:id="22" w:name="OLE_LINK11"/>
+      <w:bookmarkStart w:id="23" w:name="OLE_LINK10"/>
+      <w:bookmarkStart w:id="24" w:name="OLE_LINK11"/>
       <w:r>
         <w:rPr>
           <w:rFonts w:ascii="Times New Roman" w:hAnsi="Times New Roman" w:cs="Times New Roman"/>
@@ -5042,8 +5453,8 @@
         </w:rPr>
         <w:t>để lưu trữ thông tin. Các thông tin ở đây bao gồm các phần reference của một bài báo khoa học như: tên bài báo, tên tác giả, tên hội thảo của bài báo, năm công bố, tóm tắt của bài báo …</w:t>
       </w:r>
-      <w:bookmarkEnd w:id="21"/>
-      <w:bookmarkEnd w:id="22"/>
+      <w:bookmarkEnd w:id="23"/>
+      <w:bookmarkEnd w:id="24"/>
       <w:r>
         <w:rPr>
           <w:rFonts w:ascii="Times New Roman" w:hAnsi="Times New Roman" w:cs="Times New Roman"/>
@@ -5081,15 +5492,14 @@
           <w:szCs w:val="26"/>
         </w:rPr>
       </w:pPr>
-      <w:bookmarkStart w:id="23" w:name="OLE_LINK12"/>
-      <w:bookmarkStart w:id="24" w:name="OLE_LINK13"/>
-      <w:r>
-        <w:rPr>
-          <w:rFonts w:ascii="Times New Roman" w:hAnsi="Times New Roman" w:cs="Times New Roman"/>
-          <w:sz w:val="26"/>
-          <w:szCs w:val="26"/>
-        </w:rPr>
-        <w:lastRenderedPageBreak/>
+      <w:bookmarkStart w:id="25" w:name="OLE_LINK12"/>
+      <w:bookmarkStart w:id="26" w:name="OLE_LINK13"/>
+      <w:r>
+        <w:rPr>
+          <w:rFonts w:ascii="Times New Roman" w:hAnsi="Times New Roman" w:cs="Times New Roman"/>
+          <w:sz w:val="26"/>
+          <w:szCs w:val="26"/>
+        </w:rPr>
         <w:t>Phiên bản đầu tiên của Jabref được công bố vào năm 2003 bởi Morten O. Alver and Nizar Batada và Jabref là viết tắt của “</w:t>
       </w:r>
       <w:r>
@@ -5165,8 +5575,8 @@
         <w:t>erence”.</w:t>
       </w:r>
     </w:p>
-    <w:bookmarkEnd w:id="23"/>
-    <w:bookmarkEnd w:id="24"/>
+    <w:bookmarkEnd w:id="25"/>
+    <w:bookmarkEnd w:id="26"/>
     <w:p>
       <w:pPr>
         <w:pStyle w:val="ListParagraph"/>
@@ -5281,7 +5691,9 @@
           <w:noProof/>
           <w:sz w:val="26"/>
           <w:szCs w:val="26"/>
-        </w:rPr>
+          <w:lang w:val="vi-VN" w:eastAsia="vi-VN"/>
+        </w:rPr>
+        <w:lastRenderedPageBreak/>
         <w:drawing>
           <wp:inline distT="0" distB="0" distL="0" distR="0">
             <wp:extent cx="4659954" cy="3093053"/>
@@ -5331,6 +5743,24 @@
     </w:p>
     <w:p>
       <w:pPr>
+        <w:jc w:val="center"/>
+        <w:rPr>
+          <w:rFonts w:ascii="Times New Roman" w:hAnsi="Times New Roman" w:cs="Times New Roman"/>
+          <w:sz w:val="26"/>
+          <w:szCs w:val="26"/>
+        </w:rPr>
+      </w:pPr>
+      <w:r>
+        <w:rPr>
+          <w:rFonts w:ascii="Times New Roman" w:hAnsi="Times New Roman" w:cs="Times New Roman"/>
+          <w:sz w:val="26"/>
+          <w:szCs w:val="26"/>
+        </w:rPr>
+        <w:t>Hình 4.1: Kết quả tìm kiếm từ trên internet của Jabref</w:t>
+      </w:r>
+    </w:p>
+    <w:p>
+      <w:pPr>
         <w:pStyle w:val="ListParagraph"/>
         <w:numPr>
           <w:ilvl w:val="1"/>
@@ -5472,7 +5902,6 @@
           <w:sz w:val="26"/>
           <w:szCs w:val="26"/>
         </w:rPr>
-        <w:lastRenderedPageBreak/>
         <w:t>Tìm kiếm với Meline, ACM, Citeseer, IEEExplore và arXIV</w:t>
       </w:r>
     </w:p>
@@ -5550,6 +5979,7 @@
           <w:sz w:val="26"/>
           <w:szCs w:val="26"/>
         </w:rPr>
+        <w:lastRenderedPageBreak/>
         <w:t>Có thể xuất ra nhiều loại định dạng file khác nhau như:</w:t>
       </w:r>
       <w:r>
@@ -5581,6 +6011,831 @@
           <w:sz w:val="26"/>
           <w:szCs w:val="26"/>
         </w:rPr>
+        <w:t>Jabref tạo file Bibtex cho th</w:t>
+      </w:r>
+      <w:r>
+        <w:rPr>
+          <w:rFonts w:ascii="Times New Roman" w:hAnsi="Times New Roman" w:cs="Times New Roman"/>
+          <w:sz w:val="26"/>
+          <w:szCs w:val="26"/>
+        </w:rPr>
+        <w:t>am khảo:</w:t>
+      </w:r>
+    </w:p>
+    <w:p>
+      <w:pPr>
+        <w:pStyle w:val="ListParagraph"/>
+        <w:numPr>
+          <w:ilvl w:val="1"/>
+          <w:numId w:val="5"/>
+        </w:numPr>
+        <w:jc w:val="both"/>
+        <w:rPr>
+          <w:rFonts w:ascii="Times New Roman" w:hAnsi="Times New Roman" w:cs="Times New Roman"/>
+          <w:sz w:val="26"/>
+          <w:szCs w:val="26"/>
+        </w:rPr>
+      </w:pPr>
+      <w:r>
+        <w:rPr>
+          <w:rFonts w:ascii="Times New Roman" w:hAnsi="Times New Roman" w:cs="Times New Roman"/>
+          <w:sz w:val="26"/>
+          <w:szCs w:val="26"/>
+        </w:rPr>
+        <w:t xml:space="preserve">Có thể kết hợp Jabref để tạo tài liệu tham khảo rất tốt. Trong các bài báo, sách, báo cáo… thì việc liệt kê danh mục tài liệu tham khảo là bắt buộc. </w:t>
+      </w:r>
+    </w:p>
+    <w:p>
+      <w:pPr>
+        <w:pStyle w:val="ListParagraph"/>
+        <w:numPr>
+          <w:ilvl w:val="1"/>
+          <w:numId w:val="5"/>
+        </w:numPr>
+        <w:jc w:val="both"/>
+        <w:rPr>
+          <w:rFonts w:ascii="Times New Roman" w:hAnsi="Times New Roman" w:cs="Times New Roman"/>
+          <w:sz w:val="26"/>
+          <w:szCs w:val="26"/>
+        </w:rPr>
+      </w:pPr>
+      <w:r>
+        <w:rPr>
+          <w:rFonts w:ascii="Times New Roman" w:hAnsi="Times New Roman" w:cs="Times New Roman"/>
+          <w:sz w:val="26"/>
+          <w:szCs w:val="26"/>
+        </w:rPr>
+        <w:t xml:space="preserve">Jabref  còn hỗ trợ chèn tài liệu tham khảo vào trong văn bản word. </w:t>
+      </w:r>
+    </w:p>
+    <w:p>
+      <w:pPr>
+        <w:jc w:val="center"/>
+        <w:rPr>
+          <w:rFonts w:ascii="Times New Roman" w:hAnsi="Times New Roman" w:cs="Times New Roman"/>
+          <w:sz w:val="26"/>
+          <w:szCs w:val="26"/>
+        </w:rPr>
+      </w:pPr>
+      <w:r>
+        <w:rPr>
+          <w:rFonts w:ascii="Times New Roman" w:hAnsi="Times New Roman" w:cs="Times New Roman"/>
+          <w:noProof/>
+          <w:sz w:val="26"/>
+          <w:szCs w:val="26"/>
+          <w:lang w:val="vi-VN" w:eastAsia="vi-VN"/>
+        </w:rPr>
+        <w:drawing>
+          <wp:inline distT="0" distB="0" distL="0" distR="0">
+            <wp:extent cx="3618098" cy="2032000"/>
+            <wp:effectExtent l="19050" t="0" r="1402" b="0"/>
+            <wp:docPr id="2" name="Picture 1"/>
+            <wp:cNvGraphicFramePr>
+              <a:graphicFrameLocks xmlns:a="http://schemas.openxmlformats.org/drawingml/2006/main" noChangeAspect="1"/>
+            </wp:cNvGraphicFramePr>
+            <a:graphic xmlns:a="http://schemas.openxmlformats.org/drawingml/2006/main">
+              <a:graphicData uri="http://schemas.openxmlformats.org/drawingml/2006/picture">
+                <pic:pic xmlns:pic="http://schemas.openxmlformats.org/drawingml/2006/picture">
+                  <pic:nvPicPr>
+                    <pic:cNvPr id="0" name="Picture 1"/>
+                    <pic:cNvPicPr>
+                      <a:picLocks noChangeAspect="1" noChangeArrowheads="1"/>
+                    </pic:cNvPicPr>
+                  </pic:nvPicPr>
+                  <pic:blipFill>
+                    <a:blip r:embed="rId9"/>
+                    <a:srcRect/>
+                    <a:stretch>
+                      <a:fillRect/>
+                    </a:stretch>
+                  </pic:blipFill>
+                  <pic:spPr bwMode="auto">
+                    <a:xfrm>
+                      <a:off x="0" y="0"/>
+                      <a:ext cx="3621625" cy="2033981"/>
+                    </a:xfrm>
+                    <a:prstGeom prst="rect">
+                      <a:avLst/>
+                    </a:prstGeom>
+                    <a:noFill/>
+                    <a:ln w="9525">
+                      <a:noFill/>
+                      <a:miter lim="800000"/>
+                      <a:headEnd/>
+                      <a:tailEnd/>
+                    </a:ln>
+                  </pic:spPr>
+                </pic:pic>
+              </a:graphicData>
+            </a:graphic>
+          </wp:inline>
+        </w:drawing>
+      </w:r>
+    </w:p>
+    <w:p>
+      <w:pPr>
+        <w:jc w:val="center"/>
+        <w:rPr>
+          <w:rFonts w:ascii="Times New Roman" w:hAnsi="Times New Roman" w:cs="Times New Roman"/>
+          <w:sz w:val="26"/>
+          <w:szCs w:val="26"/>
+        </w:rPr>
+      </w:pPr>
+      <w:r>
+        <w:rPr>
+          <w:rFonts w:ascii="Times New Roman" w:hAnsi="Times New Roman" w:cs="Times New Roman"/>
+          <w:sz w:val="26"/>
+          <w:szCs w:val="26"/>
+        </w:rPr>
+        <w:t xml:space="preserve">Hình </w:t>
+      </w:r>
+      <w:r>
+        <w:rPr>
+          <w:rFonts w:ascii="Times New Roman" w:hAnsi="Times New Roman" w:cs="Times New Roman"/>
+          <w:sz w:val="26"/>
+          <w:szCs w:val="26"/>
+        </w:rPr>
+        <w:t>4.</w:t>
+      </w:r>
+      <w:r>
+        <w:rPr>
+          <w:rFonts w:ascii="Times New Roman" w:hAnsi="Times New Roman" w:cs="Times New Roman"/>
+          <w:sz w:val="26"/>
+          <w:szCs w:val="26"/>
+        </w:rPr>
+        <w:t>2: Chèn tài liệu tham khảo vào word.</w:t>
+      </w:r>
+    </w:p>
+    <w:p>
+      <w:pPr>
+        <w:pStyle w:val="ListParagraph"/>
+        <w:numPr>
+          <w:ilvl w:val="1"/>
+          <w:numId w:val="5"/>
+        </w:numPr>
+        <w:jc w:val="both"/>
+        <w:rPr>
+          <w:rFonts w:ascii="Times New Roman" w:hAnsi="Times New Roman" w:cs="Times New Roman"/>
+          <w:sz w:val="26"/>
+          <w:szCs w:val="26"/>
+        </w:rPr>
+      </w:pPr>
+      <w:r>
+        <w:rPr>
+          <w:rFonts w:ascii="Times New Roman" w:hAnsi="Times New Roman" w:cs="Times New Roman"/>
+          <w:sz w:val="26"/>
+          <w:szCs w:val="26"/>
+        </w:rPr>
+        <w:t>Chọn bài báo cần trích dẫn.</w:t>
+      </w:r>
+    </w:p>
+    <w:p>
+      <w:pPr>
+        <w:jc w:val="center"/>
+        <w:rPr>
+          <w:rFonts w:ascii="Times New Roman" w:hAnsi="Times New Roman" w:cs="Times New Roman"/>
+          <w:sz w:val="26"/>
+          <w:szCs w:val="26"/>
+        </w:rPr>
+      </w:pPr>
+      <w:r>
+        <w:rPr>
+          <w:rFonts w:ascii="Times New Roman" w:hAnsi="Times New Roman" w:cs="Times New Roman"/>
+          <w:noProof/>
+          <w:sz w:val="26"/>
+          <w:szCs w:val="26"/>
+          <w:lang w:val="vi-VN" w:eastAsia="vi-VN"/>
+        </w:rPr>
+        <w:drawing>
+          <wp:inline distT="0" distB="0" distL="0" distR="0">
+            <wp:extent cx="4739905" cy="2720972"/>
+            <wp:effectExtent l="19050" t="0" r="3545" b="0"/>
+            <wp:docPr id="3" name="Picture 2"/>
+            <wp:cNvGraphicFramePr>
+              <a:graphicFrameLocks xmlns:a="http://schemas.openxmlformats.org/drawingml/2006/main" noChangeAspect="1"/>
+            </wp:cNvGraphicFramePr>
+            <a:graphic xmlns:a="http://schemas.openxmlformats.org/drawingml/2006/main">
+              <a:graphicData uri="http://schemas.openxmlformats.org/drawingml/2006/picture">
+                <pic:pic xmlns:pic="http://schemas.openxmlformats.org/drawingml/2006/picture">
+                  <pic:nvPicPr>
+                    <pic:cNvPr id="0" name="Picture 2"/>
+                    <pic:cNvPicPr>
+                      <a:picLocks noChangeAspect="1" noChangeArrowheads="1"/>
+                    </pic:cNvPicPr>
+                  </pic:nvPicPr>
+                  <pic:blipFill>
+                    <a:blip r:embed="rId10"/>
+                    <a:srcRect/>
+                    <a:stretch>
+                      <a:fillRect/>
+                    </a:stretch>
+                  </pic:blipFill>
+                  <pic:spPr bwMode="auto">
+                    <a:xfrm>
+                      <a:off x="0" y="0"/>
+                      <a:ext cx="4741253" cy="2721746"/>
+                    </a:xfrm>
+                    <a:prstGeom prst="rect">
+                      <a:avLst/>
+                    </a:prstGeom>
+                    <a:noFill/>
+                    <a:ln w="9525">
+                      <a:noFill/>
+                      <a:miter lim="800000"/>
+                      <a:headEnd/>
+                      <a:tailEnd/>
+                    </a:ln>
+                  </pic:spPr>
+                </pic:pic>
+              </a:graphicData>
+            </a:graphic>
+          </wp:inline>
+        </w:drawing>
+      </w:r>
+    </w:p>
+    <w:p>
+      <w:pPr>
+        <w:jc w:val="center"/>
+        <w:rPr>
+          <w:rFonts w:ascii="Times New Roman" w:hAnsi="Times New Roman" w:cs="Times New Roman"/>
+          <w:sz w:val="26"/>
+          <w:szCs w:val="26"/>
+        </w:rPr>
+      </w:pPr>
+      <w:r>
+        <w:rPr>
+          <w:rFonts w:ascii="Times New Roman" w:hAnsi="Times New Roman" w:cs="Times New Roman"/>
+          <w:sz w:val="26"/>
+          <w:szCs w:val="26"/>
+        </w:rPr>
+        <w:t xml:space="preserve">Hình </w:t>
+      </w:r>
+      <w:r>
+        <w:rPr>
+          <w:rFonts w:ascii="Times New Roman" w:hAnsi="Times New Roman" w:cs="Times New Roman"/>
+          <w:sz w:val="26"/>
+          <w:szCs w:val="26"/>
+        </w:rPr>
+        <w:t>4.</w:t>
+      </w:r>
+      <w:r>
+        <w:rPr>
+          <w:rFonts w:ascii="Times New Roman" w:hAnsi="Times New Roman" w:cs="Times New Roman"/>
+          <w:sz w:val="26"/>
+          <w:szCs w:val="26"/>
+        </w:rPr>
+        <w:t>3: Trích dẫn của bài báo sau khi được thêm vào.</w:t>
+      </w:r>
+    </w:p>
+    <w:p>
+      <w:pPr>
+        <w:ind w:firstLine="720"/>
+        <w:jc w:val="both"/>
+        <w:rPr>
+          <w:rFonts w:ascii="Times New Roman" w:hAnsi="Times New Roman" w:cs="Times New Roman"/>
+          <w:sz w:val="26"/>
+          <w:szCs w:val="26"/>
+        </w:rPr>
+      </w:pPr>
+      <w:r>
+        <w:rPr>
+          <w:rFonts w:ascii="Times New Roman" w:hAnsi="Times New Roman" w:cs="Times New Roman"/>
+          <w:sz w:val="26"/>
+          <w:szCs w:val="26"/>
+        </w:rPr>
+        <w:t>Cách thức kết hợp Jabref và word 2007 như sau:</w:t>
+      </w:r>
+    </w:p>
+    <w:p>
+      <w:pPr>
+        <w:pStyle w:val="ListParagraph"/>
+        <w:numPr>
+          <w:ilvl w:val="0"/>
+          <w:numId w:val="8"/>
+        </w:numPr>
+        <w:spacing w:after="200" w:line="276" w:lineRule="auto"/>
+        <w:jc w:val="both"/>
+        <w:rPr>
+          <w:rFonts w:ascii="Times New Roman" w:hAnsi="Times New Roman" w:cs="Times New Roman"/>
+          <w:sz w:val="26"/>
+          <w:szCs w:val="26"/>
+        </w:rPr>
+      </w:pPr>
+      <w:r>
+        <w:rPr>
+          <w:rFonts w:ascii="Times New Roman" w:hAnsi="Times New Roman" w:cs="Times New Roman"/>
+          <w:sz w:val="26"/>
+          <w:szCs w:val="26"/>
+        </w:rPr>
+        <w:lastRenderedPageBreak/>
+        <w:t>Đầu tiên export trực tiếp từ Jabref sang file .xml để làm cơ sở dữ liệu trích dẫn trong word. Bước làm như sau:</w:t>
+      </w:r>
+    </w:p>
+    <w:p>
+      <w:pPr>
+        <w:pStyle w:val="ListParagraph"/>
+        <w:numPr>
+          <w:ilvl w:val="1"/>
+          <w:numId w:val="8"/>
+        </w:numPr>
+        <w:spacing w:after="200" w:line="276" w:lineRule="auto"/>
+        <w:jc w:val="both"/>
+        <w:rPr>
+          <w:rFonts w:ascii="Times New Roman" w:hAnsi="Times New Roman" w:cs="Times New Roman"/>
+          <w:sz w:val="26"/>
+          <w:szCs w:val="26"/>
+        </w:rPr>
+      </w:pPr>
+      <w:r>
+        <w:rPr>
+          <w:rFonts w:ascii="Times New Roman" w:hAnsi="Times New Roman" w:cs="Times New Roman"/>
+          <w:sz w:val="26"/>
+          <w:szCs w:val="26"/>
+        </w:rPr>
+        <w:t xml:space="preserve">Trong </w:t>
+      </w:r>
+      <w:r>
+        <w:rPr>
+          <w:rFonts w:ascii="Times New Roman" w:hAnsi="Times New Roman" w:cs="Times New Roman"/>
+          <w:sz w:val="26"/>
+          <w:szCs w:val="26"/>
+        </w:rPr>
+        <w:tab/>
+        <w:t xml:space="preserve">Jabref: </w:t>
+      </w:r>
+    </w:p>
+    <w:p>
+      <w:pPr>
+        <w:pStyle w:val="ListParagraph"/>
+        <w:numPr>
+          <w:ilvl w:val="2"/>
+          <w:numId w:val="8"/>
+        </w:numPr>
+        <w:spacing w:after="200" w:line="276" w:lineRule="auto"/>
+        <w:ind w:left="1843"/>
+        <w:jc w:val="both"/>
+        <w:rPr>
+          <w:rFonts w:ascii="Times New Roman" w:hAnsi="Times New Roman" w:cs="Times New Roman"/>
+          <w:sz w:val="26"/>
+          <w:szCs w:val="26"/>
+        </w:rPr>
+      </w:pPr>
+      <w:r>
+        <w:rPr>
+          <w:rFonts w:ascii="Times New Roman" w:hAnsi="Times New Roman" w:cs="Times New Roman"/>
+          <w:sz w:val="26"/>
+          <w:szCs w:val="26"/>
+        </w:rPr>
+        <w:t xml:space="preserve">Chọn các tài liệu cần tham khảo. </w:t>
+      </w:r>
+      <w:r>
+        <w:rPr>
+          <w:rFonts w:ascii="Times New Roman" w:hAnsi="Times New Roman" w:cs="Times New Roman"/>
+          <w:sz w:val="26"/>
+          <w:szCs w:val="26"/>
+        </w:rPr>
+        <w:sym w:font="Wingdings" w:char="F0E0"/>
+      </w:r>
+      <w:r>
+        <w:rPr>
+          <w:rFonts w:ascii="Times New Roman" w:hAnsi="Times New Roman" w:cs="Times New Roman"/>
+          <w:sz w:val="26"/>
+          <w:szCs w:val="26"/>
+        </w:rPr>
+        <w:t xml:space="preserve"> </w:t>
+      </w:r>
+      <w:r>
+        <w:rPr>
+          <w:rFonts w:ascii="Times New Roman" w:hAnsi="Times New Roman" w:cs="Times New Roman"/>
+          <w:sz w:val="26"/>
+          <w:szCs w:val="26"/>
+        </w:rPr>
+        <w:t xml:space="preserve">vào File chọn Export rồi chọn kiểu file xuất ra là MS office 2007 (*.xml) </w:t>
+      </w:r>
+      <w:r>
+        <w:rPr>
+          <w:rFonts w:ascii="Times New Roman" w:hAnsi="Times New Roman" w:cs="Times New Roman"/>
+          <w:sz w:val="26"/>
+          <w:szCs w:val="26"/>
+          <w:lang w:val="fr-FR"/>
+        </w:rPr>
+        <w:sym w:font="Wingdings" w:char="F0E0"/>
+      </w:r>
+      <w:r>
+        <w:rPr>
+          <w:rFonts w:ascii="Times New Roman" w:hAnsi="Times New Roman" w:cs="Times New Roman"/>
+          <w:sz w:val="26"/>
+          <w:szCs w:val="26"/>
+        </w:rPr>
+        <w:t xml:space="preserve"> chọn đường dẫn và tên file xong nhấn OK.</w:t>
+      </w:r>
+      <w:r>
+        <w:rPr>
+          <w:rFonts w:ascii="Times New Roman" w:hAnsi="Times New Roman" w:cs="Times New Roman"/>
+          <w:sz w:val="26"/>
+          <w:szCs w:val="26"/>
+        </w:rPr>
+        <w:t xml:space="preserve"> </w:t>
+      </w:r>
+    </w:p>
+    <w:p>
+      <w:pPr>
+        <w:pStyle w:val="ListParagraph"/>
+        <w:numPr>
+          <w:ilvl w:val="2"/>
+          <w:numId w:val="8"/>
+        </w:numPr>
+        <w:spacing w:after="200" w:line="276" w:lineRule="auto"/>
+        <w:ind w:left="1843"/>
+        <w:jc w:val="both"/>
+        <w:rPr>
+          <w:rFonts w:ascii="Times New Roman" w:hAnsi="Times New Roman" w:cs="Times New Roman"/>
+          <w:sz w:val="26"/>
+          <w:szCs w:val="26"/>
+        </w:rPr>
+      </w:pPr>
+      <w:r>
+        <w:rPr>
+          <w:rFonts w:ascii="Times New Roman" w:hAnsi="Times New Roman" w:cs="Times New Roman"/>
+          <w:sz w:val="26"/>
+          <w:szCs w:val="26"/>
+        </w:rPr>
+        <w:t>Ngoài ra nếu muốn word 2007 tự động load Refences khi khởi động thì sao chép file được tạo ở trên vào đường dẫn thay thế cho file Sources.xml của word 2007. Lưu ý là phải đặt đúng tên, nếu file sources.xml đã có tài liệu tham khảo, nếu ghi đè sẽ làm mất dữ liệu trước đó.</w:t>
+      </w:r>
+    </w:p>
+    <w:p>
+      <w:pPr>
+        <w:pStyle w:val="ListParagraph"/>
+        <w:numPr>
+          <w:ilvl w:val="1"/>
+          <w:numId w:val="8"/>
+        </w:numPr>
+        <w:spacing w:after="200" w:line="276" w:lineRule="auto"/>
+        <w:jc w:val="both"/>
+        <w:rPr>
+          <w:rFonts w:ascii="Times New Roman" w:hAnsi="Times New Roman" w:cs="Times New Roman"/>
+          <w:sz w:val="26"/>
+          <w:szCs w:val="26"/>
+        </w:rPr>
+      </w:pPr>
+      <w:r>
+        <w:rPr>
+          <w:rFonts w:ascii="Times New Roman" w:hAnsi="Times New Roman" w:cs="Times New Roman"/>
+          <w:sz w:val="26"/>
+          <w:szCs w:val="26"/>
+        </w:rPr>
+        <w:t>Trong word 2007</w:t>
+      </w:r>
+    </w:p>
+    <w:p>
+      <w:pPr>
+        <w:pStyle w:val="ListParagraph"/>
+        <w:numPr>
+          <w:ilvl w:val="2"/>
+          <w:numId w:val="8"/>
+        </w:numPr>
+        <w:spacing w:after="200" w:line="276" w:lineRule="auto"/>
+        <w:ind w:left="1843"/>
+        <w:jc w:val="both"/>
+        <w:rPr>
+          <w:rFonts w:ascii="Times New Roman" w:hAnsi="Times New Roman" w:cs="Times New Roman"/>
+          <w:sz w:val="26"/>
+          <w:szCs w:val="26"/>
+        </w:rPr>
+      </w:pPr>
+      <w:r>
+        <w:rPr>
+          <w:rFonts w:ascii="Times New Roman" w:hAnsi="Times New Roman" w:cs="Times New Roman"/>
+          <w:sz w:val="26"/>
+          <w:szCs w:val="26"/>
+        </w:rPr>
+        <w:t xml:space="preserve">Vào mục References chọn Manager Sources sẽ hiển thị như ở hình </w:t>
+      </w:r>
+      <w:r>
+        <w:rPr>
+          <w:rFonts w:ascii="Times New Roman" w:hAnsi="Times New Roman" w:cs="Times New Roman"/>
+          <w:sz w:val="26"/>
+          <w:szCs w:val="26"/>
+        </w:rPr>
+        <w:t>4.</w:t>
+      </w:r>
+      <w:r>
+        <w:rPr>
+          <w:rFonts w:ascii="Times New Roman" w:hAnsi="Times New Roman" w:cs="Times New Roman"/>
+          <w:sz w:val="26"/>
+          <w:szCs w:val="26"/>
+        </w:rPr>
+        <w:t xml:space="preserve">4. Chọn Brower để chọn file .xml vừa được tạo từ Jabref. Hoặc nếu có file Sources.xml trong thư mục </w:t>
+      </w:r>
+      <w:r>
+        <w:rPr>
+          <w:rFonts w:ascii="Times New Roman" w:hAnsi="Times New Roman" w:cs="Times New Roman"/>
+          <w:sz w:val="26"/>
+          <w:szCs w:val="26"/>
+        </w:rPr>
+        <w:t>C:\Users\CuongNP\AppData\Roaming</w:t>
+      </w:r>
+      <w:r>
+        <w:rPr>
+          <w:rFonts w:ascii="Times New Roman" w:hAnsi="Times New Roman" w:cs="Times New Roman"/>
+          <w:sz w:val="26"/>
+          <w:szCs w:val="26"/>
+        </w:rPr>
+        <w:t xml:space="preserve"> _</w:t>
+      </w:r>
+      <w:r>
+        <w:rPr>
+          <w:rFonts w:ascii="Times New Roman" w:hAnsi="Times New Roman" w:cs="Times New Roman"/>
+          <w:sz w:val="26"/>
+          <w:szCs w:val="26"/>
+        </w:rPr>
+        <w:t>\Microsof</w:t>
+      </w:r>
+      <w:r>
+        <w:rPr>
+          <w:rFonts w:ascii="Times New Roman" w:hAnsi="Times New Roman" w:cs="Times New Roman"/>
+          <w:sz w:val="26"/>
+          <w:szCs w:val="26"/>
+        </w:rPr>
+        <w:t xml:space="preserve"> </w:t>
+      </w:r>
+      <w:r>
+        <w:rPr>
+          <w:rFonts w:ascii="Times New Roman" w:hAnsi="Times New Roman" w:cs="Times New Roman"/>
+          <w:sz w:val="26"/>
+          <w:szCs w:val="26"/>
+        </w:rPr>
+        <w:t>t\Bibliography</w:t>
+      </w:r>
+      <w:r>
+        <w:rPr>
+          <w:rFonts w:ascii="Times New Roman" w:hAnsi="Times New Roman" w:cs="Times New Roman"/>
+          <w:sz w:val="26"/>
+          <w:szCs w:val="26"/>
+        </w:rPr>
+        <w:t xml:space="preserve"> thì word sẽ tự động load dữ liệu lên.</w:t>
+      </w:r>
+    </w:p>
+    <w:p>
+      <w:pPr>
+        <w:pStyle w:val="ListParagraph"/>
+        <w:ind w:left="851"/>
+        <w:jc w:val="center"/>
+        <w:rPr>
+          <w:rFonts w:ascii="Times New Roman" w:hAnsi="Times New Roman" w:cs="Times New Roman"/>
+          <w:sz w:val="26"/>
+          <w:szCs w:val="26"/>
+        </w:rPr>
+      </w:pPr>
+      <w:r>
+        <w:rPr>
+          <w:rFonts w:ascii="Times New Roman" w:hAnsi="Times New Roman" w:cs="Times New Roman"/>
+          <w:noProof/>
+          <w:sz w:val="26"/>
+          <w:szCs w:val="26"/>
+          <w:lang w:val="vi-VN" w:eastAsia="vi-VN"/>
+        </w:rPr>
+        <w:drawing>
+          <wp:inline distT="0" distB="0" distL="0" distR="0">
+            <wp:extent cx="5175250" cy="2895600"/>
+            <wp:effectExtent l="19050" t="0" r="6350" b="0"/>
+            <wp:docPr id="6" name="Picture 1"/>
+            <wp:cNvGraphicFramePr>
+              <a:graphicFrameLocks xmlns:a="http://schemas.openxmlformats.org/drawingml/2006/main" noChangeAspect="1"/>
+            </wp:cNvGraphicFramePr>
+            <a:graphic xmlns:a="http://schemas.openxmlformats.org/drawingml/2006/main">
+              <a:graphicData uri="http://schemas.openxmlformats.org/drawingml/2006/picture">
+                <pic:pic xmlns:pic="http://schemas.openxmlformats.org/drawingml/2006/picture">
+                  <pic:nvPicPr>
+                    <pic:cNvPr id="0" name="Picture 1"/>
+                    <pic:cNvPicPr>
+                      <a:picLocks noChangeAspect="1" noChangeArrowheads="1"/>
+                    </pic:cNvPicPr>
+                  </pic:nvPicPr>
+                  <pic:blipFill>
+                    <a:blip r:embed="rId11"/>
+                    <a:srcRect/>
+                    <a:stretch>
+                      <a:fillRect/>
+                    </a:stretch>
+                  </pic:blipFill>
+                  <pic:spPr bwMode="auto">
+                    <a:xfrm>
+                      <a:off x="0" y="0"/>
+                      <a:ext cx="5183577" cy="2900259"/>
+                    </a:xfrm>
+                    <a:prstGeom prst="rect">
+                      <a:avLst/>
+                    </a:prstGeom>
+                    <a:noFill/>
+                    <a:ln w="9525">
+                      <a:noFill/>
+                      <a:miter lim="800000"/>
+                      <a:headEnd/>
+                      <a:tailEnd/>
+                    </a:ln>
+                  </pic:spPr>
+                </pic:pic>
+              </a:graphicData>
+            </a:graphic>
+          </wp:inline>
+        </w:drawing>
+      </w:r>
+    </w:p>
+    <w:p>
+      <w:pPr>
+        <w:ind w:firstLine="720"/>
+        <w:jc w:val="center"/>
+        <w:rPr>
+          <w:rFonts w:ascii="Times New Roman" w:hAnsi="Times New Roman" w:cs="Times New Roman"/>
+          <w:sz w:val="26"/>
+          <w:szCs w:val="26"/>
+        </w:rPr>
+      </w:pPr>
+      <w:r>
+        <w:rPr>
+          <w:rFonts w:ascii="Times New Roman" w:hAnsi="Times New Roman" w:cs="Times New Roman"/>
+          <w:sz w:val="26"/>
+          <w:szCs w:val="26"/>
+        </w:rPr>
+        <w:t xml:space="preserve">Hình </w:t>
+      </w:r>
+      <w:r>
+        <w:rPr>
+          <w:rFonts w:ascii="Times New Roman" w:hAnsi="Times New Roman" w:cs="Times New Roman"/>
+          <w:sz w:val="26"/>
+          <w:szCs w:val="26"/>
+        </w:rPr>
+        <w:t>4.</w:t>
+      </w:r>
+      <w:r>
+        <w:rPr>
+          <w:rFonts w:ascii="Times New Roman" w:hAnsi="Times New Roman" w:cs="Times New Roman"/>
+          <w:sz w:val="26"/>
+          <w:szCs w:val="26"/>
+        </w:rPr>
+        <w:t>4: quản lý tài liệu trích dẫn.</w:t>
+      </w:r>
+    </w:p>
+    <w:p>
+      <w:pPr>
+        <w:pStyle w:val="ListParagraph"/>
+        <w:numPr>
+          <w:ilvl w:val="2"/>
+          <w:numId w:val="8"/>
+        </w:numPr>
+        <w:spacing w:after="200" w:line="276" w:lineRule="auto"/>
+        <w:ind w:left="1843"/>
+        <w:jc w:val="both"/>
+        <w:rPr>
+          <w:rFonts w:ascii="Times New Roman" w:hAnsi="Times New Roman" w:cs="Times New Roman"/>
+          <w:sz w:val="26"/>
+          <w:szCs w:val="26"/>
+        </w:rPr>
+      </w:pPr>
+      <w:r>
+        <w:rPr>
+          <w:rFonts w:ascii="Times New Roman" w:hAnsi="Times New Roman" w:cs="Times New Roman"/>
+          <w:sz w:val="26"/>
+          <w:szCs w:val="26"/>
+        </w:rPr>
+        <w:t xml:space="preserve">Sau khi thêm trích dẫn vào ta có thể chỉnh sửa một số thông tin của trích dẫn đó theo định dạng ở hình </w:t>
+      </w:r>
+      <w:r>
+        <w:rPr>
+          <w:rFonts w:ascii="Times New Roman" w:hAnsi="Times New Roman" w:cs="Times New Roman"/>
+          <w:sz w:val="26"/>
+          <w:szCs w:val="26"/>
+        </w:rPr>
+        <w:t>4.</w:t>
+      </w:r>
+      <w:r>
+        <w:rPr>
+          <w:rFonts w:ascii="Times New Roman" w:hAnsi="Times New Roman" w:cs="Times New Roman"/>
+          <w:sz w:val="26"/>
+          <w:szCs w:val="26"/>
+        </w:rPr>
+        <w:t>5.</w:t>
+      </w:r>
+    </w:p>
+    <w:p>
+      <w:pPr>
+        <w:ind w:left="567"/>
+        <w:jc w:val="center"/>
+        <w:rPr>
+          <w:rFonts w:ascii="Times New Roman" w:hAnsi="Times New Roman" w:cs="Times New Roman"/>
+          <w:sz w:val="26"/>
+          <w:szCs w:val="26"/>
+        </w:rPr>
+      </w:pPr>
+      <w:r>
+        <w:rPr>
+          <w:noProof/>
+          <w:lang w:val="vi-VN" w:eastAsia="vi-VN"/>
+        </w:rPr>
+        <w:lastRenderedPageBreak/>
+        <w:drawing>
+          <wp:inline distT="0" distB="0" distL="0" distR="0">
+            <wp:extent cx="4940300" cy="2229739"/>
+            <wp:effectExtent l="19050" t="0" r="0" b="0"/>
+            <wp:docPr id="5" name="Picture 1"/>
+            <wp:cNvGraphicFramePr>
+              <a:graphicFrameLocks xmlns:a="http://schemas.openxmlformats.org/drawingml/2006/main" noChangeAspect="1"/>
+            </wp:cNvGraphicFramePr>
+            <a:graphic xmlns:a="http://schemas.openxmlformats.org/drawingml/2006/main">
+              <a:graphicData uri="http://schemas.openxmlformats.org/drawingml/2006/picture">
+                <pic:pic xmlns:pic="http://schemas.openxmlformats.org/drawingml/2006/picture">
+                  <pic:nvPicPr>
+                    <pic:cNvPr id="0" name="Picture 1"/>
+                    <pic:cNvPicPr>
+                      <a:picLocks noChangeAspect="1" noChangeArrowheads="1"/>
+                    </pic:cNvPicPr>
+                  </pic:nvPicPr>
+                  <pic:blipFill>
+                    <a:blip r:embed="rId12"/>
+                    <a:srcRect/>
+                    <a:stretch>
+                      <a:fillRect/>
+                    </a:stretch>
+                  </pic:blipFill>
+                  <pic:spPr bwMode="auto">
+                    <a:xfrm>
+                      <a:off x="0" y="0"/>
+                      <a:ext cx="4940300" cy="2229739"/>
+                    </a:xfrm>
+                    <a:prstGeom prst="rect">
+                      <a:avLst/>
+                    </a:prstGeom>
+                    <a:noFill/>
+                    <a:ln w="9525">
+                      <a:noFill/>
+                      <a:miter lim="800000"/>
+                      <a:headEnd/>
+                      <a:tailEnd/>
+                    </a:ln>
+                  </pic:spPr>
+                </pic:pic>
+              </a:graphicData>
+            </a:graphic>
+          </wp:inline>
+        </w:drawing>
+      </w:r>
+    </w:p>
+    <w:p>
+      <w:pPr>
+        <w:ind w:left="567"/>
+        <w:jc w:val="center"/>
+        <w:rPr>
+          <w:rFonts w:ascii="Times New Roman" w:hAnsi="Times New Roman" w:cs="Times New Roman"/>
+          <w:sz w:val="26"/>
+          <w:szCs w:val="26"/>
+        </w:rPr>
+      </w:pPr>
+      <w:r>
+        <w:rPr>
+          <w:rFonts w:ascii="Times New Roman" w:hAnsi="Times New Roman" w:cs="Times New Roman"/>
+          <w:sz w:val="26"/>
+          <w:szCs w:val="26"/>
+        </w:rPr>
+        <w:t>Hình</w:t>
+      </w:r>
+      <w:r>
+        <w:rPr>
+          <w:rFonts w:ascii="Times New Roman" w:hAnsi="Times New Roman" w:cs="Times New Roman"/>
+          <w:sz w:val="26"/>
+          <w:szCs w:val="26"/>
+        </w:rPr>
+        <w:t xml:space="preserve"> 4.</w:t>
+      </w:r>
+      <w:r>
+        <w:rPr>
+          <w:rFonts w:ascii="Times New Roman" w:hAnsi="Times New Roman" w:cs="Times New Roman"/>
+          <w:sz w:val="26"/>
+          <w:szCs w:val="26"/>
+        </w:rPr>
+        <w:t>5: mẫu điền thông tin mỗi trích dẫn</w:t>
+      </w:r>
+    </w:p>
+    <w:p>
+      <w:pPr>
+        <w:pStyle w:val="ListParagraph"/>
+        <w:numPr>
+          <w:ilvl w:val="2"/>
+          <w:numId w:val="14"/>
+        </w:numPr>
+        <w:jc w:val="both"/>
+        <w:rPr>
+          <w:rFonts w:ascii="Times New Roman" w:hAnsi="Times New Roman" w:cs="Times New Roman"/>
+          <w:sz w:val="26"/>
+          <w:szCs w:val="26"/>
+        </w:rPr>
+      </w:pPr>
+      <w:r>
+        <w:rPr>
+          <w:rFonts w:ascii="Times New Roman" w:hAnsi="Times New Roman" w:cs="Times New Roman"/>
+          <w:sz w:val="26"/>
+          <w:szCs w:val="26"/>
+        </w:rPr>
         <w:t>So sánh Jabref với một số chương trình có cùng chức năng:</w:t>
       </w:r>
     </w:p>
@@ -5615,7 +6870,7 @@
           <w:szCs w:val="26"/>
         </w:rPr>
       </w:pPr>
-      <w:hyperlink r:id="rId9" w:history="1">
+      <w:hyperlink r:id="rId13" w:history="1">
         <w:r>
           <w:rPr>
             <w:rStyle w:val="Hyperlink"/>
@@ -5828,7 +7083,7 @@
         </w:rPr>
         <w:t xml:space="preserve">Meline, ACM, Citeseer, IEEExplore và </w:t>
       </w:r>
-      <w:bookmarkStart w:id="25" w:name="OLE_LINK14"/>
+      <w:bookmarkStart w:id="27" w:name="OLE_LINK14"/>
       <w:r>
         <w:rPr>
           <w:rFonts w:ascii="Times New Roman" w:hAnsi="Times New Roman" w:cs="Times New Roman"/>
@@ -5837,7 +7092,7 @@
         </w:rPr>
         <w:t>arXIV</w:t>
       </w:r>
-      <w:bookmarkEnd w:id="25"/>
+      <w:bookmarkEnd w:id="27"/>
       <w:r>
         <w:rPr>
           <w:rFonts w:ascii="Times New Roman" w:hAnsi="Times New Roman" w:cs="Times New Roman"/>
@@ -5853,14 +7108,14 @@
         <w:ind w:firstLine="720"/>
         <w:jc w:val="both"/>
       </w:pPr>
-      <w:bookmarkStart w:id="26" w:name="_Toc270602855"/>
+      <w:bookmarkStart w:id="28" w:name="_Toc270602855"/>
       <w:r>
         <w:t xml:space="preserve">4.5  </w:t>
       </w:r>
       <w:r>
         <w:t>Digital Bibliography &amp; Library Project (DBLP).</w:t>
       </w:r>
-      <w:bookmarkEnd w:id="26"/>
+      <w:bookmarkEnd w:id="28"/>
       <w:r>
         <w:t xml:space="preserve"> </w:t>
       </w:r>
@@ -5883,7 +7138,7 @@
         </w:rPr>
         <w:t xml:space="preserve">DBLP cung cấp thông tin về chỉ mục các bài báo trong lĩnh vực khoa học máy tính, hệ thống được phát triển bởi trường đại học </w:t>
       </w:r>
-      <w:hyperlink r:id="rId10" w:tooltip="University of Trier" w:history="1">
+      <w:hyperlink r:id="rId14" w:tooltip="University of Trier" w:history="1">
         <w:r>
           <w:rPr>
             <w:rFonts w:ascii="Times New Roman" w:hAnsi="Times New Roman" w:cs="Times New Roman"/>
@@ -5901,7 +7156,7 @@
         </w:rPr>
         <w:t xml:space="preserve"> của </w:t>
       </w:r>
-      <w:hyperlink r:id="rId11" w:tooltip="Germany" w:history="1">
+      <w:hyperlink r:id="rId15" w:tooltip="Germany" w:history="1">
         <w:r>
           <w:rPr>
             <w:rFonts w:ascii="Times New Roman" w:hAnsi="Times New Roman" w:cs="Times New Roman"/>
@@ -5955,8 +7210,8 @@
         </w:rPr>
         <w:t xml:space="preserve">,3 triệu bài báo trong lĩnh vực khoa học máy tính được thu thập từ các thư viện số, các hội nghị à các tạp chí. </w:t>
       </w:r>
-      <w:bookmarkStart w:id="27" w:name="OLE_LINK19"/>
-      <w:bookmarkStart w:id="28" w:name="OLE_LINK20"/>
+      <w:bookmarkStart w:id="29" w:name="OLE_LINK19"/>
+      <w:bookmarkStart w:id="30" w:name="OLE_LINK20"/>
     </w:p>
     <w:p>
       <w:pPr>
@@ -6030,8 +7285,8 @@
         </w:rPr>
         <w:t xml:space="preserve">Hiện nay có một số ứng dụng được xây dựng cho phép tìm kiếm các thông tin về các bài báo được rút ra từ dữ liệu của DBLP trong đó </w:t>
       </w:r>
-      <w:bookmarkStart w:id="29" w:name="OLE_LINK23"/>
-      <w:bookmarkStart w:id="30" w:name="OLE_LINK24"/>
+      <w:bookmarkStart w:id="31" w:name="OLE_LINK23"/>
+      <w:bookmarkStart w:id="32" w:name="OLE_LINK24"/>
       <w:r>
         <w:rPr>
           <w:rFonts w:ascii="Times New Roman" w:hAnsi="Times New Roman" w:cs="Times New Roman"/>
@@ -6040,10 +7295,10 @@
         </w:rPr>
         <w:t xml:space="preserve">có  </w:t>
       </w:r>
-      <w:bookmarkStart w:id="31" w:name="OLE_LINK21"/>
-      <w:bookmarkStart w:id="32" w:name="OLE_LINK22"/>
-      <w:bookmarkStart w:id="33" w:name="OLE_LINK25"/>
-      <w:bookmarkStart w:id="34" w:name="OLE_LINK26"/>
+      <w:bookmarkStart w:id="33" w:name="OLE_LINK21"/>
+      <w:bookmarkStart w:id="34" w:name="OLE_LINK22"/>
+      <w:bookmarkStart w:id="35" w:name="OLE_LINK25"/>
+      <w:bookmarkStart w:id="36" w:name="OLE_LINK26"/>
       <w:r>
         <w:rPr>
           <w:rFonts w:ascii="Times New Roman" w:hAnsi="Times New Roman" w:cs="Times New Roman"/>
@@ -6052,8 +7307,8 @@
         </w:rPr>
         <w:t xml:space="preserve">CompleteSearch DBLP </w:t>
       </w:r>
-      <w:bookmarkEnd w:id="29"/>
-      <w:bookmarkEnd w:id="30"/>
+      <w:bookmarkEnd w:id="31"/>
+      <w:bookmarkEnd w:id="32"/>
       <w:r>
         <w:rPr>
           <w:rFonts w:ascii="Times New Roman" w:hAnsi="Times New Roman" w:cs="Times New Roman"/>
@@ -6062,7 +7317,7 @@
         </w:rPr>
         <w:t xml:space="preserve">, </w:t>
       </w:r>
-      <w:hyperlink r:id="rId12" w:history="1">
+      <w:hyperlink r:id="rId16" w:history="1">
         <w:r>
           <w:rPr>
             <w:rFonts w:ascii="Times New Roman" w:hAnsi="Times New Roman" w:cs="Times New Roman"/>
@@ -6080,18 +7335,18 @@
         </w:rPr>
         <w:t xml:space="preserve"> </w:t>
       </w:r>
-      <w:bookmarkEnd w:id="31"/>
-      <w:bookmarkEnd w:id="32"/>
-      <w:r>
-        <w:rPr>
-          <w:rFonts w:ascii="Times New Roman" w:hAnsi="Times New Roman" w:cs="Times New Roman"/>
-          <w:sz w:val="26"/>
-          <w:szCs w:val="26"/>
-        </w:rPr>
-        <w:t xml:space="preserve">và DBL – Brown </w:t>
-      </w:r>
       <w:bookmarkEnd w:id="33"/>
       <w:bookmarkEnd w:id="34"/>
+      <w:r>
+        <w:rPr>
+          <w:rFonts w:ascii="Times New Roman" w:hAnsi="Times New Roman" w:cs="Times New Roman"/>
+          <w:sz w:val="26"/>
+          <w:szCs w:val="26"/>
+        </w:rPr>
+        <w:t xml:space="preserve">và DBL – Brown </w:t>
+      </w:r>
+      <w:bookmarkEnd w:id="35"/>
+      <w:bookmarkEnd w:id="36"/>
       <w:r>
         <w:rPr>
           <w:rFonts w:ascii="Times New Roman" w:hAnsi="Times New Roman" w:cs="Times New Roman"/>
@@ -6140,7 +7395,7 @@
           <w:szCs w:val="26"/>
         </w:rPr>
       </w:pPr>
-      <w:hyperlink r:id="rId13" w:history="1">
+      <w:hyperlink r:id="rId17" w:history="1">
         <w:r>
           <w:rPr>
             <w:rFonts w:ascii="Times New Roman" w:hAnsi="Times New Roman" w:cs="Times New Roman"/>
@@ -6191,8 +7446,8 @@
         <w:t xml:space="preserve">DBL – Brown : Là chương trình sử dụng để tìm kiếm trên file dữ liệu DBLP offline Chương trình cho phép nhìn một cách trực quan về dữ liệu của một bài báo. </w:t>
       </w:r>
     </w:p>
-    <w:bookmarkEnd w:id="27"/>
-    <w:bookmarkEnd w:id="28"/>
+    <w:bookmarkEnd w:id="29"/>
+    <w:bookmarkEnd w:id="30"/>
     <w:p>
       <w:pPr>
         <w:ind w:firstLine="720"/>
@@ -6499,10 +7754,10 @@
             <v:path o:extrusionok="f" gradientshapeok="t" o:connecttype="rect"/>
             <o:lock v:ext="edit" aspectratio="t"/>
           </v:shapetype>
-          <v:shape id="_x0000_i1025" type="#_x0000_t75" style="width:359.25pt;height:268.85pt" o:ole="">
-            <v:imagedata r:id="rId14" o:title=""/>
+          <v:shape id="_x0000_i1025" type="#_x0000_t75" style="width:359pt;height:269.1pt" o:ole="">
+            <v:imagedata r:id="rId18" o:title=""/>
           </v:shape>
-          <o:OLEObject Type="Embed" ProgID="PowerPoint.Slide.12" ShapeID="_x0000_i1025" DrawAspect="Content" ObjectID="_1344765315" r:id="rId15"/>
+          <o:OLEObject Type="Embed" ProgID="PowerPoint.Slide.12" ShapeID="_x0000_i1025" DrawAspect="Content" ObjectID="_1344834013" r:id="rId19"/>
         </w:object>
       </w:r>
     </w:p>
@@ -6559,7 +7814,7 @@
           <w:rFonts w:ascii="Times New Roman" w:hAnsi="Times New Roman" w:cs="Times New Roman"/>
         </w:rPr>
       </w:pPr>
-      <w:bookmarkStart w:id="35" w:name="_Toc270602856"/>
+      <w:bookmarkStart w:id="37" w:name="_Toc270602856"/>
       <w:r>
         <w:rPr>
           <w:rFonts w:ascii="Times New Roman" w:hAnsi="Times New Roman" w:cs="Times New Roman"/>
@@ -6578,7 +7833,7 @@
         </w:rPr>
         <w:t>lĩnh vực khoa học máy tính:</w:t>
       </w:r>
-      <w:bookmarkEnd w:id="35"/>
+      <w:bookmarkEnd w:id="37"/>
     </w:p>
     <w:p>
       <w:pPr>
@@ -6615,7 +7870,7 @@
           <w:szCs w:val="26"/>
         </w:rPr>
       </w:pPr>
-      <w:hyperlink r:id="rId16" w:anchor="Theoretical_computer_science" w:history="1">
+      <w:hyperlink r:id="rId20" w:anchor="Theoretical_computer_science" w:history="1">
         <w:r>
           <w:rPr>
             <w:rFonts w:ascii="Times New Roman" w:hAnsi="Times New Roman" w:cs="Times New Roman"/>
@@ -6625,7 +7880,7 @@
           </w:rPr>
           <w:t xml:space="preserve"> </w:t>
         </w:r>
-        <w:bookmarkStart w:id="36" w:name="_Toc270410149"/>
+        <w:bookmarkStart w:id="38" w:name="_Toc270410149"/>
         <w:r>
           <w:rPr>
             <w:rFonts w:ascii="Times New Roman" w:hAnsi="Times New Roman" w:cs="Times New Roman"/>
@@ -6635,7 +7890,7 @@
           </w:rPr>
           <w:t>Theoretical computer science</w:t>
         </w:r>
-        <w:bookmarkEnd w:id="36"/>
+        <w:bookmarkEnd w:id="38"/>
       </w:hyperlink>
       <w:r>
         <w:t>.</w:t>
@@ -7952,7 +9207,7 @@
           <w:szCs w:val="26"/>
         </w:rPr>
       </w:pPr>
-      <w:bookmarkStart w:id="37" w:name="_Toc270602857"/>
+      <w:bookmarkStart w:id="39" w:name="_Toc270602857"/>
       <w:r>
         <w:rPr>
           <w:rFonts w:ascii="Times New Roman" w:hAnsi="Times New Roman"/>
@@ -7969,7 +9224,7 @@
         </w:rPr>
         <w:t>.</w:t>
       </w:r>
-      <w:bookmarkEnd w:id="37"/>
+      <w:bookmarkEnd w:id="39"/>
     </w:p>
     <w:p>
       <w:pPr>
@@ -7984,14 +9239,14 @@
           <w:rFonts w:ascii="Times New Roman" w:hAnsi="Times New Roman" w:cs="Times New Roman"/>
         </w:rPr>
       </w:pPr>
-      <w:bookmarkStart w:id="38" w:name="_Toc270602858"/>
+      <w:bookmarkStart w:id="40" w:name="_Toc270602858"/>
       <w:r>
         <w:rPr>
           <w:rFonts w:ascii="Times New Roman" w:hAnsi="Times New Roman" w:cs="Times New Roman"/>
         </w:rPr>
         <w:t>Nội dung</w:t>
       </w:r>
-      <w:bookmarkEnd w:id="38"/>
+      <w:bookmarkEnd w:id="40"/>
     </w:p>
     <w:p>
       <w:pPr>
@@ -8034,9 +9289,9 @@
         </w:rPr>
         <w:object w:dxaOrig="7197" w:dyaOrig="5395">
           <v:shape id="_x0000_i1026" type="#_x0000_t75" style="width:481pt;height:269.6pt" o:ole="">
-            <v:imagedata r:id="rId17" o:title=""/>
+            <v:imagedata r:id="rId21" o:title=""/>
           </v:shape>
-          <o:OLEObject Type="Embed" ProgID="PowerPoint.Slide.12" ShapeID="_x0000_i1026" DrawAspect="Content" ObjectID="_1344765316" r:id="rId18"/>
+          <o:OLEObject Type="Embed" ProgID="PowerPoint.Slide.12" ShapeID="_x0000_i1026" DrawAspect="Content" ObjectID="_1344834014" r:id="rId22"/>
         </w:object>
       </w:r>
     </w:p>
@@ -8077,9 +9332,9 @@
         </w:rPr>
         <w:object w:dxaOrig="7197" w:dyaOrig="5395">
           <v:shape id="_x0000_i1027" type="#_x0000_t75" style="width:464.15pt;height:269.6pt" o:ole="">
-            <v:imagedata r:id="rId19" o:title=""/>
+            <v:imagedata r:id="rId23" o:title=""/>
           </v:shape>
-          <o:OLEObject Type="Embed" ProgID="PowerPoint.Slide.12" ShapeID="_x0000_i1027" DrawAspect="Content" ObjectID="_1344765317" r:id="rId20"/>
+          <o:OLEObject Type="Embed" ProgID="PowerPoint.Slide.12" ShapeID="_x0000_i1027" DrawAspect="Content" ObjectID="_1344834015" r:id="rId24"/>
         </w:object>
       </w:r>
     </w:p>
@@ -8100,9 +9355,9 @@
         </w:rPr>
         <w:object w:dxaOrig="7197" w:dyaOrig="5395">
           <v:shape id="_x0000_i1028" type="#_x0000_t75" style="width:438.15pt;height:269.6pt" o:ole="">
-            <v:imagedata r:id="rId21" o:title=""/>
+            <v:imagedata r:id="rId25" o:title=""/>
           </v:shape>
-          <o:OLEObject Type="Embed" ProgID="PowerPoint.Slide.12" ShapeID="_x0000_i1028" DrawAspect="Content" ObjectID="_1344765318" r:id="rId22"/>
+          <o:OLEObject Type="Embed" ProgID="PowerPoint.Slide.12" ShapeID="_x0000_i1028" DrawAspect="Content" ObjectID="_1344834016" r:id="rId26"/>
         </w:object>
       </w:r>
     </w:p>
@@ -8122,10 +9377,10 @@
           <w:szCs w:val="26"/>
         </w:rPr>
         <w:object w:dxaOrig="7197" w:dyaOrig="5395">
-          <v:shape id="_x0000_i1029" type="#_x0000_t75" style="width:447.3pt;height:334.7pt" o:ole="">
-            <v:imagedata r:id="rId23" o:title=""/>
+          <v:shape id="_x0000_i1029" type="#_x0000_t75" style="width:447.3pt;height:335pt" o:ole="">
+            <v:imagedata r:id="rId27" o:title=""/>
           </v:shape>
-          <o:OLEObject Type="Embed" ProgID="PowerPoint.Slide.12" ShapeID="_x0000_i1029" DrawAspect="Content" ObjectID="_1344765319" r:id="rId24"/>
+          <o:OLEObject Type="Embed" ProgID="PowerPoint.Slide.12" ShapeID="_x0000_i1029" DrawAspect="Content" ObjectID="_1344834017" r:id="rId28"/>
         </w:object>
       </w:r>
     </w:p>
@@ -8304,7 +9559,7 @@
           <w:rFonts w:ascii="Times New Roman" w:hAnsi="Times New Roman" w:cs="Times New Roman"/>
         </w:rPr>
       </w:pPr>
-      <w:bookmarkStart w:id="39" w:name="_Toc270602859"/>
+      <w:bookmarkStart w:id="41" w:name="_Toc270602859"/>
       <w:r>
         <w:rPr>
           <w:rFonts w:ascii="Times New Roman" w:hAnsi="Times New Roman" w:cs="Times New Roman"/>
@@ -8317,7 +9572,7 @@
         </w:rPr>
         <w:t>:</w:t>
       </w:r>
-      <w:bookmarkEnd w:id="39"/>
+      <w:bookmarkEnd w:id="41"/>
     </w:p>
     <w:p>
       <w:pPr>
@@ -10543,7 +11798,7 @@
           <w:rFonts w:ascii="Times New Roman" w:hAnsi="Times New Roman" w:cs="Times New Roman"/>
         </w:rPr>
       </w:pPr>
-      <w:bookmarkStart w:id="40" w:name="_Toc270602860"/>
+      <w:bookmarkStart w:id="42" w:name="_Toc270602860"/>
       <w:r>
         <w:rPr>
           <w:rFonts w:ascii="Times New Roman" w:hAnsi="Times New Roman" w:cs="Times New Roman"/>
@@ -10551,7 +11806,7 @@
         <w:lastRenderedPageBreak/>
         <w:t>Kết quả dự kiến:</w:t>
       </w:r>
-      <w:bookmarkEnd w:id="40"/>
+      <w:bookmarkEnd w:id="42"/>
     </w:p>
     <w:p>
       <w:pPr>
@@ -10668,7 +11923,7 @@
           <w:szCs w:val="26"/>
         </w:rPr>
       </w:pPr>
-      <w:bookmarkStart w:id="41" w:name="_Toc270602861"/>
+      <w:bookmarkStart w:id="43" w:name="_Toc270602861"/>
       <w:r>
         <w:rPr>
           <w:rFonts w:ascii="Times New Roman" w:hAnsi="Times New Roman"/>
@@ -10677,7 +11932,7 @@
         </w:rPr>
         <w:t>Các tài liệu tham khảo chính dự kiến:</w:t>
       </w:r>
-      <w:bookmarkEnd w:id="41"/>
+      <w:bookmarkEnd w:id="43"/>
     </w:p>
     <w:p>
       <w:pPr>
@@ -10966,7 +12221,7 @@
         </w:rPr>
         <w:t xml:space="preserve">Expert Finder System for </w:t>
       </w:r>
-      <w:hyperlink r:id="rId25" w:history="1">
+      <w:hyperlink r:id="rId29" w:history="1">
         <w:r>
           <w:rPr>
             <w:rFonts w:ascii="Times New Roman" w:hAnsi="Times New Roman" w:cs="Times New Roman"/>
@@ -10986,7 +12241,7 @@
         </w:rPr>
         <w:t xml:space="preserve"> </w:t>
       </w:r>
-      <w:hyperlink r:id="rId26" w:history="1">
+      <w:hyperlink r:id="rId30" w:history="1">
         <w:r>
           <w:rPr>
             <w:rStyle w:val="Hyperlink"/>
@@ -11029,7 +12284,7 @@
       </w:pPr>
     </w:p>
     <w:sectPr>
-      <w:footerReference w:type="default" r:id="rId27"/>
+      <w:footerReference w:type="default" r:id="rId31"/>
       <w:pgSz w:w="12240" w:h="15840" w:code="1"/>
       <w:pgMar w:top="1440" w:right="1440" w:bottom="1440" w:left="1440" w:header="720" w:footer="720" w:gutter="0"/>
       <w:cols w:space="720"/>
@@ -11094,7 +12349,7 @@
             <w:rPr>
               <w:noProof/>
             </w:rPr>
-            <w:t>1</w:t>
+            <w:t>7</w:t>
           </w:r>
         </w:fldSimple>
         <w:r>
@@ -11813,31 +13068,31 @@
       <w:lvlText w:val="-"/>
       <w:lvlJc w:val="left"/>
       <w:pPr>
-        <w:ind w:left="720" w:hanging="360"/>
+        <w:ind w:left="1080" w:hanging="360"/>
       </w:pPr>
       <w:rPr>
         <w:rFonts w:ascii="Times New Roman" w:eastAsiaTheme="minorHAnsi" w:hAnsi="Times New Roman" w:cs="Times New Roman" w:hint="default"/>
       </w:rPr>
     </w:lvl>
-    <w:lvl w:ilvl="1" w:tplc="04090003" w:tentative="1">
+    <w:lvl w:ilvl="1" w:tplc="04090003">
       <w:start w:val="1"/>
       <w:numFmt w:val="bullet"/>
       <w:lvlText w:val="o"/>
       <w:lvlJc w:val="left"/>
       <w:pPr>
-        <w:ind w:left="1440" w:hanging="360"/>
+        <w:ind w:left="1800" w:hanging="360"/>
       </w:pPr>
       <w:rPr>
         <w:rFonts w:ascii="Courier New" w:hAnsi="Courier New" w:cs="Courier New" w:hint="default"/>
       </w:rPr>
     </w:lvl>
-    <w:lvl w:ilvl="2" w:tplc="04090005" w:tentative="1">
+    <w:lvl w:ilvl="2" w:tplc="04090005">
       <w:start w:val="1"/>
       <w:numFmt w:val="bullet"/>
       <w:lvlText w:val=""/>
       <w:lvlJc w:val="left"/>
       <w:pPr>
-        <w:ind w:left="2160" w:hanging="360"/>
+        <w:ind w:left="2520" w:hanging="360"/>
       </w:pPr>
       <w:rPr>
         <w:rFonts w:ascii="Wingdings" w:hAnsi="Wingdings" w:hint="default"/>
@@ -11849,7 +13104,7 @@
       <w:lvlText w:val=""/>
       <w:lvlJc w:val="left"/>
       <w:pPr>
-        <w:ind w:left="2880" w:hanging="360"/>
+        <w:ind w:left="3240" w:hanging="360"/>
       </w:pPr>
       <w:rPr>
         <w:rFonts w:ascii="Symbol" w:hAnsi="Symbol" w:hint="default"/>
@@ -11861,7 +13116,7 @@
       <w:lvlText w:val="o"/>
       <w:lvlJc w:val="left"/>
       <w:pPr>
-        <w:ind w:left="3600" w:hanging="360"/>
+        <w:ind w:left="3960" w:hanging="360"/>
       </w:pPr>
       <w:rPr>
         <w:rFonts w:ascii="Courier New" w:hAnsi="Courier New" w:cs="Courier New" w:hint="default"/>
@@ -11873,7 +13128,7 @@
       <w:lvlText w:val=""/>
       <w:lvlJc w:val="left"/>
       <w:pPr>
-        <w:ind w:left="4320" w:hanging="360"/>
+        <w:ind w:left="4680" w:hanging="360"/>
       </w:pPr>
       <w:rPr>
         <w:rFonts w:ascii="Wingdings" w:hAnsi="Wingdings" w:hint="default"/>
@@ -11885,7 +13140,7 @@
       <w:lvlText w:val=""/>
       <w:lvlJc w:val="left"/>
       <w:pPr>
-        <w:ind w:left="5040" w:hanging="360"/>
+        <w:ind w:left="5400" w:hanging="360"/>
       </w:pPr>
       <w:rPr>
         <w:rFonts w:ascii="Symbol" w:hAnsi="Symbol" w:hint="default"/>
@@ -11897,7 +13152,7 @@
       <w:lvlText w:val="o"/>
       <w:lvlJc w:val="left"/>
       <w:pPr>
-        <w:ind w:left="5760" w:hanging="360"/>
+        <w:ind w:left="6120" w:hanging="360"/>
       </w:pPr>
       <w:rPr>
         <w:rFonts w:ascii="Courier New" w:hAnsi="Courier New" w:cs="Courier New" w:hint="default"/>
@@ -11909,7 +13164,7 @@
       <w:lvlText w:val=""/>
       <w:lvlJc w:val="left"/>
       <w:pPr>
-        <w:ind w:left="6480" w:hanging="360"/>
+        <w:ind w:left="6840" w:hanging="360"/>
       </w:pPr>
       <w:rPr>
         <w:rFonts w:ascii="Wingdings" w:hAnsi="Wingdings" w:hint="default"/>
@@ -13775,6 +15030,7 @@
   <w:style w:type="character" w:default="1" w:styleId="DefaultParagraphFont">
     <w:name w:val="Default Paragraph Font"/>
     <w:uiPriority w:val="1"/>
+    <w:semiHidden/>
     <w:unhideWhenUsed/>
   </w:style>
   <w:style w:type="table" w:default="1" w:styleId="TableNormal">
@@ -14301,7 +15557,7 @@
 </file>
 
 <file path=customXml/itemProps1.xml><?xml version="1.0" encoding="utf-8"?>
-<ds:datastoreItem xmlns:ds="http://schemas.openxmlformats.org/officeDocument/2006/customXml" ds:itemID="{B6E5DF7D-B5C8-4769-8461-13860CB4A8F6}">
+<ds:datastoreItem xmlns:ds="http://schemas.openxmlformats.org/officeDocument/2006/customXml" ds:itemID="{1C17565F-50DA-4D63-9CBF-1B382EBB74C1}">
   <ds:schemaRefs>
     <ds:schemaRef ds:uri="http://schemas.openxmlformats.org/officeDocument/2006/bibliography"/>
   </ds:schemaRefs>

</xml_diff>

<commit_message>
Them chi tiet ACM CCL
</commit_message>
<xml_diff>
--- a/Outline thesis/De cuong/De Cuong_ 31_8.docx
+++ b/Outline thesis/De cuong/De Cuong_ 31_8.docx
@@ -3629,7 +3629,66 @@
           <w:sz w:val="26"/>
           <w:szCs w:val="26"/>
         </w:rPr>
-        <w:t xml:space="preserve"> ACM, khung phân loại dạng cây và được định nghĩa và bổ xung bởi người dùng. </w:t>
+        <w:t xml:space="preserve"> </w:t>
+      </w:r>
+      <w:r>
+        <w:rPr>
+          <w:rFonts w:asciiTheme="majorHAnsi" w:hAnsiTheme="majorHAnsi" w:cstheme="majorHAnsi"/>
+          <w:sz w:val="26"/>
+          <w:szCs w:val="26"/>
+        </w:rPr>
+        <w:t>ACM</w:t>
+      </w:r>
+      <w:r>
+        <w:rPr>
+          <w:rFonts w:asciiTheme="majorHAnsi" w:hAnsiTheme="majorHAnsi" w:cstheme="majorHAnsi"/>
+          <w:sz w:val="26"/>
+          <w:szCs w:val="26"/>
+        </w:rPr>
+        <w:t xml:space="preserve"> (</w:t>
+      </w:r>
+      <w:r>
+        <w:rPr>
+          <w:rFonts w:asciiTheme="majorHAnsi" w:hAnsiTheme="majorHAnsi" w:cstheme="majorHAnsi"/>
+        </w:rPr>
+        <w:t xml:space="preserve">ACM Computing Classification System </w:t>
+      </w:r>
+      <w:r>
+        <w:rPr>
+          <w:rStyle w:val="FootnoteReference"/>
+          <w:rFonts w:asciiTheme="majorHAnsi" w:hAnsiTheme="majorHAnsi" w:cstheme="majorHAnsi"/>
+        </w:rPr>
+        <w:footnoteReference w:id="9"/>
+      </w:r>
+      <w:r>
+        <w:rPr>
+          <w:rFonts w:asciiTheme="majorHAnsi" w:hAnsiTheme="majorHAnsi" w:cstheme="majorHAnsi"/>
+        </w:rPr>
+        <w:t xml:space="preserve"> - CCS</w:t>
+      </w:r>
+      <w:r>
+        <w:rPr>
+          <w:rFonts w:asciiTheme="majorHAnsi" w:hAnsiTheme="majorHAnsi" w:cstheme="majorHAnsi"/>
+          <w:sz w:val="26"/>
+          <w:szCs w:val="26"/>
+        </w:rPr>
+        <w:t>)</w:t>
+      </w:r>
+      <w:r>
+        <w:rPr>
+          <w:rFonts w:asciiTheme="majorHAnsi" w:hAnsiTheme="majorHAnsi" w:cstheme="majorHAnsi"/>
+          <w:sz w:val="26"/>
+          <w:szCs w:val="26"/>
+        </w:rPr>
+        <w:t>, khung phân loại dạng cây và được</w:t>
+      </w:r>
+      <w:r>
+        <w:rPr>
+          <w:rFonts w:ascii="Times New Roman" w:hAnsi="Times New Roman" w:cs="Times New Roman"/>
+          <w:sz w:val="26"/>
+          <w:szCs w:val="26"/>
+        </w:rPr>
+        <w:t xml:space="preserve"> định nghĩa và bổ xung bởi người dùng. </w:t>
       </w:r>
       <w:bookmarkEnd w:id="11"/>
       <w:bookmarkEnd w:id="12"/>
@@ -3655,7 +3714,15 @@
           <w:sz w:val="26"/>
           <w:szCs w:val="26"/>
         </w:rPr>
-        <w:t>nhân viên quản lý sẽ</w:t>
+        <w:t>chuyên gia</w:t>
+      </w:r>
+      <w:r>
+        <w:rPr>
+          <w:rFonts w:ascii="Times New Roman" w:hAnsi="Times New Roman" w:cs="Times New Roman"/>
+          <w:sz w:val="26"/>
+          <w:szCs w:val="26"/>
+        </w:rPr>
+        <w:t xml:space="preserve"> sẽ</w:t>
       </w:r>
       <w:r>
         <w:rPr>
@@ -3673,6 +3740,126 @@
         </w:rPr>
         <w:t xml:space="preserve"> lại bài của người đăng.</w:t>
       </w:r>
+    </w:p>
+    <w:p>
+      <w:pPr>
+        <w:ind w:firstLine="360"/>
+        <w:jc w:val="both"/>
+        <w:rPr>
+          <w:rFonts w:ascii="Times New Roman" w:hAnsi="Times New Roman" w:cs="Times New Roman"/>
+          <w:sz w:val="26"/>
+          <w:szCs w:val="26"/>
+        </w:rPr>
+      </w:pPr>
+      <w:r>
+        <w:rPr>
+          <w:rFonts w:ascii="Times New Roman" w:hAnsi="Times New Roman" w:cs="Times New Roman"/>
+          <w:sz w:val="26"/>
+          <w:szCs w:val="26"/>
+        </w:rPr>
+        <w:t xml:space="preserve">Cấu trúc của </w:t>
+      </w:r>
+      <w:r>
+        <w:t>CCS</w:t>
+      </w:r>
+      <w:r>
+        <w:rPr>
+          <w:rFonts w:ascii="Times New Roman" w:hAnsi="Times New Roman" w:cs="Times New Roman"/>
+          <w:sz w:val="26"/>
+          <w:szCs w:val="26"/>
+        </w:rPr>
+        <w:t xml:space="preserve"> gồm 1473 node được chia trên cây phân lớp thành 3 cấp, cấp đầu tiên bao gồm 11 node, cấp sau đó gồm 81 node và còn lại thuộc cấp số 3 (</w:t>
+      </w:r>
+      <w:r>
+        <w:rPr>
+          <w:rFonts w:ascii="Times New Roman" w:hAnsi="Times New Roman" w:cs="Times New Roman"/>
+          <w:sz w:val="26"/>
+          <w:szCs w:val="26"/>
+        </w:rPr>
+        <w:t>1998 version</w:t>
+      </w:r>
+      <w:r>
+        <w:rPr>
+          <w:rFonts w:ascii="Times New Roman" w:hAnsi="Times New Roman" w:cs="Times New Roman"/>
+          <w:sz w:val="26"/>
+          <w:szCs w:val="26"/>
+        </w:rPr>
+        <w:t>). Bảng dưới đây hiên thị các node trong cấp đầu tiên của khung lớp CCS.</w:t>
+      </w:r>
+    </w:p>
+    <w:p>
+      <w:pPr>
+        <w:ind w:firstLine="360"/>
+        <w:jc w:val="center"/>
+        <w:rPr>
+          <w:rFonts w:ascii="Times New Roman" w:hAnsi="Times New Roman" w:cs="Times New Roman"/>
+          <w:sz w:val="26"/>
+          <w:szCs w:val="26"/>
+        </w:rPr>
+      </w:pPr>
+      <w:r>
+        <w:rPr>
+          <w:rFonts w:ascii="Times New Roman" w:hAnsi="Times New Roman" w:cs="Times New Roman"/>
+          <w:sz w:val="26"/>
+          <w:szCs w:val="26"/>
+        </w:rPr>
+        <w:drawing>
+          <wp:inline distT="0" distB="0" distL="0" distR="0">
+            <wp:extent cx="3936933" cy="2266545"/>
+            <wp:effectExtent l="19050" t="0" r="6417" b="0"/>
+            <wp:docPr id="4" name="Picture 1"/>
+            <wp:cNvGraphicFramePr>
+              <a:graphicFrameLocks xmlns:a="http://schemas.openxmlformats.org/drawingml/2006/main" noChangeAspect="1"/>
+            </wp:cNvGraphicFramePr>
+            <a:graphic xmlns:a="http://schemas.openxmlformats.org/drawingml/2006/main">
+              <a:graphicData uri="http://schemas.openxmlformats.org/drawingml/2006/picture">
+                <pic:pic xmlns:pic="http://schemas.openxmlformats.org/drawingml/2006/picture">
+                  <pic:nvPicPr>
+                    <pic:cNvPr id="0" name="Picture 1"/>
+                    <pic:cNvPicPr>
+                      <a:picLocks noChangeAspect="1" noChangeArrowheads="1"/>
+                    </pic:cNvPicPr>
+                  </pic:nvPicPr>
+                  <pic:blipFill>
+                    <a:blip r:embed="rId8"/>
+                    <a:srcRect/>
+                    <a:stretch>
+                      <a:fillRect/>
+                    </a:stretch>
+                  </pic:blipFill>
+                  <pic:spPr bwMode="auto">
+                    <a:xfrm>
+                      <a:off x="0" y="0"/>
+                      <a:ext cx="3946712" cy="2272175"/>
+                    </a:xfrm>
+                    <a:prstGeom prst="rect">
+                      <a:avLst/>
+                    </a:prstGeom>
+                    <a:noFill/>
+                    <a:ln w="9525">
+                      <a:noFill/>
+                      <a:miter lim="800000"/>
+                      <a:headEnd/>
+                      <a:tailEnd/>
+                    </a:ln>
+                  </pic:spPr>
+                </pic:pic>
+              </a:graphicData>
+            </a:graphic>
+          </wp:inline>
+        </w:drawing>
+      </w:r>
+    </w:p>
+    <w:p>
+      <w:pPr>
+        <w:ind w:firstLine="360"/>
+        <w:jc w:val="both"/>
+        <w:rPr>
+          <w:rFonts w:ascii="Times New Roman" w:hAnsi="Times New Roman" w:cs="Times New Roman"/>
+          <w:sz w:val="26"/>
+          <w:szCs w:val="26"/>
+        </w:rPr>
+      </w:pPr>
     </w:p>
     <w:p>
       <w:pPr>
@@ -3982,7 +4169,6 @@
           <w:sz w:val="26"/>
           <w:szCs w:val="26"/>
         </w:rPr>
-        <w:lastRenderedPageBreak/>
         <w:t>Hội thảo củ</w:t>
       </w:r>
       <w:r>
@@ -4398,6 +4584,7 @@
           <w:sz w:val="26"/>
           <w:szCs w:val="26"/>
         </w:rPr>
+        <w:lastRenderedPageBreak/>
         <w:t>Tên nhà xuất bản</w:t>
       </w:r>
       <w:r>
@@ -4929,7 +5116,6 @@
           <w:sz w:val="26"/>
           <w:szCs w:val="26"/>
         </w:rPr>
-        <w:lastRenderedPageBreak/>
         <w:t>Phân loại theo tiêu đề:</w:t>
       </w:r>
     </w:p>
@@ -5064,7 +5250,7 @@
           <w:sz w:val="26"/>
           <w:szCs w:val="26"/>
         </w:rPr>
-        <w:footnoteReference w:id="9"/>
+        <w:footnoteReference w:id="10"/>
       </w:r>
       <w:r>
         <w:rPr>
@@ -5132,6 +5318,7 @@
         <w:rPr>
           <w:rFonts w:ascii="Times New Roman" w:hAnsi="Times New Roman" w:cs="Times New Roman"/>
         </w:rPr>
+        <w:lastRenderedPageBreak/>
         <w:t xml:space="preserve"> </w:t>
       </w:r>
       <w:bookmarkStart w:id="17" w:name="_Toc270602853"/>
@@ -5368,7 +5555,6 @@
           <w:sz w:val="26"/>
           <w:szCs w:val="26"/>
         </w:rPr>
-        <w:lastRenderedPageBreak/>
         <w:t xml:space="preserve">Probabilistic model </w:t>
       </w:r>
       <w:bookmarkEnd w:id="20"/>
@@ -5719,6 +5905,7 @@
           <w:sz w:val="26"/>
           <w:szCs w:val="26"/>
         </w:rPr>
+        <w:lastRenderedPageBreak/>
         <w:t xml:space="preserve">Chương </w:t>
       </w:r>
       <w:r>
@@ -6107,7 +6294,6 @@
           <w:sz w:val="26"/>
           <w:szCs w:val="26"/>
         </w:rPr>
-        <w:lastRenderedPageBreak/>
         <w:t xml:space="preserve">Sau khi tìm kiếm trên mạng chương trình sẽ hiện thị các kết quả tìm được như sau: </w:t>
       </w:r>
     </w:p>
@@ -6128,7 +6314,6 @@
           <w:noProof/>
           <w:sz w:val="26"/>
           <w:szCs w:val="26"/>
-          <w:lang w:val="vi-VN" w:eastAsia="vi-VN"/>
         </w:rPr>
         <w:drawing>
           <wp:inline distT="0" distB="0" distL="0" distR="0">
@@ -6148,7 +6333,7 @@
                     </pic:cNvPicPr>
                   </pic:nvPicPr>
                   <pic:blipFill>
-                    <a:blip r:embed="rId8"/>
+                    <a:blip r:embed="rId9"/>
                     <a:srcRect/>
                     <a:stretch>
                       <a:fillRect/>
@@ -6215,6 +6400,7 @@
           <w:sz w:val="26"/>
           <w:szCs w:val="26"/>
         </w:rPr>
+        <w:lastRenderedPageBreak/>
         <w:t>Các tài liệu được đánh dấu chữ “D” màu da cam là các tài liệu đã tồn tại trong cở sở dữ liệu</w:t>
       </w:r>
       <w:r>
@@ -6464,7 +6650,6 @@
           <w:sz w:val="26"/>
           <w:szCs w:val="26"/>
         </w:rPr>
-        <w:lastRenderedPageBreak/>
         <w:t>Jabref tạo file Bibtex cho th</w:t>
       </w:r>
       <w:r>
@@ -6569,8 +6754,8 @@
           <w:noProof/>
           <w:sz w:val="26"/>
           <w:szCs w:val="26"/>
-          <w:lang w:val="vi-VN" w:eastAsia="vi-VN"/>
-        </w:rPr>
+        </w:rPr>
+        <w:lastRenderedPageBreak/>
         <w:drawing>
           <wp:inline distT="0" distB="0" distL="0" distR="0">
             <wp:extent cx="3943350" cy="2611073"/>
@@ -6589,7 +6774,7 @@
                     </pic:cNvPicPr>
                   </pic:nvPicPr>
                   <pic:blipFill>
-                    <a:blip r:embed="rId9"/>
+                    <a:blip r:embed="rId10"/>
                     <a:srcRect/>
                     <a:stretch>
                       <a:fillRect/>
@@ -6690,7 +6875,6 @@
           <w:noProof/>
           <w:sz w:val="26"/>
           <w:szCs w:val="26"/>
-          <w:lang w:val="vi-VN" w:eastAsia="vi-VN"/>
         </w:rPr>
         <w:drawing>
           <wp:inline distT="0" distB="0" distL="0" distR="0">
@@ -6710,7 +6894,7 @@
                     </pic:cNvPicPr>
                   </pic:nvPicPr>
                   <pic:blipFill>
-                    <a:blip r:embed="rId10"/>
+                    <a:blip r:embed="rId11"/>
                     <a:srcRect/>
                     <a:stretch>
                       <a:fillRect/>
@@ -6793,7 +6977,6 @@
           <w:sz w:val="26"/>
           <w:szCs w:val="26"/>
         </w:rPr>
-        <w:lastRenderedPageBreak/>
         <w:t>So sánh Jabref với một số chương trình có cùng chức năng:</w:t>
       </w:r>
     </w:p>
@@ -6828,7 +7011,7 @@
           <w:szCs w:val="26"/>
         </w:rPr>
       </w:pPr>
-      <w:hyperlink r:id="rId11" w:history="1">
+      <w:hyperlink r:id="rId12" w:history="1">
         <w:r>
           <w:rPr>
             <w:rStyle w:val="Hyperlink"/>
@@ -6914,6 +7097,7 @@
           <w:sz w:val="26"/>
           <w:szCs w:val="26"/>
         </w:rPr>
+        <w:lastRenderedPageBreak/>
         <w:t>Các định dạng file có thể xuất ra như: Bibtex</w:t>
       </w:r>
       <w:r>
@@ -7096,7 +7280,7 @@
         </w:rPr>
         <w:t xml:space="preserve">DBLP cung cấp thông tin về chỉ mục các bài báo trong lĩnh vực khoa học máy tính, hệ thống được phát triển bởi trường đại học </w:t>
       </w:r>
-      <w:hyperlink r:id="rId12" w:tooltip="University of Trier" w:history="1">
+      <w:hyperlink r:id="rId13" w:tooltip="University of Trier" w:history="1">
         <w:r>
           <w:rPr>
             <w:rFonts w:ascii="Times New Roman" w:hAnsi="Times New Roman" w:cs="Times New Roman"/>
@@ -7114,7 +7298,7 @@
         </w:rPr>
         <w:t xml:space="preserve"> của </w:t>
       </w:r>
-      <w:hyperlink r:id="rId13" w:tooltip="Germany" w:history="1">
+      <w:hyperlink r:id="rId14" w:tooltip="Germany" w:history="1">
         <w:r>
           <w:rPr>
             <w:rFonts w:ascii="Times New Roman" w:hAnsi="Times New Roman" w:cs="Times New Roman"/>
@@ -7310,85 +7494,6 @@
         </w:rPr>
         <w:t xml:space="preserve">, </w:t>
       </w:r>
-      <w:hyperlink r:id="rId14" w:history="1">
-        <w:r>
-          <w:rPr>
-            <w:rFonts w:ascii="Times New Roman" w:hAnsi="Times New Roman" w:cs="Times New Roman"/>
-            <w:sz w:val="26"/>
-            <w:szCs w:val="26"/>
-          </w:rPr>
-          <w:t>Faceted search</w:t>
-        </w:r>
-      </w:hyperlink>
-      <w:r>
-        <w:rPr>
-          <w:rFonts w:ascii="Times New Roman" w:hAnsi="Times New Roman" w:cs="Times New Roman"/>
-          <w:sz w:val="26"/>
-          <w:szCs w:val="26"/>
-        </w:rPr>
-        <w:t xml:space="preserve"> </w:t>
-      </w:r>
-      <w:bookmarkEnd w:id="35"/>
-      <w:bookmarkEnd w:id="36"/>
-      <w:r>
-        <w:rPr>
-          <w:rFonts w:ascii="Times New Roman" w:hAnsi="Times New Roman" w:cs="Times New Roman"/>
-          <w:sz w:val="26"/>
-          <w:szCs w:val="26"/>
-        </w:rPr>
-        <w:t xml:space="preserve">và DBL – Brown </w:t>
-      </w:r>
-      <w:bookmarkEnd w:id="37"/>
-      <w:bookmarkEnd w:id="38"/>
-      <w:r>
-        <w:rPr>
-          <w:rFonts w:ascii="Times New Roman" w:hAnsi="Times New Roman" w:cs="Times New Roman"/>
-          <w:sz w:val="26"/>
-          <w:szCs w:val="26"/>
-        </w:rPr>
-        <w:t>phổ biến và nhiều người dùng.</w:t>
-      </w:r>
-    </w:p>
-    <w:p>
-      <w:pPr>
-        <w:pStyle w:val="ListParagraph"/>
-        <w:numPr>
-          <w:ilvl w:val="0"/>
-          <w:numId w:val="5"/>
-        </w:numPr>
-        <w:ind w:left="2052"/>
-        <w:jc w:val="both"/>
-        <w:rPr>
-          <w:rFonts w:ascii="Times New Roman" w:hAnsi="Times New Roman" w:cs="Times New Roman"/>
-          <w:sz w:val="26"/>
-          <w:szCs w:val="26"/>
-        </w:rPr>
-      </w:pPr>
-      <w:r>
-        <w:rPr>
-          <w:rFonts w:ascii="Times New Roman" w:hAnsi="Times New Roman" w:cs="Times New Roman"/>
-          <w:sz w:val="26"/>
-          <w:szCs w:val="26"/>
-        </w:rPr>
-        <w:lastRenderedPageBreak/>
-        <w:t xml:space="preserve">CompleteSearch DBLP : cho phép tìm kiếm các thông tin từ người dùng đưa vào. </w:t>
-      </w:r>
-    </w:p>
-    <w:p>
-      <w:pPr>
-        <w:pStyle w:val="ListParagraph"/>
-        <w:numPr>
-          <w:ilvl w:val="0"/>
-          <w:numId w:val="5"/>
-        </w:numPr>
-        <w:ind w:left="2052"/>
-        <w:jc w:val="both"/>
-        <w:rPr>
-          <w:rFonts w:ascii="Times New Roman" w:hAnsi="Times New Roman" w:cs="Times New Roman"/>
-          <w:sz w:val="26"/>
-          <w:szCs w:val="26"/>
-        </w:rPr>
-      </w:pPr>
       <w:hyperlink r:id="rId15" w:history="1">
         <w:r>
           <w:rPr>
@@ -7405,7 +7510,27 @@
           <w:sz w:val="26"/>
           <w:szCs w:val="26"/>
         </w:rPr>
-        <w:t xml:space="preserve"> cho phép người dùng tìm kiếm thông tin theo những cách sau: theo metadata, theo tác giả và nơi công bố.</w:t>
+        <w:t xml:space="preserve"> </w:t>
+      </w:r>
+      <w:bookmarkEnd w:id="35"/>
+      <w:bookmarkEnd w:id="36"/>
+      <w:r>
+        <w:rPr>
+          <w:rFonts w:ascii="Times New Roman" w:hAnsi="Times New Roman" w:cs="Times New Roman"/>
+          <w:sz w:val="26"/>
+          <w:szCs w:val="26"/>
+        </w:rPr>
+        <w:t xml:space="preserve">và DBL – Brown </w:t>
+      </w:r>
+      <w:bookmarkEnd w:id="37"/>
+      <w:bookmarkEnd w:id="38"/>
+      <w:r>
+        <w:rPr>
+          <w:rFonts w:ascii="Times New Roman" w:hAnsi="Times New Roman" w:cs="Times New Roman"/>
+          <w:sz w:val="26"/>
+          <w:szCs w:val="26"/>
+        </w:rPr>
+        <w:t>phổ biến và nhiều người dùng.</w:t>
       </w:r>
     </w:p>
     <w:p>
@@ -7429,6 +7554,65 @@
           <w:sz w:val="26"/>
           <w:szCs w:val="26"/>
         </w:rPr>
+        <w:t xml:space="preserve">CompleteSearch DBLP : cho phép tìm kiếm các thông tin từ người dùng đưa vào. </w:t>
+      </w:r>
+    </w:p>
+    <w:p>
+      <w:pPr>
+        <w:pStyle w:val="ListParagraph"/>
+        <w:numPr>
+          <w:ilvl w:val="0"/>
+          <w:numId w:val="5"/>
+        </w:numPr>
+        <w:ind w:left="2052"/>
+        <w:jc w:val="both"/>
+        <w:rPr>
+          <w:rFonts w:ascii="Times New Roman" w:hAnsi="Times New Roman" w:cs="Times New Roman"/>
+          <w:sz w:val="26"/>
+          <w:szCs w:val="26"/>
+        </w:rPr>
+      </w:pPr>
+      <w:hyperlink r:id="rId16" w:history="1">
+        <w:r>
+          <w:rPr>
+            <w:rFonts w:ascii="Times New Roman" w:hAnsi="Times New Roman" w:cs="Times New Roman"/>
+            <w:sz w:val="26"/>
+            <w:szCs w:val="26"/>
+          </w:rPr>
+          <w:t>Faceted search</w:t>
+        </w:r>
+      </w:hyperlink>
+      <w:r>
+        <w:rPr>
+          <w:rFonts w:ascii="Times New Roman" w:hAnsi="Times New Roman" w:cs="Times New Roman"/>
+          <w:sz w:val="26"/>
+          <w:szCs w:val="26"/>
+        </w:rPr>
+        <w:t xml:space="preserve"> cho phép người dùng tìm kiếm thông tin theo những cách sau: theo metadata, theo tác giả và nơi công bố.</w:t>
+      </w:r>
+    </w:p>
+    <w:p>
+      <w:pPr>
+        <w:pStyle w:val="ListParagraph"/>
+        <w:numPr>
+          <w:ilvl w:val="0"/>
+          <w:numId w:val="5"/>
+        </w:numPr>
+        <w:ind w:left="2052"/>
+        <w:jc w:val="both"/>
+        <w:rPr>
+          <w:rFonts w:ascii="Times New Roman" w:hAnsi="Times New Roman" w:cs="Times New Roman"/>
+          <w:sz w:val="26"/>
+          <w:szCs w:val="26"/>
+        </w:rPr>
+      </w:pPr>
+      <w:r>
+        <w:rPr>
+          <w:rFonts w:ascii="Times New Roman" w:hAnsi="Times New Roman" w:cs="Times New Roman"/>
+          <w:sz w:val="26"/>
+          <w:szCs w:val="26"/>
+        </w:rPr>
+        <w:lastRenderedPageBreak/>
         <w:t xml:space="preserve"> </w:t>
       </w:r>
       <w:r>
@@ -7748,10 +7932,10 @@
             <v:path o:extrusionok="f" gradientshapeok="t" o:connecttype="rect"/>
             <o:lock v:ext="edit" aspectratio="t"/>
           </v:shapetype>
-          <v:shape id="_x0000_i1025" type="#_x0000_t75" style="width:358.45pt;height:233.85pt" o:ole="">
-            <v:imagedata r:id="rId16" o:title=""/>
+          <v:shape id="_x0000_i1025" type="#_x0000_t75" style="width:358.45pt;height:233.6pt" o:ole="">
+            <v:imagedata r:id="rId17" o:title=""/>
           </v:shape>
-          <o:OLEObject Type="Embed" ProgID="PowerPoint.Slide.12" ShapeID="_x0000_i1025" DrawAspect="Content" ObjectID="_1344840414" r:id="rId17"/>
+          <o:OLEObject Type="Embed" ProgID="PowerPoint.Slide.12" ShapeID="_x0000_i1025" DrawAspect="Content" ObjectID="_1344841074" r:id="rId18"/>
         </w:object>
       </w:r>
     </w:p>
@@ -7783,6 +7967,39 @@
         </w:rPr>
         <w:t>ệ thống DBLP</w:t>
       </w:r>
+    </w:p>
+    <w:p>
+      <w:pPr>
+        <w:jc w:val="center"/>
+        <w:rPr>
+          <w:rFonts w:ascii="Times New Roman" w:hAnsi="Times New Roman" w:cs="Times New Roman"/>
+          <w:i/>
+          <w:sz w:val="26"/>
+          <w:szCs w:val="26"/>
+        </w:rPr>
+      </w:pPr>
+    </w:p>
+    <w:p>
+      <w:pPr>
+        <w:jc w:val="center"/>
+        <w:rPr>
+          <w:rFonts w:ascii="Times New Roman" w:hAnsi="Times New Roman" w:cs="Times New Roman"/>
+          <w:i/>
+          <w:sz w:val="26"/>
+          <w:szCs w:val="26"/>
+        </w:rPr>
+      </w:pPr>
+    </w:p>
+    <w:p>
+      <w:pPr>
+        <w:jc w:val="center"/>
+        <w:rPr>
+          <w:rFonts w:ascii="Times New Roman" w:hAnsi="Times New Roman" w:cs="Times New Roman"/>
+          <w:i/>
+          <w:sz w:val="26"/>
+          <w:szCs w:val="26"/>
+        </w:rPr>
+      </w:pPr>
     </w:p>
     <w:p>
       <w:pPr>
@@ -7865,7 +8082,7 @@
           <w:szCs w:val="26"/>
         </w:rPr>
       </w:pPr>
-      <w:hyperlink r:id="rId18" w:anchor="Theoretical_computer_science" w:history="1">
+      <w:hyperlink r:id="rId19" w:anchor="Theoretical_computer_science" w:history="1">
         <w:r>
           <w:rPr>
             <w:rFonts w:ascii="Times New Roman" w:hAnsi="Times New Roman" w:cs="Times New Roman"/>
@@ -9442,10 +9659,10 @@
           <w:szCs w:val="26"/>
         </w:rPr>
         <w:object w:dxaOrig="5326" w:dyaOrig="3995">
-          <v:shape id="_x0000_i1029" type="#_x0000_t75" style="width:427.9pt;height:250.2pt" o:ole="">
-            <v:imagedata r:id="rId19" o:title=""/>
+          <v:shape id="_x0000_i1026" type="#_x0000_t75" style="width:428.15pt;height:250.45pt" o:ole="">
+            <v:imagedata r:id="rId20" o:title=""/>
           </v:shape>
-          <o:OLEObject Type="Embed" ProgID="PowerPoint.Slide.12" ShapeID="_x0000_i1029" DrawAspect="Content" ObjectID="_1344840415" r:id="rId20"/>
+          <o:OLEObject Type="Embed" ProgID="PowerPoint.Slide.12" ShapeID="_x0000_i1026" DrawAspect="Content" ObjectID="_1344841075" r:id="rId21"/>
         </w:object>
       </w:r>
     </w:p>
@@ -9485,10 +9702,10 @@
           <w:szCs w:val="26"/>
         </w:rPr>
         <w:object w:dxaOrig="7197" w:dyaOrig="5395">
-          <v:shape id="_x0000_i1026" type="#_x0000_t75" style="width:464.15pt;height:269.6pt" o:ole="">
-            <v:imagedata r:id="rId21" o:title=""/>
+          <v:shape id="_x0000_i1027" type="#_x0000_t75" style="width:464.15pt;height:269.6pt" o:ole="">
+            <v:imagedata r:id="rId22" o:title=""/>
           </v:shape>
-          <o:OLEObject Type="Embed" ProgID="PowerPoint.Slide.12" ShapeID="_x0000_i1026" DrawAspect="Content" ObjectID="_1344840416" r:id="rId22"/>
+          <o:OLEObject Type="Embed" ProgID="PowerPoint.Slide.12" ShapeID="_x0000_i1027" DrawAspect="Content" ObjectID="_1344841076" r:id="rId23"/>
         </w:object>
       </w:r>
     </w:p>
@@ -9508,10 +9725,10 @@
           <w:szCs w:val="26"/>
         </w:rPr>
         <w:object w:dxaOrig="7197" w:dyaOrig="5395">
-          <v:shape id="_x0000_i1027" type="#_x0000_t75" style="width:438.15pt;height:269.6pt" o:ole="">
-            <v:imagedata r:id="rId23" o:title=""/>
+          <v:shape id="_x0000_i1028" type="#_x0000_t75" style="width:438.15pt;height:269.6pt" o:ole="">
+            <v:imagedata r:id="rId24" o:title=""/>
           </v:shape>
-          <o:OLEObject Type="Embed" ProgID="PowerPoint.Slide.12" ShapeID="_x0000_i1027" DrawAspect="Content" ObjectID="_1344840417" r:id="rId24"/>
+          <o:OLEObject Type="Embed" ProgID="PowerPoint.Slide.12" ShapeID="_x0000_i1028" DrawAspect="Content" ObjectID="_1344841077" r:id="rId25"/>
         </w:object>
       </w:r>
     </w:p>
@@ -9531,10 +9748,10 @@
           <w:szCs w:val="26"/>
         </w:rPr>
         <w:object w:dxaOrig="7197" w:dyaOrig="5395">
-          <v:shape id="_x0000_i1028" type="#_x0000_t75" style="width:447.3pt;height:335pt" o:ole="">
-            <v:imagedata r:id="rId25" o:title=""/>
+          <v:shape id="_x0000_i1029" type="#_x0000_t75" style="width:447.3pt;height:334.7pt" o:ole="">
+            <v:imagedata r:id="rId26" o:title=""/>
           </v:shape>
-          <o:OLEObject Type="Embed" ProgID="PowerPoint.Slide.12" ShapeID="_x0000_i1028" DrawAspect="Content" ObjectID="_1344840418" r:id="rId26"/>
+          <o:OLEObject Type="Embed" ProgID="PowerPoint.Slide.12" ShapeID="_x0000_i1029" DrawAspect="Content" ObjectID="_1344841078" r:id="rId27"/>
         </w:object>
       </w:r>
     </w:p>
@@ -12415,7 +12632,7 @@
         </w:rPr>
         <w:t xml:space="preserve">Expert Finder System for </w:t>
       </w:r>
-      <w:hyperlink r:id="rId27" w:history="1">
+      <w:hyperlink r:id="rId28" w:history="1">
         <w:r>
           <w:rPr>
             <w:rFonts w:ascii="Times New Roman" w:hAnsi="Times New Roman" w:cs="Times New Roman"/>
@@ -12435,7 +12652,7 @@
         </w:rPr>
         <w:t xml:space="preserve"> </w:t>
       </w:r>
-      <w:hyperlink r:id="rId28" w:history="1">
+      <w:hyperlink r:id="rId29" w:history="1">
         <w:r>
           <w:rPr>
             <w:rStyle w:val="Hyperlink"/>
@@ -12478,7 +12695,7 @@
       </w:pPr>
     </w:p>
     <w:sectPr>
-      <w:footerReference w:type="default" r:id="rId29"/>
+      <w:footerReference w:type="default" r:id="rId30"/>
       <w:pgSz w:w="12240" w:h="15840" w:code="1"/>
       <w:pgMar w:top="1440" w:right="1440" w:bottom="1440" w:left="1440" w:header="720" w:footer="720" w:gutter="0"/>
       <w:cols w:space="720"/>
@@ -12543,7 +12760,7 @@
             <w:rPr>
               <w:noProof/>
             </w:rPr>
-            <w:t>15</w:t>
+            <w:t>17</w:t>
           </w:r>
         </w:fldSimple>
         <w:r>
@@ -12761,6 +12978,25 @@
     </w:p>
   </w:footnote>
   <w:footnote w:id="9">
+    <w:p>
+      <w:pPr>
+        <w:pStyle w:val="FootnoteText"/>
+      </w:pPr>
+      <w:r>
+        <w:rPr>
+          <w:rStyle w:val="FootnoteReference"/>
+        </w:rPr>
+        <w:footnoteRef/>
+      </w:r>
+      <w:r>
+        <w:t xml:space="preserve"> </w:t>
+      </w:r>
+      <w:r>
+        <w:t>http://www.acm.org/about/class/1998</w:t>
+      </w:r>
+    </w:p>
+  </w:footnote>
+  <w:footnote w:id="10">
     <w:p>
       <w:pPr>
         <w:pStyle w:val="FootnoteText"/>
@@ -15996,7 +16232,7 @@
 </file>
 
 <file path=customXml/itemProps1.xml><?xml version="1.0" encoding="utf-8"?>
-<ds:datastoreItem xmlns:ds="http://schemas.openxmlformats.org/officeDocument/2006/customXml" ds:itemID="{1C17565F-50DA-4D63-9CBF-1B382EBB74C1}">
+<ds:datastoreItem xmlns:ds="http://schemas.openxmlformats.org/officeDocument/2006/customXml" ds:itemID="{C12237E3-61BC-423A-9A80-961915206109}">
   <ds:schemaRefs>
     <ds:schemaRef ds:uri="http://schemas.openxmlformats.org/officeDocument/2006/bibliography"/>
   </ds:schemaRefs>

</xml_diff>

<commit_message>
Commit cuoi ngay 1/9
</commit_message>
<xml_diff>
--- a/Outline thesis/De cuong/De Cuong_ 31_8.docx
+++ b/Outline thesis/De cuong/De Cuong_ 31_8.docx
@@ -65,7 +65,7 @@
             </w:tabs>
             <w:jc w:val="both"/>
             <w:rPr>
-              <w:rFonts w:eastAsiaTheme="minorEastAsia"/>
+              <w:rFonts w:ascii="Times New Roman" w:eastAsiaTheme="minorEastAsia" w:hAnsi="Times New Roman" w:cs="Times New Roman"/>
               <w:noProof/>
             </w:rPr>
           </w:pPr>
@@ -97,14 +97,14 @@
             <w:r>
               <w:rPr>
                 <w:rStyle w:val="Hyperlink"/>
-                <w:rFonts w:ascii="Times New Roman" w:hAnsi="Times New Roman"/>
+                <w:rFonts w:ascii="Times New Roman" w:hAnsi="Times New Roman" w:cs="Times New Roman"/>
                 <w:noProof/>
               </w:rPr>
               <w:t>1.</w:t>
             </w:r>
             <w:r>
               <w:rPr>
-                <w:rFonts w:eastAsiaTheme="minorEastAsia"/>
+                <w:rFonts w:ascii="Times New Roman" w:eastAsiaTheme="minorEastAsia" w:hAnsi="Times New Roman" w:cs="Times New Roman"/>
                 <w:noProof/>
               </w:rPr>
               <w:tab/>
@@ -112,13 +112,14 @@
             <w:r>
               <w:rPr>
                 <w:rStyle w:val="Hyperlink"/>
-                <w:rFonts w:ascii="Times New Roman" w:hAnsi="Times New Roman"/>
+                <w:rFonts w:ascii="Times New Roman" w:hAnsi="Times New Roman" w:cs="Times New Roman"/>
                 <w:noProof/>
               </w:rPr>
               <w:t>Tên đề tài</w:t>
             </w:r>
             <w:r>
               <w:rPr>
+                <w:rFonts w:ascii="Times New Roman" w:hAnsi="Times New Roman" w:cs="Times New Roman"/>
                 <w:noProof/>
                 <w:webHidden/>
               </w:rPr>
@@ -126,6 +127,7 @@
             </w:r>
             <w:r>
               <w:rPr>
+                <w:rFonts w:ascii="Times New Roman" w:hAnsi="Times New Roman" w:cs="Times New Roman"/>
                 <w:noProof/>
                 <w:webHidden/>
               </w:rPr>
@@ -133,6 +135,7 @@
             </w:r>
             <w:r>
               <w:rPr>
+                <w:rFonts w:ascii="Times New Roman" w:hAnsi="Times New Roman" w:cs="Times New Roman"/>
                 <w:noProof/>
                 <w:webHidden/>
               </w:rPr>
@@ -140,12 +143,14 @@
             </w:r>
             <w:r>
               <w:rPr>
+                <w:rFonts w:ascii="Times New Roman" w:hAnsi="Times New Roman" w:cs="Times New Roman"/>
                 <w:noProof/>
                 <w:webHidden/>
               </w:rPr>
             </w:r>
             <w:r>
               <w:rPr>
+                <w:rFonts w:ascii="Times New Roman" w:hAnsi="Times New Roman" w:cs="Times New Roman"/>
                 <w:noProof/>
                 <w:webHidden/>
               </w:rPr>
@@ -153,6 +158,7 @@
             </w:r>
             <w:r>
               <w:rPr>
+                <w:rFonts w:ascii="Times New Roman" w:hAnsi="Times New Roman" w:cs="Times New Roman"/>
                 <w:noProof/>
                 <w:webHidden/>
               </w:rPr>
@@ -160,6 +166,7 @@
             </w:r>
             <w:r>
               <w:rPr>
+                <w:rFonts w:ascii="Times New Roman" w:hAnsi="Times New Roman" w:cs="Times New Roman"/>
                 <w:noProof/>
                 <w:webHidden/>
               </w:rPr>
@@ -176,7 +183,7 @@
             </w:tabs>
             <w:jc w:val="both"/>
             <w:rPr>
-              <w:rFonts w:eastAsiaTheme="minorEastAsia"/>
+              <w:rFonts w:ascii="Times New Roman" w:eastAsiaTheme="minorEastAsia" w:hAnsi="Times New Roman" w:cs="Times New Roman"/>
               <w:noProof/>
             </w:rPr>
           </w:pPr>
@@ -184,14 +191,14 @@
             <w:r>
               <w:rPr>
                 <w:rStyle w:val="Hyperlink"/>
-                <w:rFonts w:ascii="Times New Roman" w:hAnsi="Times New Roman"/>
+                <w:rFonts w:ascii="Times New Roman" w:hAnsi="Times New Roman" w:cs="Times New Roman"/>
                 <w:noProof/>
               </w:rPr>
               <w:t>2.</w:t>
             </w:r>
             <w:r>
               <w:rPr>
-                <w:rFonts w:eastAsiaTheme="minorEastAsia"/>
+                <w:rFonts w:ascii="Times New Roman" w:eastAsiaTheme="minorEastAsia" w:hAnsi="Times New Roman" w:cs="Times New Roman"/>
                 <w:noProof/>
               </w:rPr>
               <w:tab/>
@@ -199,13 +206,14 @@
             <w:r>
               <w:rPr>
                 <w:rStyle w:val="Hyperlink"/>
-                <w:rFonts w:ascii="Times New Roman" w:hAnsi="Times New Roman"/>
+                <w:rFonts w:ascii="Times New Roman" w:hAnsi="Times New Roman" w:cs="Times New Roman"/>
                 <w:noProof/>
               </w:rPr>
               <w:t>Đặt vấn đề:</w:t>
             </w:r>
             <w:r>
               <w:rPr>
+                <w:rFonts w:ascii="Times New Roman" w:hAnsi="Times New Roman" w:cs="Times New Roman"/>
                 <w:noProof/>
                 <w:webHidden/>
               </w:rPr>
@@ -213,6 +221,7 @@
             </w:r>
             <w:r>
               <w:rPr>
+                <w:rFonts w:ascii="Times New Roman" w:hAnsi="Times New Roman" w:cs="Times New Roman"/>
                 <w:noProof/>
                 <w:webHidden/>
               </w:rPr>
@@ -220,6 +229,7 @@
             </w:r>
             <w:r>
               <w:rPr>
+                <w:rFonts w:ascii="Times New Roman" w:hAnsi="Times New Roman" w:cs="Times New Roman"/>
                 <w:noProof/>
                 <w:webHidden/>
               </w:rPr>
@@ -227,12 +237,14 @@
             </w:r>
             <w:r>
               <w:rPr>
+                <w:rFonts w:ascii="Times New Roman" w:hAnsi="Times New Roman" w:cs="Times New Roman"/>
                 <w:noProof/>
                 <w:webHidden/>
               </w:rPr>
             </w:r>
             <w:r>
               <w:rPr>
+                <w:rFonts w:ascii="Times New Roman" w:hAnsi="Times New Roman" w:cs="Times New Roman"/>
                 <w:noProof/>
                 <w:webHidden/>
               </w:rPr>
@@ -240,6 +252,7 @@
             </w:r>
             <w:r>
               <w:rPr>
+                <w:rFonts w:ascii="Times New Roman" w:hAnsi="Times New Roman" w:cs="Times New Roman"/>
                 <w:noProof/>
                 <w:webHidden/>
               </w:rPr>
@@ -247,6 +260,7 @@
             </w:r>
             <w:r>
               <w:rPr>
+                <w:rFonts w:ascii="Times New Roman" w:hAnsi="Times New Roman" w:cs="Times New Roman"/>
                 <w:noProof/>
                 <w:webHidden/>
               </w:rPr>
@@ -263,7 +277,7 @@
             </w:tabs>
             <w:jc w:val="both"/>
             <w:rPr>
-              <w:rFonts w:eastAsiaTheme="minorEastAsia"/>
+              <w:rFonts w:ascii="Times New Roman" w:eastAsiaTheme="minorEastAsia" w:hAnsi="Times New Roman" w:cs="Times New Roman"/>
               <w:noProof/>
             </w:rPr>
           </w:pPr>
@@ -271,14 +285,14 @@
             <w:r>
               <w:rPr>
                 <w:rStyle w:val="Hyperlink"/>
-                <w:rFonts w:ascii="Times New Roman" w:hAnsi="Times New Roman"/>
+                <w:rFonts w:ascii="Times New Roman" w:hAnsi="Times New Roman" w:cs="Times New Roman"/>
                 <w:noProof/>
               </w:rPr>
               <w:t>3.</w:t>
             </w:r>
             <w:r>
               <w:rPr>
-                <w:rFonts w:eastAsiaTheme="minorEastAsia"/>
+                <w:rFonts w:ascii="Times New Roman" w:eastAsiaTheme="minorEastAsia" w:hAnsi="Times New Roman" w:cs="Times New Roman"/>
                 <w:noProof/>
               </w:rPr>
               <w:tab/>
@@ -286,13 +300,14 @@
             <w:r>
               <w:rPr>
                 <w:rStyle w:val="Hyperlink"/>
-                <w:rFonts w:ascii="Times New Roman" w:hAnsi="Times New Roman"/>
+                <w:rFonts w:ascii="Times New Roman" w:hAnsi="Times New Roman" w:cs="Times New Roman"/>
                 <w:noProof/>
               </w:rPr>
               <w:t>Mục tiêu và phạm vi của đề tài:</w:t>
             </w:r>
             <w:r>
               <w:rPr>
+                <w:rFonts w:ascii="Times New Roman" w:hAnsi="Times New Roman" w:cs="Times New Roman"/>
                 <w:noProof/>
                 <w:webHidden/>
               </w:rPr>
@@ -300,6 +315,7 @@
             </w:r>
             <w:r>
               <w:rPr>
+                <w:rFonts w:ascii="Times New Roman" w:hAnsi="Times New Roman" w:cs="Times New Roman"/>
                 <w:noProof/>
                 <w:webHidden/>
               </w:rPr>
@@ -307,6 +323,7 @@
             </w:r>
             <w:r>
               <w:rPr>
+                <w:rFonts w:ascii="Times New Roman" w:hAnsi="Times New Roman" w:cs="Times New Roman"/>
                 <w:noProof/>
                 <w:webHidden/>
               </w:rPr>
@@ -314,12 +331,14 @@
             </w:r>
             <w:r>
               <w:rPr>
+                <w:rFonts w:ascii="Times New Roman" w:hAnsi="Times New Roman" w:cs="Times New Roman"/>
                 <w:noProof/>
                 <w:webHidden/>
               </w:rPr>
             </w:r>
             <w:r>
               <w:rPr>
+                <w:rFonts w:ascii="Times New Roman" w:hAnsi="Times New Roman" w:cs="Times New Roman"/>
                 <w:noProof/>
                 <w:webHidden/>
               </w:rPr>
@@ -327,6 +346,7 @@
             </w:r>
             <w:r>
               <w:rPr>
+                <w:rFonts w:ascii="Times New Roman" w:hAnsi="Times New Roman" w:cs="Times New Roman"/>
                 <w:noProof/>
                 <w:webHidden/>
               </w:rPr>
@@ -334,6 +354,7 @@
             </w:r>
             <w:r>
               <w:rPr>
+                <w:rFonts w:ascii="Times New Roman" w:hAnsi="Times New Roman" w:cs="Times New Roman"/>
                 <w:noProof/>
                 <w:webHidden/>
               </w:rPr>
@@ -350,7 +371,7 @@
             </w:tabs>
             <w:jc w:val="both"/>
             <w:rPr>
-              <w:rFonts w:eastAsiaTheme="minorEastAsia"/>
+              <w:rFonts w:ascii="Times New Roman" w:eastAsiaTheme="minorEastAsia" w:hAnsi="Times New Roman" w:cs="Times New Roman"/>
               <w:noProof/>
             </w:rPr>
           </w:pPr>
@@ -365,7 +386,7 @@
             </w:r>
             <w:r>
               <w:rPr>
-                <w:rFonts w:eastAsiaTheme="minorEastAsia"/>
+                <w:rFonts w:ascii="Times New Roman" w:eastAsiaTheme="minorEastAsia" w:hAnsi="Times New Roman" w:cs="Times New Roman"/>
                 <w:noProof/>
               </w:rPr>
               <w:tab/>
@@ -380,6 +401,7 @@
             </w:r>
             <w:r>
               <w:rPr>
+                <w:rFonts w:ascii="Times New Roman" w:hAnsi="Times New Roman" w:cs="Times New Roman"/>
                 <w:noProof/>
                 <w:webHidden/>
               </w:rPr>
@@ -387,6 +409,7 @@
             </w:r>
             <w:r>
               <w:rPr>
+                <w:rFonts w:ascii="Times New Roman" w:hAnsi="Times New Roman" w:cs="Times New Roman"/>
                 <w:noProof/>
                 <w:webHidden/>
               </w:rPr>
@@ -394,6 +417,7 @@
             </w:r>
             <w:r>
               <w:rPr>
+                <w:rFonts w:ascii="Times New Roman" w:hAnsi="Times New Roman" w:cs="Times New Roman"/>
                 <w:noProof/>
                 <w:webHidden/>
               </w:rPr>
@@ -401,12 +425,14 @@
             </w:r>
             <w:r>
               <w:rPr>
+                <w:rFonts w:ascii="Times New Roman" w:hAnsi="Times New Roman" w:cs="Times New Roman"/>
                 <w:noProof/>
                 <w:webHidden/>
               </w:rPr>
             </w:r>
             <w:r>
               <w:rPr>
+                <w:rFonts w:ascii="Times New Roman" w:hAnsi="Times New Roman" w:cs="Times New Roman"/>
                 <w:noProof/>
                 <w:webHidden/>
               </w:rPr>
@@ -414,6 +440,7 @@
             </w:r>
             <w:r>
               <w:rPr>
+                <w:rFonts w:ascii="Times New Roman" w:hAnsi="Times New Roman" w:cs="Times New Roman"/>
                 <w:noProof/>
                 <w:webHidden/>
               </w:rPr>
@@ -421,6 +448,7 @@
             </w:r>
             <w:r>
               <w:rPr>
+                <w:rFonts w:ascii="Times New Roman" w:hAnsi="Times New Roman" w:cs="Times New Roman"/>
                 <w:noProof/>
                 <w:webHidden/>
               </w:rPr>
@@ -437,7 +465,7 @@
             </w:tabs>
             <w:jc w:val="both"/>
             <w:rPr>
-              <w:rFonts w:eastAsiaTheme="minorEastAsia"/>
+              <w:rFonts w:ascii="Times New Roman" w:eastAsiaTheme="minorEastAsia" w:hAnsi="Times New Roman" w:cs="Times New Roman"/>
               <w:noProof/>
             </w:rPr>
           </w:pPr>
@@ -452,7 +480,7 @@
             </w:r>
             <w:r>
               <w:rPr>
-                <w:rFonts w:eastAsiaTheme="minorEastAsia"/>
+                <w:rFonts w:ascii="Times New Roman" w:eastAsiaTheme="minorEastAsia" w:hAnsi="Times New Roman" w:cs="Times New Roman"/>
                 <w:noProof/>
               </w:rPr>
               <w:tab/>
@@ -467,6 +495,7 @@
             </w:r>
             <w:r>
               <w:rPr>
+                <w:rFonts w:ascii="Times New Roman" w:hAnsi="Times New Roman" w:cs="Times New Roman"/>
                 <w:noProof/>
                 <w:webHidden/>
               </w:rPr>
@@ -474,6 +503,7 @@
             </w:r>
             <w:r>
               <w:rPr>
+                <w:rFonts w:ascii="Times New Roman" w:hAnsi="Times New Roman" w:cs="Times New Roman"/>
                 <w:noProof/>
                 <w:webHidden/>
               </w:rPr>
@@ -481,6 +511,7 @@
             </w:r>
             <w:r>
               <w:rPr>
+                <w:rFonts w:ascii="Times New Roman" w:hAnsi="Times New Roman" w:cs="Times New Roman"/>
                 <w:noProof/>
                 <w:webHidden/>
               </w:rPr>
@@ -488,12 +519,14 @@
             </w:r>
             <w:r>
               <w:rPr>
+                <w:rFonts w:ascii="Times New Roman" w:hAnsi="Times New Roman" w:cs="Times New Roman"/>
                 <w:noProof/>
                 <w:webHidden/>
               </w:rPr>
             </w:r>
             <w:r>
               <w:rPr>
+                <w:rFonts w:ascii="Times New Roman" w:hAnsi="Times New Roman" w:cs="Times New Roman"/>
                 <w:noProof/>
                 <w:webHidden/>
               </w:rPr>
@@ -501,6 +534,7 @@
             </w:r>
             <w:r>
               <w:rPr>
+                <w:rFonts w:ascii="Times New Roman" w:hAnsi="Times New Roman" w:cs="Times New Roman"/>
                 <w:noProof/>
                 <w:webHidden/>
               </w:rPr>
@@ -508,6 +542,7 @@
             </w:r>
             <w:r>
               <w:rPr>
+                <w:rFonts w:ascii="Times New Roman" w:hAnsi="Times New Roman" w:cs="Times New Roman"/>
                 <w:noProof/>
                 <w:webHidden/>
               </w:rPr>
@@ -524,7 +559,7 @@
             </w:tabs>
             <w:jc w:val="both"/>
             <w:rPr>
-              <w:rFonts w:eastAsiaTheme="minorEastAsia"/>
+              <w:rFonts w:ascii="Times New Roman" w:eastAsiaTheme="minorEastAsia" w:hAnsi="Times New Roman" w:cs="Times New Roman"/>
               <w:noProof/>
             </w:rPr>
           </w:pPr>
@@ -532,14 +567,14 @@
             <w:r>
               <w:rPr>
                 <w:rStyle w:val="Hyperlink"/>
-                <w:rFonts w:ascii="Times New Roman" w:hAnsi="Times New Roman"/>
+                <w:rFonts w:ascii="Times New Roman" w:hAnsi="Times New Roman" w:cs="Times New Roman"/>
                 <w:noProof/>
               </w:rPr>
               <w:t>4.</w:t>
             </w:r>
             <w:r>
               <w:rPr>
-                <w:rFonts w:eastAsiaTheme="minorEastAsia"/>
+                <w:rFonts w:ascii="Times New Roman" w:eastAsiaTheme="minorEastAsia" w:hAnsi="Times New Roman" w:cs="Times New Roman"/>
                 <w:noProof/>
               </w:rPr>
               <w:tab/>
@@ -547,13 +582,14 @@
             <w:r>
               <w:rPr>
                 <w:rStyle w:val="Hyperlink"/>
-                <w:rFonts w:ascii="Times New Roman" w:hAnsi="Times New Roman"/>
+                <w:rFonts w:ascii="Times New Roman" w:hAnsi="Times New Roman" w:cs="Times New Roman"/>
                 <w:noProof/>
               </w:rPr>
               <w:t>Các ứng dụng và nghiên cứu liên quan:</w:t>
             </w:r>
             <w:r>
               <w:rPr>
+                <w:rFonts w:ascii="Times New Roman" w:hAnsi="Times New Roman" w:cs="Times New Roman"/>
                 <w:noProof/>
                 <w:webHidden/>
               </w:rPr>
@@ -561,6 +597,7 @@
             </w:r>
             <w:r>
               <w:rPr>
+                <w:rFonts w:ascii="Times New Roman" w:hAnsi="Times New Roman" w:cs="Times New Roman"/>
                 <w:noProof/>
                 <w:webHidden/>
               </w:rPr>
@@ -568,6 +605,7 @@
             </w:r>
             <w:r>
               <w:rPr>
+                <w:rFonts w:ascii="Times New Roman" w:hAnsi="Times New Roman" w:cs="Times New Roman"/>
                 <w:noProof/>
                 <w:webHidden/>
               </w:rPr>
@@ -575,12 +613,14 @@
             </w:r>
             <w:r>
               <w:rPr>
+                <w:rFonts w:ascii="Times New Roman" w:hAnsi="Times New Roman" w:cs="Times New Roman"/>
                 <w:noProof/>
                 <w:webHidden/>
               </w:rPr>
             </w:r>
             <w:r>
               <w:rPr>
+                <w:rFonts w:ascii="Times New Roman" w:hAnsi="Times New Roman" w:cs="Times New Roman"/>
                 <w:noProof/>
                 <w:webHidden/>
               </w:rPr>
@@ -588,6 +628,7 @@
             </w:r>
             <w:r>
               <w:rPr>
+                <w:rFonts w:ascii="Times New Roman" w:hAnsi="Times New Roman" w:cs="Times New Roman"/>
                 <w:noProof/>
                 <w:webHidden/>
               </w:rPr>
@@ -595,6 +636,7 @@
             </w:r>
             <w:r>
               <w:rPr>
+                <w:rFonts w:ascii="Times New Roman" w:hAnsi="Times New Roman" w:cs="Times New Roman"/>
                 <w:noProof/>
                 <w:webHidden/>
               </w:rPr>
@@ -611,7 +653,7 @@
             </w:tabs>
             <w:jc w:val="both"/>
             <w:rPr>
-              <w:rFonts w:eastAsiaTheme="minorEastAsia"/>
+              <w:rFonts w:ascii="Times New Roman" w:eastAsiaTheme="minorEastAsia" w:hAnsi="Times New Roman" w:cs="Times New Roman"/>
               <w:noProof/>
             </w:rPr>
           </w:pPr>
@@ -626,7 +668,7 @@
             </w:r>
             <w:r>
               <w:rPr>
-                <w:rFonts w:eastAsiaTheme="minorEastAsia"/>
+                <w:rFonts w:ascii="Times New Roman" w:eastAsiaTheme="minorEastAsia" w:hAnsi="Times New Roman" w:cs="Times New Roman"/>
                 <w:noProof/>
               </w:rPr>
               <w:tab/>
@@ -637,26 +679,11 @@
                 <w:rFonts w:ascii="Times New Roman" w:hAnsi="Times New Roman" w:cs="Times New Roman"/>
                 <w:noProof/>
               </w:rPr>
-              <w:t>Th</w:t>
-            </w:r>
-            <w:r>
-              <w:rPr>
-                <w:rStyle w:val="Hyperlink"/>
-                <w:rFonts w:ascii="Times New Roman" w:hAnsi="Times New Roman" w:cs="Times New Roman" w:hint="eastAsia"/>
-                <w:noProof/>
-              </w:rPr>
-              <w:t>ư</w:t>
-            </w:r>
-            <w:r>
-              <w:rPr>
-                <w:rStyle w:val="Hyperlink"/>
-                <w:rFonts w:ascii="Times New Roman" w:hAnsi="Times New Roman" w:cs="Times New Roman"/>
-                <w:noProof/>
-              </w:rPr>
-              <w:t xml:space="preserve"> viện số ACM</w:t>
-            </w:r>
-            <w:r>
-              <w:rPr>
+              <w:t>Thư viện số ACM</w:t>
+            </w:r>
+            <w:r>
+              <w:rPr>
+                <w:rFonts w:ascii="Times New Roman" w:hAnsi="Times New Roman" w:cs="Times New Roman"/>
                 <w:noProof/>
                 <w:webHidden/>
               </w:rPr>
@@ -664,6 +691,7 @@
             </w:r>
             <w:r>
               <w:rPr>
+                <w:rFonts w:ascii="Times New Roman" w:hAnsi="Times New Roman" w:cs="Times New Roman"/>
                 <w:noProof/>
                 <w:webHidden/>
               </w:rPr>
@@ -671,6 +699,7 @@
             </w:r>
             <w:r>
               <w:rPr>
+                <w:rFonts w:ascii="Times New Roman" w:hAnsi="Times New Roman" w:cs="Times New Roman"/>
                 <w:noProof/>
                 <w:webHidden/>
               </w:rPr>
@@ -678,12 +707,14 @@
             </w:r>
             <w:r>
               <w:rPr>
+                <w:rFonts w:ascii="Times New Roman" w:hAnsi="Times New Roman" w:cs="Times New Roman"/>
                 <w:noProof/>
                 <w:webHidden/>
               </w:rPr>
             </w:r>
             <w:r>
               <w:rPr>
+                <w:rFonts w:ascii="Times New Roman" w:hAnsi="Times New Roman" w:cs="Times New Roman"/>
                 <w:noProof/>
                 <w:webHidden/>
               </w:rPr>
@@ -691,6 +722,7 @@
             </w:r>
             <w:r>
               <w:rPr>
+                <w:rFonts w:ascii="Times New Roman" w:hAnsi="Times New Roman" w:cs="Times New Roman"/>
                 <w:noProof/>
                 <w:webHidden/>
               </w:rPr>
@@ -698,6 +730,7 @@
             </w:r>
             <w:r>
               <w:rPr>
+                <w:rFonts w:ascii="Times New Roman" w:hAnsi="Times New Roman" w:cs="Times New Roman"/>
                 <w:noProof/>
                 <w:webHidden/>
               </w:rPr>
@@ -714,7 +747,7 @@
             </w:tabs>
             <w:jc w:val="both"/>
             <w:rPr>
-              <w:rFonts w:eastAsiaTheme="minorEastAsia"/>
+              <w:rFonts w:ascii="Times New Roman" w:eastAsiaTheme="minorEastAsia" w:hAnsi="Times New Roman" w:cs="Times New Roman"/>
               <w:noProof/>
             </w:rPr>
           </w:pPr>
@@ -729,7 +762,7 @@
             </w:r>
             <w:r>
               <w:rPr>
-                <w:rFonts w:eastAsiaTheme="minorEastAsia"/>
+                <w:rFonts w:ascii="Times New Roman" w:eastAsiaTheme="minorEastAsia" w:hAnsi="Times New Roman" w:cs="Times New Roman"/>
                 <w:noProof/>
               </w:rPr>
               <w:tab/>
@@ -740,26 +773,11 @@
                 <w:rFonts w:ascii="Times New Roman" w:hAnsi="Times New Roman" w:cs="Times New Roman"/>
                 <w:noProof/>
               </w:rPr>
-              <w:t>Th</w:t>
-            </w:r>
-            <w:r>
-              <w:rPr>
-                <w:rStyle w:val="Hyperlink"/>
-                <w:rFonts w:ascii="Times New Roman" w:hAnsi="Times New Roman" w:cs="Times New Roman" w:hint="eastAsia"/>
-                <w:noProof/>
-              </w:rPr>
-              <w:t>ư</w:t>
-            </w:r>
-            <w:r>
-              <w:rPr>
-                <w:rStyle w:val="Hyperlink"/>
-                <w:rFonts w:ascii="Times New Roman" w:hAnsi="Times New Roman" w:cs="Times New Roman"/>
-                <w:noProof/>
-              </w:rPr>
-              <w:t xml:space="preserve"> viện số IEEExplore</w:t>
-            </w:r>
-            <w:r>
-              <w:rPr>
+              <w:t>Thư viện số IEEExplore</w:t>
+            </w:r>
+            <w:r>
+              <w:rPr>
+                <w:rFonts w:ascii="Times New Roman" w:hAnsi="Times New Roman" w:cs="Times New Roman"/>
                 <w:noProof/>
                 <w:webHidden/>
               </w:rPr>
@@ -767,6 +785,7 @@
             </w:r>
             <w:r>
               <w:rPr>
+                <w:rFonts w:ascii="Times New Roman" w:hAnsi="Times New Roman" w:cs="Times New Roman"/>
                 <w:noProof/>
                 <w:webHidden/>
               </w:rPr>
@@ -774,6 +793,7 @@
             </w:r>
             <w:r>
               <w:rPr>
+                <w:rFonts w:ascii="Times New Roman" w:hAnsi="Times New Roman" w:cs="Times New Roman"/>
                 <w:noProof/>
                 <w:webHidden/>
               </w:rPr>
@@ -781,12 +801,14 @@
             </w:r>
             <w:r>
               <w:rPr>
+                <w:rFonts w:ascii="Times New Roman" w:hAnsi="Times New Roman" w:cs="Times New Roman"/>
                 <w:noProof/>
                 <w:webHidden/>
               </w:rPr>
             </w:r>
             <w:r>
               <w:rPr>
+                <w:rFonts w:ascii="Times New Roman" w:hAnsi="Times New Roman" w:cs="Times New Roman"/>
                 <w:noProof/>
                 <w:webHidden/>
               </w:rPr>
@@ -794,6 +816,7 @@
             </w:r>
             <w:r>
               <w:rPr>
+                <w:rFonts w:ascii="Times New Roman" w:hAnsi="Times New Roman" w:cs="Times New Roman"/>
                 <w:noProof/>
                 <w:webHidden/>
               </w:rPr>
@@ -801,6 +824,7 @@
             </w:r>
             <w:r>
               <w:rPr>
+                <w:rFonts w:ascii="Times New Roman" w:hAnsi="Times New Roman" w:cs="Times New Roman"/>
                 <w:noProof/>
                 <w:webHidden/>
               </w:rPr>
@@ -817,7 +841,7 @@
             </w:tabs>
             <w:jc w:val="both"/>
             <w:rPr>
-              <w:rFonts w:eastAsiaTheme="minorEastAsia"/>
+              <w:rFonts w:ascii="Times New Roman" w:eastAsiaTheme="minorEastAsia" w:hAnsi="Times New Roman" w:cs="Times New Roman"/>
               <w:noProof/>
             </w:rPr>
           </w:pPr>
@@ -832,7 +856,7 @@
             </w:r>
             <w:r>
               <w:rPr>
-                <w:rFonts w:eastAsiaTheme="minorEastAsia"/>
+                <w:rFonts w:ascii="Times New Roman" w:eastAsiaTheme="minorEastAsia" w:hAnsi="Times New Roman" w:cs="Times New Roman"/>
                 <w:noProof/>
               </w:rPr>
               <w:tab/>
@@ -843,26 +867,11 @@
                 <w:rFonts w:ascii="Times New Roman" w:hAnsi="Times New Roman" w:cs="Times New Roman"/>
                 <w:noProof/>
               </w:rPr>
-              <w:t>Th</w:t>
-            </w:r>
-            <w:r>
-              <w:rPr>
-                <w:rStyle w:val="Hyperlink"/>
-                <w:rFonts w:ascii="Times New Roman" w:hAnsi="Times New Roman" w:cs="Times New Roman" w:hint="eastAsia"/>
-                <w:noProof/>
-              </w:rPr>
-              <w:t>ư</w:t>
-            </w:r>
-            <w:r>
-              <w:rPr>
-                <w:rStyle w:val="Hyperlink"/>
-                <w:rFonts w:ascii="Times New Roman" w:hAnsi="Times New Roman" w:cs="Times New Roman"/>
-                <w:noProof/>
-              </w:rPr>
-              <w:t xml:space="preserve"> viện số Citeseer</w:t>
-            </w:r>
-            <w:r>
-              <w:rPr>
+              <w:t>Thư viện số Citeseer</w:t>
+            </w:r>
+            <w:r>
+              <w:rPr>
+                <w:rFonts w:ascii="Times New Roman" w:hAnsi="Times New Roman" w:cs="Times New Roman"/>
                 <w:noProof/>
                 <w:webHidden/>
               </w:rPr>
@@ -870,6 +879,7 @@
             </w:r>
             <w:r>
               <w:rPr>
+                <w:rFonts w:ascii="Times New Roman" w:hAnsi="Times New Roman" w:cs="Times New Roman"/>
                 <w:noProof/>
                 <w:webHidden/>
               </w:rPr>
@@ -877,6 +887,7 @@
             </w:r>
             <w:r>
               <w:rPr>
+                <w:rFonts w:ascii="Times New Roman" w:hAnsi="Times New Roman" w:cs="Times New Roman"/>
                 <w:noProof/>
                 <w:webHidden/>
               </w:rPr>
@@ -884,12 +895,14 @@
             </w:r>
             <w:r>
               <w:rPr>
+                <w:rFonts w:ascii="Times New Roman" w:hAnsi="Times New Roman" w:cs="Times New Roman"/>
                 <w:noProof/>
                 <w:webHidden/>
               </w:rPr>
             </w:r>
             <w:r>
               <w:rPr>
+                <w:rFonts w:ascii="Times New Roman" w:hAnsi="Times New Roman" w:cs="Times New Roman"/>
                 <w:noProof/>
                 <w:webHidden/>
               </w:rPr>
@@ -897,6 +910,7 @@
             </w:r>
             <w:r>
               <w:rPr>
+                <w:rFonts w:ascii="Times New Roman" w:hAnsi="Times New Roman" w:cs="Times New Roman"/>
                 <w:noProof/>
                 <w:webHidden/>
               </w:rPr>
@@ -904,6 +918,7 @@
             </w:r>
             <w:r>
               <w:rPr>
+                <w:rFonts w:ascii="Times New Roman" w:hAnsi="Times New Roman" w:cs="Times New Roman"/>
                 <w:noProof/>
                 <w:webHidden/>
               </w:rPr>
@@ -920,7 +935,7 @@
             </w:tabs>
             <w:jc w:val="both"/>
             <w:rPr>
-              <w:rFonts w:eastAsiaTheme="minorEastAsia"/>
+              <w:rFonts w:ascii="Times New Roman" w:eastAsiaTheme="minorEastAsia" w:hAnsi="Times New Roman" w:cs="Times New Roman"/>
               <w:noProof/>
             </w:rPr>
           </w:pPr>
@@ -935,7 +950,7 @@
             </w:r>
             <w:r>
               <w:rPr>
-                <w:rFonts w:eastAsiaTheme="minorEastAsia"/>
+                <w:rFonts w:ascii="Times New Roman" w:eastAsiaTheme="minorEastAsia" w:hAnsi="Times New Roman" w:cs="Times New Roman"/>
                 <w:noProof/>
               </w:rPr>
               <w:tab/>
@@ -950,6 +965,7 @@
             </w:r>
             <w:r>
               <w:rPr>
+                <w:rFonts w:ascii="Times New Roman" w:hAnsi="Times New Roman" w:cs="Times New Roman"/>
                 <w:noProof/>
                 <w:webHidden/>
               </w:rPr>
@@ -957,6 +973,7 @@
             </w:r>
             <w:r>
               <w:rPr>
+                <w:rFonts w:ascii="Times New Roman" w:hAnsi="Times New Roman" w:cs="Times New Roman"/>
                 <w:noProof/>
                 <w:webHidden/>
               </w:rPr>
@@ -964,6 +981,7 @@
             </w:r>
             <w:r>
               <w:rPr>
+                <w:rFonts w:ascii="Times New Roman" w:hAnsi="Times New Roman" w:cs="Times New Roman"/>
                 <w:noProof/>
                 <w:webHidden/>
               </w:rPr>
@@ -971,12 +989,14 @@
             </w:r>
             <w:r>
               <w:rPr>
+                <w:rFonts w:ascii="Times New Roman" w:hAnsi="Times New Roman" w:cs="Times New Roman"/>
                 <w:noProof/>
                 <w:webHidden/>
               </w:rPr>
             </w:r>
             <w:r>
               <w:rPr>
+                <w:rFonts w:ascii="Times New Roman" w:hAnsi="Times New Roman" w:cs="Times New Roman"/>
                 <w:noProof/>
                 <w:webHidden/>
               </w:rPr>
@@ -984,6 +1004,7 @@
             </w:r>
             <w:r>
               <w:rPr>
+                <w:rFonts w:ascii="Times New Roman" w:hAnsi="Times New Roman" w:cs="Times New Roman"/>
                 <w:noProof/>
                 <w:webHidden/>
               </w:rPr>
@@ -991,6 +1012,7 @@
             </w:r>
             <w:r>
               <w:rPr>
+                <w:rFonts w:ascii="Times New Roman" w:hAnsi="Times New Roman" w:cs="Times New Roman"/>
                 <w:noProof/>
                 <w:webHidden/>
               </w:rPr>
@@ -1085,7 +1107,7 @@
             </w:tabs>
             <w:jc w:val="both"/>
             <w:rPr>
-              <w:rFonts w:eastAsiaTheme="minorEastAsia"/>
+              <w:rFonts w:ascii="Times New Roman" w:eastAsiaTheme="minorEastAsia" w:hAnsi="Times New Roman" w:cs="Times New Roman"/>
               <w:noProof/>
             </w:rPr>
           </w:pPr>
@@ -1096,7 +1118,14 @@
                 <w:rFonts w:ascii="Times New Roman" w:hAnsi="Times New Roman" w:cs="Times New Roman"/>
                 <w:noProof/>
               </w:rPr>
-              <w:t>4.6</w:t>
+              <w:t>4.6.</w:t>
+            </w:r>
+            <w:r>
+              <w:rPr>
+                <w:rFonts w:ascii="Times New Roman" w:eastAsiaTheme="minorEastAsia" w:hAnsi="Times New Roman" w:cs="Times New Roman"/>
+                <w:noProof/>
+              </w:rPr>
+              <w:tab/>
             </w:r>
             <w:r>
               <w:rPr>
@@ -1104,25 +1133,11 @@
                 <w:rFonts w:ascii="Times New Roman" w:hAnsi="Times New Roman" w:cs="Times New Roman"/>
                 <w:noProof/>
               </w:rPr>
-              <w:t>.</w:t>
-            </w:r>
-            <w:r>
-              <w:rPr>
-                <w:rFonts w:eastAsiaTheme="minorEastAsia"/>
-                <w:noProof/>
-              </w:rPr>
-              <w:tab/>
-            </w:r>
-            <w:r>
-              <w:rPr>
-                <w:rStyle w:val="Hyperlink"/>
-                <w:rFonts w:ascii="Times New Roman" w:hAnsi="Times New Roman" w:cs="Times New Roman"/>
-                <w:noProof/>
-              </w:rPr>
               <w:t>Khung phân loại tại liệu theo lĩnh vực khoa học máy tính:</w:t>
             </w:r>
             <w:r>
               <w:rPr>
+                <w:rFonts w:ascii="Times New Roman" w:hAnsi="Times New Roman" w:cs="Times New Roman"/>
                 <w:noProof/>
                 <w:webHidden/>
               </w:rPr>
@@ -1130,6 +1145,7 @@
             </w:r>
             <w:r>
               <w:rPr>
+                <w:rFonts w:ascii="Times New Roman" w:hAnsi="Times New Roman" w:cs="Times New Roman"/>
                 <w:noProof/>
                 <w:webHidden/>
               </w:rPr>
@@ -1137,6 +1153,7 @@
             </w:r>
             <w:r>
               <w:rPr>
+                <w:rFonts w:ascii="Times New Roman" w:hAnsi="Times New Roman" w:cs="Times New Roman"/>
                 <w:noProof/>
                 <w:webHidden/>
               </w:rPr>
@@ -1144,12 +1161,14 @@
             </w:r>
             <w:r>
               <w:rPr>
+                <w:rFonts w:ascii="Times New Roman" w:hAnsi="Times New Roman" w:cs="Times New Roman"/>
                 <w:noProof/>
                 <w:webHidden/>
               </w:rPr>
             </w:r>
             <w:r>
               <w:rPr>
+                <w:rFonts w:ascii="Times New Roman" w:hAnsi="Times New Roman" w:cs="Times New Roman"/>
                 <w:noProof/>
                 <w:webHidden/>
               </w:rPr>
@@ -1157,6 +1176,7 @@
             </w:r>
             <w:r>
               <w:rPr>
+                <w:rFonts w:ascii="Times New Roman" w:hAnsi="Times New Roman" w:cs="Times New Roman"/>
                 <w:noProof/>
                 <w:webHidden/>
               </w:rPr>
@@ -1164,6 +1184,7 @@
             </w:r>
             <w:r>
               <w:rPr>
+                <w:rFonts w:ascii="Times New Roman" w:hAnsi="Times New Roman" w:cs="Times New Roman"/>
                 <w:noProof/>
                 <w:webHidden/>
               </w:rPr>
@@ -1180,7 +1201,7 @@
             </w:tabs>
             <w:jc w:val="both"/>
             <w:rPr>
-              <w:rFonts w:eastAsiaTheme="minorEastAsia"/>
+              <w:rFonts w:ascii="Times New Roman" w:eastAsiaTheme="minorEastAsia" w:hAnsi="Times New Roman" w:cs="Times New Roman"/>
               <w:noProof/>
             </w:rPr>
           </w:pPr>
@@ -1188,14 +1209,14 @@
             <w:r>
               <w:rPr>
                 <w:rStyle w:val="Hyperlink"/>
-                <w:rFonts w:ascii="Times New Roman" w:hAnsi="Times New Roman"/>
+                <w:rFonts w:ascii="Times New Roman" w:hAnsi="Times New Roman" w:cs="Times New Roman"/>
                 <w:noProof/>
               </w:rPr>
               <w:t>5.</w:t>
             </w:r>
             <w:r>
               <w:rPr>
-                <w:rFonts w:eastAsiaTheme="minorEastAsia"/>
+                <w:rFonts w:ascii="Times New Roman" w:eastAsiaTheme="minorEastAsia" w:hAnsi="Times New Roman" w:cs="Times New Roman"/>
                 <w:noProof/>
               </w:rPr>
               <w:tab/>
@@ -1203,13 +1224,14 @@
             <w:r>
               <w:rPr>
                 <w:rStyle w:val="Hyperlink"/>
-                <w:rFonts w:ascii="Times New Roman" w:hAnsi="Times New Roman"/>
+                <w:rFonts w:ascii="Times New Roman" w:hAnsi="Times New Roman" w:cs="Times New Roman"/>
                 <w:noProof/>
               </w:rPr>
               <w:t>Nội dung kế hoạch triển khai.</w:t>
             </w:r>
             <w:r>
               <w:rPr>
+                <w:rFonts w:ascii="Times New Roman" w:hAnsi="Times New Roman" w:cs="Times New Roman"/>
                 <w:noProof/>
                 <w:webHidden/>
               </w:rPr>
@@ -1217,6 +1239,7 @@
             </w:r>
             <w:r>
               <w:rPr>
+                <w:rFonts w:ascii="Times New Roman" w:hAnsi="Times New Roman" w:cs="Times New Roman"/>
                 <w:noProof/>
                 <w:webHidden/>
               </w:rPr>
@@ -1224,6 +1247,7 @@
             </w:r>
             <w:r>
               <w:rPr>
+                <w:rFonts w:ascii="Times New Roman" w:hAnsi="Times New Roman" w:cs="Times New Roman"/>
                 <w:noProof/>
                 <w:webHidden/>
               </w:rPr>
@@ -1231,12 +1255,14 @@
             </w:r>
             <w:r>
               <w:rPr>
+                <w:rFonts w:ascii="Times New Roman" w:hAnsi="Times New Roman" w:cs="Times New Roman"/>
                 <w:noProof/>
                 <w:webHidden/>
               </w:rPr>
             </w:r>
             <w:r>
               <w:rPr>
+                <w:rFonts w:ascii="Times New Roman" w:hAnsi="Times New Roman" w:cs="Times New Roman"/>
                 <w:noProof/>
                 <w:webHidden/>
               </w:rPr>
@@ -1244,6 +1270,7 @@
             </w:r>
             <w:r>
               <w:rPr>
+                <w:rFonts w:ascii="Times New Roman" w:hAnsi="Times New Roman" w:cs="Times New Roman"/>
                 <w:noProof/>
                 <w:webHidden/>
               </w:rPr>
@@ -1251,6 +1278,7 @@
             </w:r>
             <w:r>
               <w:rPr>
+                <w:rFonts w:ascii="Times New Roman" w:hAnsi="Times New Roman" w:cs="Times New Roman"/>
                 <w:noProof/>
                 <w:webHidden/>
               </w:rPr>
@@ -1267,7 +1295,7 @@
             </w:tabs>
             <w:jc w:val="both"/>
             <w:rPr>
-              <w:rFonts w:eastAsiaTheme="minorEastAsia"/>
+              <w:rFonts w:ascii="Times New Roman" w:eastAsiaTheme="minorEastAsia" w:hAnsi="Times New Roman" w:cs="Times New Roman"/>
               <w:noProof/>
             </w:rPr>
           </w:pPr>
@@ -1282,7 +1310,7 @@
             </w:r>
             <w:r>
               <w:rPr>
-                <w:rFonts w:eastAsiaTheme="minorEastAsia"/>
+                <w:rFonts w:ascii="Times New Roman" w:eastAsiaTheme="minorEastAsia" w:hAnsi="Times New Roman" w:cs="Times New Roman"/>
                 <w:noProof/>
               </w:rPr>
               <w:tab/>
@@ -1297,6 +1325,7 @@
             </w:r>
             <w:r>
               <w:rPr>
+                <w:rFonts w:ascii="Times New Roman" w:hAnsi="Times New Roman" w:cs="Times New Roman"/>
                 <w:noProof/>
                 <w:webHidden/>
               </w:rPr>
@@ -1304,6 +1333,7 @@
             </w:r>
             <w:r>
               <w:rPr>
+                <w:rFonts w:ascii="Times New Roman" w:hAnsi="Times New Roman" w:cs="Times New Roman"/>
                 <w:noProof/>
                 <w:webHidden/>
               </w:rPr>
@@ -1311,6 +1341,7 @@
             </w:r>
             <w:r>
               <w:rPr>
+                <w:rFonts w:ascii="Times New Roman" w:hAnsi="Times New Roman" w:cs="Times New Roman"/>
                 <w:noProof/>
                 <w:webHidden/>
               </w:rPr>
@@ -1318,12 +1349,14 @@
             </w:r>
             <w:r>
               <w:rPr>
+                <w:rFonts w:ascii="Times New Roman" w:hAnsi="Times New Roman" w:cs="Times New Roman"/>
                 <w:noProof/>
                 <w:webHidden/>
               </w:rPr>
             </w:r>
             <w:r>
               <w:rPr>
+                <w:rFonts w:ascii="Times New Roman" w:hAnsi="Times New Roman" w:cs="Times New Roman"/>
                 <w:noProof/>
                 <w:webHidden/>
               </w:rPr>
@@ -1331,6 +1364,7 @@
             </w:r>
             <w:r>
               <w:rPr>
+                <w:rFonts w:ascii="Times New Roman" w:hAnsi="Times New Roman" w:cs="Times New Roman"/>
                 <w:noProof/>
                 <w:webHidden/>
               </w:rPr>
@@ -1338,6 +1372,7 @@
             </w:r>
             <w:r>
               <w:rPr>
+                <w:rFonts w:ascii="Times New Roman" w:hAnsi="Times New Roman" w:cs="Times New Roman"/>
                 <w:noProof/>
                 <w:webHidden/>
               </w:rPr>
@@ -1354,7 +1389,7 @@
             </w:tabs>
             <w:jc w:val="both"/>
             <w:rPr>
-              <w:rFonts w:eastAsiaTheme="minorEastAsia"/>
+              <w:rFonts w:ascii="Times New Roman" w:eastAsiaTheme="minorEastAsia" w:hAnsi="Times New Roman" w:cs="Times New Roman"/>
               <w:noProof/>
             </w:rPr>
           </w:pPr>
@@ -1369,7 +1404,7 @@
             </w:r>
             <w:r>
               <w:rPr>
-                <w:rFonts w:eastAsiaTheme="minorEastAsia"/>
+                <w:rFonts w:ascii="Times New Roman" w:eastAsiaTheme="minorEastAsia" w:hAnsi="Times New Roman" w:cs="Times New Roman"/>
                 <w:noProof/>
               </w:rPr>
               <w:tab/>
@@ -1384,6 +1419,7 @@
             </w:r>
             <w:r>
               <w:rPr>
+                <w:rFonts w:ascii="Times New Roman" w:hAnsi="Times New Roman" w:cs="Times New Roman"/>
                 <w:noProof/>
                 <w:webHidden/>
               </w:rPr>
@@ -1391,6 +1427,7 @@
             </w:r>
             <w:r>
               <w:rPr>
+                <w:rFonts w:ascii="Times New Roman" w:hAnsi="Times New Roman" w:cs="Times New Roman"/>
                 <w:noProof/>
                 <w:webHidden/>
               </w:rPr>
@@ -1398,6 +1435,7 @@
             </w:r>
             <w:r>
               <w:rPr>
+                <w:rFonts w:ascii="Times New Roman" w:hAnsi="Times New Roman" w:cs="Times New Roman"/>
                 <w:noProof/>
                 <w:webHidden/>
               </w:rPr>
@@ -1405,12 +1443,14 @@
             </w:r>
             <w:r>
               <w:rPr>
+                <w:rFonts w:ascii="Times New Roman" w:hAnsi="Times New Roman" w:cs="Times New Roman"/>
                 <w:noProof/>
                 <w:webHidden/>
               </w:rPr>
             </w:r>
             <w:r>
               <w:rPr>
+                <w:rFonts w:ascii="Times New Roman" w:hAnsi="Times New Roman" w:cs="Times New Roman"/>
                 <w:noProof/>
                 <w:webHidden/>
               </w:rPr>
@@ -1418,6 +1458,7 @@
             </w:r>
             <w:r>
               <w:rPr>
+                <w:rFonts w:ascii="Times New Roman" w:hAnsi="Times New Roman" w:cs="Times New Roman"/>
                 <w:noProof/>
                 <w:webHidden/>
               </w:rPr>
@@ -1425,6 +1466,7 @@
             </w:r>
             <w:r>
               <w:rPr>
+                <w:rFonts w:ascii="Times New Roman" w:hAnsi="Times New Roman" w:cs="Times New Roman"/>
                 <w:noProof/>
                 <w:webHidden/>
               </w:rPr>
@@ -1441,7 +1483,7 @@
             </w:tabs>
             <w:jc w:val="both"/>
             <w:rPr>
-              <w:rFonts w:eastAsiaTheme="minorEastAsia"/>
+              <w:rFonts w:ascii="Times New Roman" w:eastAsiaTheme="minorEastAsia" w:hAnsi="Times New Roman" w:cs="Times New Roman"/>
               <w:noProof/>
             </w:rPr>
           </w:pPr>
@@ -1456,7 +1498,7 @@
             </w:r>
             <w:r>
               <w:rPr>
-                <w:rFonts w:eastAsiaTheme="minorEastAsia"/>
+                <w:rFonts w:ascii="Times New Roman" w:eastAsiaTheme="minorEastAsia" w:hAnsi="Times New Roman" w:cs="Times New Roman"/>
                 <w:noProof/>
               </w:rPr>
               <w:tab/>
@@ -1471,6 +1513,7 @@
             </w:r>
             <w:r>
               <w:rPr>
+                <w:rFonts w:ascii="Times New Roman" w:hAnsi="Times New Roman" w:cs="Times New Roman"/>
                 <w:noProof/>
                 <w:webHidden/>
               </w:rPr>
@@ -1478,6 +1521,7 @@
             </w:r>
             <w:r>
               <w:rPr>
+                <w:rFonts w:ascii="Times New Roman" w:hAnsi="Times New Roman" w:cs="Times New Roman"/>
                 <w:noProof/>
                 <w:webHidden/>
               </w:rPr>
@@ -1485,6 +1529,7 @@
             </w:r>
             <w:r>
               <w:rPr>
+                <w:rFonts w:ascii="Times New Roman" w:hAnsi="Times New Roman" w:cs="Times New Roman"/>
                 <w:noProof/>
                 <w:webHidden/>
               </w:rPr>
@@ -1492,12 +1537,14 @@
             </w:r>
             <w:r>
               <w:rPr>
+                <w:rFonts w:ascii="Times New Roman" w:hAnsi="Times New Roman" w:cs="Times New Roman"/>
                 <w:noProof/>
                 <w:webHidden/>
               </w:rPr>
             </w:r>
             <w:r>
               <w:rPr>
+                <w:rFonts w:ascii="Times New Roman" w:hAnsi="Times New Roman" w:cs="Times New Roman"/>
                 <w:noProof/>
                 <w:webHidden/>
               </w:rPr>
@@ -1505,6 +1552,7 @@
             </w:r>
             <w:r>
               <w:rPr>
+                <w:rFonts w:ascii="Times New Roman" w:hAnsi="Times New Roman" w:cs="Times New Roman"/>
                 <w:noProof/>
                 <w:webHidden/>
               </w:rPr>
@@ -1512,6 +1560,7 @@
             </w:r>
             <w:r>
               <w:rPr>
+                <w:rFonts w:ascii="Times New Roman" w:hAnsi="Times New Roman" w:cs="Times New Roman"/>
                 <w:noProof/>
                 <w:webHidden/>
               </w:rPr>
@@ -1528,7 +1577,7 @@
             </w:tabs>
             <w:jc w:val="both"/>
             <w:rPr>
-              <w:rFonts w:eastAsiaTheme="minorEastAsia"/>
+              <w:rFonts w:ascii="Times New Roman" w:eastAsiaTheme="minorEastAsia" w:hAnsi="Times New Roman" w:cs="Times New Roman"/>
               <w:noProof/>
             </w:rPr>
           </w:pPr>
@@ -1536,14 +1585,14 @@
             <w:r>
               <w:rPr>
                 <w:rStyle w:val="Hyperlink"/>
-                <w:rFonts w:ascii="Times New Roman" w:hAnsi="Times New Roman"/>
+                <w:rFonts w:ascii="Times New Roman" w:hAnsi="Times New Roman" w:cs="Times New Roman"/>
                 <w:noProof/>
               </w:rPr>
               <w:t>7.</w:t>
             </w:r>
             <w:r>
               <w:rPr>
-                <w:rFonts w:eastAsiaTheme="minorEastAsia"/>
+                <w:rFonts w:ascii="Times New Roman" w:eastAsiaTheme="minorEastAsia" w:hAnsi="Times New Roman" w:cs="Times New Roman"/>
                 <w:noProof/>
               </w:rPr>
               <w:tab/>
@@ -1551,13 +1600,14 @@
             <w:r>
               <w:rPr>
                 <w:rStyle w:val="Hyperlink"/>
-                <w:rFonts w:ascii="Times New Roman" w:hAnsi="Times New Roman"/>
+                <w:rFonts w:ascii="Times New Roman" w:hAnsi="Times New Roman" w:cs="Times New Roman"/>
                 <w:noProof/>
               </w:rPr>
               <w:t>Các tài liệu tham khảo chính dự kiến:</w:t>
             </w:r>
             <w:r>
               <w:rPr>
+                <w:rFonts w:ascii="Times New Roman" w:hAnsi="Times New Roman" w:cs="Times New Roman"/>
                 <w:noProof/>
                 <w:webHidden/>
               </w:rPr>
@@ -1565,6 +1615,7 @@
             </w:r>
             <w:r>
               <w:rPr>
+                <w:rFonts w:ascii="Times New Roman" w:hAnsi="Times New Roman" w:cs="Times New Roman"/>
                 <w:noProof/>
                 <w:webHidden/>
               </w:rPr>
@@ -1572,6 +1623,7 @@
             </w:r>
             <w:r>
               <w:rPr>
+                <w:rFonts w:ascii="Times New Roman" w:hAnsi="Times New Roman" w:cs="Times New Roman"/>
                 <w:noProof/>
                 <w:webHidden/>
               </w:rPr>
@@ -1579,12 +1631,14 @@
             </w:r>
             <w:r>
               <w:rPr>
+                <w:rFonts w:ascii="Times New Roman" w:hAnsi="Times New Roman" w:cs="Times New Roman"/>
                 <w:noProof/>
                 <w:webHidden/>
               </w:rPr>
             </w:r>
             <w:r>
               <w:rPr>
+                <w:rFonts w:ascii="Times New Roman" w:hAnsi="Times New Roman" w:cs="Times New Roman"/>
                 <w:noProof/>
                 <w:webHidden/>
               </w:rPr>
@@ -1592,6 +1646,7 @@
             </w:r>
             <w:r>
               <w:rPr>
+                <w:rFonts w:ascii="Times New Roman" w:hAnsi="Times New Roman" w:cs="Times New Roman"/>
                 <w:noProof/>
                 <w:webHidden/>
               </w:rPr>
@@ -1599,6 +1654,7 @@
             </w:r>
             <w:r>
               <w:rPr>
+                <w:rFonts w:ascii="Times New Roman" w:hAnsi="Times New Roman" w:cs="Times New Roman"/>
                 <w:noProof/>
                 <w:webHidden/>
               </w:rPr>
@@ -1768,23 +1824,7 @@
           <w:sz w:val="26"/>
           <w:szCs w:val="26"/>
         </w:rPr>
-        <w:t xml:space="preserve">Trong quá trình học tập cũng như nghiên cứu khoa học, việc tham khảo các hướng đi cũng như những bài viết liên quan đến vấn đề mình nghiên cứu từ các bài báo khoa học là rất cần thiết. Hiện nay với sự phát triển của </w:t>
-      </w:r>
-      <w:r>
-        <w:rPr>
-          <w:rFonts w:ascii="Times New Roman" w:eastAsia="Calibri" w:hAnsi="Times New Roman" w:cs="Times New Roman"/>
-          <w:sz w:val="26"/>
-          <w:szCs w:val="26"/>
-        </w:rPr>
-        <w:t>i</w:t>
-      </w:r>
-      <w:r>
-        <w:rPr>
-          <w:rFonts w:ascii="Times New Roman" w:eastAsia="Calibri" w:hAnsi="Times New Roman" w:cs="Times New Roman"/>
-          <w:sz w:val="26"/>
-          <w:szCs w:val="26"/>
-        </w:rPr>
-        <w:t xml:space="preserve">nternet cũng như những tiện ích chia sẻ trên mạng, các bài bào khoa học được các thư viện điện tử (thư viện số) cung cấp hoặc được nhiều người </w:t>
+        <w:t xml:space="preserve">Trong quá trình học tập cũng như nghiên cứu khoa học, việc tham khảo các hướng đi cũng như những bài viết liên quan đến vấn đề mình nghiên cứu từ các bài báo khoa học là rất cần thiết. Hiện nay với sự phát triển của internet cũng như những tiện ích chia sẻ trên mạng, các bài bào khoa học được các thư viện điện tử (thư viện số) cung cấp hoặc được nhiều người </w:t>
       </w:r>
       <w:r>
         <w:rPr>
@@ -1806,7 +1846,7 @@
       </w:r>
       <w:r>
         <w:rPr>
-          <w:rFonts w:ascii="Times New Roman" w:hAnsi="Times New Roman"/>
+          <w:rFonts w:ascii="Times New Roman" w:hAnsi="Times New Roman" w:cs="Times New Roman"/>
           <w:sz w:val="26"/>
           <w:szCs w:val="26"/>
         </w:rPr>
@@ -1822,7 +1862,7 @@
       </w:r>
       <w:r>
         <w:rPr>
-          <w:rFonts w:ascii="Times New Roman" w:hAnsi="Times New Roman"/>
+          <w:rFonts w:ascii="Times New Roman" w:hAnsi="Times New Roman" w:cs="Times New Roman"/>
           <w:sz w:val="26"/>
           <w:szCs w:val="26"/>
         </w:rPr>
@@ -1893,15 +1933,7 @@
           <w:sz w:val="26"/>
           <w:szCs w:val="26"/>
         </w:rPr>
-        <w:t xml:space="preserve"> cần tìm kiếm một bài báo khoa học người dùng có thể vào các thư viện số như </w:t>
-      </w:r>
-      <w:r>
-        <w:rPr>
-          <w:rFonts w:ascii="Times New Roman" w:hAnsi="Times New Roman" w:cs="Times New Roman"/>
-          <w:sz w:val="26"/>
-          <w:szCs w:val="26"/>
-        </w:rPr>
-        <w:t xml:space="preserve">ACM </w:t>
+        <w:t xml:space="preserve"> cần tìm kiếm một bài báo khoa học người dùng có thể vào các thư viện số như ACM </w:t>
       </w:r>
       <w:r>
         <w:rPr>
@@ -2009,23 +2041,7 @@
           <w:sz w:val="26"/>
           <w:szCs w:val="26"/>
         </w:rPr>
-        <w:t xml:space="preserve">này được xác định một cách thủ công khi đưa lên thư viện số theo một khung phân </w:t>
-      </w:r>
-      <w:r>
-        <w:rPr>
-          <w:rFonts w:ascii="Times New Roman" w:hAnsi="Times New Roman" w:cs="Times New Roman"/>
-          <w:sz w:val="26"/>
-          <w:szCs w:val="26"/>
-        </w:rPr>
-        <w:t>loại có sẵn ACM Computing</w:t>
-      </w:r>
-      <w:r>
-        <w:rPr>
-          <w:rFonts w:ascii="Times New Roman" w:hAnsi="Times New Roman" w:cs="Times New Roman"/>
-          <w:sz w:val="26"/>
-          <w:szCs w:val="26"/>
-        </w:rPr>
-        <w:t xml:space="preserve"> Classification</w:t>
+        <w:t>này được xác định một cách thủ công khi đưa lên thư viện số theo một khung phân loại có sẵn ACM Computing Classification</w:t>
       </w:r>
       <w:r>
         <w:rPr>
@@ -2037,6 +2053,9 @@
         <w:footnoteReference w:id="6"/>
       </w:r>
       <w:r>
+        <w:rPr>
+          <w:rFonts w:ascii="Times New Roman" w:hAnsi="Times New Roman" w:cs="Times New Roman"/>
+        </w:rPr>
         <w:t xml:space="preserve">. </w:t>
       </w:r>
       <w:r>
@@ -2045,31 +2064,7 @@
           <w:sz w:val="26"/>
           <w:szCs w:val="26"/>
         </w:rPr>
-        <w:t xml:space="preserve">Vì vậy cần xây dựng một cơ sở dữ liệu </w:t>
-      </w:r>
-      <w:r>
-        <w:rPr>
-          <w:rFonts w:ascii="Times New Roman" w:hAnsi="Times New Roman" w:cs="Times New Roman"/>
-          <w:sz w:val="26"/>
-          <w:szCs w:val="26"/>
-        </w:rPr>
-        <w:t>lưu</w:t>
-      </w:r>
-      <w:r>
-        <w:rPr>
-          <w:rFonts w:ascii="Times New Roman" w:hAnsi="Times New Roman" w:cs="Times New Roman"/>
-          <w:sz w:val="26"/>
-          <w:szCs w:val="26"/>
-        </w:rPr>
-        <w:t xml:space="preserve"> các cơ sở </w:t>
-      </w:r>
-      <w:r>
-        <w:rPr>
-          <w:rFonts w:ascii="Times New Roman" w:hAnsi="Times New Roman" w:cs="Times New Roman"/>
-          <w:sz w:val="26"/>
-          <w:szCs w:val="26"/>
-        </w:rPr>
-        <w:t xml:space="preserve">chỉ mục các bài báo bao gồm cả thông tin về chủ đề của bài báo từ đó có thể xây dựng các ứng dụng cho phép người dùng tìm kiếm bài báo theo chủ đề. </w:t>
+        <w:t xml:space="preserve">Vì vậy cần xây dựng một cơ sở dữ liệu lưu các cơ sở chỉ mục các bài báo bao gồm cả thông tin về chủ đề của bài báo từ đó có thể xây dựng các ứng dụng cho phép người dùng tìm kiếm bài báo theo chủ đề. </w:t>
       </w:r>
     </w:p>
     <w:p>
@@ -2311,31 +2306,40 @@
           <w:sz w:val="26"/>
           <w:szCs w:val="26"/>
         </w:rPr>
-        <w:t xml:space="preserve"> từ các thư viện số</w:t>
-      </w:r>
-      <w:r>
-        <w:rPr>
-          <w:rFonts w:ascii="Times New Roman" w:hAnsi="Times New Roman" w:cs="Times New Roman"/>
-          <w:sz w:val="26"/>
-          <w:szCs w:val="26"/>
-        </w:rPr>
-        <w:t xml:space="preserve">, các </w:t>
-      </w:r>
-      <w:r>
-        <w:rPr>
-          <w:rFonts w:ascii="Times New Roman" w:hAnsi="Times New Roman" w:cs="Times New Roman"/>
-          <w:sz w:val="26"/>
-          <w:szCs w:val="26"/>
-        </w:rPr>
-        <w:t>cơ sở dữ liệu có sẵn</w:t>
-      </w:r>
-      <w:r>
-        <w:rPr>
-          <w:rFonts w:ascii="Times New Roman" w:hAnsi="Times New Roman" w:cs="Times New Roman"/>
-          <w:sz w:val="26"/>
-          <w:szCs w:val="26"/>
-        </w:rPr>
-        <w:t>.</w:t>
+        <w:t xml:space="preserve"> từ các cơ sở dữ liệu chỉ mục có sẵn như DBLP</w:t>
+      </w:r>
+      <w:r>
+        <w:rPr>
+          <w:rFonts w:ascii="Times New Roman" w:hAnsi="Times New Roman" w:cs="Times New Roman"/>
+          <w:sz w:val="26"/>
+          <w:szCs w:val="26"/>
+        </w:rPr>
+        <w:t xml:space="preserve"> </w:t>
+      </w:r>
+      <w:r>
+        <w:rPr>
+          <w:rStyle w:val="FootnoteReference"/>
+          <w:rFonts w:ascii="Times New Roman" w:hAnsi="Times New Roman" w:cs="Times New Roman"/>
+          <w:sz w:val="26"/>
+          <w:szCs w:val="26"/>
+        </w:rPr>
+        <w:footnoteReference w:id="7"/>
+      </w:r>
+      <w:r>
+        <w:rPr>
+          <w:rFonts w:ascii="Times New Roman" w:hAnsi="Times New Roman" w:cs="Times New Roman"/>
+          <w:sz w:val="26"/>
+          <w:szCs w:val="26"/>
+        </w:rPr>
+        <w:t xml:space="preserve"> và các </w:t>
+      </w:r>
+      <w:r>
+        <w:rPr>
+          <w:rFonts w:ascii="Times New Roman" w:hAnsi="Times New Roman" w:cs="Times New Roman"/>
+          <w:sz w:val="26"/>
+          <w:szCs w:val="26"/>
+        </w:rPr>
+        <w:t>thư viện số.</w:t>
       </w:r>
     </w:p>
     <w:p>
@@ -2529,7 +2533,7 @@
           <w:sz w:val="26"/>
           <w:szCs w:val="26"/>
         </w:rPr>
-        <w:footnoteReference w:id="7"/>
+        <w:footnoteReference w:id="8"/>
       </w:r>
       <w:r>
         <w:rPr>
@@ -2858,7 +2862,7 @@
           <w:sz w:val="26"/>
           <w:szCs w:val="26"/>
         </w:rPr>
-        <w:footnoteReference w:id="8"/>
+        <w:footnoteReference w:id="9"/>
       </w:r>
       <w:r>
         <w:rPr>
@@ -2987,7 +2991,40 @@
           <w:sz w:val="26"/>
           <w:szCs w:val="26"/>
         </w:rPr>
-        <w:t xml:space="preserve">theo yêu cầu. Ngoài ra, người dùng còn có thể tìm các bài báo, tạp chí và bài báo ở các hội nghị khác thông qua The Guide. </w:t>
+        <w:t>theo yêu cầu. Ngoài ra, người dùng còn có thể tìm các bài báo, tạp chí và bài báo ở các hội nghị khác thông qua The Guide</w:t>
+      </w:r>
+      <w:r>
+        <w:rPr>
+          <w:rStyle w:val="FootnoteReference"/>
+          <w:rFonts w:ascii="Times New Roman" w:hAnsi="Times New Roman" w:cs="Times New Roman"/>
+          <w:sz w:val="26"/>
+          <w:szCs w:val="26"/>
+        </w:rPr>
+        <w:footnoteReference w:id="10"/>
+      </w:r>
+      <w:r>
+        <w:rPr>
+          <w:rFonts w:ascii="Times New Roman" w:hAnsi="Times New Roman" w:cs="Times New Roman"/>
+          <w:sz w:val="26"/>
+          <w:szCs w:val="26"/>
+        </w:rPr>
+        <w:t>.</w:t>
+      </w:r>
+      <w:r>
+        <w:rPr>
+          <w:rFonts w:ascii="Times New Roman" w:hAnsi="Times New Roman" w:cs="Times New Roman"/>
+          <w:sz w:val="26"/>
+          <w:szCs w:val="26"/>
+        </w:rPr>
+        <w:t xml:space="preserve"> </w:t>
+      </w:r>
+      <w:r>
+        <w:rPr>
+          <w:rFonts w:ascii="Times New Roman" w:hAnsi="Times New Roman" w:cs="Times New Roman"/>
+          <w:sz w:val="26"/>
+          <w:szCs w:val="26"/>
+        </w:rPr>
+        <w:t xml:space="preserve"> </w:t>
       </w:r>
     </w:p>
     <w:p>
@@ -3006,6 +3043,7 @@
           <w:sz w:val="26"/>
           <w:szCs w:val="26"/>
         </w:rPr>
+        <w:lastRenderedPageBreak/>
         <w:t>Đối vớ</w:t>
       </w:r>
       <w:r>
@@ -3069,88 +3107,7 @@
           <w:sz w:val="26"/>
           <w:szCs w:val="26"/>
         </w:rPr>
-        <w:lastRenderedPageBreak/>
-        <w:t>Thông tin về tác giả bài báo (</w:t>
-      </w:r>
-      <w:r>
-        <w:rPr>
-          <w:rFonts w:ascii="Times New Roman" w:hAnsi="Times New Roman" w:cs="Times New Roman"/>
-          <w:sz w:val="26"/>
-          <w:szCs w:val="26"/>
-        </w:rPr>
-        <w:t>Names</w:t>
-      </w:r>
-      <w:r>
-        <w:rPr>
-          <w:rFonts w:ascii="Times New Roman" w:hAnsi="Times New Roman" w:cs="Times New Roman"/>
-          <w:sz w:val="26"/>
-          <w:szCs w:val="26"/>
-        </w:rPr>
-        <w:t xml:space="preserve">, </w:t>
-      </w:r>
-      <w:r>
-        <w:rPr>
-          <w:rFonts w:ascii="Times New Roman" w:hAnsi="Times New Roman" w:cs="Times New Roman"/>
-          <w:sz w:val="26"/>
-          <w:szCs w:val="26"/>
-        </w:rPr>
-        <w:t>Institutions</w:t>
-      </w:r>
-      <w:r>
-        <w:rPr>
-          <w:rFonts w:ascii="Times New Roman" w:hAnsi="Times New Roman" w:cs="Times New Roman"/>
-          <w:sz w:val="26"/>
-          <w:szCs w:val="26"/>
-        </w:rPr>
-        <w:t xml:space="preserve">, </w:t>
-      </w:r>
-      <w:r>
-        <w:rPr>
-          <w:rFonts w:ascii="Times New Roman" w:hAnsi="Times New Roman" w:cs="Times New Roman"/>
-          <w:sz w:val="26"/>
-          <w:szCs w:val="26"/>
-        </w:rPr>
-        <w:t>Authors</w:t>
-      </w:r>
-      <w:r>
-        <w:rPr>
-          <w:rFonts w:ascii="Times New Roman" w:hAnsi="Times New Roman" w:cs="Times New Roman"/>
-          <w:sz w:val="26"/>
-          <w:szCs w:val="26"/>
-        </w:rPr>
-        <w:t xml:space="preserve">, </w:t>
-      </w:r>
-      <w:r>
-        <w:rPr>
-          <w:rFonts w:ascii="Times New Roman" w:hAnsi="Times New Roman" w:cs="Times New Roman"/>
-          <w:sz w:val="26"/>
-          <w:szCs w:val="26"/>
-        </w:rPr>
-        <w:t>Editors</w:t>
-      </w:r>
-      <w:r>
-        <w:rPr>
-          <w:rFonts w:ascii="Times New Roman" w:hAnsi="Times New Roman" w:cs="Times New Roman"/>
-          <w:sz w:val="26"/>
-          <w:szCs w:val="26"/>
-        </w:rPr>
-        <w:t xml:space="preserve">, </w:t>
-      </w:r>
-      <w:r>
-        <w:rPr>
-          <w:rFonts w:ascii="Times New Roman" w:hAnsi="Times New Roman" w:cs="Times New Roman"/>
-          <w:sz w:val="26"/>
-          <w:szCs w:val="26"/>
-        </w:rPr>
-        <w:t>Reviewers</w:t>
-      </w:r>
-      <w:r>
-        <w:rPr>
-          <w:rFonts w:ascii="Times New Roman" w:hAnsi="Times New Roman" w:cs="Times New Roman"/>
-          <w:sz w:val="26"/>
-          <w:szCs w:val="26"/>
-        </w:rPr>
-        <w:t>)</w:t>
+        <w:t>Thông tin về tác giả bài báo (Names, Institutions, Authors, Editors, Reviewers)</w:t>
       </w:r>
       <w:r>
         <w:rPr>
@@ -3181,15 +3138,7 @@
           <w:sz w:val="26"/>
           <w:szCs w:val="26"/>
         </w:rPr>
-        <w:t>Thông tin về nơi công bố (</w:t>
-      </w:r>
-      <w:r>
-        <w:rPr>
-          <w:rFonts w:ascii="Times New Roman" w:hAnsi="Times New Roman" w:cs="Times New Roman"/>
-          <w:sz w:val="26"/>
-          <w:szCs w:val="26"/>
-        </w:rPr>
-        <w:t>Publication Year</w:t>
+        <w:t>Thông tin về nơi công bố (Publication Year, Publication Names, ACM Publications, All publications, Content Formats</w:t>
       </w:r>
       <w:r>
         <w:rPr>
@@ -3205,79 +3154,7 @@
           <w:sz w:val="26"/>
           <w:szCs w:val="26"/>
         </w:rPr>
-        <w:t>Publication Names</w:t>
-      </w:r>
-      <w:r>
-        <w:rPr>
-          <w:rFonts w:ascii="Times New Roman" w:hAnsi="Times New Roman" w:cs="Times New Roman"/>
-          <w:sz w:val="26"/>
-          <w:szCs w:val="26"/>
-        </w:rPr>
-        <w:t xml:space="preserve">, </w:t>
-      </w:r>
-      <w:r>
-        <w:rPr>
-          <w:rFonts w:ascii="Times New Roman" w:hAnsi="Times New Roman" w:cs="Times New Roman"/>
-          <w:sz w:val="26"/>
-          <w:szCs w:val="26"/>
-        </w:rPr>
-        <w:t>ACM Publications</w:t>
-      </w:r>
-      <w:r>
-        <w:rPr>
-          <w:rFonts w:ascii="Times New Roman" w:hAnsi="Times New Roman" w:cs="Times New Roman"/>
-          <w:sz w:val="26"/>
-          <w:szCs w:val="26"/>
-        </w:rPr>
-        <w:t xml:space="preserve">, </w:t>
-      </w:r>
-      <w:r>
-        <w:rPr>
-          <w:rFonts w:ascii="Times New Roman" w:hAnsi="Times New Roman" w:cs="Times New Roman"/>
-          <w:sz w:val="26"/>
-          <w:szCs w:val="26"/>
-        </w:rPr>
-        <w:t>All publications</w:t>
-      </w:r>
-      <w:r>
-        <w:rPr>
-          <w:rFonts w:ascii="Times New Roman" w:hAnsi="Times New Roman" w:cs="Times New Roman"/>
-          <w:sz w:val="26"/>
-          <w:szCs w:val="26"/>
-        </w:rPr>
-        <w:t xml:space="preserve">, </w:t>
-      </w:r>
-      <w:r>
-        <w:rPr>
-          <w:rFonts w:ascii="Times New Roman" w:hAnsi="Times New Roman" w:cs="Times New Roman"/>
-          <w:sz w:val="26"/>
-          <w:szCs w:val="26"/>
-        </w:rPr>
-        <w:t>Content Formats</w:t>
-      </w:r>
-      <w:r>
-        <w:rPr>
-          <w:rFonts w:ascii="Times New Roman" w:hAnsi="Times New Roman" w:cs="Times New Roman"/>
-          <w:sz w:val="26"/>
-          <w:szCs w:val="26"/>
-        </w:rPr>
-        <w:t xml:space="preserve">, </w:t>
-      </w:r>
-      <w:r>
-        <w:rPr>
-          <w:rFonts w:ascii="Times New Roman" w:hAnsi="Times New Roman" w:cs="Times New Roman"/>
-          <w:sz w:val="26"/>
-          <w:szCs w:val="26"/>
-        </w:rPr>
-        <w:t>Publishers</w:t>
-      </w:r>
-      <w:r>
-        <w:rPr>
-          <w:rFonts w:ascii="Times New Roman" w:hAnsi="Times New Roman" w:cs="Times New Roman"/>
-          <w:sz w:val="26"/>
-          <w:szCs w:val="26"/>
-        </w:rPr>
-        <w:t>)</w:t>
+        <w:t>Publishers)</w:t>
       </w:r>
       <w:r>
         <w:rPr>
@@ -3308,55 +3185,7 @@
           <w:sz w:val="26"/>
           <w:szCs w:val="26"/>
         </w:rPr>
-        <w:t>Thông tin về hội nghị (</w:t>
-      </w:r>
-      <w:r>
-        <w:rPr>
-          <w:rFonts w:ascii="Times New Roman" w:hAnsi="Times New Roman" w:cs="Times New Roman"/>
-          <w:sz w:val="26"/>
-          <w:szCs w:val="26"/>
-        </w:rPr>
-        <w:t>Sponsors</w:t>
-      </w:r>
-      <w:r>
-        <w:rPr>
-          <w:rFonts w:ascii="Times New Roman" w:hAnsi="Times New Roman" w:cs="Times New Roman"/>
-          <w:sz w:val="26"/>
-          <w:szCs w:val="26"/>
-        </w:rPr>
-        <w:t xml:space="preserve">, </w:t>
-      </w:r>
-      <w:r>
-        <w:rPr>
-          <w:rFonts w:ascii="Times New Roman" w:hAnsi="Times New Roman" w:cs="Times New Roman"/>
-          <w:sz w:val="26"/>
-          <w:szCs w:val="26"/>
-        </w:rPr>
-        <w:t>Events</w:t>
-      </w:r>
-      <w:r>
-        <w:rPr>
-          <w:rFonts w:ascii="Times New Roman" w:hAnsi="Times New Roman" w:cs="Times New Roman"/>
-          <w:sz w:val="26"/>
-          <w:szCs w:val="26"/>
-        </w:rPr>
-        <w:t xml:space="preserve">, </w:t>
-      </w:r>
-      <w:r>
-        <w:rPr>
-          <w:rFonts w:ascii="Times New Roman" w:hAnsi="Times New Roman" w:cs="Times New Roman"/>
-          <w:sz w:val="26"/>
-          <w:szCs w:val="26"/>
-        </w:rPr>
-        <w:t>Proceeding Series</w:t>
-      </w:r>
-      <w:r>
-        <w:rPr>
-          <w:rFonts w:ascii="Times New Roman" w:hAnsi="Times New Roman" w:cs="Times New Roman"/>
-          <w:sz w:val="26"/>
-          <w:szCs w:val="26"/>
-        </w:rPr>
-        <w:t>)</w:t>
+        <w:t>Thông tin về hội nghị (Sponsors, Events, Proceeding Series)</w:t>
       </w:r>
       <w:r>
         <w:rPr>
@@ -3629,19 +3458,11 @@
           <w:sz w:val="26"/>
           <w:szCs w:val="26"/>
         </w:rPr>
-        <w:t xml:space="preserve"> </w:t>
-      </w:r>
-      <w:r>
-        <w:rPr>
-          <w:rFonts w:asciiTheme="majorHAnsi" w:hAnsiTheme="majorHAnsi" w:cstheme="majorHAnsi"/>
-          <w:sz w:val="26"/>
-          <w:szCs w:val="26"/>
-        </w:rPr>
-        <w:t>ACM</w:t>
-      </w:r>
-      <w:r>
-        <w:rPr>
-          <w:rFonts w:asciiTheme="majorHAnsi" w:hAnsiTheme="majorHAnsi" w:cstheme="majorHAnsi"/>
+        <w:t xml:space="preserve"> ACM</w:t>
+      </w:r>
+      <w:r>
+        <w:rPr>
+          <w:rFonts w:ascii="Times New Roman" w:hAnsi="Times New Roman" w:cs="Times New Roman"/>
           <w:sz w:val="26"/>
           <w:szCs w:val="26"/>
         </w:rPr>
@@ -3649,26 +3470,26 @@
       </w:r>
       <w:r>
         <w:rPr>
-          <w:rFonts w:asciiTheme="majorHAnsi" w:hAnsiTheme="majorHAnsi" w:cstheme="majorHAnsi"/>
+          <w:rFonts w:ascii="Times New Roman" w:hAnsi="Times New Roman" w:cs="Times New Roman"/>
         </w:rPr>
         <w:t xml:space="preserve">ACM Computing Classification System </w:t>
       </w:r>
       <w:r>
         <w:rPr>
           <w:rStyle w:val="FootnoteReference"/>
-          <w:rFonts w:asciiTheme="majorHAnsi" w:hAnsiTheme="majorHAnsi" w:cstheme="majorHAnsi"/>
-        </w:rPr>
-        <w:footnoteReference w:id="9"/>
-      </w:r>
-      <w:r>
-        <w:rPr>
-          <w:rFonts w:asciiTheme="majorHAnsi" w:hAnsiTheme="majorHAnsi" w:cstheme="majorHAnsi"/>
+          <w:rFonts w:ascii="Times New Roman" w:hAnsi="Times New Roman" w:cs="Times New Roman"/>
+        </w:rPr>
+        <w:footnoteReference w:id="11"/>
+      </w:r>
+      <w:r>
+        <w:rPr>
+          <w:rFonts w:ascii="Times New Roman" w:hAnsi="Times New Roman" w:cs="Times New Roman"/>
         </w:rPr>
         <w:t xml:space="preserve"> - CCS</w:t>
       </w:r>
       <w:r>
         <w:rPr>
-          <w:rFonts w:asciiTheme="majorHAnsi" w:hAnsiTheme="majorHAnsi" w:cstheme="majorHAnsi"/>
+          <w:rFonts w:ascii="Times New Roman" w:hAnsi="Times New Roman" w:cs="Times New Roman"/>
           <w:sz w:val="26"/>
           <w:szCs w:val="26"/>
         </w:rPr>
@@ -3676,19 +3497,11 @@
       </w:r>
       <w:r>
         <w:rPr>
-          <w:rFonts w:asciiTheme="majorHAnsi" w:hAnsiTheme="majorHAnsi" w:cstheme="majorHAnsi"/>
-          <w:sz w:val="26"/>
-          <w:szCs w:val="26"/>
-        </w:rPr>
-        <w:t>, khung phân loại dạng cây và được</w:t>
-      </w:r>
-      <w:r>
-        <w:rPr>
-          <w:rFonts w:ascii="Times New Roman" w:hAnsi="Times New Roman" w:cs="Times New Roman"/>
-          <w:sz w:val="26"/>
-          <w:szCs w:val="26"/>
-        </w:rPr>
-        <w:t xml:space="preserve"> định nghĩa và bổ xung bởi người dùng. </w:t>
+          <w:rFonts w:ascii="Times New Roman" w:hAnsi="Times New Roman" w:cs="Times New Roman"/>
+          <w:sz w:val="26"/>
+          <w:szCs w:val="26"/>
+        </w:rPr>
+        <w:t xml:space="preserve">, khung phân loại dạng cây và được định nghĩa và bổ xung bởi người dùng. </w:t>
       </w:r>
       <w:bookmarkEnd w:id="11"/>
       <w:bookmarkEnd w:id="12"/>
@@ -3760,6 +3573,9 @@
         <w:t xml:space="preserve">Cấu trúc của </w:t>
       </w:r>
       <w:r>
+        <w:rPr>
+          <w:rFonts w:ascii="Times New Roman" w:hAnsi="Times New Roman" w:cs="Times New Roman"/>
+        </w:rPr>
         <w:t>CCS</w:t>
       </w:r>
       <w:r>
@@ -3768,23 +3584,7 @@
           <w:sz w:val="26"/>
           <w:szCs w:val="26"/>
         </w:rPr>
-        <w:t xml:space="preserve"> gồm 1473 node được chia trên cây phân lớp thành 3 cấp, cấp đầu tiên bao gồm 11 node, cấp sau đó gồm 81 node và còn lại thuộc cấp số 3 (</w:t>
-      </w:r>
-      <w:r>
-        <w:rPr>
-          <w:rFonts w:ascii="Times New Roman" w:hAnsi="Times New Roman" w:cs="Times New Roman"/>
-          <w:sz w:val="26"/>
-          <w:szCs w:val="26"/>
-        </w:rPr>
-        <w:t>1998 version</w:t>
-      </w:r>
-      <w:r>
-        <w:rPr>
-          <w:rFonts w:ascii="Times New Roman" w:hAnsi="Times New Roman" w:cs="Times New Roman"/>
-          <w:sz w:val="26"/>
-          <w:szCs w:val="26"/>
-        </w:rPr>
-        <w:t>). Bảng dưới đây hiên thị các node trong cấp đầu tiên của khung lớp CCS.</w:t>
+        <w:t xml:space="preserve"> gồm 1473 node được chia trên cây phân lớp thành 3 cấp, cấp đầu tiên bao gồm 11 node, cấp sau đó gồm 81 node và còn lại thuộc cấp số 3 (1998 version). Bảng dưới đây hiên thị các node trong cấp đầu tiên của khung lớp CCS.</w:t>
       </w:r>
     </w:p>
     <w:p>
@@ -3906,12 +3706,21 @@
         </w:rPr>
       </w:pPr>
       <w:r>
+        <w:rPr>
+          <w:rFonts w:ascii="Times New Roman" w:hAnsi="Times New Roman" w:cs="Times New Roman"/>
+        </w:rPr>
         <w:fldChar w:fldCharType="begin"/>
       </w:r>
       <w:r>
+        <w:rPr>
+          <w:rFonts w:ascii="Times New Roman" w:hAnsi="Times New Roman" w:cs="Times New Roman"/>
+        </w:rPr>
         <w:instrText>HYPERLINK "http://ieeexplore.ieee.org"</w:instrText>
       </w:r>
       <w:r>
+        <w:rPr>
+          <w:rFonts w:ascii="Times New Roman" w:hAnsi="Times New Roman" w:cs="Times New Roman"/>
+        </w:rPr>
         <w:fldChar w:fldCharType="separate"/>
       </w:r>
       <w:r>
@@ -3924,6 +3733,9 @@
         <w:t>http://ieeexplore.ieee.org</w:t>
       </w:r>
       <w:r>
+        <w:rPr>
+          <w:rFonts w:ascii="Times New Roman" w:hAnsi="Times New Roman" w:cs="Times New Roman"/>
+        </w:rPr>
         <w:fldChar w:fldCharType="end"/>
       </w:r>
       <w:r>
@@ -4786,15 +4598,7 @@
           <w:sz w:val="26"/>
           <w:szCs w:val="26"/>
         </w:rPr>
-        <w:t>người dùng</w:t>
-      </w:r>
-      <w:r>
-        <w:rPr>
-          <w:rFonts w:ascii="Times New Roman" w:hAnsi="Times New Roman" w:cs="Times New Roman"/>
-          <w:sz w:val="26"/>
-          <w:szCs w:val="26"/>
-        </w:rPr>
-        <w:t xml:space="preserve"> </w:t>
+        <w:t xml:space="preserve">người dùng </w:t>
       </w:r>
       <w:r>
         <w:rPr>
@@ -5219,7 +5023,7 @@
           <w:sz w:val="26"/>
           <w:szCs w:val="26"/>
         </w:rPr>
-        <w:footnoteReference w:id="10"/>
+        <w:footnoteReference w:id="12"/>
       </w:r>
       <w:r>
         <w:rPr>
@@ -5363,15 +5167,7 @@
           <w:sz w:val="26"/>
           <w:szCs w:val="26"/>
         </w:rPr>
-        <w:t>Ví dụ như: Tr</w:t>
-      </w:r>
-      <w:r>
-        <w:rPr>
-          <w:rFonts w:ascii="Times New Roman" w:hAnsi="Times New Roman" w:cs="Times New Roman"/>
-          <w:sz w:val="26"/>
-          <w:szCs w:val="26"/>
-        </w:rPr>
-        <w:t xml:space="preserve">ong một bài báo thì thông tin tác giả hầu như là tiếp theo sau phần tiêu đề của bài báo. Citeseer còn sử dụng database về tên tác giả, tên tổ chức… Để so khớp và rút thông tin. </w:t>
+        <w:t xml:space="preserve">Ví dụ như: Trong một bài báo thì thông tin tác giả hầu như là tiếp theo sau phần tiêu đề của bài báo. Citeseer còn sử dụng database về tên tác giả, tên tổ chức… Để so khớp và rút thông tin. </w:t>
       </w:r>
     </w:p>
     <w:p>
@@ -5390,15 +5186,7 @@
           <w:sz w:val="26"/>
           <w:szCs w:val="26"/>
         </w:rPr>
-        <w:t>Ngoài ra bài báo Digital librar</w:t>
-      </w:r>
-      <w:r>
-        <w:rPr>
-          <w:rFonts w:ascii="Times New Roman" w:hAnsi="Times New Roman" w:cs="Times New Roman"/>
-          <w:sz w:val="26"/>
-          <w:szCs w:val="26"/>
-        </w:rPr>
-        <w:t>ies and autonomous citation Indexing, tác giả đã nói bốn phương pháp nhận dạng nhóm các trích dẫn của bài báo.</w:t>
+        <w:t>Ngoài ra bài báo Digital libraries and autonomous citation Indexing, tác giả đã nói bốn phương pháp nhận dạng nhóm các trích dẫn của bài báo.</w:t>
       </w:r>
     </w:p>
     <w:p>
@@ -6011,15 +5799,7 @@
           <w:sz w:val="26"/>
           <w:szCs w:val="26"/>
         </w:rPr>
-        <w:t>Lưu ý khi tài li</w:t>
-      </w:r>
-      <w:r>
-        <w:rPr>
-          <w:rFonts w:ascii="Times New Roman" w:hAnsi="Times New Roman" w:cs="Times New Roman"/>
-          <w:sz w:val="26"/>
-          <w:szCs w:val="26"/>
-        </w:rPr>
-        <w:t>ệu đã được thêm vào cơ sở dữ liệu của Jabref thì không được thay đổi vị trí cũng như tên file. Nếu thay đổi thì Jabref sẽ không tìm thấy và không quản lý được tài liệu đó.</w:t>
+        <w:t>Lưu ý khi tài liệu đã được thêm vào cơ sở dữ liệu của Jabref thì không được thay đổi vị trí cũng như tên file. Nếu thay đổi thì Jabref sẽ không tìm thấy và không quản lý được tài liệu đó.</w:t>
       </w:r>
     </w:p>
     <w:bookmarkEnd w:id="25"/>
@@ -6627,15 +6407,7 @@
           <w:sz w:val="26"/>
           <w:szCs w:val="26"/>
         </w:rPr>
-        <w:t>Jabref tạo file Bibtex cho th</w:t>
-      </w:r>
-      <w:r>
-        <w:rPr>
-          <w:rFonts w:ascii="Times New Roman" w:hAnsi="Times New Roman" w:cs="Times New Roman"/>
-          <w:sz w:val="26"/>
-          <w:szCs w:val="26"/>
-        </w:rPr>
-        <w:t>am khảo:</w:t>
+        <w:t>Jabref tạo file Bibtex cho tham khảo:</w:t>
       </w:r>
     </w:p>
     <w:p>
@@ -7226,16 +6998,28 @@
         <w:pStyle w:val="Heading2"/>
         <w:ind w:firstLine="720"/>
         <w:jc w:val="both"/>
+        <w:rPr>
+          <w:rFonts w:ascii="Times New Roman" w:hAnsi="Times New Roman" w:cs="Times New Roman"/>
+        </w:rPr>
       </w:pPr>
       <w:bookmarkStart w:id="28" w:name="_Toc270602855"/>
       <w:r>
+        <w:rPr>
+          <w:rFonts w:ascii="Times New Roman" w:hAnsi="Times New Roman" w:cs="Times New Roman"/>
+        </w:rPr>
         <w:t xml:space="preserve">4.5  </w:t>
       </w:r>
       <w:r>
+        <w:rPr>
+          <w:rFonts w:ascii="Times New Roman" w:hAnsi="Times New Roman" w:cs="Times New Roman"/>
+        </w:rPr>
         <w:t>Digital Bibliography &amp; Library Project (DBLP).</w:t>
       </w:r>
       <w:bookmarkEnd w:id="28"/>
       <w:r>
+        <w:rPr>
+          <w:rFonts w:ascii="Times New Roman" w:hAnsi="Times New Roman" w:cs="Times New Roman"/>
+        </w:rPr>
         <w:t xml:space="preserve"> </w:t>
       </w:r>
     </w:p>
@@ -7310,23 +7094,7 @@
           <w:sz w:val="26"/>
           <w:szCs w:val="26"/>
         </w:rPr>
-        <w:t>Tính đến tháng 1/2010 DBLP chứa thông tin của</w:t>
-      </w:r>
-      <w:r>
-        <w:rPr>
-          <w:rFonts w:ascii="Times New Roman" w:hAnsi="Times New Roman" w:cs="Times New Roman"/>
-          <w:sz w:val="26"/>
-          <w:szCs w:val="26"/>
-        </w:rPr>
-        <w:t xml:space="preserve"> 1</w:t>
-      </w:r>
-      <w:r>
-        <w:rPr>
-          <w:rFonts w:ascii="Times New Roman" w:hAnsi="Times New Roman" w:cs="Times New Roman"/>
-          <w:sz w:val="26"/>
-          <w:szCs w:val="26"/>
-        </w:rPr>
-        <w:t xml:space="preserve">,3 triệu bài báo trong lĩnh vực khoa học máy tính được thu thập từ các thư viện số, các hội nghị à các tạp chí. </w:t>
+        <w:t xml:space="preserve">Tính đến tháng 1/2010 DBLP chứa thông tin của 1,3 triệu bài báo trong lĩnh vực khoa học máy tính được thu thập từ các thư viện số, các hội nghị à các tạp chí. </w:t>
       </w:r>
       <w:bookmarkStart w:id="29" w:name="OLE_LINK19"/>
       <w:bookmarkStart w:id="30" w:name="OLE_LINK20"/>
@@ -7590,15 +7358,7 @@
           <w:sz w:val="26"/>
           <w:szCs w:val="26"/>
         </w:rPr>
-        <w:t xml:space="preserve"> </w:t>
-      </w:r>
-      <w:r>
-        <w:rPr>
-          <w:rFonts w:ascii="Times New Roman" w:hAnsi="Times New Roman" w:cs="Times New Roman"/>
-          <w:sz w:val="26"/>
-          <w:szCs w:val="26"/>
-        </w:rPr>
-        <w:t xml:space="preserve">DBL – Brown : Là chương trình sử dụng để tìm kiếm trên file dữ liệu DBLP offline Chương trình cho phép nhìn một cách trực quan về dữ liệu của một bài báo. </w:t>
+        <w:t xml:space="preserve"> DBL – Brown : Là chương trình sử dụng để tìm kiếm trên file dữ liệu DBLP offline Chương trình cho phép nhìn một cách trực quan về dữ liệu của một bài báo. </w:t>
       </w:r>
     </w:p>
     <w:bookmarkEnd w:id="29"/>
@@ -7912,7 +7672,7 @@
           <v:shape id="_x0000_i1025" type="#_x0000_t75" style="width:358.45pt;height:233.6pt" o:ole="">
             <v:imagedata r:id="rId17" o:title=""/>
           </v:shape>
-          <o:OLEObject Type="Embed" ProgID="PowerPoint.Slide.12" ShapeID="_x0000_i1025" DrawAspect="Content" ObjectID="_1344847073" r:id="rId18"/>
+          <o:OLEObject Type="Embed" ProgID="PowerPoint.Slide.12" ShapeID="_x0000_i1025" DrawAspect="Content" ObjectID="_1344857512" r:id="rId18"/>
         </w:object>
       </w:r>
     </w:p>
@@ -8081,6 +7841,9 @@
         <w:bookmarkEnd w:id="40"/>
       </w:hyperlink>
       <w:r>
+        <w:rPr>
+          <w:rFonts w:ascii="Times New Roman" w:hAnsi="Times New Roman" w:cs="Times New Roman"/>
+        </w:rPr>
         <w:t>.</w:t>
       </w:r>
       <w:r>
@@ -9637,7 +9400,7 @@
           <v:shape id="_x0000_i1026" type="#_x0000_t75" style="width:445pt;height:250.45pt" o:ole="">
             <v:imagedata r:id="rId20" o:title=""/>
           </v:shape>
-          <o:OLEObject Type="Embed" ProgID="PowerPoint.Slide.12" ShapeID="_x0000_i1026" DrawAspect="Content" ObjectID="_1344847074" r:id="rId21"/>
+          <o:OLEObject Type="Embed" ProgID="PowerPoint.Slide.12" ShapeID="_x0000_i1026" DrawAspect="Content" ObjectID="_1344857513" r:id="rId21"/>
         </w:object>
       </w:r>
     </w:p>
@@ -9704,39 +9467,7 @@
           <w:sz w:val="26"/>
           <w:szCs w:val="26"/>
         </w:rPr>
-        <w:t xml:space="preserve">Module lấy thông tin sẽ phân tích kết quả trả về để lấy những thông tin về metadata của bài báo từ đó  </w:t>
-      </w:r>
-      <w:r>
-        <w:rPr>
-          <w:rFonts w:ascii="Times New Roman" w:hAnsi="Times New Roman" w:cs="Times New Roman"/>
-          <w:sz w:val="26"/>
-          <w:szCs w:val="26"/>
-        </w:rPr>
-        <w:t xml:space="preserve">người dùng có thể lưu lại kết quả hoặc chọn chức năng phân </w:t>
-      </w:r>
-      <w:r>
-        <w:rPr>
-          <w:rFonts w:ascii="Times New Roman" w:hAnsi="Times New Roman" w:cs="Times New Roman"/>
-          <w:sz w:val="26"/>
-          <w:szCs w:val="26"/>
-        </w:rPr>
-        <w:t>lớp</w:t>
-      </w:r>
-      <w:r>
-        <w:rPr>
-          <w:rFonts w:ascii="Times New Roman" w:hAnsi="Times New Roman" w:cs="Times New Roman"/>
-          <w:sz w:val="26"/>
-          <w:szCs w:val="26"/>
-        </w:rPr>
-        <w:t xml:space="preserve"> chủ đề của bài báo.</w:t>
-      </w:r>
-      <w:r>
-        <w:rPr>
-          <w:rFonts w:ascii="Times New Roman" w:hAnsi="Times New Roman" w:cs="Times New Roman"/>
-          <w:sz w:val="26"/>
-          <w:szCs w:val="26"/>
-        </w:rPr>
-        <w:t xml:space="preserve"> Hệ thống cho phép chỉnh sửa,bổ xung thông tin cần thiết về dữ liệu vừa rút ra được </w:t>
+        <w:t xml:space="preserve">Module lấy thông tin sẽ phân tích kết quả trả về để lấy những thông tin về metadata của bài báo từ đó  người dùng có thể lưu lại kết quả hoặc chọn chức năng phân lớp chủ đề của bài báo. Hệ thống cho phép chỉnh sửa,bổ xung thông tin cần thiết về dữ liệu vừa rút ra được </w:t>
       </w:r>
     </w:p>
     <w:p>
@@ -9910,7 +9641,7 @@
           <v:shape id="_x0000_i1027" type="#_x0000_t75" style="width:464.15pt;height:307.9pt" o:ole="">
             <v:imagedata r:id="rId22" o:title=""/>
           </v:shape>
-          <o:OLEObject Type="Embed" ProgID="PowerPoint.Slide.12" ShapeID="_x0000_i1027" DrawAspect="Content" ObjectID="_1344847075" r:id="rId23"/>
+          <o:OLEObject Type="Embed" ProgID="PowerPoint.Slide.12" ShapeID="_x0000_i1027" DrawAspect="Content" ObjectID="_1344857514" r:id="rId23"/>
         </w:object>
       </w:r>
     </w:p>
@@ -10092,10 +9823,10 @@
           <w:szCs w:val="26"/>
         </w:rPr>
         <w:object w:dxaOrig="7197" w:dyaOrig="5395">
-          <v:shape id="_x0000_i1030" type="#_x0000_t75" style="width:438.15pt;height:234.4pt" o:ole="">
+          <v:shape id="_x0000_i1028" type="#_x0000_t75" style="width:438.15pt;height:234.4pt" o:ole="">
             <v:imagedata r:id="rId24" o:title=""/>
           </v:shape>
-          <o:OLEObject Type="Embed" ProgID="PowerPoint.Slide.12" ShapeID="_x0000_i1030" DrawAspect="Content" ObjectID="_1344847076" r:id="rId25"/>
+          <o:OLEObject Type="Embed" ProgID="PowerPoint.Slide.12" ShapeID="_x0000_i1028" DrawAspect="Content" ObjectID="_1344857515" r:id="rId25"/>
         </w:object>
       </w:r>
     </w:p>
@@ -10220,7 +9951,7 @@
           <w:szCs w:val="26"/>
           <w:lang w:val="fr-FR"/>
         </w:rPr>
-        <w:footnoteReference w:id="11"/>
+        <w:footnoteReference w:id="13"/>
       </w:r>
       <w:r>
         <w:rPr>
@@ -10284,10 +10015,10 @@
           <w:szCs w:val="26"/>
         </w:rPr>
         <w:object w:dxaOrig="7197" w:dyaOrig="5395">
-          <v:shape id="_x0000_i1028" type="#_x0000_t75" style="width:447.3pt;height:217.55pt" o:ole="">
+          <v:shape id="_x0000_i1029" type="#_x0000_t75" style="width:447.3pt;height:217.55pt" o:ole="">
             <v:imagedata r:id="rId26" o:title=""/>
           </v:shape>
-          <o:OLEObject Type="Embed" ProgID="PowerPoint.Slide.12" ShapeID="_x0000_i1028" DrawAspect="Content" ObjectID="_1344847077" r:id="rId27"/>
+          <o:OLEObject Type="Embed" ProgID="PowerPoint.Slide.12" ShapeID="_x0000_i1029" DrawAspect="Content" ObjectID="_1344857516" r:id="rId27"/>
         </w:object>
       </w:r>
     </w:p>
@@ -10382,10 +10113,10 @@
           <w:szCs w:val="26"/>
         </w:rPr>
         <w:object w:dxaOrig="7197" w:dyaOrig="5395">
-          <v:shape id="_x0000_i1029" type="#_x0000_t75" style="width:411.3pt;height:228.25pt" o:ole="">
+          <v:shape id="_x0000_i1030" type="#_x0000_t75" style="width:411.3pt;height:228.25pt" o:ole="">
             <v:imagedata r:id="rId28" o:title=""/>
           </v:shape>
-          <o:OLEObject Type="Embed" ProgID="PowerPoint.Slide.12" ShapeID="_x0000_i1029" DrawAspect="Content" ObjectID="_1344847078" r:id="rId29"/>
+          <o:OLEObject Type="Embed" ProgID="PowerPoint.Slide.12" ShapeID="_x0000_i1030" DrawAspect="Content" ObjectID="_1344857517" r:id="rId29"/>
         </w:object>
       </w:r>
     </w:p>
@@ -10404,15 +10135,7 @@
           <w:sz w:val="26"/>
           <w:szCs w:val="26"/>
         </w:rPr>
-        <w:t xml:space="preserve">Mô tả module lấy thông tin: </w:t>
-      </w:r>
-      <w:r>
-        <w:rPr>
-          <w:rFonts w:ascii="Times New Roman" w:hAnsi="Times New Roman" w:cs="Times New Roman"/>
-          <w:sz w:val="26"/>
-          <w:szCs w:val="26"/>
-        </w:rPr>
-        <w:t xml:space="preserve"> </w:t>
+        <w:t xml:space="preserve">Mô tả module lấy thông tin:  </w:t>
       </w:r>
     </w:p>
     <w:p>
@@ -11177,15 +10900,7 @@
                 <w:szCs w:val="26"/>
               </w:rPr>
               <w:lastRenderedPageBreak/>
-              <w:t>6/9 – 20</w:t>
-            </w:r>
-            <w:r>
-              <w:rPr>
-                <w:rFonts w:ascii="Times New Roman" w:hAnsi="Times New Roman" w:cs="Times New Roman"/>
-                <w:sz w:val="26"/>
-                <w:szCs w:val="26"/>
-              </w:rPr>
-              <w:t>/9</w:t>
+              <w:t>6/9 – 20/9</w:t>
             </w:r>
           </w:p>
         </w:tc>
@@ -11244,23 +10959,7 @@
                 <w:sz w:val="26"/>
                 <w:szCs w:val="26"/>
               </w:rPr>
-              <w:t>hảo sát các chương trình, đề tài tương tự (</w:t>
-            </w:r>
-            <w:r>
-              <w:rPr>
-                <w:rFonts w:ascii="Times New Roman" w:hAnsi="Times New Roman" w:cs="Times New Roman"/>
-                <w:sz w:val="26"/>
-                <w:szCs w:val="26"/>
-              </w:rPr>
-              <w:t>Expert Finder System for DBLP</w:t>
-            </w:r>
-            <w:r>
-              <w:rPr>
-                <w:rFonts w:ascii="Times New Roman" w:hAnsi="Times New Roman" w:cs="Times New Roman"/>
-                <w:sz w:val="26"/>
-                <w:szCs w:val="26"/>
-              </w:rPr>
-              <w:t>).</w:t>
+              <w:t>hảo sát các chương trình, đề tài tương tự (Expert Finder System for DBLP).</w:t>
             </w:r>
           </w:p>
           <w:p>
@@ -11306,15 +11005,7 @@
                 <w:sz w:val="26"/>
                 <w:szCs w:val="26"/>
               </w:rPr>
-              <w:t>Đọc các bài báo tham khảo</w:t>
-            </w:r>
-            <w:r>
-              <w:rPr>
-                <w:rFonts w:ascii="Times New Roman" w:hAnsi="Times New Roman" w:cs="Times New Roman"/>
-                <w:sz w:val="26"/>
-                <w:szCs w:val="26"/>
-              </w:rPr>
-              <w:t xml:space="preserve"> về phần xây dựng dữ liệu về thông tin chỉ mục các bài báo.</w:t>
+              <w:t>Đọc các bài báo tham khảo về phần xây dựng dữ liệu về thông tin chỉ mục các bài báo.</w:t>
             </w:r>
           </w:p>
           <w:p>
@@ -11337,23 +11028,7 @@
                 <w:sz w:val="26"/>
                 <w:szCs w:val="26"/>
               </w:rPr>
-              <w:t xml:space="preserve">Phân tích thiết kế cơ sở dữ liệu </w:t>
-            </w:r>
-            <w:r>
-              <w:rPr>
-                <w:rFonts w:ascii="Times New Roman" w:hAnsi="Times New Roman" w:cs="Times New Roman"/>
-                <w:sz w:val="26"/>
-                <w:szCs w:val="26"/>
-              </w:rPr>
-              <w:t>(</w:t>
-            </w:r>
-            <w:r>
-              <w:rPr>
-                <w:rFonts w:ascii="Times New Roman" w:hAnsi="Times New Roman" w:cs="Times New Roman"/>
-                <w:sz w:val="26"/>
-                <w:szCs w:val="26"/>
-              </w:rPr>
-              <w:t>vớ</w:t>
+              <w:t>Phân tích thiết kế cơ sở dữ liệu (vớ</w:t>
             </w:r>
             <w:r>
               <w:rPr>
@@ -11534,23 +11209,7 @@
                 <w:sz w:val="26"/>
                 <w:szCs w:val="26"/>
               </w:rPr>
-              <w:t>20</w:t>
-            </w:r>
-            <w:r>
-              <w:rPr>
-                <w:rFonts w:ascii="Times New Roman" w:hAnsi="Times New Roman" w:cs="Times New Roman"/>
-                <w:sz w:val="26"/>
-                <w:szCs w:val="26"/>
-              </w:rPr>
-              <w:t xml:space="preserve">/9 – </w:t>
-            </w:r>
-            <w:r>
-              <w:rPr>
-                <w:rFonts w:ascii="Times New Roman" w:hAnsi="Times New Roman" w:cs="Times New Roman"/>
-                <w:sz w:val="26"/>
-                <w:szCs w:val="26"/>
-              </w:rPr>
-              <w:t>4/10</w:t>
+              <w:t>20/9 – 4/10</w:t>
             </w:r>
           </w:p>
         </w:tc>
@@ -11773,31 +11432,7 @@
                 <w:sz w:val="26"/>
                 <w:szCs w:val="26"/>
               </w:rPr>
-              <w:t>4/10-</w:t>
-            </w:r>
-            <w:r>
-              <w:rPr>
-                <w:rFonts w:ascii="Times New Roman" w:hAnsi="Times New Roman" w:cs="Times New Roman"/>
-                <w:sz w:val="26"/>
-                <w:szCs w:val="26"/>
-              </w:rPr>
-              <w:t xml:space="preserve"> 1</w:t>
-            </w:r>
-            <w:r>
-              <w:rPr>
-                <w:rFonts w:ascii="Times New Roman" w:hAnsi="Times New Roman" w:cs="Times New Roman"/>
-                <w:sz w:val="26"/>
-                <w:szCs w:val="26"/>
-              </w:rPr>
-              <w:t>8</w:t>
-            </w:r>
-            <w:r>
-              <w:rPr>
-                <w:rFonts w:ascii="Times New Roman" w:hAnsi="Times New Roman" w:cs="Times New Roman"/>
-                <w:sz w:val="26"/>
-                <w:szCs w:val="26"/>
-              </w:rPr>
-              <w:t>/10</w:t>
+              <w:t>4/10- 18/10</w:t>
             </w:r>
           </w:p>
         </w:tc>
@@ -12010,23 +11645,7 @@
                 <w:szCs w:val="26"/>
               </w:rPr>
               <w:lastRenderedPageBreak/>
-              <w:t>18/</w:t>
-            </w:r>
-            <w:r>
-              <w:rPr>
-                <w:rFonts w:ascii="Times New Roman" w:hAnsi="Times New Roman" w:cs="Times New Roman"/>
-                <w:sz w:val="26"/>
-                <w:szCs w:val="26"/>
-              </w:rPr>
-              <w:t>10</w:t>
-            </w:r>
-            <w:r>
-              <w:rPr>
-                <w:rFonts w:ascii="Times New Roman" w:hAnsi="Times New Roman" w:cs="Times New Roman"/>
-                <w:sz w:val="26"/>
-                <w:szCs w:val="26"/>
-              </w:rPr>
-              <w:t xml:space="preserve"> –</w:t>
+              <w:t>18/10 –</w:t>
             </w:r>
             <w:r>
               <w:rPr>
@@ -12266,23 +11885,7 @@
                 <w:sz w:val="26"/>
                 <w:szCs w:val="26"/>
               </w:rPr>
-              <w:t>Cài đặt  và ki</w:t>
-            </w:r>
-            <w:r>
-              <w:rPr>
-                <w:rFonts w:ascii="Times New Roman" w:hAnsi="Times New Roman" w:cs="Times New Roman"/>
-                <w:sz w:val="26"/>
-                <w:szCs w:val="26"/>
-              </w:rPr>
-              <w:t>ể</w:t>
-            </w:r>
-            <w:r>
-              <w:rPr>
-                <w:rFonts w:ascii="Times New Roman" w:hAnsi="Times New Roman" w:cs="Times New Roman"/>
-                <w:sz w:val="26"/>
-                <w:szCs w:val="26"/>
-              </w:rPr>
-              <w:t>m thử  môdun phân loại tài liệu</w:t>
+              <w:t>Cài đặt  và kiểm thử  môdun phân loại tài liệu</w:t>
             </w:r>
           </w:p>
         </w:tc>
@@ -12310,15 +11913,7 @@
                 <w:sz w:val="26"/>
                 <w:szCs w:val="26"/>
               </w:rPr>
-              <w:t xml:space="preserve">Cài đặt xong các thuật toán phân loại tài liệu dựa trên </w:t>
-            </w:r>
-            <w:r>
-              <w:rPr>
-                <w:rFonts w:ascii="Times New Roman" w:hAnsi="Times New Roman" w:cs="Times New Roman"/>
-                <w:sz w:val="26"/>
-                <w:szCs w:val="26"/>
-              </w:rPr>
-              <w:t>abstract và title của bài báo.</w:t>
+              <w:t>Cài đặt xong các thuật toán phân loại tài liệu dựa trên abstract và title của bài báo.</w:t>
             </w:r>
           </w:p>
           <w:p>
@@ -12860,11 +12455,17 @@
     <w:p>
       <w:pPr>
         <w:jc w:val="both"/>
-      </w:pPr>
-    </w:p>
-    <w:p>
-      <w:pPr>
-        <w:jc w:val="both"/>
+        <w:rPr>
+          <w:rFonts w:ascii="Times New Roman" w:hAnsi="Times New Roman" w:cs="Times New Roman"/>
+        </w:rPr>
+      </w:pPr>
+    </w:p>
+    <w:p>
+      <w:pPr>
+        <w:jc w:val="both"/>
+        <w:rPr>
+          <w:rFonts w:ascii="Times New Roman" w:hAnsi="Times New Roman" w:cs="Times New Roman"/>
+        </w:rPr>
       </w:pPr>
     </w:p>
     <w:p>
@@ -13273,6 +12874,9 @@
         <w:t>PhilipFisher-Ogden</w:t>
       </w:r>
       <w:r>
+        <w:rPr>
+          <w:rFonts w:ascii="Times New Roman" w:hAnsi="Times New Roman" w:cs="Times New Roman"/>
+        </w:rPr>
         <w:t xml:space="preserve"> </w:t>
       </w:r>
       <w:r>
@@ -13430,7 +13034,7 @@
             <w:rPr>
               <w:noProof/>
             </w:rPr>
-            <w:t>1</w:t>
+            <w:t>4</w:t>
           </w:r>
         </w:fldSimple>
         <w:r>
@@ -13624,7 +13228,7 @@
         <w:t xml:space="preserve"> </w:t>
       </w:r>
       <w:r>
-        <w:t>http://en.wikipedia.org/wiki/Computer_science</w:t>
+        <w:t>http://www.informatik.uni-trier.de/~ley/db/index.html</w:t>
       </w:r>
     </w:p>
   </w:footnote>
@@ -13643,7 +13247,7 @@
         <w:t xml:space="preserve"> </w:t>
       </w:r>
       <w:r>
-        <w:t>http://jabref.sourceforge.net/</w:t>
+        <w:t>http://en.wikipedia.org/wiki/Computer_science</w:t>
       </w:r>
     </w:p>
   </w:footnote>
@@ -13662,7 +13266,7 @@
         <w:t xml:space="preserve"> </w:t>
       </w:r>
       <w:r>
-        <w:t>http://www.acm.org/about/class/1998</w:t>
+        <w:t>http://jabref.sourceforge.net/</w:t>
       </w:r>
     </w:p>
   </w:footnote>
@@ -13681,16 +13285,54 @@
         <w:t xml:space="preserve"> </w:t>
       </w:r>
       <w:r>
-        <w:rPr>
-          <w:rFonts w:ascii="Times New Roman" w:hAnsi="Times New Roman"/>
-          <w:sz w:val="26"/>
-          <w:szCs w:val="26"/>
-        </w:rPr>
-        <w:t>http://ieeexplore.ieee.org/xpl/booksBySubjectCategory.jsp</w:t>
+        <w:t>http://portal.acm.org/faq_guide.cfm?#1</w:t>
       </w:r>
     </w:p>
   </w:footnote>
   <w:footnote w:id="11">
+    <w:p>
+      <w:pPr>
+        <w:pStyle w:val="FootnoteText"/>
+      </w:pPr>
+      <w:r>
+        <w:rPr>
+          <w:rStyle w:val="FootnoteReference"/>
+        </w:rPr>
+        <w:footnoteRef/>
+      </w:r>
+      <w:r>
+        <w:t xml:space="preserve"> </w:t>
+      </w:r>
+      <w:r>
+        <w:t>http://www.acm.org/about/class/1998</w:t>
+      </w:r>
+    </w:p>
+  </w:footnote>
+  <w:footnote w:id="12">
+    <w:p>
+      <w:pPr>
+        <w:pStyle w:val="FootnoteText"/>
+      </w:pPr>
+      <w:r>
+        <w:rPr>
+          <w:rStyle w:val="FootnoteReference"/>
+        </w:rPr>
+        <w:footnoteRef/>
+      </w:r>
+      <w:r>
+        <w:t xml:space="preserve"> </w:t>
+      </w:r>
+      <w:r>
+        <w:rPr>
+          <w:rFonts w:ascii="Times New Roman" w:hAnsi="Times New Roman"/>
+          <w:sz w:val="26"/>
+          <w:szCs w:val="26"/>
+        </w:rPr>
+        <w:t>http://ieeexplore.ieee.org/xpl/booksBySubjectCategory.jsp</w:t>
+      </w:r>
+    </w:p>
+  </w:footnote>
+  <w:footnote w:id="13">
     <w:p>
       <w:pPr>
         <w:pStyle w:val="FootnoteText"/>
@@ -16523,6 +16165,7 @@
   <w:style w:type="character" w:default="1" w:styleId="DefaultParagraphFont">
     <w:name w:val="Default Paragraph Font"/>
     <w:uiPriority w:val="1"/>
+    <w:semiHidden/>
     <w:unhideWhenUsed/>
   </w:style>
   <w:style w:type="table" w:default="1" w:styleId="TableNormal">
@@ -17049,7 +16692,7 @@
 </file>
 
 <file path=customXml/itemProps1.xml><?xml version="1.0" encoding="utf-8"?>
-<ds:datastoreItem xmlns:ds="http://schemas.openxmlformats.org/officeDocument/2006/customXml" ds:itemID="{98B3E954-2845-4E74-809E-1CE414397CC6}">
+<ds:datastoreItem xmlns:ds="http://schemas.openxmlformats.org/officeDocument/2006/customXml" ds:itemID="{43091967-E03E-4130-A037-41A4D09D1C24}">
   <ds:schemaRefs>
     <ds:schemaRef ds:uri="http://schemas.openxmlformats.org/officeDocument/2006/bibliography"/>
   </ds:schemaRefs>

</xml_diff>